<commit_message>
Menambhakan ref dan teks pada paper Laporan Kelompok TKI
</commit_message>
<xml_diff>
--- a/LAPORAN/Laporan_Kelompok_TKI.docx
+++ b/LAPORAN/Laporan_Kelompok_TKI.docx
@@ -286,51 +286,7 @@
           <w:sz w:val="24"/>
           <w:szCs w:val="24"/>
         </w:rPr>
-        <w:t xml:space="preserve"> </w:t>
-      </w:r>
-      <w:proofErr w:type="spellStart"/>
-      <w:r>
-        <w:rPr>
-          <w:rFonts w:ascii="Times New Roman" w:hAnsi="Times New Roman" w:cs="Times New Roman"/>
-          <w:b/>
-          <w:bCs/>
-          <w:sz w:val="24"/>
-          <w:szCs w:val="24"/>
-        </w:rPr>
-        <w:t>Tugas</w:t>
-      </w:r>
-      <w:proofErr w:type="spellEnd"/>
-      <w:r>
-        <w:rPr>
-          <w:rFonts w:ascii="Times New Roman" w:hAnsi="Times New Roman" w:cs="Times New Roman"/>
-          <w:b/>
-          <w:bCs/>
-          <w:sz w:val="24"/>
-          <w:szCs w:val="24"/>
-        </w:rPr>
-        <w:t xml:space="preserve"> Mata </w:t>
-      </w:r>
-      <w:proofErr w:type="spellStart"/>
-      <w:r>
-        <w:rPr>
-          <w:rFonts w:ascii="Times New Roman" w:hAnsi="Times New Roman" w:cs="Times New Roman"/>
-          <w:b/>
-          <w:bCs/>
-          <w:sz w:val="24"/>
-          <w:szCs w:val="24"/>
-        </w:rPr>
-        <w:t>Kuliah</w:t>
-      </w:r>
-      <w:proofErr w:type="spellEnd"/>
-      <w:r>
-        <w:rPr>
-          <w:rFonts w:ascii="Times New Roman" w:hAnsi="Times New Roman" w:cs="Times New Roman"/>
-          <w:b/>
-          <w:bCs/>
-          <w:sz w:val="24"/>
-          <w:szCs w:val="24"/>
-        </w:rPr>
-        <w:t xml:space="preserve"> </w:t>
+        <w:t xml:space="preserve"> Tugas Mata Kuliah </w:t>
       </w:r>
       <w:proofErr w:type="spellStart"/>
       <w:r>
@@ -449,27 +405,15 @@
           </wp:anchor>
         </w:drawing>
       </w:r>
-      <w:proofErr w:type="spellStart"/>
-      <w:r>
-        <w:rPr>
-          <w:rFonts w:ascii="Times New Roman" w:hAnsi="Times New Roman" w:cs="Times New Roman"/>
-          <w:b/>
-          <w:bCs/>
-          <w:sz w:val="24"/>
-          <w:szCs w:val="24"/>
-        </w:rPr>
-        <w:t>Dosen</w:t>
-      </w:r>
-      <w:proofErr w:type="spellEnd"/>
-      <w:r>
-        <w:rPr>
-          <w:rFonts w:ascii="Times New Roman" w:hAnsi="Times New Roman" w:cs="Times New Roman"/>
-          <w:b/>
-          <w:bCs/>
-          <w:sz w:val="24"/>
-          <w:szCs w:val="24"/>
-        </w:rPr>
-        <w:t xml:space="preserve"> </w:t>
+      <w:r>
+        <w:rPr>
+          <w:rFonts w:ascii="Times New Roman" w:hAnsi="Times New Roman" w:cs="Times New Roman"/>
+          <w:b/>
+          <w:bCs/>
+          <w:sz w:val="24"/>
+          <w:szCs w:val="24"/>
+        </w:rPr>
+        <w:t xml:space="preserve">Dosen </w:t>
       </w:r>
       <w:proofErr w:type="spellStart"/>
       <w:proofErr w:type="gramStart"/>
@@ -1226,27 +1170,15 @@
           <w:szCs w:val="28"/>
         </w:rPr>
       </w:pPr>
-      <w:proofErr w:type="spellStart"/>
-      <w:r>
-        <w:rPr>
-          <w:rFonts w:ascii="Times New Roman" w:hAnsi="Times New Roman" w:cs="Times New Roman"/>
-          <w:b/>
-          <w:bCs/>
-          <w:sz w:val="24"/>
-          <w:szCs w:val="24"/>
-        </w:rPr>
-        <w:t>Latar</w:t>
-      </w:r>
-      <w:proofErr w:type="spellEnd"/>
-      <w:r>
-        <w:rPr>
-          <w:rFonts w:ascii="Times New Roman" w:hAnsi="Times New Roman" w:cs="Times New Roman"/>
-          <w:b/>
-          <w:bCs/>
-          <w:sz w:val="24"/>
-          <w:szCs w:val="24"/>
-        </w:rPr>
-        <w:t xml:space="preserve"> </w:t>
+      <w:r>
+        <w:rPr>
+          <w:rFonts w:ascii="Times New Roman" w:hAnsi="Times New Roman" w:cs="Times New Roman"/>
+          <w:b/>
+          <w:bCs/>
+          <w:sz w:val="24"/>
+          <w:szCs w:val="24"/>
+        </w:rPr>
+        <w:t xml:space="preserve">Latar </w:t>
       </w:r>
       <w:proofErr w:type="spellStart"/>
       <w:r>
@@ -1307,6 +1239,7 @@
       <w:pPr>
         <w:spacing w:line="360" w:lineRule="auto"/>
         <w:ind w:firstLine="720"/>
+        <w:jc w:val="both"/>
         <w:rPr>
           <w:rFonts w:ascii="Times New Roman" w:hAnsi="Times New Roman" w:cs="Times New Roman"/>
           <w:sz w:val="24"/>
@@ -1609,6 +1542,14 @@
           <w:sz w:val="24"/>
           <w:szCs w:val="24"/>
         </w:rPr>
+        <w:t xml:space="preserve"> </w:t>
+      </w:r>
+      <w:r>
+        <w:rPr>
+          <w:rFonts w:ascii="Times New Roman" w:hAnsi="Times New Roman" w:cs="Times New Roman"/>
+          <w:sz w:val="24"/>
+          <w:szCs w:val="24"/>
+        </w:rPr>
         <w:t>(</w:t>
       </w:r>
       <w:proofErr w:type="spellStart"/>
@@ -1651,7 +1592,7 @@
           <w:sz w:val="24"/>
           <w:szCs w:val="24"/>
         </w:rPr>
-        <w:instrText>ADDIN CSL_CITATION {"citationItems":[{"id":"ITEM-1","itemData":{"DOI":"10.1007/s10489-020-01922-x","ISSN":"15737497","abstract":"This paper addresses the problem of responding to user queries by fetching the most relevant object from a clustered set of objects. It addresses the common drawbacks of cluster-based approaches and targets fast, high-quality information retrieval. For this purpose, a novel cluster-based information retrieval approach is proposed, named Cluster-based Retrieval using Pattern Mining (CRPM). This approach integrates various clustering and pattern mining algorithms. First, it generates clusters of objects that contain similar objects. Three clustering algorithms based on k-means, DBSCAN (Density-based spatial clustering of applications with noise), and Spectral are suggested to minimize the number of shared terms among the clusters of objects. Second, frequent and high-utility pattern mining algorithms are performed on each cluster to extract the pattern bases. Third, the clusters of objects are ranked for every query. In this context, two ranking strategies are proposed: i) Score Pattern Computing (SPC), which calculates a score representing the similarity between a user query and a cluster; and ii) Weighted Terms in Clusters (WTC), which calculates a weight for every term and uses the relevant terms to compute the score between a user query and each cluster. Irrelevant information derived from the pattern bases is also used to deal with unexpected user queries. To evaluate the proposed approach, extensive experiments were carried out on two use cases: the documents and tweets corpus. The results showed that the designed approach outperformed traditional and cluster-based information retrieval approaches in terms of the quality of the returned objects while being very competitive in terms of runtime.","author":[{"dropping-particle":"","family":"Djenouri","given":"Youcef","non-dropping-particle":"","parse-names":false,"suffix":""},{"dropping-particle":"","family":"Belhadi","given":"Asma","non-dropping-particle":"","parse-names":false,"suffix":""},{"dropping-particle":"","family":"Djenouri","given":"Djamel","non-dropping-particle":"","parse-names":false,"suffix":""},{"dropping-particle":"","family":"Lin","given":"Jerry Chun Wei","non-dropping-particle":"","parse-names":false,"suffix":""}],"container-title":"Applied Intelligence","id":"ITEM-1","issue":"4","issued":{"date-parts":[["2021","4","1"]]},"page":"1888-1903","publisher":"Springer","title":"Cluster-based information retrieval using pattern mining","type":"article-journal","volume":"51"},"uris":["http://www.mendeley.com/documents/?uuid=c9789255-749e-3c5c-85ed-98b43b204ef8"]}],"mendeley":{"formattedCitation":"(Djenouri et al., 2021)","plainTextFormattedCitation":"(Djenouri et al., 2021)"},"properties":{"noteIndex":0},"schema":"https://github.com/citation-style-language/schema/raw/master/csl-citation.json"}</w:instrText>
+        <w:instrText>ADDIN CSL_CITATION {"citationItems":[{"id":"ITEM-1","itemData":{"DOI":"10.1007/s10489-020-01922-x","ISBN":"1048902001922","ISSN":"15737497","abstract":"This paper addresses the problem of responding to user queries by fetching the most relevant object from a clustered set of objects. It addresses the common drawbacks of cluster-based approaches and targets fast, high-quality information retrieval. For this purpose, a novel cluster-based information retrieval approach is proposed, named Cluster-based Retrieval using Pattern Mining (CRPM). This approach integrates various clustering and pattern mining algorithms. First, it generates clusters of objects that contain similar objects. Three clustering algorithms based on k-means, DBSCAN (Density-based spatial clustering of applications with noise), and Spectral are suggested to minimize the number of shared terms among the clusters of objects. Second, frequent and high-utility pattern mining algorithms are performed on each cluster to extract the pattern bases. Third, the clusters of objects are ranked for every query. In this context, two ranking strategies are proposed: i) Score Pattern Computing (SPC), which calculates a score representing the similarity between a user query and a cluster; and ii) Weighted Terms in Clusters (WTC), which calculates a weight for every term and uses the relevant terms to compute the score between a user query and each cluster. Irrelevant information derived from the pattern bases is also used to deal with unexpected user queries. To evaluate the proposed approach, extensive experiments were carried out on two use cases: the documents and tweets corpus. The results showed that the designed approach outperformed traditional and cluster-based information retrieval approaches in terms of the quality of the returned objects while being very competitive in terms of runtime.","author":[{"dropping-particle":"","family":"Djenouri","given":"Youcef","non-dropping-particle":"","parse-names":false,"suffix":""},{"dropping-particle":"","family":"Belhadi","given":"Asma","non-dropping-particle":"","parse-names":false,"suffix":""},{"dropping-particle":"","family":"Djenouri","given":"Djamel","non-dropping-particle":"","parse-names":false,"suffix":""},{"dropping-particle":"","family":"Lin","given":"Jerry Chun Wei","non-dropping-particle":"","parse-names":false,"suffix":""}],"container-title":"Applied Intelligence","id":"ITEM-1","issue":"4","issued":{"date-parts":[["2021"]]},"page":"1888-1903","publisher":"Applied Intelligence","title":"Cluster-based information retrieval using pattern mining","type":"article-journal","volume":"51"},"uris":["http://www.mendeley.com/documents/?uuid=5f87d38b-c545-477c-8748-cf2caccfe151"]}],"mendeley":{"formattedCitation":"(Djenouri et al., 2021)","plainTextFormattedCitation":"(Djenouri et al., 2021)","previouslyFormattedCitation":"(Djenouri et al., 2021)"},"properties":{"noteIndex":0},"schema":"https://github.com/citation-style-language/schema/raw/master/csl-citation.json"}</w:instrText>
       </w:r>
       <w:r>
         <w:rPr>
@@ -1686,6 +1627,2964 @@
         </w:rPr>
         <w:t>.</w:t>
       </w:r>
+      <w:r>
+        <w:rPr>
+          <w:rFonts w:ascii="Times New Roman" w:hAnsi="Times New Roman" w:cs="Times New Roman"/>
+          <w:sz w:val="24"/>
+          <w:szCs w:val="24"/>
+        </w:rPr>
+        <w:t xml:space="preserve"> </w:t>
+      </w:r>
+    </w:p>
+    <w:p>
+      <w:pPr>
+        <w:spacing w:line="360" w:lineRule="auto"/>
+        <w:ind w:firstLine="720"/>
+        <w:jc w:val="both"/>
+        <w:rPr>
+          <w:rFonts w:ascii="Times New Roman" w:hAnsi="Times New Roman" w:cs="Times New Roman"/>
+          <w:sz w:val="24"/>
+          <w:szCs w:val="24"/>
+        </w:rPr>
+      </w:pPr>
+      <w:proofErr w:type="spellStart"/>
+      <w:r>
+        <w:rPr>
+          <w:rFonts w:ascii="Times New Roman" w:hAnsi="Times New Roman" w:cs="Times New Roman"/>
+          <w:sz w:val="24"/>
+          <w:szCs w:val="24"/>
+        </w:rPr>
+        <w:t>Ekstrasi</w:t>
+      </w:r>
+      <w:proofErr w:type="spellEnd"/>
+      <w:r>
+        <w:rPr>
+          <w:rFonts w:ascii="Times New Roman" w:hAnsi="Times New Roman" w:cs="Times New Roman"/>
+          <w:sz w:val="24"/>
+          <w:szCs w:val="24"/>
+        </w:rPr>
+        <w:t xml:space="preserve"> </w:t>
+      </w:r>
+      <w:proofErr w:type="spellStart"/>
+      <w:r>
+        <w:rPr>
+          <w:rFonts w:ascii="Times New Roman" w:hAnsi="Times New Roman" w:cs="Times New Roman"/>
+          <w:sz w:val="24"/>
+          <w:szCs w:val="24"/>
+        </w:rPr>
+        <w:t>fitur</w:t>
+      </w:r>
+      <w:proofErr w:type="spellEnd"/>
+      <w:r>
+        <w:rPr>
+          <w:rFonts w:ascii="Times New Roman" w:hAnsi="Times New Roman" w:cs="Times New Roman"/>
+          <w:sz w:val="24"/>
+          <w:szCs w:val="24"/>
+        </w:rPr>
+        <w:t xml:space="preserve"> </w:t>
+      </w:r>
+      <w:proofErr w:type="spellStart"/>
+      <w:r>
+        <w:rPr>
+          <w:rFonts w:ascii="Times New Roman" w:hAnsi="Times New Roman" w:cs="Times New Roman"/>
+          <w:sz w:val="24"/>
+          <w:szCs w:val="24"/>
+        </w:rPr>
+        <w:t>atau</w:t>
+      </w:r>
+      <w:proofErr w:type="spellEnd"/>
+      <w:r>
+        <w:rPr>
+          <w:rFonts w:ascii="Times New Roman" w:hAnsi="Times New Roman" w:cs="Times New Roman"/>
+          <w:sz w:val="24"/>
+          <w:szCs w:val="24"/>
+        </w:rPr>
+        <w:t xml:space="preserve"> </w:t>
+      </w:r>
+      <w:r>
+        <w:rPr>
+          <w:rFonts w:ascii="Times New Roman" w:hAnsi="Times New Roman" w:cs="Times New Roman"/>
+          <w:i/>
+          <w:iCs/>
+          <w:sz w:val="24"/>
+          <w:szCs w:val="24"/>
+        </w:rPr>
+        <w:t xml:space="preserve">Term Frequency Inverse Document </w:t>
+      </w:r>
+      <w:r>
+        <w:rPr>
+          <w:rFonts w:ascii="Times New Roman" w:hAnsi="Times New Roman" w:cs="Times New Roman"/>
+          <w:i/>
+          <w:iCs/>
+          <w:sz w:val="24"/>
+          <w:szCs w:val="24"/>
+        </w:rPr>
+        <w:t>Frequency</w:t>
+      </w:r>
+      <w:r>
+        <w:rPr>
+          <w:rFonts w:ascii="Times New Roman" w:hAnsi="Times New Roman" w:cs="Times New Roman"/>
+          <w:sz w:val="24"/>
+          <w:szCs w:val="24"/>
+        </w:rPr>
+        <w:t xml:space="preserve"> </w:t>
+      </w:r>
+      <w:proofErr w:type="spellStart"/>
+      <w:r>
+        <w:rPr>
+          <w:rFonts w:ascii="Times New Roman" w:hAnsi="Times New Roman" w:cs="Times New Roman"/>
+          <w:sz w:val="24"/>
+          <w:szCs w:val="24"/>
+        </w:rPr>
+        <w:t>yaitu</w:t>
+      </w:r>
+      <w:proofErr w:type="spellEnd"/>
+      <w:r>
+        <w:rPr>
+          <w:rFonts w:ascii="Times New Roman" w:hAnsi="Times New Roman" w:cs="Times New Roman"/>
+          <w:sz w:val="24"/>
+          <w:szCs w:val="24"/>
+        </w:rPr>
+        <w:t xml:space="preserve"> </w:t>
+      </w:r>
+      <w:proofErr w:type="spellStart"/>
+      <w:r>
+        <w:rPr>
+          <w:rFonts w:ascii="Times New Roman" w:hAnsi="Times New Roman" w:cs="Times New Roman"/>
+          <w:sz w:val="24"/>
+          <w:szCs w:val="24"/>
+        </w:rPr>
+        <w:t>perkalian</w:t>
+      </w:r>
+      <w:proofErr w:type="spellEnd"/>
+      <w:r>
+        <w:rPr>
+          <w:rFonts w:ascii="Times New Roman" w:hAnsi="Times New Roman" w:cs="Times New Roman"/>
+          <w:sz w:val="24"/>
+          <w:szCs w:val="24"/>
+        </w:rPr>
+        <w:t xml:space="preserve"> </w:t>
+      </w:r>
+      <w:proofErr w:type="spellStart"/>
+      <w:r>
+        <w:rPr>
+          <w:rFonts w:ascii="Times New Roman" w:hAnsi="Times New Roman" w:cs="Times New Roman"/>
+          <w:sz w:val="24"/>
+          <w:szCs w:val="24"/>
+        </w:rPr>
+        <w:t>dari</w:t>
+      </w:r>
+      <w:proofErr w:type="spellEnd"/>
+      <w:r>
+        <w:rPr>
+          <w:rFonts w:ascii="Times New Roman" w:hAnsi="Times New Roman" w:cs="Times New Roman"/>
+          <w:sz w:val="24"/>
+          <w:szCs w:val="24"/>
+        </w:rPr>
+        <w:t xml:space="preserve"> term </w:t>
+      </w:r>
+      <w:r>
+        <w:rPr>
+          <w:rFonts w:ascii="Times New Roman" w:hAnsi="Times New Roman" w:cs="Times New Roman"/>
+          <w:i/>
+          <w:iCs/>
+          <w:sz w:val="24"/>
+          <w:szCs w:val="24"/>
+        </w:rPr>
+        <w:t>frequency row (</w:t>
+      </w:r>
+      <w:proofErr w:type="spellStart"/>
+      <w:r>
+        <w:rPr>
+          <w:rFonts w:ascii="Times New Roman" w:hAnsi="Times New Roman" w:cs="Times New Roman"/>
+          <w:i/>
+          <w:iCs/>
+          <w:sz w:val="24"/>
+          <w:szCs w:val="24"/>
+        </w:rPr>
+        <w:t>tf</w:t>
+      </w:r>
+      <w:proofErr w:type="spellEnd"/>
+      <w:r>
+        <w:rPr>
+          <w:rFonts w:ascii="Times New Roman" w:hAnsi="Times New Roman" w:cs="Times New Roman"/>
+          <w:i/>
+          <w:iCs/>
+          <w:sz w:val="24"/>
+          <w:szCs w:val="24"/>
+        </w:rPr>
+        <w:t xml:space="preserve"> raw)</w:t>
+      </w:r>
+      <w:r>
+        <w:rPr>
+          <w:rFonts w:ascii="Times New Roman" w:hAnsi="Times New Roman" w:cs="Times New Roman"/>
+          <w:sz w:val="24"/>
+          <w:szCs w:val="24"/>
+        </w:rPr>
+        <w:t xml:space="preserve"> yang </w:t>
+      </w:r>
+      <w:proofErr w:type="spellStart"/>
+      <w:r>
+        <w:rPr>
+          <w:rFonts w:ascii="Times New Roman" w:hAnsi="Times New Roman" w:cs="Times New Roman"/>
+          <w:sz w:val="24"/>
+          <w:szCs w:val="24"/>
+        </w:rPr>
+        <w:t>dipakai</w:t>
+      </w:r>
+      <w:proofErr w:type="spellEnd"/>
+      <w:r>
+        <w:rPr>
+          <w:rFonts w:ascii="Times New Roman" w:hAnsi="Times New Roman" w:cs="Times New Roman"/>
+          <w:sz w:val="24"/>
+          <w:szCs w:val="24"/>
+        </w:rPr>
+        <w:t xml:space="preserve"> </w:t>
+      </w:r>
+      <w:proofErr w:type="spellStart"/>
+      <w:r>
+        <w:rPr>
+          <w:rFonts w:ascii="Times New Roman" w:hAnsi="Times New Roman" w:cs="Times New Roman"/>
+          <w:sz w:val="24"/>
+          <w:szCs w:val="24"/>
+        </w:rPr>
+        <w:t>untuk</w:t>
+      </w:r>
+      <w:proofErr w:type="spellEnd"/>
+      <w:r>
+        <w:rPr>
+          <w:rFonts w:ascii="Times New Roman" w:hAnsi="Times New Roman" w:cs="Times New Roman"/>
+          <w:sz w:val="24"/>
+          <w:szCs w:val="24"/>
+        </w:rPr>
+        <w:t xml:space="preserve"> </w:t>
+      </w:r>
+      <w:proofErr w:type="spellStart"/>
+      <w:r>
+        <w:rPr>
+          <w:rFonts w:ascii="Times New Roman" w:hAnsi="Times New Roman" w:cs="Times New Roman"/>
+          <w:sz w:val="24"/>
+          <w:szCs w:val="24"/>
+        </w:rPr>
+        <w:t>menghitung</w:t>
+      </w:r>
+      <w:proofErr w:type="spellEnd"/>
+      <w:r>
+        <w:rPr>
+          <w:rFonts w:ascii="Times New Roman" w:hAnsi="Times New Roman" w:cs="Times New Roman"/>
+          <w:sz w:val="24"/>
+          <w:szCs w:val="24"/>
+        </w:rPr>
+        <w:t xml:space="preserve"> </w:t>
+      </w:r>
+      <w:proofErr w:type="spellStart"/>
+      <w:r>
+        <w:rPr>
+          <w:rFonts w:ascii="Times New Roman" w:hAnsi="Times New Roman" w:cs="Times New Roman"/>
+          <w:sz w:val="24"/>
+          <w:szCs w:val="24"/>
+        </w:rPr>
+        <w:t>untuk</w:t>
+      </w:r>
+      <w:proofErr w:type="spellEnd"/>
+      <w:r>
+        <w:rPr>
+          <w:rFonts w:ascii="Times New Roman" w:hAnsi="Times New Roman" w:cs="Times New Roman"/>
+          <w:sz w:val="24"/>
+          <w:szCs w:val="24"/>
+        </w:rPr>
+        <w:t xml:space="preserve"> </w:t>
+      </w:r>
+      <w:proofErr w:type="spellStart"/>
+      <w:r>
+        <w:rPr>
+          <w:rFonts w:ascii="Times New Roman" w:hAnsi="Times New Roman" w:cs="Times New Roman"/>
+          <w:sz w:val="24"/>
+          <w:szCs w:val="24"/>
+        </w:rPr>
+        <w:t>menghitung</w:t>
+      </w:r>
+      <w:proofErr w:type="spellEnd"/>
+      <w:r>
+        <w:rPr>
+          <w:rFonts w:ascii="Times New Roman" w:hAnsi="Times New Roman" w:cs="Times New Roman"/>
+          <w:sz w:val="24"/>
+          <w:szCs w:val="24"/>
+        </w:rPr>
+        <w:t xml:space="preserve"> </w:t>
+      </w:r>
+      <w:proofErr w:type="spellStart"/>
+      <w:r>
+        <w:rPr>
+          <w:rFonts w:ascii="Times New Roman" w:hAnsi="Times New Roman" w:cs="Times New Roman"/>
+          <w:sz w:val="24"/>
+          <w:szCs w:val="24"/>
+        </w:rPr>
+        <w:t>jumlah</w:t>
+      </w:r>
+      <w:proofErr w:type="spellEnd"/>
+      <w:r>
+        <w:rPr>
+          <w:rFonts w:ascii="Times New Roman" w:hAnsi="Times New Roman" w:cs="Times New Roman"/>
+          <w:sz w:val="24"/>
+          <w:szCs w:val="24"/>
+        </w:rPr>
+        <w:t xml:space="preserve"> </w:t>
+      </w:r>
+      <w:proofErr w:type="spellStart"/>
+      <w:r>
+        <w:rPr>
+          <w:rFonts w:ascii="Times New Roman" w:hAnsi="Times New Roman" w:cs="Times New Roman"/>
+          <w:sz w:val="24"/>
+          <w:szCs w:val="24"/>
+        </w:rPr>
+        <w:t>kemunculan</w:t>
+      </w:r>
+      <w:proofErr w:type="spellEnd"/>
+      <w:r>
+        <w:rPr>
+          <w:rFonts w:ascii="Times New Roman" w:hAnsi="Times New Roman" w:cs="Times New Roman"/>
+          <w:sz w:val="24"/>
+          <w:szCs w:val="24"/>
+        </w:rPr>
+        <w:t xml:space="preserve"> kata </w:t>
+      </w:r>
+      <w:proofErr w:type="spellStart"/>
+      <w:r>
+        <w:rPr>
+          <w:rFonts w:ascii="Times New Roman" w:hAnsi="Times New Roman" w:cs="Times New Roman"/>
+          <w:sz w:val="24"/>
+          <w:szCs w:val="24"/>
+        </w:rPr>
+        <w:t>atau</w:t>
+      </w:r>
+      <w:proofErr w:type="spellEnd"/>
+      <w:r>
+        <w:rPr>
+          <w:rFonts w:ascii="Times New Roman" w:hAnsi="Times New Roman" w:cs="Times New Roman"/>
+          <w:sz w:val="24"/>
+          <w:szCs w:val="24"/>
+        </w:rPr>
+        <w:t xml:space="preserve"> </w:t>
+      </w:r>
+      <w:r>
+        <w:rPr>
+          <w:rFonts w:ascii="Times New Roman" w:hAnsi="Times New Roman" w:cs="Times New Roman"/>
+          <w:i/>
+          <w:iCs/>
+          <w:sz w:val="24"/>
+          <w:szCs w:val="24"/>
+        </w:rPr>
+        <w:t>term</w:t>
+      </w:r>
+      <w:r>
+        <w:rPr>
+          <w:rFonts w:ascii="Times New Roman" w:hAnsi="Times New Roman" w:cs="Times New Roman"/>
+          <w:sz w:val="24"/>
+          <w:szCs w:val="24"/>
+        </w:rPr>
+        <w:t xml:space="preserve"> </w:t>
+      </w:r>
+      <w:proofErr w:type="spellStart"/>
+      <w:r>
+        <w:rPr>
+          <w:rFonts w:ascii="Times New Roman" w:hAnsi="Times New Roman" w:cs="Times New Roman"/>
+          <w:sz w:val="24"/>
+          <w:szCs w:val="24"/>
+        </w:rPr>
+        <w:t>untuk</w:t>
+      </w:r>
+      <w:proofErr w:type="spellEnd"/>
+      <w:r>
+        <w:rPr>
+          <w:rFonts w:ascii="Times New Roman" w:hAnsi="Times New Roman" w:cs="Times New Roman"/>
+          <w:sz w:val="24"/>
+          <w:szCs w:val="24"/>
+        </w:rPr>
+        <w:t xml:space="preserve"> </w:t>
+      </w:r>
+      <w:proofErr w:type="spellStart"/>
+      <w:r>
+        <w:rPr>
+          <w:rFonts w:ascii="Times New Roman" w:hAnsi="Times New Roman" w:cs="Times New Roman"/>
+          <w:sz w:val="24"/>
+          <w:szCs w:val="24"/>
+        </w:rPr>
+        <w:t>tiap</w:t>
+      </w:r>
+      <w:proofErr w:type="spellEnd"/>
+      <w:r>
+        <w:rPr>
+          <w:rFonts w:ascii="Times New Roman" w:hAnsi="Times New Roman" w:cs="Times New Roman"/>
+          <w:sz w:val="24"/>
+          <w:szCs w:val="24"/>
+        </w:rPr>
+        <w:t xml:space="preserve"> </w:t>
+      </w:r>
+      <w:proofErr w:type="spellStart"/>
+      <w:r>
+        <w:rPr>
+          <w:rFonts w:ascii="Times New Roman" w:hAnsi="Times New Roman" w:cs="Times New Roman"/>
+          <w:sz w:val="24"/>
+          <w:szCs w:val="24"/>
+        </w:rPr>
+        <w:t>kalimat</w:t>
+      </w:r>
+      <w:proofErr w:type="spellEnd"/>
+      <w:r>
+        <w:rPr>
+          <w:rFonts w:ascii="Times New Roman" w:hAnsi="Times New Roman" w:cs="Times New Roman"/>
+          <w:sz w:val="24"/>
+          <w:szCs w:val="24"/>
+        </w:rPr>
+        <w:t xml:space="preserve"> pada </w:t>
+      </w:r>
+      <w:proofErr w:type="spellStart"/>
+      <w:r>
+        <w:rPr>
+          <w:rFonts w:ascii="Times New Roman" w:hAnsi="Times New Roman" w:cs="Times New Roman"/>
+          <w:sz w:val="24"/>
+          <w:szCs w:val="24"/>
+        </w:rPr>
+        <w:t>teks</w:t>
+      </w:r>
+      <w:proofErr w:type="spellEnd"/>
+      <w:r>
+        <w:rPr>
+          <w:rFonts w:ascii="Times New Roman" w:hAnsi="Times New Roman" w:cs="Times New Roman"/>
+          <w:sz w:val="24"/>
+          <w:szCs w:val="24"/>
+        </w:rPr>
+        <w:t xml:space="preserve">. </w:t>
+      </w:r>
+      <w:proofErr w:type="spellStart"/>
+      <w:r>
+        <w:rPr>
+          <w:rFonts w:ascii="Times New Roman" w:hAnsi="Times New Roman" w:cs="Times New Roman"/>
+          <w:sz w:val="24"/>
+          <w:szCs w:val="24"/>
+        </w:rPr>
+        <w:t>Sedangkan</w:t>
+      </w:r>
+      <w:proofErr w:type="spellEnd"/>
+      <w:r>
+        <w:rPr>
+          <w:rFonts w:ascii="Times New Roman" w:hAnsi="Times New Roman" w:cs="Times New Roman"/>
+          <w:sz w:val="24"/>
+          <w:szCs w:val="24"/>
+        </w:rPr>
+        <w:t xml:space="preserve"> </w:t>
+      </w:r>
+      <w:r>
+        <w:rPr>
+          <w:rFonts w:ascii="Times New Roman" w:hAnsi="Times New Roman" w:cs="Times New Roman"/>
+          <w:i/>
+          <w:iCs/>
+          <w:sz w:val="24"/>
+          <w:szCs w:val="24"/>
+        </w:rPr>
+        <w:t xml:space="preserve">inverse document frequency </w:t>
+      </w:r>
+      <w:proofErr w:type="spellStart"/>
+      <w:r>
+        <w:rPr>
+          <w:rFonts w:ascii="Times New Roman" w:hAnsi="Times New Roman" w:cs="Times New Roman"/>
+          <w:sz w:val="24"/>
+          <w:szCs w:val="24"/>
+        </w:rPr>
+        <w:t>adalah</w:t>
+      </w:r>
+      <w:proofErr w:type="spellEnd"/>
+      <w:r>
+        <w:rPr>
+          <w:rFonts w:ascii="Times New Roman" w:hAnsi="Times New Roman" w:cs="Times New Roman"/>
+          <w:sz w:val="24"/>
+          <w:szCs w:val="24"/>
+        </w:rPr>
+        <w:t xml:space="preserve"> </w:t>
+      </w:r>
+      <w:proofErr w:type="spellStart"/>
+      <w:r>
+        <w:rPr>
+          <w:rFonts w:ascii="Times New Roman" w:hAnsi="Times New Roman" w:cs="Times New Roman"/>
+          <w:sz w:val="24"/>
+          <w:szCs w:val="24"/>
+        </w:rPr>
+        <w:t>perhitungan</w:t>
+      </w:r>
+      <w:proofErr w:type="spellEnd"/>
+      <w:r>
+        <w:rPr>
+          <w:rFonts w:ascii="Times New Roman" w:hAnsi="Times New Roman" w:cs="Times New Roman"/>
+          <w:sz w:val="24"/>
+          <w:szCs w:val="24"/>
+        </w:rPr>
+        <w:t xml:space="preserve"> </w:t>
+      </w:r>
+      <w:proofErr w:type="spellStart"/>
+      <w:r>
+        <w:rPr>
+          <w:rFonts w:ascii="Times New Roman" w:hAnsi="Times New Roman" w:cs="Times New Roman"/>
+          <w:sz w:val="24"/>
+          <w:szCs w:val="24"/>
+        </w:rPr>
+        <w:t>untuk</w:t>
+      </w:r>
+      <w:proofErr w:type="spellEnd"/>
+      <w:r>
+        <w:rPr>
+          <w:rFonts w:ascii="Times New Roman" w:hAnsi="Times New Roman" w:cs="Times New Roman"/>
+          <w:sz w:val="24"/>
+          <w:szCs w:val="24"/>
+        </w:rPr>
+        <w:t xml:space="preserve"> </w:t>
+      </w:r>
+      <w:proofErr w:type="spellStart"/>
+      <w:r>
+        <w:rPr>
+          <w:rFonts w:ascii="Times New Roman" w:hAnsi="Times New Roman" w:cs="Times New Roman"/>
+          <w:sz w:val="24"/>
+          <w:szCs w:val="24"/>
+        </w:rPr>
+        <w:t>menentukan</w:t>
+      </w:r>
+      <w:proofErr w:type="spellEnd"/>
+      <w:r>
+        <w:rPr>
+          <w:rFonts w:ascii="Times New Roman" w:hAnsi="Times New Roman" w:cs="Times New Roman"/>
+          <w:sz w:val="24"/>
+          <w:szCs w:val="24"/>
+        </w:rPr>
+        <w:t xml:space="preserve"> </w:t>
+      </w:r>
+      <w:proofErr w:type="spellStart"/>
+      <w:r>
+        <w:rPr>
+          <w:rFonts w:ascii="Times New Roman" w:hAnsi="Times New Roman" w:cs="Times New Roman"/>
+          <w:sz w:val="24"/>
+          <w:szCs w:val="24"/>
+        </w:rPr>
+        <w:t>sebuah</w:t>
+      </w:r>
+      <w:proofErr w:type="spellEnd"/>
+      <w:r>
+        <w:rPr>
+          <w:rFonts w:ascii="Times New Roman" w:hAnsi="Times New Roman" w:cs="Times New Roman"/>
+          <w:sz w:val="24"/>
+          <w:szCs w:val="24"/>
+        </w:rPr>
+        <w:t xml:space="preserve"> </w:t>
+      </w:r>
+      <w:proofErr w:type="spellStart"/>
+      <w:r>
+        <w:rPr>
+          <w:rFonts w:ascii="Times New Roman" w:hAnsi="Times New Roman" w:cs="Times New Roman"/>
+          <w:sz w:val="24"/>
+          <w:szCs w:val="24"/>
+        </w:rPr>
+        <w:t>bobot</w:t>
+      </w:r>
+      <w:proofErr w:type="spellEnd"/>
+      <w:r>
+        <w:rPr>
+          <w:rFonts w:ascii="Times New Roman" w:hAnsi="Times New Roman" w:cs="Times New Roman"/>
+          <w:sz w:val="24"/>
+          <w:szCs w:val="24"/>
+        </w:rPr>
+        <w:t xml:space="preserve"> pada </w:t>
+      </w:r>
+      <w:proofErr w:type="spellStart"/>
+      <w:r>
+        <w:rPr>
+          <w:rFonts w:ascii="Times New Roman" w:hAnsi="Times New Roman" w:cs="Times New Roman"/>
+          <w:sz w:val="24"/>
+          <w:szCs w:val="24"/>
+        </w:rPr>
+        <w:t>suatu</w:t>
+      </w:r>
+      <w:proofErr w:type="spellEnd"/>
+      <w:r>
+        <w:rPr>
+          <w:rFonts w:ascii="Times New Roman" w:hAnsi="Times New Roman" w:cs="Times New Roman"/>
+          <w:sz w:val="24"/>
+          <w:szCs w:val="24"/>
+        </w:rPr>
+        <w:t xml:space="preserve"> kata </w:t>
+      </w:r>
+      <w:proofErr w:type="spellStart"/>
+      <w:r>
+        <w:rPr>
+          <w:rFonts w:ascii="Times New Roman" w:hAnsi="Times New Roman" w:cs="Times New Roman"/>
+          <w:sz w:val="24"/>
+          <w:szCs w:val="24"/>
+        </w:rPr>
+        <w:t>dalam</w:t>
+      </w:r>
+      <w:proofErr w:type="spellEnd"/>
+      <w:r>
+        <w:rPr>
+          <w:rFonts w:ascii="Times New Roman" w:hAnsi="Times New Roman" w:cs="Times New Roman"/>
+          <w:sz w:val="24"/>
+          <w:szCs w:val="24"/>
+        </w:rPr>
+        <w:t xml:space="preserve"> </w:t>
+      </w:r>
+      <w:proofErr w:type="spellStart"/>
+      <w:r>
+        <w:rPr>
+          <w:rFonts w:ascii="Times New Roman" w:hAnsi="Times New Roman" w:cs="Times New Roman"/>
+          <w:sz w:val="24"/>
+          <w:szCs w:val="24"/>
+        </w:rPr>
+        <w:t>suatu</w:t>
+      </w:r>
+      <w:proofErr w:type="spellEnd"/>
+      <w:r>
+        <w:rPr>
+          <w:rFonts w:ascii="Times New Roman" w:hAnsi="Times New Roman" w:cs="Times New Roman"/>
+          <w:sz w:val="24"/>
+          <w:szCs w:val="24"/>
+        </w:rPr>
+        <w:t xml:space="preserve"> </w:t>
+      </w:r>
+      <w:proofErr w:type="spellStart"/>
+      <w:r>
+        <w:rPr>
+          <w:rFonts w:ascii="Times New Roman" w:hAnsi="Times New Roman" w:cs="Times New Roman"/>
+          <w:sz w:val="24"/>
+          <w:szCs w:val="24"/>
+        </w:rPr>
+        <w:t>teks</w:t>
+      </w:r>
+      <w:proofErr w:type="spellEnd"/>
+      <w:r>
+        <w:rPr>
+          <w:rFonts w:ascii="Times New Roman" w:hAnsi="Times New Roman" w:cs="Times New Roman"/>
+          <w:sz w:val="24"/>
+          <w:szCs w:val="24"/>
+        </w:rPr>
+        <w:t xml:space="preserve"> </w:t>
+      </w:r>
+      <w:proofErr w:type="spellStart"/>
+      <w:r>
+        <w:rPr>
+          <w:rFonts w:ascii="Times New Roman" w:hAnsi="Times New Roman" w:cs="Times New Roman"/>
+          <w:sz w:val="24"/>
+          <w:szCs w:val="24"/>
+        </w:rPr>
+        <w:t>korpus</w:t>
+      </w:r>
+      <w:proofErr w:type="spellEnd"/>
+      <w:r>
+        <w:rPr>
+          <w:rFonts w:ascii="Times New Roman" w:hAnsi="Times New Roman" w:cs="Times New Roman"/>
+          <w:sz w:val="24"/>
+          <w:szCs w:val="24"/>
+        </w:rPr>
+        <w:t xml:space="preserve">. Jadi </w:t>
+      </w:r>
+      <w:proofErr w:type="spellStart"/>
+      <w:r>
+        <w:rPr>
+          <w:rFonts w:ascii="Times New Roman" w:hAnsi="Times New Roman" w:cs="Times New Roman"/>
+          <w:sz w:val="24"/>
+          <w:szCs w:val="24"/>
+        </w:rPr>
+        <w:t>dari</w:t>
+      </w:r>
+      <w:proofErr w:type="spellEnd"/>
+      <w:r>
+        <w:rPr>
+          <w:rFonts w:ascii="Times New Roman" w:hAnsi="Times New Roman" w:cs="Times New Roman"/>
+          <w:sz w:val="24"/>
+          <w:szCs w:val="24"/>
+        </w:rPr>
+        <w:t xml:space="preserve"> </w:t>
+      </w:r>
+      <w:proofErr w:type="spellStart"/>
+      <w:r>
+        <w:rPr>
+          <w:rFonts w:ascii="Times New Roman" w:hAnsi="Times New Roman" w:cs="Times New Roman"/>
+          <w:sz w:val="24"/>
+          <w:szCs w:val="24"/>
+        </w:rPr>
+        <w:t>hasil</w:t>
+      </w:r>
+      <w:proofErr w:type="spellEnd"/>
+      <w:r>
+        <w:rPr>
+          <w:rFonts w:ascii="Times New Roman" w:hAnsi="Times New Roman" w:cs="Times New Roman"/>
+          <w:sz w:val="24"/>
+          <w:szCs w:val="24"/>
+        </w:rPr>
+        <w:t xml:space="preserve"> </w:t>
+      </w:r>
+      <w:proofErr w:type="spellStart"/>
+      <w:r>
+        <w:rPr>
+          <w:rFonts w:ascii="Times New Roman" w:hAnsi="Times New Roman" w:cs="Times New Roman"/>
+          <w:sz w:val="24"/>
+          <w:szCs w:val="24"/>
+        </w:rPr>
+        <w:t>nilai</w:t>
+      </w:r>
+      <w:proofErr w:type="spellEnd"/>
+      <w:r>
+        <w:rPr>
+          <w:rFonts w:ascii="Times New Roman" w:hAnsi="Times New Roman" w:cs="Times New Roman"/>
+          <w:sz w:val="24"/>
+          <w:szCs w:val="24"/>
+        </w:rPr>
+        <w:t xml:space="preserve"> </w:t>
+      </w:r>
+      <w:proofErr w:type="spellStart"/>
+      <w:r>
+        <w:rPr>
+          <w:rFonts w:ascii="Times New Roman" w:hAnsi="Times New Roman" w:cs="Times New Roman"/>
+          <w:sz w:val="24"/>
+          <w:szCs w:val="24"/>
+        </w:rPr>
+        <w:t>ekstrasi</w:t>
+      </w:r>
+      <w:proofErr w:type="spellEnd"/>
+      <w:r>
+        <w:rPr>
+          <w:rFonts w:ascii="Times New Roman" w:hAnsi="Times New Roman" w:cs="Times New Roman"/>
+          <w:sz w:val="24"/>
+          <w:szCs w:val="24"/>
+        </w:rPr>
+        <w:t xml:space="preserve"> </w:t>
+      </w:r>
+      <w:proofErr w:type="spellStart"/>
+      <w:r>
+        <w:rPr>
+          <w:rFonts w:ascii="Times New Roman" w:hAnsi="Times New Roman" w:cs="Times New Roman"/>
+          <w:sz w:val="24"/>
+          <w:szCs w:val="24"/>
+        </w:rPr>
+        <w:t>fitur</w:t>
+      </w:r>
+      <w:proofErr w:type="spellEnd"/>
+      <w:r>
+        <w:rPr>
+          <w:rFonts w:ascii="Times New Roman" w:hAnsi="Times New Roman" w:cs="Times New Roman"/>
+          <w:sz w:val="24"/>
+          <w:szCs w:val="24"/>
+        </w:rPr>
+        <w:t xml:space="preserve"> </w:t>
+      </w:r>
+      <w:proofErr w:type="spellStart"/>
+      <w:r>
+        <w:rPr>
+          <w:rFonts w:ascii="Times New Roman" w:hAnsi="Times New Roman" w:cs="Times New Roman"/>
+          <w:sz w:val="24"/>
+          <w:szCs w:val="24"/>
+        </w:rPr>
+        <w:t>tf-idf</w:t>
+      </w:r>
+      <w:proofErr w:type="spellEnd"/>
+      <w:r>
+        <w:rPr>
+          <w:rFonts w:ascii="Times New Roman" w:hAnsi="Times New Roman" w:cs="Times New Roman"/>
+          <w:sz w:val="24"/>
+          <w:szCs w:val="24"/>
+        </w:rPr>
+        <w:t xml:space="preserve"> </w:t>
+      </w:r>
+      <w:proofErr w:type="spellStart"/>
+      <w:r>
+        <w:rPr>
+          <w:rFonts w:ascii="Times New Roman" w:hAnsi="Times New Roman" w:cs="Times New Roman"/>
+          <w:sz w:val="24"/>
+          <w:szCs w:val="24"/>
+        </w:rPr>
+        <w:t>ini</w:t>
+      </w:r>
+      <w:proofErr w:type="spellEnd"/>
+      <w:r>
+        <w:rPr>
+          <w:rFonts w:ascii="Times New Roman" w:hAnsi="Times New Roman" w:cs="Times New Roman"/>
+          <w:sz w:val="24"/>
+          <w:szCs w:val="24"/>
+        </w:rPr>
+        <w:t xml:space="preserve"> </w:t>
+      </w:r>
+      <w:proofErr w:type="spellStart"/>
+      <w:r>
+        <w:rPr>
+          <w:rFonts w:ascii="Times New Roman" w:hAnsi="Times New Roman" w:cs="Times New Roman"/>
+          <w:sz w:val="24"/>
+          <w:szCs w:val="24"/>
+        </w:rPr>
+        <w:t>digunakan</w:t>
+      </w:r>
+      <w:proofErr w:type="spellEnd"/>
+      <w:r>
+        <w:rPr>
+          <w:rFonts w:ascii="Times New Roman" w:hAnsi="Times New Roman" w:cs="Times New Roman"/>
+          <w:sz w:val="24"/>
+          <w:szCs w:val="24"/>
+        </w:rPr>
+        <w:t xml:space="preserve"> </w:t>
+      </w:r>
+      <w:proofErr w:type="spellStart"/>
+      <w:r>
+        <w:rPr>
+          <w:rFonts w:ascii="Times New Roman" w:hAnsi="Times New Roman" w:cs="Times New Roman"/>
+          <w:sz w:val="24"/>
+          <w:szCs w:val="24"/>
+        </w:rPr>
+        <w:t>untunk</w:t>
+      </w:r>
+      <w:proofErr w:type="spellEnd"/>
+      <w:r>
+        <w:rPr>
+          <w:rFonts w:ascii="Times New Roman" w:hAnsi="Times New Roman" w:cs="Times New Roman"/>
+          <w:sz w:val="24"/>
+          <w:szCs w:val="24"/>
+        </w:rPr>
+        <w:t xml:space="preserve"> </w:t>
+      </w:r>
+      <w:proofErr w:type="spellStart"/>
+      <w:r>
+        <w:rPr>
+          <w:rFonts w:ascii="Times New Roman" w:hAnsi="Times New Roman" w:cs="Times New Roman"/>
+          <w:sz w:val="24"/>
+          <w:szCs w:val="24"/>
+        </w:rPr>
+        <w:t>perhitung</w:t>
+      </w:r>
+      <w:proofErr w:type="spellEnd"/>
+      <w:r>
+        <w:rPr>
+          <w:rFonts w:ascii="Times New Roman" w:hAnsi="Times New Roman" w:cs="Times New Roman"/>
+          <w:sz w:val="24"/>
+          <w:szCs w:val="24"/>
+        </w:rPr>
+        <w:t xml:space="preserve"> </w:t>
+      </w:r>
+      <w:proofErr w:type="spellStart"/>
+      <w:r>
+        <w:rPr>
+          <w:rFonts w:ascii="Times New Roman" w:hAnsi="Times New Roman" w:cs="Times New Roman"/>
+          <w:sz w:val="24"/>
+          <w:szCs w:val="24"/>
+        </w:rPr>
+        <w:t>similaritas</w:t>
+      </w:r>
+      <w:proofErr w:type="spellEnd"/>
+      <w:r>
+        <w:rPr>
+          <w:rFonts w:ascii="Times New Roman" w:hAnsi="Times New Roman" w:cs="Times New Roman"/>
+          <w:sz w:val="24"/>
+          <w:szCs w:val="24"/>
+        </w:rPr>
+        <w:t xml:space="preserve">, dan </w:t>
+      </w:r>
+      <w:proofErr w:type="spellStart"/>
+      <w:r>
+        <w:rPr>
+          <w:rFonts w:ascii="Times New Roman" w:hAnsi="Times New Roman" w:cs="Times New Roman"/>
+          <w:sz w:val="24"/>
+          <w:szCs w:val="24"/>
+        </w:rPr>
+        <w:t>untuk</w:t>
+      </w:r>
+      <w:proofErr w:type="spellEnd"/>
+      <w:r>
+        <w:rPr>
+          <w:rFonts w:ascii="Times New Roman" w:hAnsi="Times New Roman" w:cs="Times New Roman"/>
+          <w:sz w:val="24"/>
+          <w:szCs w:val="24"/>
+        </w:rPr>
+        <w:t xml:space="preserve"> </w:t>
+      </w:r>
+      <w:proofErr w:type="spellStart"/>
+      <w:r>
+        <w:rPr>
+          <w:rFonts w:ascii="Times New Roman" w:hAnsi="Times New Roman" w:cs="Times New Roman"/>
+          <w:sz w:val="24"/>
+          <w:szCs w:val="24"/>
+        </w:rPr>
+        <w:t>beberapa</w:t>
+      </w:r>
+      <w:proofErr w:type="spellEnd"/>
+      <w:r>
+        <w:rPr>
+          <w:rFonts w:ascii="Times New Roman" w:hAnsi="Times New Roman" w:cs="Times New Roman"/>
+          <w:sz w:val="24"/>
+          <w:szCs w:val="24"/>
+        </w:rPr>
+        <w:t xml:space="preserve"> </w:t>
+      </w:r>
+      <w:proofErr w:type="spellStart"/>
+      <w:r>
+        <w:rPr>
+          <w:rFonts w:ascii="Times New Roman" w:hAnsi="Times New Roman" w:cs="Times New Roman"/>
+          <w:sz w:val="24"/>
+          <w:szCs w:val="24"/>
+        </w:rPr>
+        <w:t>metode</w:t>
+      </w:r>
+      <w:proofErr w:type="spellEnd"/>
+      <w:r>
+        <w:rPr>
+          <w:rFonts w:ascii="Times New Roman" w:hAnsi="Times New Roman" w:cs="Times New Roman"/>
+          <w:sz w:val="24"/>
+          <w:szCs w:val="24"/>
+        </w:rPr>
+        <w:t xml:space="preserve"> </w:t>
+      </w:r>
+      <w:proofErr w:type="spellStart"/>
+      <w:r>
+        <w:rPr>
+          <w:rFonts w:ascii="Times New Roman" w:hAnsi="Times New Roman" w:cs="Times New Roman"/>
+          <w:sz w:val="24"/>
+          <w:szCs w:val="24"/>
+        </w:rPr>
+        <w:t>dalam</w:t>
+      </w:r>
+      <w:proofErr w:type="spellEnd"/>
+      <w:r>
+        <w:rPr>
+          <w:rFonts w:ascii="Times New Roman" w:hAnsi="Times New Roman" w:cs="Times New Roman"/>
+          <w:sz w:val="24"/>
+          <w:szCs w:val="24"/>
+        </w:rPr>
+        <w:t xml:space="preserve"> </w:t>
+      </w:r>
+      <w:proofErr w:type="spellStart"/>
+      <w:r>
+        <w:rPr>
+          <w:rFonts w:ascii="Times New Roman" w:hAnsi="Times New Roman" w:cs="Times New Roman"/>
+          <w:sz w:val="24"/>
+          <w:szCs w:val="24"/>
+        </w:rPr>
+        <w:t>pendekatan</w:t>
+      </w:r>
+      <w:proofErr w:type="spellEnd"/>
+      <w:r>
+        <w:rPr>
+          <w:rFonts w:ascii="Times New Roman" w:hAnsi="Times New Roman" w:cs="Times New Roman"/>
+          <w:sz w:val="24"/>
+          <w:szCs w:val="24"/>
+        </w:rPr>
+        <w:t xml:space="preserve"> </w:t>
+      </w:r>
+      <w:proofErr w:type="spellStart"/>
+      <w:r>
+        <w:rPr>
+          <w:rFonts w:ascii="Times New Roman" w:hAnsi="Times New Roman" w:cs="Times New Roman"/>
+          <w:sz w:val="24"/>
+          <w:szCs w:val="24"/>
+        </w:rPr>
+        <w:t>statistika</w:t>
+      </w:r>
+      <w:proofErr w:type="spellEnd"/>
+      <w:r>
+        <w:rPr>
+          <w:rFonts w:ascii="Times New Roman" w:hAnsi="Times New Roman" w:cs="Times New Roman"/>
+          <w:sz w:val="24"/>
+          <w:szCs w:val="24"/>
+        </w:rPr>
+        <w:t xml:space="preserve"> </w:t>
+      </w:r>
+      <w:r>
+        <w:rPr>
+          <w:rFonts w:ascii="Times New Roman" w:hAnsi="Times New Roman" w:cs="Times New Roman"/>
+          <w:sz w:val="24"/>
+          <w:szCs w:val="24"/>
+        </w:rPr>
+        <w:fldChar w:fldCharType="begin" w:fldLock="1"/>
+      </w:r>
+      <w:r>
+        <w:rPr>
+          <w:rFonts w:ascii="Times New Roman" w:hAnsi="Times New Roman" w:cs="Times New Roman"/>
+          <w:sz w:val="24"/>
+          <w:szCs w:val="24"/>
+        </w:rPr>
+        <w:instrText>ADDIN CSL_CITATION {"citationItems":[{"id":"ITEM-1","itemData":{"DOI":"10.24123/saintek.v2i1.4045","abstract":"Abstract—Propelled by the modern technological innovations data and text will be more abundant throughout the year. With this much text, automatic text summarization is needed now more than ever to help summarize a text. Automatic text summarization is defined as the creation of a shortened version of a text by a computer program, the product of this procedure still contains the most important points of the original text. Statistical approaches is one of automatic text summarization method. There is 5 statistical approaches that being used namely aggregation similarity method, frequency method, location method, title method (if text has a title), dan tf-based query method (if text doesn’t have a title). Cosine similarity is used to calculate title method, aggregation similarity method, and tf- based query method. There is two type of validation, user validation and system validation. For system validation compare the similarity between human summary and summary generated by program, which result in accuracy of 76.7647% for summary with 30% length of the original journal. For user validation result in 82% accuracy. The conclusion based on user validation and system validation is statistical approaches is suitable for automatic text summarization.Keywords: automatic text summarization, statistical approaches, Indonesian document, cosine similarity\r Abstrak— Dengan kemajuan teknologi jumlah data dan teks akan semakin melimpah sepanjang tahun. Dengan banyaknya teks ini dibutuhkan bantuan automatic text summarization untuk merangkum teks tersebut. Automatic text summarization didefinisikan sebagai versi singkat dari suatu teks menggunakan program komputer yang hasilnya masih memiliki informasi penting berupa gagasan dasar dan kata atau kalimat yang dapat merepresentasikan keseluruhan teks original. Salah satu metode dalam automatic text summarization adalah pendekatan statistika. Pendekatan statistika yang digunakan ada 5 yaitu aggregation similarity method, frequency method, location method, title method (bila teks memiliki judul), dan tf-based query method (bila teks tidak memiliki judul). Cosine similarity dipakai untuk perhitungan title method, tf-based query method, dan aggregation similarity method. Validasi dilakukan dengan dua macam validasi. Pertama adalah validasi sistem dengan membandingkan similaritas antara rangkuman program dan rangkuman manusia, yang menghasilkan akurasi 76.7647% untuk rangkuman dengan panjang 30% dari jurnal original. Kedua a…","author":[{"dropping-particle":"","family":"Setyawan","given":"Christopher","non-dropping-particle":"","parse-names":false,"suffix":""},{"dropping-particle":"","family":"Benarkah","given":"Njoto","non-dropping-particle":"","parse-names":false,"suffix":""},{"dropping-particle":"","family":"Prasetyo","given":"Vincentius Riandaru","non-dropping-particle":"","parse-names":false,"suffix":""}],"container-title":"KELUWIH: Jurnal Sains dan Teknologi","id":"ITEM-1","issue":"1","issued":{"date-parts":[["2021"]]},"page":"1-7","title":"Automatic Text Summarization Berdasarkan Pendekatan Statistika pada Dokumen Berbahasa Indonesia","type":"article-journal","volume":"2"},"uris":["http://www.mendeley.com/documents/?uuid=d1abd4e5-16b6-4306-bb6f-81ebbd107fa8"]}],"mendeley":{"formattedCitation":"(Setyawan et al., 2021)","plainTextFormattedCitation":"(Setyawan et al., 2021)"},"properties":{"noteIndex":0},"schema":"https://github.com/citation-style-language/schema/raw/master/csl-citation.json"}</w:instrText>
+      </w:r>
+      <w:r>
+        <w:rPr>
+          <w:rFonts w:ascii="Times New Roman" w:hAnsi="Times New Roman" w:cs="Times New Roman"/>
+          <w:sz w:val="24"/>
+          <w:szCs w:val="24"/>
+        </w:rPr>
+        <w:fldChar w:fldCharType="separate"/>
+      </w:r>
+      <w:r>
+        <w:rPr>
+          <w:rFonts w:ascii="Times New Roman" w:hAnsi="Times New Roman" w:cs="Times New Roman"/>
+          <w:noProof/>
+          <w:sz w:val="24"/>
+          <w:szCs w:val="24"/>
+        </w:rPr>
+        <w:t>(Setyawan et al., 2021)</w:t>
+      </w:r>
+      <w:r>
+        <w:rPr>
+          <w:rFonts w:ascii="Times New Roman" w:hAnsi="Times New Roman" w:cs="Times New Roman"/>
+          <w:sz w:val="24"/>
+          <w:szCs w:val="24"/>
+        </w:rPr>
+        <w:fldChar w:fldCharType="end"/>
+      </w:r>
+      <w:r>
+        <w:rPr>
+          <w:rFonts w:ascii="Times New Roman" w:hAnsi="Times New Roman" w:cs="Times New Roman"/>
+          <w:sz w:val="24"/>
+          <w:szCs w:val="24"/>
+        </w:rPr>
+        <w:t>.</w:t>
+      </w:r>
+    </w:p>
+    <w:p>
+      <w:pPr>
+        <w:spacing w:line="360" w:lineRule="auto"/>
+        <w:ind w:firstLine="720"/>
+        <w:jc w:val="both"/>
+        <w:rPr>
+          <w:rFonts w:ascii="Times New Roman" w:hAnsi="Times New Roman" w:cs="Times New Roman"/>
+          <w:sz w:val="24"/>
+          <w:szCs w:val="24"/>
+        </w:rPr>
+      </w:pPr>
+      <w:r>
+        <w:rPr>
+          <w:rFonts w:ascii="Times New Roman" w:hAnsi="Times New Roman" w:cs="Times New Roman"/>
+          <w:i/>
+          <w:iCs/>
+          <w:sz w:val="24"/>
+          <w:szCs w:val="24"/>
+        </w:rPr>
+        <w:t>Vector Space Model</w:t>
+      </w:r>
+      <w:r>
+        <w:rPr>
+          <w:rFonts w:ascii="Times New Roman" w:hAnsi="Times New Roman" w:cs="Times New Roman"/>
+          <w:sz w:val="24"/>
+          <w:szCs w:val="24"/>
+        </w:rPr>
+        <w:t xml:space="preserve"> (VSM). </w:t>
+      </w:r>
+      <w:proofErr w:type="spellStart"/>
+      <w:r>
+        <w:rPr>
+          <w:rFonts w:ascii="Times New Roman" w:hAnsi="Times New Roman" w:cs="Times New Roman"/>
+          <w:sz w:val="24"/>
+          <w:szCs w:val="24"/>
+        </w:rPr>
+        <w:t>Sebuah</w:t>
+      </w:r>
+      <w:proofErr w:type="spellEnd"/>
+      <w:r>
+        <w:rPr>
+          <w:rFonts w:ascii="Times New Roman" w:hAnsi="Times New Roman" w:cs="Times New Roman"/>
+          <w:sz w:val="24"/>
+          <w:szCs w:val="24"/>
+        </w:rPr>
+        <w:t xml:space="preserve"> </w:t>
+      </w:r>
+      <w:r>
+        <w:rPr>
+          <w:rFonts w:ascii="Times New Roman" w:hAnsi="Times New Roman" w:cs="Times New Roman"/>
+          <w:sz w:val="24"/>
+          <w:szCs w:val="24"/>
+        </w:rPr>
+        <w:t xml:space="preserve">model yang </w:t>
+      </w:r>
+      <w:proofErr w:type="spellStart"/>
+      <w:r>
+        <w:rPr>
+          <w:rFonts w:ascii="Times New Roman" w:hAnsi="Times New Roman" w:cs="Times New Roman"/>
+          <w:sz w:val="24"/>
+          <w:szCs w:val="24"/>
+        </w:rPr>
+        <w:t>digunakan</w:t>
+      </w:r>
+      <w:proofErr w:type="spellEnd"/>
+      <w:r>
+        <w:rPr>
+          <w:rFonts w:ascii="Times New Roman" w:hAnsi="Times New Roman" w:cs="Times New Roman"/>
+          <w:sz w:val="24"/>
+          <w:szCs w:val="24"/>
+        </w:rPr>
+        <w:t xml:space="preserve"> </w:t>
+      </w:r>
+      <w:proofErr w:type="spellStart"/>
+      <w:r>
+        <w:rPr>
+          <w:rFonts w:ascii="Times New Roman" w:hAnsi="Times New Roman" w:cs="Times New Roman"/>
+          <w:sz w:val="24"/>
+          <w:szCs w:val="24"/>
+        </w:rPr>
+        <w:t>untuk</w:t>
+      </w:r>
+      <w:proofErr w:type="spellEnd"/>
+      <w:r>
+        <w:rPr>
+          <w:rFonts w:ascii="Times New Roman" w:hAnsi="Times New Roman" w:cs="Times New Roman"/>
+          <w:sz w:val="24"/>
+          <w:szCs w:val="24"/>
+        </w:rPr>
+        <w:t xml:space="preserve"> </w:t>
+      </w:r>
+      <w:proofErr w:type="spellStart"/>
+      <w:r>
+        <w:rPr>
+          <w:rFonts w:ascii="Times New Roman" w:hAnsi="Times New Roman" w:cs="Times New Roman"/>
+          <w:sz w:val="24"/>
+          <w:szCs w:val="24"/>
+        </w:rPr>
+        <w:t>mengukur</w:t>
+      </w:r>
+      <w:proofErr w:type="spellEnd"/>
+      <w:r>
+        <w:rPr>
+          <w:rFonts w:ascii="Times New Roman" w:hAnsi="Times New Roman" w:cs="Times New Roman"/>
+          <w:sz w:val="24"/>
+          <w:szCs w:val="24"/>
+        </w:rPr>
+        <w:t xml:space="preserve"> </w:t>
+      </w:r>
+      <w:proofErr w:type="spellStart"/>
+      <w:r>
+        <w:rPr>
+          <w:rFonts w:ascii="Times New Roman" w:hAnsi="Times New Roman" w:cs="Times New Roman"/>
+          <w:sz w:val="24"/>
+          <w:szCs w:val="24"/>
+        </w:rPr>
+        <w:t>sebuah</w:t>
+      </w:r>
+      <w:proofErr w:type="spellEnd"/>
+      <w:r>
+        <w:rPr>
+          <w:rFonts w:ascii="Times New Roman" w:hAnsi="Times New Roman" w:cs="Times New Roman"/>
+          <w:sz w:val="24"/>
+          <w:szCs w:val="24"/>
+        </w:rPr>
+        <w:t xml:space="preserve"> </w:t>
+      </w:r>
+      <w:proofErr w:type="spellStart"/>
+      <w:r>
+        <w:rPr>
+          <w:rFonts w:ascii="Times New Roman" w:hAnsi="Times New Roman" w:cs="Times New Roman"/>
+          <w:sz w:val="24"/>
+          <w:szCs w:val="24"/>
+        </w:rPr>
+        <w:t>kueri</w:t>
+      </w:r>
+      <w:proofErr w:type="spellEnd"/>
+      <w:r>
+        <w:rPr>
+          <w:rFonts w:ascii="Times New Roman" w:hAnsi="Times New Roman" w:cs="Times New Roman"/>
+          <w:sz w:val="24"/>
+          <w:szCs w:val="24"/>
+        </w:rPr>
+        <w:t xml:space="preserve"> </w:t>
+      </w:r>
+      <w:proofErr w:type="spellStart"/>
+      <w:r>
+        <w:rPr>
+          <w:rFonts w:ascii="Times New Roman" w:hAnsi="Times New Roman" w:cs="Times New Roman"/>
+          <w:sz w:val="24"/>
+          <w:szCs w:val="24"/>
+        </w:rPr>
+        <w:t>antara</w:t>
+      </w:r>
+      <w:proofErr w:type="spellEnd"/>
+      <w:r>
+        <w:rPr>
+          <w:rFonts w:ascii="Times New Roman" w:hAnsi="Times New Roman" w:cs="Times New Roman"/>
+          <w:sz w:val="24"/>
+          <w:szCs w:val="24"/>
+        </w:rPr>
+        <w:t xml:space="preserve"> </w:t>
+      </w:r>
+      <w:proofErr w:type="spellStart"/>
+      <w:r>
+        <w:rPr>
+          <w:rFonts w:ascii="Times New Roman" w:hAnsi="Times New Roman" w:cs="Times New Roman"/>
+          <w:sz w:val="24"/>
+          <w:szCs w:val="24"/>
+        </w:rPr>
+        <w:t>suatu</w:t>
+      </w:r>
+      <w:proofErr w:type="spellEnd"/>
+      <w:r>
+        <w:rPr>
+          <w:rFonts w:ascii="Times New Roman" w:hAnsi="Times New Roman" w:cs="Times New Roman"/>
+          <w:sz w:val="24"/>
+          <w:szCs w:val="24"/>
+        </w:rPr>
+        <w:t xml:space="preserve"> </w:t>
+      </w:r>
+      <w:proofErr w:type="spellStart"/>
+      <w:r>
+        <w:rPr>
+          <w:rFonts w:ascii="Times New Roman" w:hAnsi="Times New Roman" w:cs="Times New Roman"/>
+          <w:sz w:val="24"/>
+          <w:szCs w:val="24"/>
+        </w:rPr>
+        <w:t>dokumen</w:t>
+      </w:r>
+      <w:proofErr w:type="spellEnd"/>
+      <w:r>
+        <w:rPr>
+          <w:rFonts w:ascii="Times New Roman" w:hAnsi="Times New Roman" w:cs="Times New Roman"/>
+          <w:sz w:val="24"/>
+          <w:szCs w:val="24"/>
+        </w:rPr>
+        <w:t xml:space="preserve"> </w:t>
+      </w:r>
+      <w:proofErr w:type="spellStart"/>
+      <w:r>
+        <w:rPr>
+          <w:rFonts w:ascii="Times New Roman" w:hAnsi="Times New Roman" w:cs="Times New Roman"/>
+          <w:sz w:val="24"/>
+          <w:szCs w:val="24"/>
+        </w:rPr>
+        <w:t>dengan</w:t>
+      </w:r>
+      <w:proofErr w:type="spellEnd"/>
+      <w:r>
+        <w:rPr>
+          <w:rFonts w:ascii="Times New Roman" w:hAnsi="Times New Roman" w:cs="Times New Roman"/>
+          <w:sz w:val="24"/>
+          <w:szCs w:val="24"/>
+        </w:rPr>
+        <w:t xml:space="preserve"> </w:t>
+      </w:r>
+      <w:proofErr w:type="spellStart"/>
+      <w:r>
+        <w:rPr>
+          <w:rFonts w:ascii="Times New Roman" w:hAnsi="Times New Roman" w:cs="Times New Roman"/>
+          <w:sz w:val="24"/>
+          <w:szCs w:val="24"/>
+        </w:rPr>
+        <w:t>suatu</w:t>
+      </w:r>
+      <w:proofErr w:type="spellEnd"/>
+      <w:r>
+        <w:rPr>
+          <w:rFonts w:ascii="Times New Roman" w:hAnsi="Times New Roman" w:cs="Times New Roman"/>
+          <w:sz w:val="24"/>
+          <w:szCs w:val="24"/>
+        </w:rPr>
+        <w:t xml:space="preserve"> kata </w:t>
+      </w:r>
+      <w:proofErr w:type="spellStart"/>
+      <w:r>
+        <w:rPr>
+          <w:rFonts w:ascii="Times New Roman" w:hAnsi="Times New Roman" w:cs="Times New Roman"/>
+          <w:sz w:val="24"/>
+          <w:szCs w:val="24"/>
+        </w:rPr>
+        <w:t>kunci</w:t>
+      </w:r>
+      <w:proofErr w:type="spellEnd"/>
+      <w:r>
+        <w:rPr>
+          <w:rFonts w:ascii="Times New Roman" w:hAnsi="Times New Roman" w:cs="Times New Roman"/>
+          <w:sz w:val="24"/>
+          <w:szCs w:val="24"/>
+        </w:rPr>
+        <w:t xml:space="preserve"> </w:t>
+      </w:r>
+      <w:proofErr w:type="spellStart"/>
+      <w:r>
+        <w:rPr>
+          <w:rFonts w:ascii="Times New Roman" w:hAnsi="Times New Roman" w:cs="Times New Roman"/>
+          <w:sz w:val="24"/>
+          <w:szCs w:val="24"/>
+        </w:rPr>
+        <w:t>atau</w:t>
+      </w:r>
+      <w:proofErr w:type="spellEnd"/>
+      <w:r>
+        <w:rPr>
+          <w:rFonts w:ascii="Times New Roman" w:hAnsi="Times New Roman" w:cs="Times New Roman"/>
+          <w:sz w:val="24"/>
+          <w:szCs w:val="24"/>
+        </w:rPr>
+        <w:t xml:space="preserve"> </w:t>
+      </w:r>
+      <w:r>
+        <w:rPr>
+          <w:rFonts w:ascii="Times New Roman" w:hAnsi="Times New Roman" w:cs="Times New Roman"/>
+          <w:i/>
+          <w:iCs/>
+          <w:sz w:val="24"/>
+          <w:szCs w:val="24"/>
+        </w:rPr>
+        <w:t>keyword</w:t>
+      </w:r>
+      <w:r>
+        <w:rPr>
+          <w:rFonts w:ascii="Times New Roman" w:hAnsi="Times New Roman" w:cs="Times New Roman"/>
+          <w:i/>
+          <w:iCs/>
+          <w:sz w:val="24"/>
+          <w:szCs w:val="24"/>
+        </w:rPr>
+        <w:t xml:space="preserve"> </w:t>
+      </w:r>
+      <w:r>
+        <w:rPr>
+          <w:rFonts w:ascii="Times New Roman" w:hAnsi="Times New Roman" w:cs="Times New Roman"/>
+          <w:i/>
+          <w:iCs/>
+          <w:sz w:val="24"/>
+          <w:szCs w:val="24"/>
+        </w:rPr>
+        <w:fldChar w:fldCharType="begin" w:fldLock="1"/>
+      </w:r>
+      <w:r>
+        <w:rPr>
+          <w:rFonts w:ascii="Times New Roman" w:hAnsi="Times New Roman" w:cs="Times New Roman"/>
+          <w:i/>
+          <w:iCs/>
+          <w:sz w:val="24"/>
+          <w:szCs w:val="24"/>
+        </w:rPr>
+        <w:instrText>ADDIN CSL_CITATION {"citationItems":[{"id":"ITEM-1","itemData":{"DOI":"10.31849/digitalzone.v11i2.4168","ISSN":"2086-4884","abstract":"Perkembangan teknologi informasi di era globalisasi saat ini, membuat semua aspek kehidupan kita berubah dan tidak dapat dihindarkan dari pengaruh kemajuan zaman. Untuk mendapatkan data dan informasi yang kita inginkan bukanlah perkara mudah, mengingat sedemikian banyaknya informasi yang tersedia untuk berbagai keperluan dengan berbagai gaya penyajian. Pencarian data di komputer, baik itu secara online ataupun offline berkembang banyak metode yang semakin menyempurnakan hasil pencarian. Hal ini juga meningkatkan kepuasan pengguna dalam mencari informasi. Metode yang umum digunakan dalam melakukan pencarian adalah Boolean Model. Metode lainnya adalah Vector Space Model (VSM). VSM yaitu model yang digunakan untuk mengukur kueri antara suatu dokumen dengan suatu kata kunci. Oleh karena itu, penulis bertujuan untuk membandingkan kedua metode tersebut dari kecepatan (waktu) pencarian dan jumlah temuan. Kecepatan tersebut dihitung berdasarkan lama waktu pencarian untuk kedua metode tersebut. Hasil yang didapati adalah perbandingan waktu pencarian antara boolean model dan vector space model didapati bahwa boolean model lebih cepat dengan selisih 30 sampai 50 detik. Perbandingan untuk hasil temuan didapati bahwa vector space model mempunyai hasil temuan yang sama dengan boolean model yang menggunakan operator or, sedangkan dengan operator and dan gabungan and serta or didapati bahwa jumlah hasil temuan tidak sama dengan vector space model.\r  \r Kata kunci: Perbandingan, Boolean Model, Vector Space Model, Pencarian, Dokumen Teks\r  \r Abstract\r The development of information technology in the current era of globalization, makes all aspects of our lives change and cannot be avoided from the influence of the times. To get the data and information that we want is not an easy matter, considering that so much information is available for various purposes with various styles of presentation. Searching data on a computer, be it online or offline, there are many methods that improve the search results. It also increases user satisfaction in finding information. The most commonly method of searching is the Boolean Model. Another method is the Vector Space Model (VSM). VSM is a model used to measure queries between a document and a keyword. Therefore, the authors aim to compare the two methods from the speed (time) of the search and the number of findings. The speed is calculated based on the search time for both methods. The result is that the comparison between boolean mod…","author":[{"dropping-particle":"","family":"Susanti","given":"Susanti","non-dropping-particle":"","parse-names":false,"suffix":""},{"dropping-particle":"","family":"Azmi","given":"Muhammad","non-dropping-particle":"","parse-names":false,"suffix":""},{"dropping-particle":"","family":"Ali","given":"Edwar","non-dropping-particle":"","parse-names":false,"suffix":""},{"dropping-particle":"","family":"Rahmaddeni","given":"Rahmaddeni","non-dropping-particle":"","parse-names":false,"suffix":""},{"dropping-particle":"","family":"Saputra Wijaya","given":"Yansyah","non-dropping-particle":"","parse-names":false,"suffix":""}],"container-title":"Digital Zone: Jurnal Teknologi Informasi dan Komunikasi","id":"ITEM-1","issue":"2","issued":{"date-parts":[["2020"]]},"page":"268-277","title":"Perbandingan Boolean Model Dan Vector Space Model Dalam Pencarian Dokumen Teks","type":"article-journal","volume":"11"},"uris":["http://www.mendeley.com/documents/?uuid=6c8a85ca-9131-4409-baa5-b65199c36b08"]}],"mendeley":{"formattedCitation":"(Susanti et al., 2020)","plainTextFormattedCitation":"(Susanti et al., 2020)","previouslyFormattedCitation":"(Susanti et al., 2020)"},"properties":{"noteIndex":0},"schema":"https://github.com/citation-style-language/schema/raw/master/csl-citation.json"}</w:instrText>
+      </w:r>
+      <w:r>
+        <w:rPr>
+          <w:rFonts w:ascii="Times New Roman" w:hAnsi="Times New Roman" w:cs="Times New Roman"/>
+          <w:i/>
+          <w:iCs/>
+          <w:sz w:val="24"/>
+          <w:szCs w:val="24"/>
+        </w:rPr>
+        <w:fldChar w:fldCharType="separate"/>
+      </w:r>
+      <w:r>
+        <w:rPr>
+          <w:rFonts w:ascii="Times New Roman" w:hAnsi="Times New Roman" w:cs="Times New Roman"/>
+          <w:iCs/>
+          <w:noProof/>
+          <w:sz w:val="24"/>
+          <w:szCs w:val="24"/>
+        </w:rPr>
+        <w:t>(Susanti et al., 2020)</w:t>
+      </w:r>
+      <w:r>
+        <w:rPr>
+          <w:rFonts w:ascii="Times New Roman" w:hAnsi="Times New Roman" w:cs="Times New Roman"/>
+          <w:i/>
+          <w:iCs/>
+          <w:sz w:val="24"/>
+          <w:szCs w:val="24"/>
+        </w:rPr>
+        <w:fldChar w:fldCharType="end"/>
+      </w:r>
+      <w:r>
+        <w:rPr>
+          <w:rFonts w:ascii="Times New Roman" w:hAnsi="Times New Roman" w:cs="Times New Roman"/>
+          <w:sz w:val="24"/>
+          <w:szCs w:val="24"/>
+        </w:rPr>
+        <w:t>.</w:t>
+      </w:r>
+      <w:r>
+        <w:rPr>
+          <w:rFonts w:ascii="Times New Roman" w:hAnsi="Times New Roman" w:cs="Times New Roman"/>
+          <w:sz w:val="24"/>
+          <w:szCs w:val="24"/>
+        </w:rPr>
+        <w:t xml:space="preserve"> </w:t>
+      </w:r>
+      <w:r>
+        <w:rPr>
+          <w:rFonts w:ascii="Times New Roman" w:hAnsi="Times New Roman" w:cs="Times New Roman"/>
+          <w:i/>
+          <w:iCs/>
+          <w:sz w:val="24"/>
+          <w:szCs w:val="24"/>
+        </w:rPr>
+        <w:t>Vector space</w:t>
+      </w:r>
+      <w:r>
+        <w:rPr>
+          <w:rFonts w:ascii="Times New Roman" w:hAnsi="Times New Roman" w:cs="Times New Roman"/>
+          <w:sz w:val="24"/>
+          <w:szCs w:val="24"/>
+        </w:rPr>
+        <w:t xml:space="preserve"> </w:t>
+      </w:r>
+      <w:proofErr w:type="spellStart"/>
+      <w:r>
+        <w:rPr>
+          <w:rFonts w:ascii="Times New Roman" w:hAnsi="Times New Roman" w:cs="Times New Roman"/>
+          <w:sz w:val="24"/>
+          <w:szCs w:val="24"/>
+        </w:rPr>
+        <w:t>adalah</w:t>
+      </w:r>
+      <w:proofErr w:type="spellEnd"/>
+      <w:r>
+        <w:rPr>
+          <w:rFonts w:ascii="Times New Roman" w:hAnsi="Times New Roman" w:cs="Times New Roman"/>
+          <w:sz w:val="24"/>
+          <w:szCs w:val="24"/>
+        </w:rPr>
+        <w:t xml:space="preserve"> </w:t>
+      </w:r>
+      <w:proofErr w:type="spellStart"/>
+      <w:r>
+        <w:rPr>
+          <w:rFonts w:ascii="Times New Roman" w:hAnsi="Times New Roman" w:cs="Times New Roman"/>
+          <w:sz w:val="24"/>
+          <w:szCs w:val="24"/>
+        </w:rPr>
+        <w:t>geometri</w:t>
+      </w:r>
+      <w:proofErr w:type="spellEnd"/>
+      <w:r>
+        <w:rPr>
+          <w:rFonts w:ascii="Times New Roman" w:hAnsi="Times New Roman" w:cs="Times New Roman"/>
+          <w:sz w:val="24"/>
+          <w:szCs w:val="24"/>
+        </w:rPr>
+        <w:t xml:space="preserve"> </w:t>
+      </w:r>
+      <w:proofErr w:type="spellStart"/>
+      <w:r>
+        <w:rPr>
+          <w:rFonts w:ascii="Times New Roman" w:hAnsi="Times New Roman" w:cs="Times New Roman"/>
+          <w:sz w:val="24"/>
+          <w:szCs w:val="24"/>
+        </w:rPr>
+        <w:t>berdimensi</w:t>
+      </w:r>
+      <w:proofErr w:type="spellEnd"/>
+      <w:r>
+        <w:rPr>
+          <w:rFonts w:ascii="Times New Roman" w:hAnsi="Times New Roman" w:cs="Times New Roman"/>
+          <w:sz w:val="24"/>
+          <w:szCs w:val="24"/>
+        </w:rPr>
+        <w:t xml:space="preserve"> </w:t>
+      </w:r>
+      <w:proofErr w:type="spellStart"/>
+      <w:r>
+        <w:rPr>
+          <w:rFonts w:ascii="Times New Roman" w:hAnsi="Times New Roman" w:cs="Times New Roman"/>
+          <w:sz w:val="24"/>
+          <w:szCs w:val="24"/>
+        </w:rPr>
+        <w:t>besar</w:t>
+      </w:r>
+      <w:proofErr w:type="spellEnd"/>
+      <w:r>
+        <w:rPr>
+          <w:rFonts w:ascii="Times New Roman" w:hAnsi="Times New Roman" w:cs="Times New Roman"/>
+          <w:sz w:val="24"/>
+          <w:szCs w:val="24"/>
+        </w:rPr>
+        <w:t>,</w:t>
+      </w:r>
+      <w:r>
+        <w:rPr>
+          <w:rFonts w:ascii="Times New Roman" w:hAnsi="Times New Roman" w:cs="Times New Roman"/>
+          <w:sz w:val="24"/>
+          <w:szCs w:val="24"/>
+        </w:rPr>
+        <w:t xml:space="preserve"> </w:t>
+      </w:r>
+      <w:proofErr w:type="spellStart"/>
+      <w:r>
+        <w:rPr>
+          <w:rFonts w:ascii="Times New Roman" w:hAnsi="Times New Roman" w:cs="Times New Roman"/>
+          <w:sz w:val="24"/>
+          <w:szCs w:val="24"/>
+        </w:rPr>
+        <w:t>ruang</w:t>
+      </w:r>
+      <w:proofErr w:type="spellEnd"/>
+      <w:r>
+        <w:rPr>
+          <w:rFonts w:ascii="Times New Roman" w:hAnsi="Times New Roman" w:cs="Times New Roman"/>
+          <w:sz w:val="24"/>
+          <w:szCs w:val="24"/>
+        </w:rPr>
+        <w:t xml:space="preserve"> yang </w:t>
+      </w:r>
+      <w:proofErr w:type="spellStart"/>
+      <w:r>
+        <w:rPr>
+          <w:rFonts w:ascii="Times New Roman" w:hAnsi="Times New Roman" w:cs="Times New Roman"/>
+          <w:sz w:val="24"/>
+          <w:szCs w:val="24"/>
+        </w:rPr>
+        <w:t>batas-batasnya</w:t>
+      </w:r>
+      <w:proofErr w:type="spellEnd"/>
+      <w:r>
+        <w:rPr>
+          <w:rFonts w:ascii="Times New Roman" w:hAnsi="Times New Roman" w:cs="Times New Roman"/>
+          <w:sz w:val="24"/>
+          <w:szCs w:val="24"/>
+        </w:rPr>
+        <w:t xml:space="preserve"> </w:t>
+      </w:r>
+      <w:proofErr w:type="spellStart"/>
+      <w:r>
+        <w:rPr>
+          <w:rFonts w:ascii="Times New Roman" w:hAnsi="Times New Roman" w:cs="Times New Roman"/>
+          <w:sz w:val="24"/>
+          <w:szCs w:val="24"/>
+        </w:rPr>
+        <w:t>ditentukan</w:t>
+      </w:r>
+      <w:proofErr w:type="spellEnd"/>
+      <w:r>
+        <w:rPr>
+          <w:rFonts w:ascii="Times New Roman" w:hAnsi="Times New Roman" w:cs="Times New Roman"/>
+          <w:sz w:val="24"/>
+          <w:szCs w:val="24"/>
+        </w:rPr>
+        <w:t xml:space="preserve"> oleh</w:t>
+      </w:r>
+      <w:r>
+        <w:rPr>
+          <w:rFonts w:ascii="Times New Roman" w:hAnsi="Times New Roman" w:cs="Times New Roman"/>
+          <w:sz w:val="24"/>
+          <w:szCs w:val="24"/>
+        </w:rPr>
+        <w:t xml:space="preserve"> vector. </w:t>
+      </w:r>
+      <w:r>
+        <w:rPr>
+          <w:rFonts w:ascii="Times New Roman" w:hAnsi="Times New Roman" w:cs="Times New Roman"/>
+          <w:i/>
+          <w:iCs/>
+          <w:sz w:val="24"/>
+          <w:szCs w:val="24"/>
+        </w:rPr>
+        <w:t>Vector space model</w:t>
+      </w:r>
+      <w:r>
+        <w:rPr>
+          <w:rFonts w:ascii="Times New Roman" w:hAnsi="Times New Roman" w:cs="Times New Roman"/>
+          <w:sz w:val="24"/>
+          <w:szCs w:val="24"/>
+        </w:rPr>
+        <w:t xml:space="preserve"> yang </w:t>
+      </w:r>
+      <w:proofErr w:type="spellStart"/>
+      <w:r>
+        <w:rPr>
+          <w:rFonts w:ascii="Times New Roman" w:hAnsi="Times New Roman" w:cs="Times New Roman"/>
+          <w:sz w:val="24"/>
+          <w:szCs w:val="24"/>
+        </w:rPr>
+        <w:t>menarik</w:t>
+      </w:r>
+      <w:proofErr w:type="spellEnd"/>
+      <w:r>
+        <w:rPr>
+          <w:rFonts w:ascii="Times New Roman" w:hAnsi="Times New Roman" w:cs="Times New Roman"/>
+          <w:sz w:val="24"/>
+          <w:szCs w:val="24"/>
+        </w:rPr>
+        <w:t xml:space="preserve"> </w:t>
+      </w:r>
+      <w:proofErr w:type="spellStart"/>
+      <w:r>
+        <w:rPr>
+          <w:rFonts w:ascii="Times New Roman" w:hAnsi="Times New Roman" w:cs="Times New Roman"/>
+          <w:sz w:val="24"/>
+          <w:szCs w:val="24"/>
+        </w:rPr>
+        <w:t>bagi</w:t>
+      </w:r>
+      <w:proofErr w:type="spellEnd"/>
+      <w:r>
+        <w:rPr>
+          <w:rFonts w:ascii="Times New Roman" w:hAnsi="Times New Roman" w:cs="Times New Roman"/>
+          <w:sz w:val="24"/>
+          <w:szCs w:val="24"/>
+        </w:rPr>
+        <w:t xml:space="preserve"> </w:t>
+      </w:r>
+      <w:proofErr w:type="spellStart"/>
+      <w:r>
+        <w:rPr>
+          <w:rFonts w:ascii="Times New Roman" w:hAnsi="Times New Roman" w:cs="Times New Roman"/>
+          <w:sz w:val="24"/>
+          <w:szCs w:val="24"/>
+        </w:rPr>
+        <w:t>penulis</w:t>
+      </w:r>
+      <w:proofErr w:type="spellEnd"/>
+      <w:r>
+        <w:rPr>
+          <w:rFonts w:ascii="Times New Roman" w:hAnsi="Times New Roman" w:cs="Times New Roman"/>
+          <w:sz w:val="24"/>
+          <w:szCs w:val="24"/>
+        </w:rPr>
+        <w:t xml:space="preserve"> </w:t>
+      </w:r>
+      <w:proofErr w:type="spellStart"/>
+      <w:r>
+        <w:rPr>
+          <w:rFonts w:ascii="Times New Roman" w:hAnsi="Times New Roman" w:cs="Times New Roman"/>
+          <w:sz w:val="24"/>
+          <w:szCs w:val="24"/>
+        </w:rPr>
+        <w:t>adalah</w:t>
+      </w:r>
+      <w:proofErr w:type="spellEnd"/>
+      <w:r>
+        <w:rPr>
+          <w:rFonts w:ascii="Times New Roman" w:hAnsi="Times New Roman" w:cs="Times New Roman"/>
+          <w:sz w:val="24"/>
+          <w:szCs w:val="24"/>
+        </w:rPr>
+        <w:t xml:space="preserve"> model </w:t>
+      </w:r>
+      <w:proofErr w:type="spellStart"/>
+      <w:r>
+        <w:rPr>
+          <w:rFonts w:ascii="Times New Roman" w:hAnsi="Times New Roman" w:cs="Times New Roman"/>
+          <w:sz w:val="24"/>
+          <w:szCs w:val="24"/>
+        </w:rPr>
+        <w:t>numerik</w:t>
+      </w:r>
+      <w:proofErr w:type="spellEnd"/>
+      <w:r>
+        <w:rPr>
+          <w:rFonts w:ascii="Times New Roman" w:hAnsi="Times New Roman" w:cs="Times New Roman"/>
+          <w:sz w:val="24"/>
+          <w:szCs w:val="24"/>
+        </w:rPr>
+        <w:t xml:space="preserve"> yang</w:t>
+      </w:r>
+      <w:r>
+        <w:rPr>
+          <w:rFonts w:ascii="Times New Roman" w:hAnsi="Times New Roman" w:cs="Times New Roman"/>
+          <w:sz w:val="24"/>
+          <w:szCs w:val="24"/>
+        </w:rPr>
+        <w:t xml:space="preserve"> </w:t>
+      </w:r>
+      <w:proofErr w:type="spellStart"/>
+      <w:r>
+        <w:rPr>
+          <w:rFonts w:ascii="Times New Roman" w:hAnsi="Times New Roman" w:cs="Times New Roman"/>
+          <w:sz w:val="24"/>
+          <w:szCs w:val="24"/>
+        </w:rPr>
+        <w:t>menempatkan</w:t>
+      </w:r>
+      <w:proofErr w:type="spellEnd"/>
+      <w:r>
+        <w:rPr>
+          <w:rFonts w:ascii="Times New Roman" w:hAnsi="Times New Roman" w:cs="Times New Roman"/>
+          <w:sz w:val="24"/>
+          <w:szCs w:val="24"/>
+        </w:rPr>
+        <w:t xml:space="preserve"> </w:t>
+      </w:r>
+      <w:proofErr w:type="spellStart"/>
+      <w:r>
+        <w:rPr>
+          <w:rFonts w:ascii="Times New Roman" w:hAnsi="Times New Roman" w:cs="Times New Roman"/>
+          <w:sz w:val="24"/>
+          <w:szCs w:val="24"/>
+        </w:rPr>
+        <w:t>teks</w:t>
+      </w:r>
+      <w:proofErr w:type="spellEnd"/>
+      <w:r>
+        <w:rPr>
+          <w:rFonts w:ascii="Times New Roman" w:hAnsi="Times New Roman" w:cs="Times New Roman"/>
+          <w:sz w:val="24"/>
+          <w:szCs w:val="24"/>
+        </w:rPr>
+        <w:t xml:space="preserve"> </w:t>
+      </w:r>
+      <w:proofErr w:type="spellStart"/>
+      <w:r>
+        <w:rPr>
+          <w:rFonts w:ascii="Times New Roman" w:hAnsi="Times New Roman" w:cs="Times New Roman"/>
+          <w:sz w:val="24"/>
+          <w:szCs w:val="24"/>
+        </w:rPr>
+        <w:t>atau</w:t>
+      </w:r>
+      <w:proofErr w:type="spellEnd"/>
+      <w:r>
+        <w:rPr>
+          <w:rFonts w:ascii="Times New Roman" w:hAnsi="Times New Roman" w:cs="Times New Roman"/>
+          <w:sz w:val="24"/>
+          <w:szCs w:val="24"/>
+        </w:rPr>
+        <w:t xml:space="preserve"> kata </w:t>
+      </w:r>
+      <w:proofErr w:type="spellStart"/>
+      <w:r>
+        <w:rPr>
+          <w:rFonts w:ascii="Times New Roman" w:hAnsi="Times New Roman" w:cs="Times New Roman"/>
+          <w:sz w:val="24"/>
+          <w:szCs w:val="24"/>
+        </w:rPr>
+        <w:t>dalam</w:t>
+      </w:r>
+      <w:proofErr w:type="spellEnd"/>
+      <w:r>
+        <w:rPr>
+          <w:rFonts w:ascii="Times New Roman" w:hAnsi="Times New Roman" w:cs="Times New Roman"/>
+          <w:sz w:val="24"/>
+          <w:szCs w:val="24"/>
+        </w:rPr>
+        <w:t xml:space="preserve"> </w:t>
+      </w:r>
+      <w:proofErr w:type="spellStart"/>
+      <w:r>
+        <w:rPr>
+          <w:rFonts w:ascii="Times New Roman" w:hAnsi="Times New Roman" w:cs="Times New Roman"/>
+          <w:sz w:val="24"/>
+          <w:szCs w:val="24"/>
+        </w:rPr>
+        <w:t>sebuah</w:t>
+      </w:r>
+      <w:proofErr w:type="spellEnd"/>
+      <w:r>
+        <w:rPr>
+          <w:rFonts w:ascii="Times New Roman" w:hAnsi="Times New Roman" w:cs="Times New Roman"/>
+          <w:sz w:val="24"/>
+          <w:szCs w:val="24"/>
+        </w:rPr>
+        <w:t xml:space="preserve"> </w:t>
+      </w:r>
+      <w:proofErr w:type="spellStart"/>
+      <w:r>
+        <w:rPr>
+          <w:rFonts w:ascii="Times New Roman" w:hAnsi="Times New Roman" w:cs="Times New Roman"/>
+          <w:sz w:val="24"/>
+          <w:szCs w:val="24"/>
+        </w:rPr>
+        <w:t>ruang</w:t>
+      </w:r>
+      <w:proofErr w:type="spellEnd"/>
+      <w:r>
+        <w:rPr>
+          <w:rFonts w:ascii="Times New Roman" w:hAnsi="Times New Roman" w:cs="Times New Roman"/>
+          <w:sz w:val="24"/>
+          <w:szCs w:val="24"/>
+        </w:rPr>
+        <w:t xml:space="preserve"> </w:t>
+      </w:r>
+      <w:proofErr w:type="spellStart"/>
+      <w:r>
+        <w:rPr>
+          <w:rFonts w:ascii="Times New Roman" w:hAnsi="Times New Roman" w:cs="Times New Roman"/>
+          <w:sz w:val="24"/>
+          <w:szCs w:val="24"/>
+        </w:rPr>
+        <w:t>representasi</w:t>
+      </w:r>
+      <w:proofErr w:type="spellEnd"/>
+      <w:r>
+        <w:rPr>
+          <w:rFonts w:ascii="Times New Roman" w:hAnsi="Times New Roman" w:cs="Times New Roman"/>
+          <w:sz w:val="24"/>
+          <w:szCs w:val="24"/>
+        </w:rPr>
+        <w:t xml:space="preserve"> </w:t>
+      </w:r>
+      <w:proofErr w:type="spellStart"/>
+      <w:r>
+        <w:rPr>
+          <w:rFonts w:ascii="Times New Roman" w:hAnsi="Times New Roman" w:cs="Times New Roman"/>
+          <w:sz w:val="24"/>
+          <w:szCs w:val="24"/>
+        </w:rPr>
+        <w:t>dimensi</w:t>
+      </w:r>
+      <w:proofErr w:type="spellEnd"/>
+      <w:r>
+        <w:rPr>
+          <w:rFonts w:ascii="Times New Roman" w:hAnsi="Times New Roman" w:cs="Times New Roman"/>
+          <w:sz w:val="24"/>
+          <w:szCs w:val="24"/>
+        </w:rPr>
+        <w:t xml:space="preserve"> </w:t>
+      </w:r>
+      <w:proofErr w:type="spellStart"/>
+      <w:r>
+        <w:rPr>
+          <w:rFonts w:ascii="Times New Roman" w:hAnsi="Times New Roman" w:cs="Times New Roman"/>
+          <w:sz w:val="24"/>
+          <w:szCs w:val="24"/>
+        </w:rPr>
+        <w:t>tinggi</w:t>
+      </w:r>
+      <w:proofErr w:type="spellEnd"/>
+      <w:r>
+        <w:rPr>
+          <w:rFonts w:ascii="Times New Roman" w:hAnsi="Times New Roman" w:cs="Times New Roman"/>
+          <w:sz w:val="24"/>
+          <w:szCs w:val="24"/>
+        </w:rPr>
+        <w:t xml:space="preserve">. </w:t>
+      </w:r>
+      <w:proofErr w:type="spellStart"/>
+      <w:r>
+        <w:rPr>
+          <w:rFonts w:ascii="Times New Roman" w:hAnsi="Times New Roman" w:cs="Times New Roman"/>
+          <w:sz w:val="24"/>
+          <w:szCs w:val="24"/>
+        </w:rPr>
+        <w:t>Secara</w:t>
+      </w:r>
+      <w:proofErr w:type="spellEnd"/>
+      <w:r>
+        <w:rPr>
+          <w:rFonts w:ascii="Times New Roman" w:hAnsi="Times New Roman" w:cs="Times New Roman"/>
+          <w:sz w:val="24"/>
+          <w:szCs w:val="24"/>
+        </w:rPr>
+        <w:t xml:space="preserve"> </w:t>
+      </w:r>
+      <w:proofErr w:type="spellStart"/>
+      <w:r>
+        <w:rPr>
+          <w:rFonts w:ascii="Times New Roman" w:hAnsi="Times New Roman" w:cs="Times New Roman"/>
+          <w:sz w:val="24"/>
+          <w:szCs w:val="24"/>
+        </w:rPr>
+        <w:t>lebih</w:t>
+      </w:r>
+      <w:proofErr w:type="spellEnd"/>
+      <w:r>
+        <w:rPr>
+          <w:rFonts w:ascii="Times New Roman" w:hAnsi="Times New Roman" w:cs="Times New Roman"/>
+          <w:sz w:val="24"/>
+          <w:szCs w:val="24"/>
+        </w:rPr>
+        <w:t xml:space="preserve"> </w:t>
+      </w:r>
+      <w:proofErr w:type="spellStart"/>
+      <w:r>
+        <w:rPr>
+          <w:rFonts w:ascii="Times New Roman" w:hAnsi="Times New Roman" w:cs="Times New Roman"/>
+          <w:sz w:val="24"/>
+          <w:szCs w:val="24"/>
+        </w:rPr>
+        <w:t>luas</w:t>
+      </w:r>
+      <w:proofErr w:type="spellEnd"/>
+      <w:r>
+        <w:rPr>
+          <w:rFonts w:ascii="Times New Roman" w:hAnsi="Times New Roman" w:cs="Times New Roman"/>
+          <w:sz w:val="24"/>
+          <w:szCs w:val="24"/>
+        </w:rPr>
+        <w:t xml:space="preserve"> </w:t>
+      </w:r>
+      <w:proofErr w:type="spellStart"/>
+      <w:r>
+        <w:rPr>
+          <w:rFonts w:ascii="Times New Roman" w:hAnsi="Times New Roman" w:cs="Times New Roman"/>
+          <w:sz w:val="24"/>
+          <w:szCs w:val="24"/>
+        </w:rPr>
+        <w:t>masuk</w:t>
+      </w:r>
+      <w:proofErr w:type="spellEnd"/>
+      <w:r>
+        <w:rPr>
+          <w:rFonts w:ascii="Times New Roman" w:hAnsi="Times New Roman" w:cs="Times New Roman"/>
+          <w:sz w:val="24"/>
+          <w:szCs w:val="24"/>
+        </w:rPr>
+        <w:t xml:space="preserve"> </w:t>
+      </w:r>
+      <w:proofErr w:type="spellStart"/>
+      <w:r>
+        <w:rPr>
+          <w:rFonts w:ascii="Times New Roman" w:hAnsi="Times New Roman" w:cs="Times New Roman"/>
+          <w:sz w:val="24"/>
+          <w:szCs w:val="24"/>
+        </w:rPr>
+        <w:t>akal</w:t>
+      </w:r>
+      <w:proofErr w:type="spellEnd"/>
+      <w:r>
+        <w:rPr>
+          <w:rFonts w:ascii="Times New Roman" w:hAnsi="Times New Roman" w:cs="Times New Roman"/>
+          <w:sz w:val="24"/>
+          <w:szCs w:val="24"/>
+        </w:rPr>
+        <w:t xml:space="preserve">, </w:t>
+      </w:r>
+      <w:proofErr w:type="spellStart"/>
+      <w:r>
+        <w:rPr>
+          <w:rFonts w:ascii="Times New Roman" w:hAnsi="Times New Roman" w:cs="Times New Roman"/>
+          <w:sz w:val="24"/>
+          <w:szCs w:val="24"/>
+        </w:rPr>
+        <w:t>kita</w:t>
+      </w:r>
+      <w:proofErr w:type="spellEnd"/>
+      <w:r>
+        <w:rPr>
+          <w:rFonts w:ascii="Times New Roman" w:hAnsi="Times New Roman" w:cs="Times New Roman"/>
+          <w:sz w:val="24"/>
+          <w:szCs w:val="24"/>
+        </w:rPr>
+        <w:t xml:space="preserve"> </w:t>
+      </w:r>
+      <w:proofErr w:type="spellStart"/>
+      <w:r>
+        <w:rPr>
+          <w:rFonts w:ascii="Times New Roman" w:hAnsi="Times New Roman" w:cs="Times New Roman"/>
+          <w:sz w:val="24"/>
+          <w:szCs w:val="24"/>
+        </w:rPr>
+        <w:t>mungkin</w:t>
+      </w:r>
+      <w:proofErr w:type="spellEnd"/>
+      <w:r>
+        <w:rPr>
+          <w:rFonts w:ascii="Times New Roman" w:hAnsi="Times New Roman" w:cs="Times New Roman"/>
+          <w:sz w:val="24"/>
+          <w:szCs w:val="24"/>
+        </w:rPr>
+        <w:t xml:space="preserve"> </w:t>
+      </w:r>
+      <w:proofErr w:type="spellStart"/>
+      <w:r>
+        <w:rPr>
+          <w:rFonts w:ascii="Times New Roman" w:hAnsi="Times New Roman" w:cs="Times New Roman"/>
+          <w:sz w:val="24"/>
+          <w:szCs w:val="24"/>
+        </w:rPr>
+        <w:t>mempertimbangkan</w:t>
+      </w:r>
+      <w:proofErr w:type="spellEnd"/>
+      <w:r>
+        <w:rPr>
+          <w:rFonts w:ascii="Times New Roman" w:hAnsi="Times New Roman" w:cs="Times New Roman"/>
+          <w:sz w:val="24"/>
+          <w:szCs w:val="24"/>
+        </w:rPr>
+        <w:t xml:space="preserve"> </w:t>
+      </w:r>
+      <w:proofErr w:type="spellStart"/>
+      <w:r>
+        <w:rPr>
+          <w:rFonts w:ascii="Times New Roman" w:hAnsi="Times New Roman" w:cs="Times New Roman"/>
+          <w:sz w:val="24"/>
+          <w:szCs w:val="24"/>
+        </w:rPr>
+        <w:t>matriks</w:t>
+      </w:r>
+      <w:proofErr w:type="spellEnd"/>
+      <w:r>
+        <w:rPr>
+          <w:rFonts w:ascii="Times New Roman" w:hAnsi="Times New Roman" w:cs="Times New Roman"/>
+          <w:sz w:val="24"/>
+          <w:szCs w:val="24"/>
+        </w:rPr>
+        <w:t xml:space="preserve"> </w:t>
+      </w:r>
+      <w:proofErr w:type="spellStart"/>
+      <w:r>
+        <w:rPr>
+          <w:rFonts w:ascii="Times New Roman" w:hAnsi="Times New Roman" w:cs="Times New Roman"/>
+          <w:sz w:val="24"/>
+          <w:szCs w:val="24"/>
+        </w:rPr>
+        <w:t>jangka</w:t>
+      </w:r>
+      <w:proofErr w:type="spellEnd"/>
+      <w:r>
+        <w:rPr>
+          <w:rFonts w:ascii="Times New Roman" w:hAnsi="Times New Roman" w:cs="Times New Roman"/>
+          <w:sz w:val="24"/>
+          <w:szCs w:val="24"/>
+        </w:rPr>
+        <w:t xml:space="preserve"> </w:t>
+      </w:r>
+      <w:proofErr w:type="spellStart"/>
+      <w:r>
+        <w:rPr>
+          <w:rFonts w:ascii="Times New Roman" w:hAnsi="Times New Roman" w:cs="Times New Roman"/>
+          <w:sz w:val="24"/>
+          <w:szCs w:val="24"/>
+        </w:rPr>
+        <w:t>dokumen</w:t>
+      </w:r>
+      <w:proofErr w:type="spellEnd"/>
+      <w:r>
+        <w:rPr>
+          <w:rFonts w:ascii="Times New Roman" w:hAnsi="Times New Roman" w:cs="Times New Roman"/>
+          <w:sz w:val="24"/>
+          <w:szCs w:val="24"/>
+        </w:rPr>
+        <w:t>,</w:t>
+      </w:r>
+      <w:r>
+        <w:rPr>
+          <w:rFonts w:ascii="Times New Roman" w:hAnsi="Times New Roman" w:cs="Times New Roman"/>
+          <w:sz w:val="24"/>
+          <w:szCs w:val="24"/>
+        </w:rPr>
+        <w:t xml:space="preserve"> </w:t>
+      </w:r>
+      <w:r>
+        <w:rPr>
+          <w:rFonts w:ascii="Times New Roman" w:hAnsi="Times New Roman" w:cs="Times New Roman"/>
+          <w:sz w:val="24"/>
+          <w:szCs w:val="24"/>
+        </w:rPr>
+        <w:t xml:space="preserve">yang pada </w:t>
+      </w:r>
+      <w:proofErr w:type="spellStart"/>
+      <w:r>
+        <w:rPr>
+          <w:rFonts w:ascii="Times New Roman" w:hAnsi="Times New Roman" w:cs="Times New Roman"/>
+          <w:sz w:val="24"/>
+          <w:szCs w:val="24"/>
+        </w:rPr>
+        <w:t>dasarnya</w:t>
+      </w:r>
+      <w:proofErr w:type="spellEnd"/>
+      <w:r>
+        <w:rPr>
+          <w:rFonts w:ascii="Times New Roman" w:hAnsi="Times New Roman" w:cs="Times New Roman"/>
+          <w:sz w:val="24"/>
+          <w:szCs w:val="24"/>
+        </w:rPr>
+        <w:t xml:space="preserve"> </w:t>
+      </w:r>
+      <w:proofErr w:type="spellStart"/>
+      <w:r>
+        <w:rPr>
+          <w:rFonts w:ascii="Times New Roman" w:hAnsi="Times New Roman" w:cs="Times New Roman"/>
+          <w:sz w:val="24"/>
+          <w:szCs w:val="24"/>
+        </w:rPr>
+        <w:t>adalah</w:t>
+      </w:r>
+      <w:proofErr w:type="spellEnd"/>
+      <w:r>
+        <w:rPr>
+          <w:rFonts w:ascii="Times New Roman" w:hAnsi="Times New Roman" w:cs="Times New Roman"/>
+          <w:sz w:val="24"/>
+          <w:szCs w:val="24"/>
+        </w:rPr>
+        <w:t xml:space="preserve"> </w:t>
+      </w:r>
+      <w:proofErr w:type="spellStart"/>
+      <w:r>
+        <w:rPr>
+          <w:rFonts w:ascii="Times New Roman" w:hAnsi="Times New Roman" w:cs="Times New Roman"/>
+          <w:sz w:val="24"/>
+          <w:szCs w:val="24"/>
+        </w:rPr>
+        <w:t>tabel</w:t>
+      </w:r>
+      <w:proofErr w:type="spellEnd"/>
+      <w:r>
+        <w:rPr>
+          <w:rFonts w:ascii="Times New Roman" w:hAnsi="Times New Roman" w:cs="Times New Roman"/>
+          <w:sz w:val="24"/>
+          <w:szCs w:val="24"/>
+        </w:rPr>
+        <w:t xml:space="preserve"> </w:t>
+      </w:r>
+      <w:proofErr w:type="spellStart"/>
+      <w:r>
+        <w:rPr>
+          <w:rFonts w:ascii="Times New Roman" w:hAnsi="Times New Roman" w:cs="Times New Roman"/>
+          <w:sz w:val="24"/>
+          <w:szCs w:val="24"/>
+        </w:rPr>
+        <w:t>frekuensi</w:t>
+      </w:r>
+      <w:proofErr w:type="spellEnd"/>
+      <w:r>
+        <w:rPr>
+          <w:rFonts w:ascii="Times New Roman" w:hAnsi="Times New Roman" w:cs="Times New Roman"/>
+          <w:sz w:val="24"/>
+          <w:szCs w:val="24"/>
+        </w:rPr>
+        <w:t xml:space="preserve"> kata yang</w:t>
+      </w:r>
+      <w:r>
+        <w:rPr>
+          <w:rFonts w:ascii="Times New Roman" w:hAnsi="Times New Roman" w:cs="Times New Roman"/>
+          <w:sz w:val="24"/>
+          <w:szCs w:val="24"/>
+        </w:rPr>
+        <w:t xml:space="preserve"> </w:t>
+      </w:r>
+      <w:proofErr w:type="spellStart"/>
+      <w:r>
+        <w:rPr>
+          <w:rFonts w:ascii="Times New Roman" w:hAnsi="Times New Roman" w:cs="Times New Roman"/>
+          <w:sz w:val="24"/>
+          <w:szCs w:val="24"/>
+        </w:rPr>
+        <w:t>disejajarkan</w:t>
+      </w:r>
+      <w:proofErr w:type="spellEnd"/>
+      <w:r>
+        <w:rPr>
+          <w:rFonts w:ascii="Times New Roman" w:hAnsi="Times New Roman" w:cs="Times New Roman"/>
+          <w:sz w:val="24"/>
+          <w:szCs w:val="24"/>
+        </w:rPr>
+        <w:t xml:space="preserve"> </w:t>
+      </w:r>
+      <w:r>
+        <w:rPr>
+          <w:rFonts w:ascii="Times New Roman" w:hAnsi="Times New Roman" w:cs="Times New Roman"/>
+          <w:sz w:val="24"/>
+          <w:szCs w:val="24"/>
+        </w:rPr>
+        <w:t xml:space="preserve">oleh </w:t>
+      </w:r>
+      <w:proofErr w:type="spellStart"/>
+      <w:r>
+        <w:rPr>
+          <w:rFonts w:ascii="Times New Roman" w:hAnsi="Times New Roman" w:cs="Times New Roman"/>
+          <w:sz w:val="24"/>
+          <w:szCs w:val="24"/>
+        </w:rPr>
+        <w:t>kosakata</w:t>
+      </w:r>
+      <w:proofErr w:type="spellEnd"/>
+      <w:r>
+        <w:rPr>
+          <w:rFonts w:ascii="Times New Roman" w:hAnsi="Times New Roman" w:cs="Times New Roman"/>
+          <w:sz w:val="24"/>
+          <w:szCs w:val="24"/>
+        </w:rPr>
+        <w:t xml:space="preserve"> </w:t>
+      </w:r>
+      <w:proofErr w:type="spellStart"/>
+      <w:r>
+        <w:rPr>
+          <w:rFonts w:ascii="Times New Roman" w:hAnsi="Times New Roman" w:cs="Times New Roman"/>
+          <w:sz w:val="24"/>
+          <w:szCs w:val="24"/>
+        </w:rPr>
+        <w:t>umum</w:t>
+      </w:r>
+      <w:proofErr w:type="spellEnd"/>
+      <w:r>
+        <w:rPr>
+          <w:rFonts w:ascii="Times New Roman" w:hAnsi="Times New Roman" w:cs="Times New Roman"/>
+          <w:sz w:val="24"/>
+          <w:szCs w:val="24"/>
+        </w:rPr>
+        <w:t xml:space="preserve"> </w:t>
+      </w:r>
+      <w:proofErr w:type="spellStart"/>
+      <w:r>
+        <w:rPr>
+          <w:rFonts w:ascii="Times New Roman" w:hAnsi="Times New Roman" w:cs="Times New Roman"/>
+          <w:sz w:val="24"/>
+          <w:szCs w:val="24"/>
+        </w:rPr>
+        <w:t>sehingga</w:t>
+      </w:r>
+      <w:proofErr w:type="spellEnd"/>
+      <w:r>
+        <w:rPr>
+          <w:rFonts w:ascii="Times New Roman" w:hAnsi="Times New Roman" w:cs="Times New Roman"/>
+          <w:sz w:val="24"/>
+          <w:szCs w:val="24"/>
+        </w:rPr>
+        <w:t xml:space="preserve"> </w:t>
+      </w:r>
+      <w:proofErr w:type="spellStart"/>
+      <w:r>
+        <w:rPr>
+          <w:rFonts w:ascii="Times New Roman" w:hAnsi="Times New Roman" w:cs="Times New Roman"/>
+          <w:sz w:val="24"/>
+          <w:szCs w:val="24"/>
+        </w:rPr>
+        <w:t>setiap</w:t>
+      </w:r>
+      <w:proofErr w:type="spellEnd"/>
+      <w:r>
+        <w:rPr>
+          <w:rFonts w:ascii="Times New Roman" w:hAnsi="Times New Roman" w:cs="Times New Roman"/>
+          <w:sz w:val="24"/>
+          <w:szCs w:val="24"/>
+        </w:rPr>
+        <w:t xml:space="preserve"> </w:t>
+      </w:r>
+      <w:proofErr w:type="spellStart"/>
+      <w:r>
+        <w:rPr>
+          <w:rFonts w:ascii="Times New Roman" w:hAnsi="Times New Roman" w:cs="Times New Roman"/>
+          <w:sz w:val="24"/>
+          <w:szCs w:val="24"/>
+        </w:rPr>
+        <w:t>vektor</w:t>
+      </w:r>
+      <w:proofErr w:type="spellEnd"/>
+      <w:r>
+        <w:rPr>
+          <w:rFonts w:ascii="Times New Roman" w:hAnsi="Times New Roman" w:cs="Times New Roman"/>
+          <w:sz w:val="24"/>
+          <w:szCs w:val="24"/>
+        </w:rPr>
+        <w:t xml:space="preserve"> </w:t>
+      </w:r>
+      <w:proofErr w:type="spellStart"/>
+      <w:r>
+        <w:rPr>
+          <w:rFonts w:ascii="Times New Roman" w:hAnsi="Times New Roman" w:cs="Times New Roman"/>
+          <w:sz w:val="24"/>
+          <w:szCs w:val="24"/>
+        </w:rPr>
+        <w:t>mewakili</w:t>
+      </w:r>
+      <w:proofErr w:type="spellEnd"/>
+      <w:r>
+        <w:rPr>
+          <w:rFonts w:ascii="Times New Roman" w:hAnsi="Times New Roman" w:cs="Times New Roman"/>
+          <w:sz w:val="24"/>
+          <w:szCs w:val="24"/>
+        </w:rPr>
+        <w:t xml:space="preserve"> </w:t>
+      </w:r>
+      <w:proofErr w:type="spellStart"/>
+      <w:r>
+        <w:rPr>
+          <w:rFonts w:ascii="Times New Roman" w:hAnsi="Times New Roman" w:cs="Times New Roman"/>
+          <w:sz w:val="24"/>
+          <w:szCs w:val="24"/>
+        </w:rPr>
+        <w:t>distribusi</w:t>
+      </w:r>
+      <w:proofErr w:type="spellEnd"/>
+      <w:r>
+        <w:rPr>
+          <w:rFonts w:ascii="Times New Roman" w:hAnsi="Times New Roman" w:cs="Times New Roman"/>
+          <w:sz w:val="24"/>
+          <w:szCs w:val="24"/>
+        </w:rPr>
+        <w:t xml:space="preserve"> </w:t>
+      </w:r>
+      <w:proofErr w:type="spellStart"/>
+      <w:r>
+        <w:rPr>
+          <w:rFonts w:ascii="Times New Roman" w:hAnsi="Times New Roman" w:cs="Times New Roman"/>
+          <w:sz w:val="24"/>
+          <w:szCs w:val="24"/>
+        </w:rPr>
+        <w:t>kosa</w:t>
+      </w:r>
+      <w:proofErr w:type="spellEnd"/>
+      <w:r>
+        <w:rPr>
+          <w:rFonts w:ascii="Times New Roman" w:hAnsi="Times New Roman" w:cs="Times New Roman"/>
+          <w:sz w:val="24"/>
+          <w:szCs w:val="24"/>
+        </w:rPr>
+        <w:t xml:space="preserve"> kata </w:t>
+      </w:r>
+      <w:proofErr w:type="spellStart"/>
+      <w:r>
+        <w:rPr>
+          <w:rFonts w:ascii="Times New Roman" w:hAnsi="Times New Roman" w:cs="Times New Roman"/>
+          <w:sz w:val="24"/>
+          <w:szCs w:val="24"/>
+        </w:rPr>
+        <w:t>ini</w:t>
+      </w:r>
+      <w:proofErr w:type="spellEnd"/>
+      <w:r>
+        <w:rPr>
+          <w:rFonts w:ascii="Times New Roman" w:hAnsi="Times New Roman" w:cs="Times New Roman"/>
+          <w:sz w:val="24"/>
+          <w:szCs w:val="24"/>
+        </w:rPr>
+        <w:t xml:space="preserve"> </w:t>
+      </w:r>
+      <w:proofErr w:type="spellStart"/>
+      <w:r>
+        <w:rPr>
+          <w:rFonts w:ascii="Times New Roman" w:hAnsi="Times New Roman" w:cs="Times New Roman"/>
+          <w:sz w:val="24"/>
+          <w:szCs w:val="24"/>
+        </w:rPr>
+        <w:t>dalam</w:t>
+      </w:r>
+      <w:proofErr w:type="spellEnd"/>
+      <w:r>
+        <w:rPr>
+          <w:rFonts w:ascii="Times New Roman" w:hAnsi="Times New Roman" w:cs="Times New Roman"/>
+          <w:sz w:val="24"/>
+          <w:szCs w:val="24"/>
+        </w:rPr>
+        <w:t xml:space="preserve"> </w:t>
+      </w:r>
+      <w:proofErr w:type="spellStart"/>
+      <w:r>
+        <w:rPr>
+          <w:rFonts w:ascii="Times New Roman" w:hAnsi="Times New Roman" w:cs="Times New Roman"/>
+          <w:sz w:val="24"/>
+          <w:szCs w:val="24"/>
+        </w:rPr>
+        <w:t>individu</w:t>
+      </w:r>
+      <w:proofErr w:type="spellEnd"/>
+      <w:r>
+        <w:rPr>
+          <w:rFonts w:ascii="Times New Roman" w:hAnsi="Times New Roman" w:cs="Times New Roman"/>
+          <w:sz w:val="24"/>
+          <w:szCs w:val="24"/>
+        </w:rPr>
+        <w:t xml:space="preserve"> </w:t>
+      </w:r>
+      <w:proofErr w:type="spellStart"/>
+      <w:r>
+        <w:rPr>
+          <w:rFonts w:ascii="Times New Roman" w:hAnsi="Times New Roman" w:cs="Times New Roman"/>
+          <w:sz w:val="24"/>
+          <w:szCs w:val="24"/>
+        </w:rPr>
+        <w:t>teks</w:t>
+      </w:r>
+      <w:proofErr w:type="spellEnd"/>
+      <w:r>
+        <w:rPr>
+          <w:rFonts w:ascii="Times New Roman" w:hAnsi="Times New Roman" w:cs="Times New Roman"/>
+          <w:sz w:val="24"/>
+          <w:szCs w:val="24"/>
+        </w:rPr>
+        <w:t xml:space="preserve"> </w:t>
+      </w:r>
+      <w:r>
+        <w:rPr>
+          <w:rFonts w:ascii="Times New Roman" w:hAnsi="Times New Roman" w:cs="Times New Roman"/>
+          <w:sz w:val="24"/>
+          <w:szCs w:val="24"/>
+        </w:rPr>
+        <w:fldChar w:fldCharType="begin" w:fldLock="1"/>
+      </w:r>
+      <w:r>
+        <w:rPr>
+          <w:rFonts w:ascii="Times New Roman" w:hAnsi="Times New Roman" w:cs="Times New Roman"/>
+          <w:sz w:val="24"/>
+          <w:szCs w:val="24"/>
+        </w:rPr>
+        <w:instrText>ADDIN CSL_CITATION {"citationItems":[{"id":"ITEM-1","itemData":{"DOI":"10.1093/llc/fqab079","ISSN":"2055-7671","abstract":"Scholars working in computational literary studies are increasingly making use of text-derived vector space models, by which I mean numerical models of texts that represent the distribution or modeled relations among the vocabulary extracted from these texts. These models, as this essay will argue, call for distinct modes of humanistic interpretation and explication that are related to but distinct from those that may have been used on the original source texts. While vector space models are analyzed using increasingly complicated quantitative methods and the explanation of their operation requires statistical sophistication, my emphasis on humanistic interpretation is quite intentional. This essay theorizes two major categories of vector space models, the document-term matrix and neural language models, to position these models as not merely descriptions of texts but inscriptive representational objects that perform interpretive work of their own in order to demonstrate the need for a multi-level hermeneutics in computational literary studies.","author":[{"dropping-particle":"","family":"Dobson","given":"James E","non-dropping-particle":"","parse-names":false,"suffix":""}],"container-title":"Digital Scholarship in the Humanities","id":"ITEM-1","issue":"1","issued":{"date-parts":[["2022"]]},"page":"81-93","title":"Vector hermeneutics: On the interpretation of vector space models of text","type":"article-journal","volume":"37"},"uris":["http://www.mendeley.com/documents/?uuid=eb1bca99-7a02-4df6-b79e-bea4237a10fe"]}],"mendeley":{"formattedCitation":"(Dobson, 2022)","plainTextFormattedCitation":"(Dobson, 2022)","previouslyFormattedCitation":"(Dobson, 2022)"},"properties":{"noteIndex":0},"schema":"https://github.com/citation-style-language/schema/raw/master/csl-citation.json"}</w:instrText>
+      </w:r>
+      <w:r>
+        <w:rPr>
+          <w:rFonts w:ascii="Times New Roman" w:hAnsi="Times New Roman" w:cs="Times New Roman"/>
+          <w:sz w:val="24"/>
+          <w:szCs w:val="24"/>
+        </w:rPr>
+        <w:fldChar w:fldCharType="separate"/>
+      </w:r>
+      <w:r>
+        <w:rPr>
+          <w:rFonts w:ascii="Times New Roman" w:hAnsi="Times New Roman" w:cs="Times New Roman"/>
+          <w:noProof/>
+          <w:sz w:val="24"/>
+          <w:szCs w:val="24"/>
+        </w:rPr>
+        <w:t>(Dobson, 2022)</w:t>
+      </w:r>
+      <w:r>
+        <w:rPr>
+          <w:rFonts w:ascii="Times New Roman" w:hAnsi="Times New Roman" w:cs="Times New Roman"/>
+          <w:sz w:val="24"/>
+          <w:szCs w:val="24"/>
+        </w:rPr>
+        <w:fldChar w:fldCharType="end"/>
+      </w:r>
+      <w:r>
+        <w:rPr>
+          <w:rFonts w:ascii="Times New Roman" w:hAnsi="Times New Roman" w:cs="Times New Roman"/>
+          <w:sz w:val="24"/>
+          <w:szCs w:val="24"/>
+        </w:rPr>
+        <w:t>.</w:t>
+      </w:r>
+      <w:r>
+        <w:rPr>
+          <w:rFonts w:ascii="Times New Roman" w:hAnsi="Times New Roman" w:cs="Times New Roman"/>
+          <w:sz w:val="24"/>
+          <w:szCs w:val="24"/>
+        </w:rPr>
+        <w:t xml:space="preserve"> </w:t>
+      </w:r>
+      <w:r>
+        <w:rPr>
+          <w:rFonts w:ascii="Times New Roman" w:hAnsi="Times New Roman" w:cs="Times New Roman"/>
+          <w:sz w:val="24"/>
+          <w:szCs w:val="24"/>
+        </w:rPr>
+        <w:t xml:space="preserve"> </w:t>
+      </w:r>
+      <w:proofErr w:type="spellStart"/>
+      <w:r>
+        <w:rPr>
+          <w:rFonts w:ascii="Times New Roman" w:hAnsi="Times New Roman" w:cs="Times New Roman"/>
+          <w:sz w:val="24"/>
+          <w:szCs w:val="24"/>
+        </w:rPr>
+        <w:t>Konsep</w:t>
+      </w:r>
+      <w:proofErr w:type="spellEnd"/>
+      <w:r>
+        <w:rPr>
+          <w:rFonts w:ascii="Times New Roman" w:hAnsi="Times New Roman" w:cs="Times New Roman"/>
+          <w:sz w:val="24"/>
+          <w:szCs w:val="24"/>
+        </w:rPr>
+        <w:t xml:space="preserve"> </w:t>
+      </w:r>
+      <w:proofErr w:type="spellStart"/>
+      <w:r>
+        <w:rPr>
+          <w:rFonts w:ascii="Times New Roman" w:hAnsi="Times New Roman" w:cs="Times New Roman"/>
+          <w:sz w:val="24"/>
+          <w:szCs w:val="24"/>
+        </w:rPr>
+        <w:t>dasar</w:t>
+      </w:r>
+      <w:proofErr w:type="spellEnd"/>
+      <w:r>
+        <w:rPr>
+          <w:rFonts w:ascii="Times New Roman" w:hAnsi="Times New Roman" w:cs="Times New Roman"/>
+          <w:sz w:val="24"/>
+          <w:szCs w:val="24"/>
+        </w:rPr>
+        <w:t xml:space="preserve"> </w:t>
+      </w:r>
+      <w:r>
+        <w:rPr>
+          <w:rFonts w:ascii="Times New Roman" w:hAnsi="Times New Roman" w:cs="Times New Roman"/>
+          <w:i/>
+          <w:iCs/>
+          <w:sz w:val="24"/>
+          <w:szCs w:val="24"/>
+        </w:rPr>
+        <w:t>vector space model</w:t>
+      </w:r>
+      <w:r>
+        <w:rPr>
+          <w:rFonts w:ascii="Times New Roman" w:hAnsi="Times New Roman" w:cs="Times New Roman"/>
+          <w:sz w:val="24"/>
+          <w:szCs w:val="24"/>
+        </w:rPr>
+        <w:t xml:space="preserve"> </w:t>
+      </w:r>
+      <w:proofErr w:type="spellStart"/>
+      <w:r>
+        <w:rPr>
+          <w:rFonts w:ascii="Times New Roman" w:hAnsi="Times New Roman" w:cs="Times New Roman"/>
+          <w:sz w:val="24"/>
+          <w:szCs w:val="24"/>
+        </w:rPr>
+        <w:t>adalah</w:t>
+      </w:r>
+      <w:proofErr w:type="spellEnd"/>
+      <w:r>
+        <w:rPr>
+          <w:rFonts w:ascii="Times New Roman" w:hAnsi="Times New Roman" w:cs="Times New Roman"/>
+          <w:sz w:val="24"/>
+          <w:szCs w:val="24"/>
+        </w:rPr>
+        <w:t xml:space="preserve"> </w:t>
+      </w:r>
+      <w:proofErr w:type="spellStart"/>
+      <w:r>
+        <w:rPr>
+          <w:rFonts w:ascii="Times New Roman" w:hAnsi="Times New Roman" w:cs="Times New Roman"/>
+          <w:sz w:val="24"/>
+          <w:szCs w:val="24"/>
+        </w:rPr>
+        <w:t>menghitung</w:t>
+      </w:r>
+      <w:proofErr w:type="spellEnd"/>
+      <w:r>
+        <w:rPr>
+          <w:rFonts w:ascii="Times New Roman" w:hAnsi="Times New Roman" w:cs="Times New Roman"/>
+          <w:sz w:val="24"/>
+          <w:szCs w:val="24"/>
+        </w:rPr>
+        <w:t xml:space="preserve"> </w:t>
+      </w:r>
+      <w:proofErr w:type="spellStart"/>
+      <w:r>
+        <w:rPr>
+          <w:rFonts w:ascii="Times New Roman" w:hAnsi="Times New Roman" w:cs="Times New Roman"/>
+          <w:sz w:val="24"/>
+          <w:szCs w:val="24"/>
+        </w:rPr>
+        <w:t>jarak</w:t>
+      </w:r>
+      <w:proofErr w:type="spellEnd"/>
+      <w:r>
+        <w:rPr>
+          <w:rFonts w:ascii="Times New Roman" w:hAnsi="Times New Roman" w:cs="Times New Roman"/>
+          <w:sz w:val="24"/>
+          <w:szCs w:val="24"/>
+        </w:rPr>
+        <w:t xml:space="preserve"> vector </w:t>
+      </w:r>
+      <w:proofErr w:type="spellStart"/>
+      <w:r>
+        <w:rPr>
+          <w:rFonts w:ascii="Times New Roman" w:hAnsi="Times New Roman" w:cs="Times New Roman"/>
+          <w:sz w:val="24"/>
+          <w:szCs w:val="24"/>
+        </w:rPr>
+        <w:t>antara</w:t>
+      </w:r>
+      <w:proofErr w:type="spellEnd"/>
+      <w:r>
+        <w:rPr>
+          <w:rFonts w:ascii="Times New Roman" w:hAnsi="Times New Roman" w:cs="Times New Roman"/>
+          <w:sz w:val="24"/>
+          <w:szCs w:val="24"/>
+        </w:rPr>
+        <w:t xml:space="preserve"> </w:t>
+      </w:r>
+      <w:proofErr w:type="spellStart"/>
+      <w:r>
+        <w:rPr>
+          <w:rFonts w:ascii="Times New Roman" w:hAnsi="Times New Roman" w:cs="Times New Roman"/>
+          <w:sz w:val="24"/>
+          <w:szCs w:val="24"/>
+        </w:rPr>
+        <w:t>dokumen</w:t>
+      </w:r>
+      <w:proofErr w:type="spellEnd"/>
+      <w:r>
+        <w:rPr>
+          <w:rFonts w:ascii="Times New Roman" w:hAnsi="Times New Roman" w:cs="Times New Roman"/>
+          <w:sz w:val="24"/>
+          <w:szCs w:val="24"/>
+        </w:rPr>
+        <w:t xml:space="preserve"> </w:t>
+      </w:r>
+      <w:proofErr w:type="spellStart"/>
+      <w:r>
+        <w:rPr>
+          <w:rFonts w:ascii="Times New Roman" w:hAnsi="Times New Roman" w:cs="Times New Roman"/>
+          <w:sz w:val="24"/>
+          <w:szCs w:val="24"/>
+        </w:rPr>
+        <w:t>dengan</w:t>
+      </w:r>
+      <w:proofErr w:type="spellEnd"/>
+      <w:r>
+        <w:rPr>
+          <w:rFonts w:ascii="Times New Roman" w:hAnsi="Times New Roman" w:cs="Times New Roman"/>
+          <w:sz w:val="24"/>
+          <w:szCs w:val="24"/>
+        </w:rPr>
+        <w:t xml:space="preserve"> kata </w:t>
+      </w:r>
+      <w:proofErr w:type="spellStart"/>
+      <w:r>
+        <w:rPr>
+          <w:rFonts w:ascii="Times New Roman" w:hAnsi="Times New Roman" w:cs="Times New Roman"/>
+          <w:sz w:val="24"/>
+          <w:szCs w:val="24"/>
+        </w:rPr>
+        <w:t>kunci</w:t>
+      </w:r>
+      <w:proofErr w:type="spellEnd"/>
+      <w:r>
+        <w:rPr>
+          <w:rFonts w:ascii="Times New Roman" w:hAnsi="Times New Roman" w:cs="Times New Roman"/>
+          <w:sz w:val="24"/>
+          <w:szCs w:val="24"/>
+        </w:rPr>
+        <w:t xml:space="preserve"> yang </w:t>
+      </w:r>
+      <w:proofErr w:type="spellStart"/>
+      <w:r>
+        <w:rPr>
+          <w:rFonts w:ascii="Times New Roman" w:hAnsi="Times New Roman" w:cs="Times New Roman"/>
+          <w:sz w:val="24"/>
+          <w:szCs w:val="24"/>
+        </w:rPr>
+        <w:t>dimasukkan</w:t>
+      </w:r>
+      <w:proofErr w:type="spellEnd"/>
+      <w:r>
+        <w:rPr>
+          <w:rFonts w:ascii="Times New Roman" w:hAnsi="Times New Roman" w:cs="Times New Roman"/>
+          <w:sz w:val="24"/>
+          <w:szCs w:val="24"/>
+        </w:rPr>
+        <w:t xml:space="preserve"> </w:t>
+      </w:r>
+      <w:proofErr w:type="spellStart"/>
+      <w:r>
+        <w:rPr>
+          <w:rFonts w:ascii="Times New Roman" w:hAnsi="Times New Roman" w:cs="Times New Roman"/>
+          <w:sz w:val="24"/>
+          <w:szCs w:val="24"/>
+        </w:rPr>
+        <w:t>kemudian</w:t>
+      </w:r>
+      <w:proofErr w:type="spellEnd"/>
+      <w:r>
+        <w:rPr>
+          <w:rFonts w:ascii="Times New Roman" w:hAnsi="Times New Roman" w:cs="Times New Roman"/>
+          <w:sz w:val="24"/>
+          <w:szCs w:val="24"/>
+        </w:rPr>
+        <w:t xml:space="preserve"> </w:t>
+      </w:r>
+      <w:proofErr w:type="spellStart"/>
+      <w:r>
+        <w:rPr>
+          <w:rFonts w:ascii="Times New Roman" w:hAnsi="Times New Roman" w:cs="Times New Roman"/>
+          <w:sz w:val="24"/>
+          <w:szCs w:val="24"/>
+        </w:rPr>
+        <w:t>mengurutkan</w:t>
+      </w:r>
+      <w:proofErr w:type="spellEnd"/>
+      <w:r>
+        <w:rPr>
+          <w:rFonts w:ascii="Times New Roman" w:hAnsi="Times New Roman" w:cs="Times New Roman"/>
+          <w:sz w:val="24"/>
+          <w:szCs w:val="24"/>
+        </w:rPr>
+        <w:t xml:space="preserve"> </w:t>
+      </w:r>
+      <w:proofErr w:type="spellStart"/>
+      <w:r>
+        <w:rPr>
+          <w:rFonts w:ascii="Times New Roman" w:hAnsi="Times New Roman" w:cs="Times New Roman"/>
+          <w:sz w:val="24"/>
+          <w:szCs w:val="24"/>
+        </w:rPr>
+        <w:t>berdasarkan</w:t>
+      </w:r>
+      <w:proofErr w:type="spellEnd"/>
+      <w:r>
+        <w:rPr>
+          <w:rFonts w:ascii="Times New Roman" w:hAnsi="Times New Roman" w:cs="Times New Roman"/>
+          <w:sz w:val="24"/>
+          <w:szCs w:val="24"/>
+        </w:rPr>
+        <w:t xml:space="preserve"> </w:t>
+      </w:r>
+      <w:proofErr w:type="spellStart"/>
+      <w:r>
+        <w:rPr>
+          <w:rFonts w:ascii="Times New Roman" w:hAnsi="Times New Roman" w:cs="Times New Roman"/>
+          <w:sz w:val="24"/>
+          <w:szCs w:val="24"/>
+        </w:rPr>
+        <w:t>tingkat</w:t>
+      </w:r>
+      <w:proofErr w:type="spellEnd"/>
+      <w:r>
+        <w:rPr>
+          <w:rFonts w:ascii="Times New Roman" w:hAnsi="Times New Roman" w:cs="Times New Roman"/>
+          <w:sz w:val="24"/>
+          <w:szCs w:val="24"/>
+        </w:rPr>
+        <w:t xml:space="preserve"> </w:t>
+      </w:r>
+      <w:proofErr w:type="spellStart"/>
+      <w:r>
+        <w:rPr>
+          <w:rFonts w:ascii="Times New Roman" w:hAnsi="Times New Roman" w:cs="Times New Roman"/>
+          <w:sz w:val="24"/>
+          <w:szCs w:val="24"/>
+        </w:rPr>
+        <w:t>kedekatannya</w:t>
+      </w:r>
+      <w:proofErr w:type="spellEnd"/>
+      <w:r>
+        <w:rPr>
+          <w:rFonts w:ascii="Times New Roman" w:hAnsi="Times New Roman" w:cs="Times New Roman"/>
+          <w:sz w:val="24"/>
+          <w:szCs w:val="24"/>
+        </w:rPr>
+        <w:t xml:space="preserve"> </w:t>
+      </w:r>
+      <w:r>
+        <w:rPr>
+          <w:rFonts w:ascii="Times New Roman" w:hAnsi="Times New Roman" w:cs="Times New Roman"/>
+          <w:sz w:val="24"/>
+          <w:szCs w:val="24"/>
+        </w:rPr>
+        <w:fldChar w:fldCharType="begin" w:fldLock="1"/>
+      </w:r>
+      <w:r>
+        <w:rPr>
+          <w:rFonts w:ascii="Times New Roman" w:hAnsi="Times New Roman" w:cs="Times New Roman"/>
+          <w:sz w:val="24"/>
+          <w:szCs w:val="24"/>
+        </w:rPr>
+        <w:instrText>ADDIN CSL_CITATION {"citationItems":[{"id":"ITEM-1","itemData":{"DOI":"10.31849/digitalzone.v11i2.4168","ISSN":"2086-4884","abstract":"Perkembangan teknologi informasi di era globalisasi saat ini, membuat semua aspek kehidupan kita berubah dan tidak dapat dihindarkan dari pengaruh kemajuan zaman. Untuk mendapatkan data dan informasi yang kita inginkan bukanlah perkara mudah, mengingat sedemikian banyaknya informasi yang tersedia untuk berbagai keperluan dengan berbagai gaya penyajian. Pencarian data di komputer, baik itu secara online ataupun offline berkembang banyak metode yang semakin menyempurnakan hasil pencarian. Hal ini juga meningkatkan kepuasan pengguna dalam mencari informasi. Metode yang umum digunakan dalam melakukan pencarian adalah Boolean Model. Metode lainnya adalah Vector Space Model (VSM). VSM yaitu model yang digunakan untuk mengukur kueri antara suatu dokumen dengan suatu kata kunci. Oleh karena itu, penulis bertujuan untuk membandingkan kedua metode tersebut dari kecepatan (waktu) pencarian dan jumlah temuan. Kecepatan tersebut dihitung berdasarkan lama waktu pencarian untuk kedua metode tersebut. Hasil yang didapati adalah perbandingan waktu pencarian antara boolean model dan vector space model didapati bahwa boolean model lebih cepat dengan selisih 30 sampai 50 detik. Perbandingan untuk hasil temuan didapati bahwa vector space model mempunyai hasil temuan yang sama dengan boolean model yang menggunakan operator or, sedangkan dengan operator and dan gabungan and serta or didapati bahwa jumlah hasil temuan tidak sama dengan vector space model.\r  \r Kata kunci: Perbandingan, Boolean Model, Vector Space Model, Pencarian, Dokumen Teks\r  \r Abstract\r The development of information technology in the current era of globalization, makes all aspects of our lives change and cannot be avoided from the influence of the times. To get the data and information that we want is not an easy matter, considering that so much information is available for various purposes with various styles of presentation. Searching data on a computer, be it online or offline, there are many methods that improve the search results. It also increases user satisfaction in finding information. The most commonly method of searching is the Boolean Model. Another method is the Vector Space Model (VSM). VSM is a model used to measure queries between a document and a keyword. Therefore, the authors aim to compare the two methods from the speed (time) of the search and the number of findings. The speed is calculated based on the search time for both methods. The result is that the comparison between boolean mod…","author":[{"dropping-particle":"","family":"Susanti","given":"Susanti","non-dropping-particle":"","parse-names":false,"suffix":""},{"dropping-particle":"","family":"Azmi","given":"Muhammad","non-dropping-particle":"","parse-names":false,"suffix":""},{"dropping-particle":"","family":"Ali","given":"Edwar","non-dropping-particle":"","parse-names":false,"suffix":""},{"dropping-particle":"","family":"Rahmaddeni","given":"Rahmaddeni","non-dropping-particle":"","parse-names":false,"suffix":""},{"dropping-particle":"","family":"Saputra Wijaya","given":"Yansyah","non-dropping-particle":"","parse-names":false,"suffix":""}],"container-title":"Digital Zone: Jurnal Teknologi Informasi dan Komunikasi","id":"ITEM-1","issue":"2","issued":{"date-parts":[["2020"]]},"page":"268-277","title":"Perbandingan Boolean Model Dan Vector Space Model Dalam Pencarian Dokumen Teks","type":"article-journal","volume":"11"},"uris":["http://www.mendeley.com/documents/?uuid=6c8a85ca-9131-4409-baa5-b65199c36b08"]}],"mendeley":{"formattedCitation":"(Susanti et al., 2020)","plainTextFormattedCitation":"(Susanti et al., 2020)","previouslyFormattedCitation":"(Susanti et al., 2020)"},"properties":{"noteIndex":0},"schema":"https://github.com/citation-style-language/schema/raw/master/csl-citation.json"}</w:instrText>
+      </w:r>
+      <w:r>
+        <w:rPr>
+          <w:rFonts w:ascii="Times New Roman" w:hAnsi="Times New Roman" w:cs="Times New Roman"/>
+          <w:sz w:val="24"/>
+          <w:szCs w:val="24"/>
+        </w:rPr>
+        <w:fldChar w:fldCharType="separate"/>
+      </w:r>
+      <w:r>
+        <w:rPr>
+          <w:rFonts w:ascii="Times New Roman" w:hAnsi="Times New Roman" w:cs="Times New Roman"/>
+          <w:noProof/>
+          <w:sz w:val="24"/>
+          <w:szCs w:val="24"/>
+        </w:rPr>
+        <w:t>(Susanti et al., 2020)</w:t>
+      </w:r>
+      <w:r>
+        <w:rPr>
+          <w:rFonts w:ascii="Times New Roman" w:hAnsi="Times New Roman" w:cs="Times New Roman"/>
+          <w:sz w:val="24"/>
+          <w:szCs w:val="24"/>
+        </w:rPr>
+        <w:fldChar w:fldCharType="end"/>
+      </w:r>
+      <w:r>
+        <w:rPr>
+          <w:rFonts w:ascii="Times New Roman" w:hAnsi="Times New Roman" w:cs="Times New Roman"/>
+          <w:sz w:val="24"/>
+          <w:szCs w:val="24"/>
+        </w:rPr>
+        <w:t>.</w:t>
+      </w:r>
+    </w:p>
+    <w:p>
+      <w:pPr>
+        <w:spacing w:line="360" w:lineRule="auto"/>
+        <w:jc w:val="both"/>
+        <w:rPr>
+          <w:rFonts w:ascii="Times New Roman" w:hAnsi="Times New Roman" w:cs="Times New Roman"/>
+          <w:sz w:val="24"/>
+          <w:szCs w:val="24"/>
+        </w:rPr>
+      </w:pPr>
+    </w:p>
+    <w:p>
+      <w:pPr>
+        <w:spacing w:line="360" w:lineRule="auto"/>
+        <w:jc w:val="both"/>
+        <w:rPr>
+          <w:rFonts w:ascii="Times New Roman" w:hAnsi="Times New Roman" w:cs="Times New Roman"/>
+          <w:sz w:val="24"/>
+          <w:szCs w:val="24"/>
+        </w:rPr>
+      </w:pPr>
+    </w:p>
+    <w:p>
+      <w:pPr>
+        <w:spacing w:line="360" w:lineRule="auto"/>
+        <w:jc w:val="both"/>
+        <w:rPr>
+          <w:rFonts w:ascii="Times New Roman" w:hAnsi="Times New Roman" w:cs="Times New Roman"/>
+          <w:sz w:val="24"/>
+          <w:szCs w:val="24"/>
+        </w:rPr>
+      </w:pPr>
+      <w:r>
+        <w:rPr>
+          <w:rFonts w:ascii="Times New Roman" w:hAnsi="Times New Roman" w:cs="Times New Roman"/>
+          <w:sz w:val="24"/>
+          <w:szCs w:val="24"/>
+        </w:rPr>
+        <w:lastRenderedPageBreak/>
+        <w:t>BAB 2</w:t>
+      </w:r>
+    </w:p>
+    <w:p>
+      <w:pPr>
+        <w:spacing w:line="360" w:lineRule="auto"/>
+        <w:jc w:val="both"/>
+        <w:rPr>
+          <w:rFonts w:ascii="Times New Roman" w:hAnsi="Times New Roman" w:cs="Times New Roman"/>
+          <w:sz w:val="24"/>
+          <w:szCs w:val="24"/>
+        </w:rPr>
+      </w:pPr>
+      <w:r>
+        <w:rPr>
+          <w:rFonts w:ascii="Times New Roman" w:hAnsi="Times New Roman" w:cs="Times New Roman"/>
+          <w:sz w:val="24"/>
+          <w:szCs w:val="24"/>
+        </w:rPr>
+        <w:t>- Data ACC</w:t>
+      </w:r>
+    </w:p>
+    <w:p>
+      <w:pPr>
+        <w:spacing w:line="360" w:lineRule="auto"/>
+        <w:jc w:val="both"/>
+        <w:rPr>
+          <w:rFonts w:ascii="Times New Roman" w:hAnsi="Times New Roman" w:cs="Times New Roman"/>
+          <w:sz w:val="24"/>
+          <w:szCs w:val="24"/>
+        </w:rPr>
+      </w:pPr>
+      <w:r>
+        <w:rPr>
+          <w:rFonts w:ascii="Times New Roman" w:hAnsi="Times New Roman" w:cs="Times New Roman"/>
+          <w:sz w:val="24"/>
+          <w:szCs w:val="24"/>
+        </w:rPr>
+        <w:t>- EDA</w:t>
+      </w:r>
+    </w:p>
+    <w:p>
+      <w:pPr>
+        <w:spacing w:line="360" w:lineRule="auto"/>
+        <w:jc w:val="both"/>
+        <w:rPr>
+          <w:rFonts w:ascii="Times New Roman" w:hAnsi="Times New Roman" w:cs="Times New Roman"/>
+          <w:sz w:val="24"/>
+          <w:szCs w:val="24"/>
+        </w:rPr>
+      </w:pPr>
+      <w:r>
+        <w:rPr>
+          <w:rFonts w:ascii="Times New Roman" w:hAnsi="Times New Roman" w:cs="Times New Roman"/>
+          <w:sz w:val="24"/>
+          <w:szCs w:val="24"/>
+        </w:rPr>
+        <w:t>- PREPROP</w:t>
+      </w:r>
+    </w:p>
+    <w:p>
+      <w:pPr>
+        <w:spacing w:line="360" w:lineRule="auto"/>
+        <w:jc w:val="both"/>
+        <w:rPr>
+          <w:rFonts w:ascii="Times New Roman" w:hAnsi="Times New Roman" w:cs="Times New Roman"/>
+          <w:sz w:val="24"/>
+          <w:szCs w:val="24"/>
+        </w:rPr>
+      </w:pPr>
+    </w:p>
+    <w:p>
+      <w:pPr>
+        <w:spacing w:line="360" w:lineRule="auto"/>
+        <w:jc w:val="both"/>
+        <w:rPr>
+          <w:rFonts w:ascii="Times New Roman" w:hAnsi="Times New Roman" w:cs="Times New Roman"/>
+          <w:sz w:val="24"/>
+          <w:szCs w:val="24"/>
+        </w:rPr>
+      </w:pPr>
+      <w:r>
+        <w:rPr>
+          <w:rFonts w:ascii="Times New Roman" w:hAnsi="Times New Roman" w:cs="Times New Roman"/>
+          <w:sz w:val="24"/>
+          <w:szCs w:val="24"/>
+        </w:rPr>
+        <w:t>BAB 3</w:t>
+      </w:r>
+    </w:p>
+    <w:p>
+      <w:pPr>
+        <w:spacing w:line="360" w:lineRule="auto"/>
+        <w:jc w:val="both"/>
+        <w:rPr>
+          <w:rFonts w:ascii="Times New Roman" w:hAnsi="Times New Roman" w:cs="Times New Roman"/>
+          <w:sz w:val="24"/>
+          <w:szCs w:val="24"/>
+        </w:rPr>
+      </w:pPr>
+      <w:r>
+        <w:rPr>
+          <w:rFonts w:ascii="Times New Roman" w:hAnsi="Times New Roman" w:cs="Times New Roman"/>
+          <w:sz w:val="24"/>
+          <w:szCs w:val="24"/>
+        </w:rPr>
+        <w:t>- TFIDF</w:t>
+      </w:r>
+    </w:p>
+    <w:p>
+      <w:pPr>
+        <w:spacing w:line="360" w:lineRule="auto"/>
+        <w:jc w:val="both"/>
+        <w:rPr>
+          <w:rFonts w:ascii="Times New Roman" w:hAnsi="Times New Roman" w:cs="Times New Roman"/>
+          <w:sz w:val="24"/>
+          <w:szCs w:val="24"/>
+        </w:rPr>
+      </w:pPr>
+      <w:r>
+        <w:rPr>
+          <w:rFonts w:ascii="Times New Roman" w:hAnsi="Times New Roman" w:cs="Times New Roman"/>
+          <w:sz w:val="24"/>
+          <w:szCs w:val="24"/>
+        </w:rPr>
+        <w:t>- VSM</w:t>
+      </w:r>
+    </w:p>
+    <w:p>
+      <w:pPr>
+        <w:spacing w:line="360" w:lineRule="auto"/>
+        <w:ind w:firstLine="720"/>
+        <w:jc w:val="both"/>
+        <w:rPr>
+          <w:rFonts w:ascii="Times New Roman" w:hAnsi="Times New Roman" w:cs="Times New Roman"/>
+          <w:sz w:val="24"/>
+          <w:szCs w:val="24"/>
+        </w:rPr>
+      </w:pPr>
+    </w:p>
+    <w:p>
+      <w:pPr>
+        <w:spacing w:line="360" w:lineRule="auto"/>
+        <w:ind w:firstLine="720"/>
+        <w:jc w:val="both"/>
+        <w:rPr>
+          <w:rFonts w:ascii="Times New Roman" w:hAnsi="Times New Roman" w:cs="Times New Roman"/>
+          <w:sz w:val="24"/>
+          <w:szCs w:val="24"/>
+        </w:rPr>
+      </w:pPr>
+    </w:p>
+    <w:p>
+      <w:pPr>
+        <w:spacing w:line="360" w:lineRule="auto"/>
+        <w:ind w:firstLine="720"/>
+        <w:rPr>
+          <w:rFonts w:ascii="Times New Roman" w:hAnsi="Times New Roman" w:cs="Times New Roman"/>
+          <w:sz w:val="24"/>
+          <w:szCs w:val="24"/>
+        </w:rPr>
+      </w:pPr>
+    </w:p>
+    <w:p>
+      <w:pPr>
+        <w:spacing w:line="360" w:lineRule="auto"/>
+        <w:ind w:firstLine="720"/>
+        <w:rPr>
+          <w:rFonts w:ascii="Times New Roman" w:hAnsi="Times New Roman" w:cs="Times New Roman"/>
+          <w:sz w:val="24"/>
+          <w:szCs w:val="24"/>
+        </w:rPr>
+      </w:pPr>
     </w:p>
     <w:p>
       <w:pPr>

</xml_diff>

<commit_message>
tinggal tahap IDF dan VSM V2
</commit_message>
<xml_diff>
--- a/LAPORAN/Laporan_Kelompok_TKI.docx
+++ b/LAPORAN/Laporan_Kelompok_TKI.docx
@@ -921,6 +921,7 @@
         <w:rPr>
           <w:rStyle w:val="fontstyle01"/>
         </w:rPr>
+        <w:lastRenderedPageBreak/>
         <w:t>UNIVERSITAS MUHAMMADIYAH JAKARTA</w:t>
       </w:r>
       <w:r>
@@ -1806,27 +1807,7 @@
                 <w:bCs/>
                 <w:noProof/>
               </w:rPr>
-              <w:t>Acquisi</w:t>
-            </w:r>
-            <w:r>
-              <w:rPr>
-                <w:rStyle w:val="Hyperlink"/>
-                <w:rFonts w:ascii="TimesNewRomanPSMT" w:hAnsi="TimesNewRomanPSMT"/>
-                <w:b/>
-                <w:bCs/>
-                <w:noProof/>
-              </w:rPr>
-              <w:t>t</w:t>
-            </w:r>
-            <w:r>
-              <w:rPr>
-                <w:rStyle w:val="Hyperlink"/>
-                <w:rFonts w:ascii="TimesNewRomanPSMT" w:hAnsi="TimesNewRomanPSMT"/>
-                <w:b/>
-                <w:bCs/>
-                <w:noProof/>
-              </w:rPr>
-              <w:t>ion</w:t>
+              <w:t>Acquisition</w:t>
             </w:r>
             <w:r>
               <w:rPr>
@@ -8705,8 +8686,9 @@
           <w:sz w:val="24"/>
           <w:szCs w:val="24"/>
         </w:rPr>
-        <w:t>d</w:t>
-      </w:r>
+        <w:t>data</w:t>
+      </w:r>
+      <w:proofErr w:type="gramEnd"/>
       <w:r>
         <w:rPr>
           <w:rFonts w:ascii="Times New Roman" w:hAnsi="Times New Roman" w:cs="Times New Roman"/>
@@ -8715,118 +8697,7 @@
           <w:sz w:val="24"/>
           <w:szCs w:val="24"/>
         </w:rPr>
-        <w:t>ata</w:t>
-      </w:r>
-      <w:proofErr w:type="gramEnd"/>
-      <w:r>
-        <w:rPr>
-          <w:rFonts w:ascii="Times New Roman" w:hAnsi="Times New Roman" w:cs="Times New Roman"/>
-          <w:i/>
-          <w:iCs/>
-          <w:sz w:val="24"/>
-          <w:szCs w:val="24"/>
-        </w:rPr>
-        <w:t xml:space="preserve"> </w:t>
-      </w:r>
-      <w:r>
-        <w:rPr>
-          <w:rFonts w:ascii="Times New Roman" w:hAnsi="Times New Roman" w:cs="Times New Roman"/>
-          <w:i/>
-          <w:iCs/>
-          <w:sz w:val="24"/>
-          <w:szCs w:val="24"/>
-        </w:rPr>
-        <w:t>s</w:t>
-      </w:r>
-      <w:r>
-        <w:rPr>
-          <w:rFonts w:ascii="Times New Roman" w:hAnsi="Times New Roman" w:cs="Times New Roman"/>
-          <w:i/>
-          <w:iCs/>
-          <w:sz w:val="24"/>
-          <w:szCs w:val="24"/>
-        </w:rPr>
-        <w:t xml:space="preserve">cience </w:t>
-      </w:r>
-      <w:r>
-        <w:rPr>
-          <w:rFonts w:ascii="Times New Roman" w:hAnsi="Times New Roman" w:cs="Times New Roman"/>
-          <w:i/>
-          <w:iCs/>
-          <w:sz w:val="24"/>
-          <w:szCs w:val="24"/>
-        </w:rPr>
-        <w:t>t</w:t>
-      </w:r>
-      <w:r>
-        <w:rPr>
-          <w:rFonts w:ascii="Times New Roman" w:hAnsi="Times New Roman" w:cs="Times New Roman"/>
-          <w:i/>
-          <w:iCs/>
-          <w:sz w:val="24"/>
-          <w:szCs w:val="24"/>
-        </w:rPr>
-        <w:t xml:space="preserve">ext </w:t>
-      </w:r>
-      <w:r>
-        <w:rPr>
-          <w:rFonts w:ascii="Times New Roman" w:hAnsi="Times New Roman" w:cs="Times New Roman"/>
-          <w:i/>
-          <w:iCs/>
-          <w:sz w:val="24"/>
-          <w:szCs w:val="24"/>
-        </w:rPr>
-        <w:t>m</w:t>
-      </w:r>
-      <w:r>
-        <w:rPr>
-          <w:rFonts w:ascii="Times New Roman" w:hAnsi="Times New Roman" w:cs="Times New Roman"/>
-          <w:i/>
-          <w:iCs/>
-          <w:sz w:val="24"/>
-          <w:szCs w:val="24"/>
-        </w:rPr>
-        <w:t xml:space="preserve">ining </w:t>
-      </w:r>
-      <w:r>
-        <w:rPr>
-          <w:rFonts w:ascii="Times New Roman" w:hAnsi="Times New Roman" w:cs="Times New Roman"/>
-          <w:i/>
-          <w:iCs/>
-          <w:sz w:val="24"/>
-          <w:szCs w:val="24"/>
-        </w:rPr>
-        <w:t>t</w:t>
-      </w:r>
-      <w:r>
-        <w:rPr>
-          <w:rFonts w:ascii="Times New Roman" w:hAnsi="Times New Roman" w:cs="Times New Roman"/>
-          <w:i/>
-          <w:iCs/>
-          <w:sz w:val="24"/>
-          <w:szCs w:val="24"/>
-        </w:rPr>
-        <w:t xml:space="preserve">ext </w:t>
-      </w:r>
-      <w:r>
-        <w:rPr>
-          <w:rFonts w:ascii="Times New Roman" w:hAnsi="Times New Roman" w:cs="Times New Roman"/>
-          <w:i/>
-          <w:iCs/>
-          <w:sz w:val="24"/>
-          <w:szCs w:val="24"/>
-        </w:rPr>
-        <w:t>r</w:t>
-      </w:r>
-      <w:r>
-        <w:rPr>
-          <w:rFonts w:ascii="Times New Roman" w:hAnsi="Times New Roman" w:cs="Times New Roman"/>
-          <w:i/>
-          <w:iCs/>
-          <w:sz w:val="24"/>
-          <w:szCs w:val="24"/>
-        </w:rPr>
-        <w:t>etrieval</w:t>
+        <w:t xml:space="preserve"> science text mining text retrieval</w:t>
       </w:r>
     </w:p>
     <w:p>
@@ -10103,163 +9974,64 @@
         <w:rPr>
           <w:noProof/>
         </w:rPr>
-        <mc:AlternateContent>
-          <mc:Choice Requires="wps">
-            <w:drawing>
-              <wp:anchor distT="0" distB="0" distL="114300" distR="114300" simplePos="0" relativeHeight="251667456" behindDoc="0" locked="0" layoutInCell="1" allowOverlap="1" wp14:anchorId="5BB30D65" wp14:editId="71A6AB7C">
-                <wp:simplePos x="0" y="0"/>
-                <wp:positionH relativeFrom="column">
-                  <wp:posOffset>838200</wp:posOffset>
-                </wp:positionH>
-                <wp:positionV relativeFrom="paragraph">
-                  <wp:posOffset>163195</wp:posOffset>
-                </wp:positionV>
-                <wp:extent cx="3065145" cy="635"/>
-                <wp:effectExtent l="0" t="0" r="0" b="0"/>
-                <wp:wrapSquare wrapText="bothSides"/>
-                <wp:docPr id="3" name="Text Box 3"/>
-                <wp:cNvGraphicFramePr/>
-                <a:graphic xmlns:a="http://schemas.openxmlformats.org/drawingml/2006/main">
-                  <a:graphicData uri="http://schemas.microsoft.com/office/word/2010/wordprocessingShape">
-                    <wps:wsp>
-                      <wps:cNvSpPr txBox="1"/>
-                      <wps:spPr>
-                        <a:xfrm>
-                          <a:off x="0" y="0"/>
-                          <a:ext cx="3065145" cy="635"/>
-                        </a:xfrm>
-                        <a:prstGeom prst="rect">
-                          <a:avLst/>
-                        </a:prstGeom>
-                        <a:solidFill>
-                          <a:prstClr val="white"/>
-                        </a:solidFill>
-                        <a:ln>
-                          <a:noFill/>
-                        </a:ln>
-                      </wps:spPr>
-                      <wps:txbx>
-                        <w:txbxContent>
-                          <w:p>
-                            <w:pPr>
-                              <w:pStyle w:val="Style1"/>
-                              <w:rPr>
-                                <w:rFonts w:eastAsiaTheme="minorHAnsi"/>
-                                <w:noProof/>
-                                <w:sz w:val="24"/>
-                                <w:szCs w:val="24"/>
-                              </w:rPr>
-                            </w:pPr>
-                            <w:bookmarkStart w:id="12" w:name="_Toc120090273"/>
-                            <w:r>
-                              <w:rPr>
-                                <w:sz w:val="24"/>
-                                <w:szCs w:val="24"/>
-                              </w:rPr>
-                              <w:t xml:space="preserve">Gambar </w:t>
-                            </w:r>
-                            <w:proofErr w:type="spellStart"/>
-                            <w:proofErr w:type="gramStart"/>
-                            <w:r>
-                              <w:rPr>
-                                <w:sz w:val="24"/>
-                                <w:szCs w:val="24"/>
-                              </w:rPr>
-                              <w:t>korpus</w:t>
-                            </w:r>
-                            <w:proofErr w:type="spellEnd"/>
-                            <w:r>
-                              <w:rPr>
-                                <w:sz w:val="24"/>
-                                <w:szCs w:val="24"/>
-                              </w:rPr>
-                              <w:t xml:space="preserve">  </w:t>
-                            </w:r>
-                            <w:r>
-                              <w:rPr>
-                                <w:sz w:val="24"/>
-                                <w:szCs w:val="24"/>
-                              </w:rPr>
-                              <w:t>2</w:t>
-                            </w:r>
-                            <w:bookmarkEnd w:id="12"/>
-                            <w:proofErr w:type="gramEnd"/>
-                          </w:p>
-                        </w:txbxContent>
-                      </wps:txbx>
-                      <wps:bodyPr rot="0" spcFirstLastPara="0" vertOverflow="overflow" horzOverflow="overflow" vert="horz" wrap="square" lIns="0" tIns="0" rIns="0" bIns="0" numCol="1" spcCol="0" rtlCol="0" fromWordArt="0" anchor="t" anchorCtr="0" forceAA="0" compatLnSpc="1">
-                        <a:prstTxWarp prst="textNoShape">
-                          <a:avLst/>
-                        </a:prstTxWarp>
-                        <a:spAutoFit/>
-                      </wps:bodyPr>
-                    </wps:wsp>
-                  </a:graphicData>
-                </a:graphic>
-              </wp:anchor>
-            </w:drawing>
-          </mc:Choice>
-          <mc:Fallback>
-            <w:pict>
-              <v:shapetype w14:anchorId="5BB30D65" id="_x0000_t202" coordsize="21600,21600" o:spt="202" path="m,l,21600r21600,l21600,xe">
-                <v:stroke joinstyle="miter"/>
-                <v:path gradientshapeok="t" o:connecttype="rect"/>
-              </v:shapetype>
-              <v:shape id="Text Box 3" o:spid="_x0000_s1026" type="#_x0000_t202" style="position:absolute;margin-left:66pt;margin-top:12.85pt;width:241.35pt;height:.05pt;z-index:251667456;visibility:visible;mso-wrap-style:square;mso-wrap-distance-left:9pt;mso-wrap-distance-top:0;mso-wrap-distance-right:9pt;mso-wrap-distance-bottom:0;mso-position-horizontal:absolute;mso-position-horizontal-relative:text;mso-position-vertical:absolute;mso-position-vertical-relative:text;v-text-anchor:top" o:gfxdata="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" stroked="f">
-                <v:textbox style="mso-fit-shape-to-text:t" inset="0,0,0,0">
-                  <w:txbxContent>
-                    <w:p>
-                      <w:pPr>
-                        <w:pStyle w:val="Style1"/>
-                        <w:rPr>
-                          <w:rFonts w:eastAsiaTheme="minorHAnsi"/>
-                          <w:noProof/>
-                          <w:sz w:val="24"/>
-                          <w:szCs w:val="24"/>
-                        </w:rPr>
-                      </w:pPr>
-                      <w:bookmarkStart w:id="13" w:name="_Toc120090273"/>
-                      <w:r>
-                        <w:rPr>
-                          <w:sz w:val="24"/>
-                          <w:szCs w:val="24"/>
-                        </w:rPr>
-                        <w:t xml:space="preserve">Gambar </w:t>
-                      </w:r>
-                      <w:proofErr w:type="spellStart"/>
-                      <w:proofErr w:type="gramStart"/>
-                      <w:r>
-                        <w:rPr>
-                          <w:sz w:val="24"/>
-                          <w:szCs w:val="24"/>
-                        </w:rPr>
-                        <w:t>korpus</w:t>
-                      </w:r>
-                      <w:proofErr w:type="spellEnd"/>
-                      <w:r>
-                        <w:rPr>
-                          <w:sz w:val="24"/>
-                          <w:szCs w:val="24"/>
-                        </w:rPr>
-                        <w:t xml:space="preserve">  </w:t>
-                      </w:r>
-                      <w:r>
-                        <w:rPr>
-                          <w:sz w:val="24"/>
-                          <w:szCs w:val="24"/>
-                        </w:rPr>
-                        <w:t>2</w:t>
-                      </w:r>
-                      <w:bookmarkEnd w:id="13"/>
-                      <w:proofErr w:type="gramEnd"/>
-                    </w:p>
-                  </w:txbxContent>
-                </v:textbox>
-                <w10:wrap type="square"/>
-              </v:shape>
-            </w:pict>
-          </mc:Fallback>
-        </mc:AlternateContent>
+        <w:pict w14:anchorId="4E034E28">
+          <v:shapetype id="_x0000_t202" coordsize="21600,21600" o:spt="202" path="m,l,21600r21600,l21600,xe">
+            <v:stroke joinstyle="miter"/>
+            <v:path gradientshapeok="t" o:connecttype="rect"/>
+          </v:shapetype>
+          <v:shape id="Text Box 3" o:spid="_x0000_s2051" type="#_x0000_t202" style="position:absolute;margin-left:66pt;margin-top:12.85pt;width:241.35pt;height:.05pt;z-index:251667456;visibility:visible;mso-wrap-style:square;mso-wrap-distance-left:9pt;mso-wrap-distance-top:0;mso-wrap-distance-right:9pt;mso-wrap-distance-bottom:0;mso-position-horizontal:absolute;mso-position-horizontal-relative:text;mso-position-vertical:absolute;mso-position-vertical-relative:text;v-text-anchor:top" o:gfxdata="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" stroked="f">
+            <v:textbox style="mso-fit-shape-to-text:t" inset="0,0,0,0">
+              <w:txbxContent>
+                <w:p>
+                  <w:pPr>
+                    <w:pStyle w:val="Style1"/>
+                    <w:rPr>
+                      <w:rFonts w:eastAsiaTheme="minorHAnsi"/>
+                      <w:noProof/>
+                      <w:sz w:val="24"/>
+                      <w:szCs w:val="24"/>
+                    </w:rPr>
+                  </w:pPr>
+                  <w:bookmarkStart w:id="12" w:name="_Toc120090273"/>
+                  <w:r>
+                    <w:rPr>
+                      <w:sz w:val="24"/>
+                      <w:szCs w:val="24"/>
+                    </w:rPr>
+                    <w:t xml:space="preserve">Gambar </w:t>
+                  </w:r>
+                  <w:proofErr w:type="spellStart"/>
+                  <w:proofErr w:type="gramStart"/>
+                  <w:r>
+                    <w:rPr>
+                      <w:sz w:val="24"/>
+                      <w:szCs w:val="24"/>
+                    </w:rPr>
+                    <w:t>korpus</w:t>
+                  </w:r>
+                  <w:proofErr w:type="spellEnd"/>
+                  <w:r>
+                    <w:rPr>
+                      <w:sz w:val="24"/>
+                      <w:szCs w:val="24"/>
+                    </w:rPr>
+                    <w:t xml:space="preserve">  </w:t>
+                  </w:r>
+                  <w:r>
+                    <w:rPr>
+                      <w:sz w:val="24"/>
+                      <w:szCs w:val="24"/>
+                    </w:rPr>
+                    <w:t>2</w:t>
+                  </w:r>
+                  <w:bookmarkEnd w:id="12"/>
+                  <w:proofErr w:type="gramEnd"/>
+                </w:p>
+              </w:txbxContent>
+            </v:textbox>
+            <w10:wrap type="square"/>
+          </v:shape>
+        </w:pict>
       </w:r>
     </w:p>
     <w:p>
@@ -10281,7 +10053,7 @@
           <w:szCs w:val="24"/>
         </w:rPr>
       </w:pPr>
-      <w:bookmarkStart w:id="14" w:name="_Toc120090291"/>
+      <w:bookmarkStart w:id="13" w:name="_Toc120090291"/>
       <w:r>
         <w:rPr>
           <w:rFonts w:ascii="Times New Roman" w:hAnsi="Times New Roman" w:cs="Times New Roman"/>
@@ -10316,7 +10088,7 @@
         </w:rPr>
         <w:t>Data Exploration</w:t>
       </w:r>
-      <w:bookmarkEnd w:id="14"/>
+      <w:bookmarkEnd w:id="13"/>
     </w:p>
     <w:p>
       <w:pPr>
@@ -10863,8 +10635,8 @@
           <w:color w:val="auto"/>
         </w:rPr>
       </w:pPr>
-      <w:bookmarkStart w:id="15" w:name="_Toc120084454"/>
-      <w:bookmarkStart w:id="16" w:name="_Toc120090157"/>
+      <w:bookmarkStart w:id="14" w:name="_Toc120084454"/>
+      <w:bookmarkStart w:id="15" w:name="_Toc120090157"/>
       <w:proofErr w:type="spellStart"/>
       <w:r>
         <w:rPr>
@@ -10912,8 +10684,8 @@
         </w:rPr>
         <w:t>teks</w:t>
       </w:r>
+      <w:bookmarkEnd w:id="14"/>
       <w:bookmarkEnd w:id="15"/>
-      <w:bookmarkEnd w:id="16"/>
       <w:proofErr w:type="spellEnd"/>
     </w:p>
     <w:tbl>
@@ -11215,15 +10987,7 @@
                 <w:sz w:val="24"/>
                 <w:szCs w:val="24"/>
               </w:rPr>
-              <w:t xml:space="preserve"> con rigor? </w:t>
-            </w:r>
-            <w:r>
-              <w:rPr>
-                <w:rFonts w:ascii="Times New Roman" w:hAnsi="Times New Roman" w:cs="Times New Roman"/>
-                <w:sz w:val="24"/>
-                <w:szCs w:val="24"/>
-              </w:rPr>
-              <w:t xml:space="preserve"> </w:t>
+              <w:t xml:space="preserve"> con rigor?  </w:t>
             </w:r>
             <w:proofErr w:type="spellStart"/>
             <w:r>
@@ -11739,149 +11503,55 @@
         <w:rPr>
           <w:noProof/>
         </w:rPr>
-        <mc:AlternateContent>
-          <mc:Choice Requires="wps">
-            <w:drawing>
-              <wp:anchor distT="0" distB="0" distL="114300" distR="114300" simplePos="0" relativeHeight="251670528" behindDoc="0" locked="0" layoutInCell="1" allowOverlap="1" wp14:anchorId="48F63EA0" wp14:editId="01D5895E">
-                <wp:simplePos x="0" y="0"/>
-                <wp:positionH relativeFrom="column">
-                  <wp:posOffset>137160</wp:posOffset>
-                </wp:positionH>
-                <wp:positionV relativeFrom="paragraph">
-                  <wp:posOffset>3453130</wp:posOffset>
-                </wp:positionV>
-                <wp:extent cx="4506595" cy="635"/>
-                <wp:effectExtent l="0" t="0" r="0" b="0"/>
-                <wp:wrapSquare wrapText="bothSides"/>
-                <wp:docPr id="7" name="Text Box 7"/>
-                <wp:cNvGraphicFramePr/>
-                <a:graphic xmlns:a="http://schemas.openxmlformats.org/drawingml/2006/main">
-                  <a:graphicData uri="http://schemas.microsoft.com/office/word/2010/wordprocessingShape">
-                    <wps:wsp>
-                      <wps:cNvSpPr txBox="1"/>
-                      <wps:spPr>
-                        <a:xfrm>
-                          <a:off x="0" y="0"/>
-                          <a:ext cx="4506595" cy="635"/>
-                        </a:xfrm>
-                        <a:prstGeom prst="rect">
-                          <a:avLst/>
-                        </a:prstGeom>
-                        <a:solidFill>
-                          <a:prstClr val="white"/>
-                        </a:solidFill>
-                        <a:ln>
-                          <a:noFill/>
-                        </a:ln>
-                      </wps:spPr>
-                      <wps:txbx>
-                        <w:txbxContent>
-                          <w:p>
-                            <w:pPr>
-                              <w:pStyle w:val="Style1"/>
-                              <w:rPr>
-                                <w:rFonts w:eastAsiaTheme="minorHAnsi"/>
-                                <w:noProof/>
-                                <w:sz w:val="24"/>
-                                <w:szCs w:val="24"/>
-                              </w:rPr>
-                            </w:pPr>
-                            <w:bookmarkStart w:id="17" w:name="_Toc120090274"/>
-                            <w:r>
-                              <w:rPr>
-                                <w:sz w:val="24"/>
-                                <w:szCs w:val="24"/>
-                              </w:rPr>
-                              <w:t xml:space="preserve">Gambar </w:t>
-                            </w:r>
-                            <w:proofErr w:type="spellStart"/>
-                            <w:r>
-                              <w:rPr>
-                                <w:i/>
-                                <w:iCs/>
-                                <w:sz w:val="24"/>
-                                <w:szCs w:val="24"/>
-                              </w:rPr>
-                              <w:t>stopwords</w:t>
-                            </w:r>
-                            <w:bookmarkEnd w:id="17"/>
-                            <w:proofErr w:type="spellEnd"/>
-                            <w:r>
-                              <w:rPr>
-                                <w:i/>
-                                <w:iCs/>
-                                <w:sz w:val="24"/>
-                                <w:szCs w:val="24"/>
-                              </w:rPr>
-                              <w:t xml:space="preserve">  </w:t>
-                            </w:r>
-                          </w:p>
-                        </w:txbxContent>
-                      </wps:txbx>
-                      <wps:bodyPr rot="0" spcFirstLastPara="0" vertOverflow="overflow" horzOverflow="overflow" vert="horz" wrap="square" lIns="0" tIns="0" rIns="0" bIns="0" numCol="1" spcCol="0" rtlCol="0" fromWordArt="0" anchor="t" anchorCtr="0" forceAA="0" compatLnSpc="1">
-                        <a:prstTxWarp prst="textNoShape">
-                          <a:avLst/>
-                        </a:prstTxWarp>
-                        <a:spAutoFit/>
-                      </wps:bodyPr>
-                    </wps:wsp>
-                  </a:graphicData>
-                </a:graphic>
-              </wp:anchor>
-            </w:drawing>
-          </mc:Choice>
-          <mc:Fallback>
-            <w:pict>
-              <v:shape w14:anchorId="48F63EA0" id="Text Box 7" o:spid="_x0000_s1027" type="#_x0000_t202" style="position:absolute;left:0;text-align:left;margin-left:10.8pt;margin-top:271.9pt;width:354.85pt;height:.05pt;z-index:251670528;visibility:visible;mso-wrap-style:square;mso-wrap-distance-left:9pt;mso-wrap-distance-top:0;mso-wrap-distance-right:9pt;mso-wrap-distance-bottom:0;mso-position-horizontal:absolute;mso-position-horizontal-relative:text;mso-position-vertical:absolute;mso-position-vertical-relative:text;v-text-anchor:top" o:gfxdata="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" stroked="f">
-                <v:textbox style="mso-fit-shape-to-text:t" inset="0,0,0,0">
-                  <w:txbxContent>
-                    <w:p>
-                      <w:pPr>
-                        <w:pStyle w:val="Style1"/>
-                        <w:rPr>
-                          <w:rFonts w:eastAsiaTheme="minorHAnsi"/>
-                          <w:noProof/>
-                          <w:sz w:val="24"/>
-                          <w:szCs w:val="24"/>
-                        </w:rPr>
-                      </w:pPr>
-                      <w:bookmarkStart w:id="18" w:name="_Toc120090274"/>
-                      <w:r>
-                        <w:rPr>
-                          <w:sz w:val="24"/>
-                          <w:szCs w:val="24"/>
-                        </w:rPr>
-                        <w:t xml:space="preserve">Gambar </w:t>
-                      </w:r>
-                      <w:proofErr w:type="spellStart"/>
-                      <w:r>
-                        <w:rPr>
-                          <w:i/>
-                          <w:iCs/>
-                          <w:sz w:val="24"/>
-                          <w:szCs w:val="24"/>
-                        </w:rPr>
-                        <w:t>stopwords</w:t>
-                      </w:r>
-                      <w:bookmarkEnd w:id="18"/>
-                      <w:proofErr w:type="spellEnd"/>
-                      <w:r>
-                        <w:rPr>
-                          <w:i/>
-                          <w:iCs/>
-                          <w:sz w:val="24"/>
-                          <w:szCs w:val="24"/>
-                        </w:rPr>
-                        <w:t xml:space="preserve">  </w:t>
-                      </w:r>
-                    </w:p>
-                  </w:txbxContent>
-                </v:textbox>
-                <w10:wrap type="square"/>
-              </v:shape>
-            </w:pict>
-          </mc:Fallback>
-        </mc:AlternateContent>
+        <w:pict w14:anchorId="4D4D9EE2">
+          <v:shape id="Text Box 7" o:spid="_x0000_s2050" type="#_x0000_t202" style="position:absolute;left:0;text-align:left;margin-left:10.8pt;margin-top:271.9pt;width:354.85pt;height:.05pt;z-index:251670528;visibility:visible;mso-wrap-style:square;mso-wrap-distance-left:9pt;mso-wrap-distance-top:0;mso-wrap-distance-right:9pt;mso-wrap-distance-bottom:0;mso-position-horizontal:absolute;mso-position-horizontal-relative:text;mso-position-vertical:absolute;mso-position-vertical-relative:text;v-text-anchor:top" o:gfxdata="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" stroked="f">
+            <v:textbox style="mso-fit-shape-to-text:t" inset="0,0,0,0">
+              <w:txbxContent>
+                <w:p>
+                  <w:pPr>
+                    <w:pStyle w:val="Style1"/>
+                    <w:rPr>
+                      <w:rFonts w:eastAsiaTheme="minorHAnsi"/>
+                      <w:noProof/>
+                      <w:sz w:val="24"/>
+                      <w:szCs w:val="24"/>
+                    </w:rPr>
+                  </w:pPr>
+                  <w:bookmarkStart w:id="16" w:name="_Toc120090274"/>
+                  <w:r>
+                    <w:rPr>
+                      <w:sz w:val="24"/>
+                      <w:szCs w:val="24"/>
+                    </w:rPr>
+                    <w:t xml:space="preserve">Gambar </w:t>
+                  </w:r>
+                  <w:proofErr w:type="spellStart"/>
+                  <w:r>
+                    <w:rPr>
+                      <w:i/>
+                      <w:iCs/>
+                      <w:sz w:val="24"/>
+                      <w:szCs w:val="24"/>
+                    </w:rPr>
+                    <w:t>stopwords</w:t>
+                  </w:r>
+                  <w:bookmarkEnd w:id="16"/>
+                  <w:proofErr w:type="spellEnd"/>
+                  <w:r>
+                    <w:rPr>
+                      <w:i/>
+                      <w:iCs/>
+                      <w:sz w:val="24"/>
+                      <w:szCs w:val="24"/>
+                    </w:rPr>
+                    <w:t xml:space="preserve">  </w:t>
+                  </w:r>
+                </w:p>
+              </w:txbxContent>
+            </v:textbox>
+            <w10:wrap type="square"/>
+          </v:shape>
+        </w:pict>
       </w:r>
       <w:r>
         <w:rPr>
@@ -12146,7 +11816,16 @@
           <w:sz w:val="24"/>
           <w:szCs w:val="24"/>
         </w:rPr>
-        <w:t xml:space="preserve"> 2.3</w:t>
+        <w:t xml:space="preserve"> </w:t>
+      </w:r>
+      <w:r>
+        <w:rPr>
+          <w:rFonts w:ascii="Times New Roman" w:hAnsi="Times New Roman" w:cs="Times New Roman"/>
+          <w:sz w:val="24"/>
+          <w:szCs w:val="24"/>
+        </w:rPr>
+        <w:lastRenderedPageBreak/>
+        <w:t>2.3</w:t>
       </w:r>
     </w:p>
     <w:p>
@@ -12158,14 +11837,13 @@
           <w:color w:val="auto"/>
         </w:rPr>
       </w:pPr>
-      <w:bookmarkStart w:id="19" w:name="_Toc120090158"/>
+      <w:bookmarkStart w:id="17" w:name="_Toc120090158"/>
       <w:proofErr w:type="spellStart"/>
       <w:r>
         <w:rPr>
           <w:rFonts w:ascii="Times New Roman" w:hAnsi="Times New Roman" w:cs="Times New Roman"/>
           <w:color w:val="auto"/>
         </w:rPr>
-        <w:lastRenderedPageBreak/>
         <w:t>Tabel</w:t>
       </w:r>
       <w:proofErr w:type="spellEnd"/>
@@ -12243,7 +11921,7 @@
         </w:rPr>
         <w:t>muncul</w:t>
       </w:r>
-      <w:bookmarkEnd w:id="19"/>
+      <w:bookmarkEnd w:id="17"/>
       <w:proofErr w:type="spellEnd"/>
     </w:p>
     <w:p/>
@@ -12823,7 +12501,7 @@
           <w:szCs w:val="24"/>
         </w:rPr>
       </w:pPr>
-      <w:bookmarkStart w:id="20" w:name="_Toc120090292"/>
+      <w:bookmarkStart w:id="18" w:name="_Toc120090292"/>
       <w:r>
         <w:rPr>
           <w:rFonts w:ascii="Times New Roman" w:hAnsi="Times New Roman" w:cs="Times New Roman"/>
@@ -12833,18 +12511,7 @@
           <w:sz w:val="24"/>
           <w:szCs w:val="24"/>
         </w:rPr>
-        <w:t>2.</w:t>
-      </w:r>
-      <w:r>
-        <w:rPr>
-          <w:rFonts w:ascii="Times New Roman" w:hAnsi="Times New Roman" w:cs="Times New Roman"/>
-          <w:b/>
-          <w:bCs/>
-          <w:color w:val="auto"/>
-          <w:sz w:val="24"/>
-          <w:szCs w:val="24"/>
-        </w:rPr>
-        <w:t>3</w:t>
+        <w:t>2.3</w:t>
       </w:r>
       <w:r>
         <w:rPr>
@@ -12871,7 +12538,7 @@
         </w:rPr>
         <w:t>Preprocessing</w:t>
       </w:r>
-      <w:bookmarkEnd w:id="20"/>
+      <w:bookmarkEnd w:id="18"/>
       <w:proofErr w:type="spellEnd"/>
     </w:p>
     <w:p>
@@ -13782,13 +13449,23 @@
           <w:szCs w:val="24"/>
         </w:rPr>
       </w:pPr>
-      <w:r>
-        <w:rPr>
-          <w:rFonts w:ascii="Times New Roman" w:hAnsi="Times New Roman" w:cs="Times New Roman"/>
-          <w:sz w:val="24"/>
-          <w:szCs w:val="24"/>
-        </w:rPr>
-        <w:t xml:space="preserve">Setelah </w:t>
+      <w:proofErr w:type="spellStart"/>
+      <w:r>
+        <w:rPr>
+          <w:rFonts w:ascii="Times New Roman" w:hAnsi="Times New Roman" w:cs="Times New Roman"/>
+          <w:sz w:val="24"/>
+          <w:szCs w:val="24"/>
+        </w:rPr>
+        <w:t>Setelah</w:t>
+      </w:r>
+      <w:proofErr w:type="spellEnd"/>
+      <w:r>
+        <w:rPr>
+          <w:rFonts w:ascii="Times New Roman" w:hAnsi="Times New Roman" w:cs="Times New Roman"/>
+          <w:sz w:val="24"/>
+          <w:szCs w:val="24"/>
+        </w:rPr>
+        <w:t xml:space="preserve"> </w:t>
       </w:r>
       <w:proofErr w:type="spellStart"/>
       <w:r>
@@ -14040,7 +13717,7 @@
           <w:color w:val="auto"/>
         </w:rPr>
       </w:pPr>
-      <w:bookmarkStart w:id="21" w:name="_Toc120090159"/>
+      <w:bookmarkStart w:id="19" w:name="_Toc120090159"/>
       <w:proofErr w:type="spellStart"/>
       <w:r>
         <w:rPr>
@@ -14096,7 +13773,7 @@
         </w:rPr>
         <w:t>preprocessing</w:t>
       </w:r>
-      <w:bookmarkEnd w:id="21"/>
+      <w:bookmarkEnd w:id="19"/>
       <w:proofErr w:type="spellEnd"/>
     </w:p>
     <w:p>
@@ -14183,15 +13860,7 @@
                 <w:sz w:val="24"/>
                 <w:szCs w:val="24"/>
               </w:rPr>
-              <w:t>Se</w:t>
-            </w:r>
-            <w:r>
-              <w:rPr>
-                <w:rFonts w:ascii="Times New Roman" w:hAnsi="Times New Roman" w:cs="Times New Roman"/>
-                <w:sz w:val="24"/>
-                <w:szCs w:val="24"/>
-              </w:rPr>
-              <w:t>sudah</w:t>
+              <w:t>Sesudah</w:t>
             </w:r>
             <w:proofErr w:type="spellEnd"/>
             <w:r>
@@ -14363,15 +14032,7 @@
           <w:sz w:val="24"/>
           <w:szCs w:val="24"/>
         </w:rPr>
-        <w:t xml:space="preserve">Hasil </w:t>
-      </w:r>
-      <w:r>
-        <w:rPr>
-          <w:rFonts w:ascii="Times New Roman" w:hAnsi="Times New Roman" w:cs="Times New Roman"/>
-          <w:sz w:val="24"/>
-          <w:szCs w:val="24"/>
-        </w:rPr>
-        <w:t xml:space="preserve"> </w:t>
+        <w:t xml:space="preserve">Hasil  </w:t>
       </w:r>
       <w:proofErr w:type="spellStart"/>
       <w:r>
@@ -15031,29 +14692,7 @@
           <w:sz w:val="28"/>
           <w:szCs w:val="28"/>
         </w:rPr>
-        <w:t>I</w:t>
-      </w:r>
-      <w:r>
-        <w:rPr>
-          <w:rFonts w:ascii="Times New Roman" w:hAnsi="Times New Roman" w:cs="Times New Roman"/>
-          <w:b/>
-          <w:bCs/>
-          <w:color w:val="auto"/>
-          <w:sz w:val="28"/>
-          <w:szCs w:val="28"/>
-        </w:rPr>
-        <w:t>I</w:t>
-      </w:r>
-      <w:r>
-        <w:rPr>
-          <w:rFonts w:ascii="Times New Roman" w:hAnsi="Times New Roman" w:cs="Times New Roman"/>
-          <w:b/>
-          <w:bCs/>
-          <w:color w:val="auto"/>
-          <w:sz w:val="28"/>
-          <w:szCs w:val="28"/>
-        </w:rPr>
-        <w:t>I</w:t>
+        <w:t>III</w:t>
       </w:r>
     </w:p>
     <w:p/>
@@ -15081,18 +14720,7 @@
           <w:sz w:val="24"/>
           <w:szCs w:val="24"/>
         </w:rPr>
-        <w:t>3</w:t>
-      </w:r>
-      <w:r>
-        <w:rPr>
-          <w:rFonts w:ascii="Times New Roman" w:hAnsi="Times New Roman" w:cs="Times New Roman"/>
-          <w:b/>
-          <w:bCs/>
-          <w:color w:val="auto"/>
-          <w:sz w:val="24"/>
-          <w:szCs w:val="24"/>
-        </w:rPr>
-        <w:t>.1.</w:t>
+        <w:t>3.1.</w:t>
       </w:r>
       <w:r>
         <w:rPr>
@@ -15879,6 +15507,8 @@
               <w:jc w:val="center"/>
               <w:rPr>
                 <w:rFonts w:ascii="Times New Roman" w:hAnsi="Times New Roman" w:cs="Times New Roman"/>
+                <w:i/>
+                <w:iCs/>
                 <w:sz w:val="24"/>
                 <w:szCs w:val="24"/>
               </w:rPr>
@@ -15887,12 +15517,24 @@
             <w:r>
               <w:rPr>
                 <w:rFonts w:ascii="Times New Roman" w:hAnsi="Times New Roman" w:cs="Times New Roman"/>
+                <w:i/>
+                <w:iCs/>
                 <w:sz w:val="24"/>
                 <w:szCs w:val="24"/>
               </w:rPr>
               <w:t>Dokument</w:t>
             </w:r>
             <w:proofErr w:type="spellEnd"/>
+            <w:r>
+              <w:rPr>
+                <w:rFonts w:ascii="Times New Roman" w:hAnsi="Times New Roman" w:cs="Times New Roman"/>
+                <w:i/>
+                <w:iCs/>
+                <w:sz w:val="24"/>
+                <w:szCs w:val="24"/>
+              </w:rPr>
+              <w:t xml:space="preserve"> frequency</w:t>
+            </w:r>
           </w:p>
         </w:tc>
         <w:tc>
@@ -15910,14 +15552,26 @@
                 <w:szCs w:val="24"/>
               </w:rPr>
             </w:pPr>
-            <w:proofErr w:type="spellStart"/>
             <w:r>
               <w:rPr>
                 <w:rFonts w:ascii="Times New Roman" w:hAnsi="Times New Roman" w:cs="Times New Roman"/>
+                <w:i/>
+                <w:iCs/>
                 <w:sz w:val="24"/>
                 <w:szCs w:val="24"/>
               </w:rPr>
-              <w:t>Frequensi</w:t>
+              <w:t xml:space="preserve">Frequency in </w:t>
+            </w:r>
+            <w:proofErr w:type="spellStart"/>
+            <w:r>
+              <w:rPr>
+                <w:rFonts w:ascii="Times New Roman" w:hAnsi="Times New Roman" w:cs="Times New Roman"/>
+                <w:i/>
+                <w:iCs/>
+                <w:sz w:val="24"/>
+                <w:szCs w:val="24"/>
+              </w:rPr>
+              <w:t>dokument</w:t>
             </w:r>
             <w:proofErr w:type="spellEnd"/>
           </w:p>
@@ -15960,23 +15614,13 @@
                 <w:szCs w:val="24"/>
               </w:rPr>
             </w:pPr>
-            <w:proofErr w:type="spellStart"/>
             <w:r>
               <w:rPr>
                 <w:rFonts w:ascii="Times New Roman" w:hAnsi="Times New Roman" w:cs="Times New Roman"/>
                 <w:sz w:val="24"/>
                 <w:szCs w:val="24"/>
               </w:rPr>
-              <w:t>Dokumen</w:t>
-            </w:r>
-            <w:proofErr w:type="spellEnd"/>
-            <w:r>
-              <w:rPr>
-                <w:rFonts w:ascii="Times New Roman" w:hAnsi="Times New Roman" w:cs="Times New Roman"/>
-                <w:sz w:val="24"/>
-                <w:szCs w:val="24"/>
-              </w:rPr>
-              <w:t xml:space="preserve"> 1 </w:t>
+              <w:t>23</w:t>
             </w:r>
           </w:p>
         </w:tc>
@@ -16041,23 +15685,13 @@
                 <w:szCs w:val="24"/>
               </w:rPr>
             </w:pPr>
-            <w:proofErr w:type="spellStart"/>
             <w:r>
               <w:rPr>
                 <w:rFonts w:ascii="Times New Roman" w:hAnsi="Times New Roman" w:cs="Times New Roman"/>
                 <w:sz w:val="24"/>
                 <w:szCs w:val="24"/>
               </w:rPr>
-              <w:t>Dokumen</w:t>
-            </w:r>
-            <w:proofErr w:type="spellEnd"/>
-            <w:r>
-              <w:rPr>
-                <w:rFonts w:ascii="Times New Roman" w:hAnsi="Times New Roman" w:cs="Times New Roman"/>
-                <w:sz w:val="24"/>
-                <w:szCs w:val="24"/>
-              </w:rPr>
-              <w:t xml:space="preserve"> 1</w:t>
+              <w:t>44</w:t>
             </w:r>
           </w:p>
         </w:tc>
@@ -16122,23 +15756,13 @@
                 <w:szCs w:val="24"/>
               </w:rPr>
             </w:pPr>
-            <w:proofErr w:type="spellStart"/>
             <w:r>
               <w:rPr>
                 <w:rFonts w:ascii="Times New Roman" w:hAnsi="Times New Roman" w:cs="Times New Roman"/>
                 <w:sz w:val="24"/>
                 <w:szCs w:val="24"/>
               </w:rPr>
-              <w:t>Dokumen</w:t>
-            </w:r>
-            <w:proofErr w:type="spellEnd"/>
-            <w:r>
-              <w:rPr>
-                <w:rFonts w:ascii="Times New Roman" w:hAnsi="Times New Roman" w:cs="Times New Roman"/>
-                <w:sz w:val="24"/>
-                <w:szCs w:val="24"/>
-              </w:rPr>
-              <w:t xml:space="preserve"> 83</w:t>
+              <w:t>27</w:t>
             </w:r>
           </w:p>
         </w:tc>
@@ -16351,6 +15975,14 @@
               <w:t>Dokument</w:t>
             </w:r>
             <w:proofErr w:type="spellEnd"/>
+            <w:r>
+              <w:rPr>
+                <w:rFonts w:ascii="Times New Roman" w:hAnsi="Times New Roman" w:cs="Times New Roman"/>
+                <w:sz w:val="24"/>
+                <w:szCs w:val="24"/>
+              </w:rPr>
+              <w:t xml:space="preserve"> frequency</w:t>
+            </w:r>
           </w:p>
         </w:tc>
         <w:tc>
@@ -16424,7 +16056,7 @@
                 <w:sz w:val="24"/>
                 <w:szCs w:val="24"/>
               </w:rPr>
-              <w:t>4</w:t>
+              <w:t>84</w:t>
             </w:r>
           </w:p>
         </w:tc>
@@ -16495,7 +16127,7 @@
                 <w:sz w:val="24"/>
                 <w:szCs w:val="24"/>
               </w:rPr>
-              <w:t>3</w:t>
+              <w:t>84</w:t>
             </w:r>
           </w:p>
         </w:tc>
@@ -16574,7 +16206,7 @@
                 <w:sz w:val="24"/>
                 <w:szCs w:val="24"/>
               </w:rPr>
-              <w:t>2</w:t>
+              <w:t>84</w:t>
             </w:r>
           </w:p>
         </w:tc>
@@ -16614,6 +16246,8 @@
     </w:p>
     <w:p>
       <w:pPr>
+        <w:spacing w:line="360" w:lineRule="auto"/>
+        <w:jc w:val="both"/>
         <w:rPr>
           <w:rFonts w:ascii="Times New Roman" w:hAnsi="Times New Roman" w:cs="Times New Roman"/>
           <w:sz w:val="24"/>
@@ -16776,51 +16410,1392 @@
         </w:rPr>
         <w:t>(IDF)</w:t>
       </w:r>
+      <w:r>
+        <w:rPr>
+          <w:rFonts w:ascii="Times New Roman" w:hAnsi="Times New Roman" w:cs="Times New Roman"/>
+          <w:sz w:val="24"/>
+          <w:szCs w:val="24"/>
+        </w:rPr>
+        <w:t xml:space="preserve"> </w:t>
+      </w:r>
+      <w:proofErr w:type="spellStart"/>
+      <w:r>
+        <w:rPr>
+          <w:rFonts w:ascii="Times New Roman" w:hAnsi="Times New Roman" w:cs="Times New Roman"/>
+          <w:sz w:val="24"/>
+          <w:szCs w:val="24"/>
+        </w:rPr>
+        <w:t>dengan</w:t>
+      </w:r>
+      <w:proofErr w:type="spellEnd"/>
+      <w:r>
+        <w:rPr>
+          <w:rFonts w:ascii="Times New Roman" w:hAnsi="Times New Roman" w:cs="Times New Roman"/>
+          <w:sz w:val="24"/>
+          <w:szCs w:val="24"/>
+        </w:rPr>
+        <w:t xml:space="preserve"> </w:t>
+      </w:r>
+      <w:proofErr w:type="spellStart"/>
+      <w:r>
+        <w:rPr>
+          <w:rFonts w:ascii="Times New Roman" w:hAnsi="Times New Roman" w:cs="Times New Roman"/>
+          <w:sz w:val="24"/>
+          <w:szCs w:val="24"/>
+        </w:rPr>
+        <w:t>rumus</w:t>
+      </w:r>
+      <w:proofErr w:type="spellEnd"/>
+      <w:r>
+        <w:rPr>
+          <w:rFonts w:ascii="Times New Roman" w:hAnsi="Times New Roman" w:cs="Times New Roman"/>
+          <w:sz w:val="24"/>
+          <w:szCs w:val="24"/>
+        </w:rPr>
+        <w:t xml:space="preserve"> :</w:t>
+      </w:r>
     </w:p>
     <w:p>
       <w:pPr>
-        <w:rPr>
-          <w:rFonts w:ascii="Times New Roman" w:hAnsi="Times New Roman" w:cs="Times New Roman"/>
-          <w:sz w:val="36"/>
-          <w:szCs w:val="36"/>
-        </w:rPr>
-      </w:pPr>
+        <w:spacing w:line="360" w:lineRule="auto"/>
+        <w:jc w:val="both"/>
+        <w:rPr>
+          <w:rFonts w:ascii="Times New Roman" w:hAnsi="Times New Roman" w:cs="Times New Roman"/>
+          <w:sz w:val="24"/>
+          <w:szCs w:val="24"/>
+        </w:rPr>
+      </w:pPr>
+      <m:oMathPara>
+        <m:oMathParaPr>
+          <m:jc m:val="left"/>
+        </m:oMathParaPr>
+        <m:oMath>
+          <m:r>
+            <w:rPr>
+              <w:rFonts w:ascii="Cambria Math" w:hAnsi="Cambria Math" w:cs="Times New Roman"/>
+              <w:sz w:val="24"/>
+              <w:szCs w:val="24"/>
+            </w:rPr>
+            <m:t>N/df</m:t>
+          </m:r>
+        </m:oMath>
+      </m:oMathPara>
     </w:p>
     <w:p>
       <w:pPr>
-        <w:rPr>
-          <w:rFonts w:ascii="Times New Roman" w:hAnsi="Times New Roman" w:cs="Times New Roman"/>
-          <w:sz w:val="36"/>
-          <w:szCs w:val="36"/>
-        </w:rPr>
-      </w:pPr>
+        <w:spacing w:line="360" w:lineRule="auto"/>
+        <w:jc w:val="both"/>
+        <w:rPr>
+          <w:rFonts w:ascii="Times New Roman" w:hAnsi="Times New Roman" w:cs="Times New Roman"/>
+          <w:sz w:val="24"/>
+          <w:szCs w:val="24"/>
+        </w:rPr>
+      </w:pPr>
+      <m:oMathPara>
+        <m:oMathParaPr>
+          <m:jc m:val="left"/>
+        </m:oMathParaPr>
+        <m:oMath>
+          <m:r>
+            <w:rPr>
+              <w:rFonts w:ascii="Cambria Math" w:hAnsi="Cambria Math" w:cs="Times New Roman"/>
+              <w:sz w:val="24"/>
+              <w:szCs w:val="24"/>
+            </w:rPr>
+            <m:t>idf=log10(</m:t>
+          </m:r>
+          <m:f>
+            <m:fPr>
+              <m:ctrlPr>
+                <w:rPr>
+                  <w:rFonts w:ascii="Cambria Math" w:hAnsi="Cambria Math" w:cs="Times New Roman"/>
+                  <w:i/>
+                  <w:sz w:val="24"/>
+                  <w:szCs w:val="24"/>
+                </w:rPr>
+              </m:ctrlPr>
+            </m:fPr>
+            <m:num>
+              <m:r>
+                <w:rPr>
+                  <w:rFonts w:ascii="Cambria Math" w:hAnsi="Cambria Math" w:cs="Times New Roman"/>
+                  <w:sz w:val="24"/>
+                  <w:szCs w:val="24"/>
+                </w:rPr>
+                <m:t>N</m:t>
+              </m:r>
+            </m:num>
+            <m:den>
+              <m:r>
+                <w:rPr>
+                  <w:rFonts w:ascii="Cambria Math" w:hAnsi="Cambria Math" w:cs="Times New Roman"/>
+                  <w:sz w:val="24"/>
+                  <w:szCs w:val="24"/>
+                </w:rPr>
+                <m:t>Df</m:t>
+              </m:r>
+            </m:den>
+          </m:f>
+          <m:r>
+            <w:rPr>
+              <w:rFonts w:ascii="Cambria Math" w:hAnsi="Cambria Math" w:cs="Times New Roman"/>
+              <w:sz w:val="24"/>
+              <w:szCs w:val="24"/>
+            </w:rPr>
+            <m:t>)</m:t>
+          </m:r>
+        </m:oMath>
+      </m:oMathPara>
     </w:p>
     <w:p>
       <w:pPr>
-        <w:rPr>
-          <w:rFonts w:ascii="Times New Roman" w:hAnsi="Times New Roman" w:cs="Times New Roman"/>
-          <w:sz w:val="36"/>
-          <w:szCs w:val="36"/>
-        </w:rPr>
-      </w:pPr>
+        <w:spacing w:line="360" w:lineRule="auto"/>
+        <w:jc w:val="both"/>
+        <w:rPr>
+          <w:rFonts w:ascii="Times New Roman" w:hAnsi="Times New Roman" w:cs="Times New Roman"/>
+          <w:sz w:val="24"/>
+          <w:szCs w:val="24"/>
+        </w:rPr>
+      </w:pPr>
+      <w:r>
+        <w:rPr>
+          <w:rFonts w:ascii="Times New Roman" w:hAnsi="Times New Roman" w:cs="Times New Roman"/>
+          <w:sz w:val="24"/>
+          <w:szCs w:val="24"/>
+        </w:rPr>
+        <w:t xml:space="preserve">N = </w:t>
+      </w:r>
+      <w:proofErr w:type="spellStart"/>
+      <w:r>
+        <w:rPr>
+          <w:rFonts w:ascii="Times New Roman" w:hAnsi="Times New Roman" w:cs="Times New Roman"/>
+          <w:sz w:val="24"/>
+          <w:szCs w:val="24"/>
+        </w:rPr>
+        <w:t>Jumlah</w:t>
+      </w:r>
+      <w:proofErr w:type="spellEnd"/>
+      <w:r>
+        <w:rPr>
+          <w:rFonts w:ascii="Times New Roman" w:hAnsi="Times New Roman" w:cs="Times New Roman"/>
+          <w:sz w:val="24"/>
+          <w:szCs w:val="24"/>
+        </w:rPr>
+        <w:t xml:space="preserve"> </w:t>
+      </w:r>
+      <w:proofErr w:type="spellStart"/>
+      <w:r>
+        <w:rPr>
+          <w:rFonts w:ascii="Times New Roman" w:hAnsi="Times New Roman" w:cs="Times New Roman"/>
+          <w:sz w:val="24"/>
+          <w:szCs w:val="24"/>
+        </w:rPr>
+        <w:t>dokumen</w:t>
+      </w:r>
+      <w:proofErr w:type="spellEnd"/>
     </w:p>
     <w:p>
       <w:pPr>
-        <w:rPr>
-          <w:rFonts w:ascii="Times New Roman" w:hAnsi="Times New Roman" w:cs="Times New Roman"/>
-          <w:sz w:val="36"/>
-          <w:szCs w:val="36"/>
-        </w:rPr>
-      </w:pPr>
+        <w:spacing w:line="360" w:lineRule="auto"/>
+        <w:jc w:val="both"/>
+        <w:rPr>
+          <w:rFonts w:ascii="Times New Roman" w:hAnsi="Times New Roman" w:cs="Times New Roman"/>
+          <w:sz w:val="24"/>
+          <w:szCs w:val="24"/>
+        </w:rPr>
+      </w:pPr>
+      <w:r>
+        <w:rPr>
+          <w:rFonts w:ascii="Times New Roman" w:hAnsi="Times New Roman" w:cs="Times New Roman"/>
+          <w:i/>
+          <w:iCs/>
+          <w:sz w:val="24"/>
+          <w:szCs w:val="24"/>
+        </w:rPr>
+        <w:t xml:space="preserve">Document </w:t>
+      </w:r>
+      <w:proofErr w:type="gramStart"/>
+      <w:r>
+        <w:rPr>
+          <w:rFonts w:ascii="Times New Roman" w:hAnsi="Times New Roman" w:cs="Times New Roman"/>
+          <w:i/>
+          <w:iCs/>
+          <w:sz w:val="24"/>
+          <w:szCs w:val="24"/>
+        </w:rPr>
+        <w:t>frequency</w:t>
+      </w:r>
+      <w:r>
+        <w:rPr>
+          <w:rFonts w:ascii="Times New Roman" w:hAnsi="Times New Roman" w:cs="Times New Roman"/>
+          <w:sz w:val="24"/>
+          <w:szCs w:val="24"/>
+        </w:rPr>
+        <w:t>(</w:t>
+      </w:r>
+      <w:proofErr w:type="gramEnd"/>
+      <w:r>
+        <w:rPr>
+          <w:rFonts w:ascii="Times New Roman" w:hAnsi="Times New Roman" w:cs="Times New Roman"/>
+          <w:sz w:val="24"/>
+          <w:szCs w:val="24"/>
+        </w:rPr>
+        <w:t xml:space="preserve">DF)= </w:t>
+      </w:r>
+      <w:proofErr w:type="spellStart"/>
+      <w:r>
+        <w:rPr>
+          <w:rFonts w:ascii="Times New Roman" w:hAnsi="Times New Roman" w:cs="Times New Roman"/>
+          <w:sz w:val="24"/>
+          <w:szCs w:val="24"/>
+        </w:rPr>
+        <w:t>jumlah</w:t>
+      </w:r>
+      <w:proofErr w:type="spellEnd"/>
+      <w:r>
+        <w:rPr>
+          <w:rFonts w:ascii="Times New Roman" w:hAnsi="Times New Roman" w:cs="Times New Roman"/>
+          <w:sz w:val="24"/>
+          <w:szCs w:val="24"/>
+        </w:rPr>
+        <w:t xml:space="preserve"> </w:t>
+      </w:r>
+      <w:proofErr w:type="spellStart"/>
+      <w:r>
+        <w:rPr>
+          <w:rFonts w:ascii="Times New Roman" w:hAnsi="Times New Roman" w:cs="Times New Roman"/>
+          <w:sz w:val="24"/>
+          <w:szCs w:val="24"/>
+        </w:rPr>
+        <w:t>kemunculan</w:t>
+      </w:r>
+      <w:proofErr w:type="spellEnd"/>
+      <w:r>
+        <w:rPr>
+          <w:rFonts w:ascii="Times New Roman" w:hAnsi="Times New Roman" w:cs="Times New Roman"/>
+          <w:sz w:val="24"/>
+          <w:szCs w:val="24"/>
+        </w:rPr>
+        <w:t xml:space="preserve"> term yang </w:t>
+      </w:r>
+      <w:proofErr w:type="spellStart"/>
+      <w:r>
+        <w:rPr>
+          <w:rFonts w:ascii="Times New Roman" w:hAnsi="Times New Roman" w:cs="Times New Roman"/>
+          <w:sz w:val="24"/>
+          <w:szCs w:val="24"/>
+        </w:rPr>
+        <w:t>muncul</w:t>
+      </w:r>
+      <w:proofErr w:type="spellEnd"/>
+      <w:r>
+        <w:rPr>
+          <w:rFonts w:ascii="Times New Roman" w:hAnsi="Times New Roman" w:cs="Times New Roman"/>
+          <w:sz w:val="24"/>
+          <w:szCs w:val="24"/>
+        </w:rPr>
+        <w:t xml:space="preserve"> di </w:t>
+      </w:r>
+      <w:proofErr w:type="spellStart"/>
+      <w:r>
+        <w:rPr>
+          <w:rFonts w:ascii="Times New Roman" w:hAnsi="Times New Roman" w:cs="Times New Roman"/>
+          <w:sz w:val="24"/>
+          <w:szCs w:val="24"/>
+        </w:rPr>
+        <w:t>dokument</w:t>
+      </w:r>
+      <w:proofErr w:type="spellEnd"/>
+      <w:r>
+        <w:rPr>
+          <w:rFonts w:ascii="Times New Roman" w:hAnsi="Times New Roman" w:cs="Times New Roman"/>
+          <w:sz w:val="24"/>
+          <w:szCs w:val="24"/>
+        </w:rPr>
+        <w:t xml:space="preserve"> </w:t>
+      </w:r>
     </w:p>
     <w:p>
       <w:pPr>
-        <w:rPr>
-          <w:rFonts w:ascii="Times New Roman" w:hAnsi="Times New Roman" w:cs="Times New Roman"/>
-          <w:sz w:val="36"/>
-          <w:szCs w:val="36"/>
-        </w:rPr>
-      </w:pPr>
+        <w:spacing w:line="360" w:lineRule="auto"/>
+        <w:jc w:val="both"/>
+        <w:rPr>
+          <w:rFonts w:ascii="Times New Roman" w:hAnsi="Times New Roman" w:cs="Times New Roman"/>
+          <w:sz w:val="24"/>
+          <w:szCs w:val="24"/>
+        </w:rPr>
+      </w:pPr>
+      <w:r>
+        <w:rPr>
+          <w:rFonts w:ascii="Times New Roman" w:hAnsi="Times New Roman" w:cs="Times New Roman"/>
+          <w:i/>
+          <w:iCs/>
+          <w:sz w:val="24"/>
+          <w:szCs w:val="24"/>
+        </w:rPr>
+        <w:t xml:space="preserve">Frequency </w:t>
+      </w:r>
+      <w:proofErr w:type="spellStart"/>
+      <w:proofErr w:type="gramStart"/>
+      <w:r>
+        <w:rPr>
+          <w:rFonts w:ascii="Times New Roman" w:hAnsi="Times New Roman" w:cs="Times New Roman"/>
+          <w:i/>
+          <w:iCs/>
+          <w:sz w:val="24"/>
+          <w:szCs w:val="24"/>
+        </w:rPr>
+        <w:t>Qorpus</w:t>
+      </w:r>
+      <w:proofErr w:type="spellEnd"/>
+      <w:r>
+        <w:rPr>
+          <w:rFonts w:ascii="Times New Roman" w:hAnsi="Times New Roman" w:cs="Times New Roman"/>
+          <w:sz w:val="24"/>
+          <w:szCs w:val="24"/>
+        </w:rPr>
+        <w:t>(</w:t>
+      </w:r>
+      <w:proofErr w:type="gramEnd"/>
+      <w:r>
+        <w:rPr>
+          <w:rFonts w:ascii="Times New Roman" w:hAnsi="Times New Roman" w:cs="Times New Roman"/>
+          <w:sz w:val="24"/>
+          <w:szCs w:val="24"/>
+        </w:rPr>
+        <w:t>FQ)</w:t>
+      </w:r>
+    </w:p>
+    <w:p>
+      <w:pPr>
+        <w:spacing w:line="360" w:lineRule="auto"/>
+        <w:jc w:val="both"/>
+        <w:rPr>
+          <w:rFonts w:ascii="Times New Roman" w:hAnsi="Times New Roman" w:cs="Times New Roman"/>
+          <w:sz w:val="24"/>
+          <w:szCs w:val="24"/>
+        </w:rPr>
+      </w:pPr>
+      <w:proofErr w:type="spellStart"/>
+      <w:r>
+        <w:rPr>
+          <w:rFonts w:ascii="Times New Roman" w:hAnsi="Times New Roman" w:cs="Times New Roman"/>
+          <w:sz w:val="24"/>
+          <w:szCs w:val="24"/>
+        </w:rPr>
+        <w:lastRenderedPageBreak/>
+        <w:t>Maka</w:t>
+      </w:r>
+      <w:proofErr w:type="spellEnd"/>
+      <w:r>
+        <w:rPr>
+          <w:rFonts w:ascii="Times New Roman" w:hAnsi="Times New Roman" w:cs="Times New Roman"/>
+          <w:sz w:val="24"/>
+          <w:szCs w:val="24"/>
+        </w:rPr>
+        <w:t xml:space="preserve"> </w:t>
+      </w:r>
+      <w:proofErr w:type="spellStart"/>
+      <w:r>
+        <w:rPr>
+          <w:rFonts w:ascii="Times New Roman" w:hAnsi="Times New Roman" w:cs="Times New Roman"/>
+          <w:sz w:val="24"/>
+          <w:szCs w:val="24"/>
+        </w:rPr>
+        <w:t>perhitungannya</w:t>
+      </w:r>
+      <w:proofErr w:type="spellEnd"/>
+      <w:r>
+        <w:rPr>
+          <w:rFonts w:ascii="Times New Roman" w:hAnsi="Times New Roman" w:cs="Times New Roman"/>
+          <w:sz w:val="24"/>
+          <w:szCs w:val="24"/>
+        </w:rPr>
+        <w:t xml:space="preserve"> </w:t>
+      </w:r>
+      <w:proofErr w:type="spellStart"/>
+      <w:r>
+        <w:rPr>
+          <w:rFonts w:ascii="Times New Roman" w:hAnsi="Times New Roman" w:cs="Times New Roman"/>
+          <w:sz w:val="24"/>
+          <w:szCs w:val="24"/>
+        </w:rPr>
+        <w:t>dengan</w:t>
+      </w:r>
+      <w:proofErr w:type="spellEnd"/>
+      <w:r>
+        <w:rPr>
+          <w:rFonts w:ascii="Times New Roman" w:hAnsi="Times New Roman" w:cs="Times New Roman"/>
+          <w:sz w:val="24"/>
+          <w:szCs w:val="24"/>
+        </w:rPr>
+        <w:t xml:space="preserve"> </w:t>
+      </w:r>
+      <w:proofErr w:type="spellStart"/>
+      <w:r>
+        <w:rPr>
+          <w:rFonts w:ascii="Times New Roman" w:hAnsi="Times New Roman" w:cs="Times New Roman"/>
+          <w:sz w:val="24"/>
+          <w:szCs w:val="24"/>
+        </w:rPr>
+        <w:t>menggunakan</w:t>
+      </w:r>
+      <w:proofErr w:type="spellEnd"/>
+      <w:r>
+        <w:rPr>
+          <w:rFonts w:ascii="Times New Roman" w:hAnsi="Times New Roman" w:cs="Times New Roman"/>
+          <w:sz w:val="24"/>
+          <w:szCs w:val="24"/>
+        </w:rPr>
+        <w:t xml:space="preserve"> </w:t>
+      </w:r>
+      <w:proofErr w:type="spellStart"/>
+      <w:r>
+        <w:rPr>
+          <w:rFonts w:ascii="Times New Roman" w:hAnsi="Times New Roman" w:cs="Times New Roman"/>
+          <w:sz w:val="24"/>
+          <w:szCs w:val="24"/>
+        </w:rPr>
+        <w:t>sampel</w:t>
+      </w:r>
+      <w:proofErr w:type="spellEnd"/>
+      <w:r>
+        <w:rPr>
+          <w:rFonts w:ascii="Times New Roman" w:hAnsi="Times New Roman" w:cs="Times New Roman"/>
+          <w:sz w:val="24"/>
+          <w:szCs w:val="24"/>
+        </w:rPr>
+        <w:t xml:space="preserve"> </w:t>
+      </w:r>
+      <w:proofErr w:type="spellStart"/>
+      <w:r>
+        <w:rPr>
+          <w:rFonts w:ascii="Times New Roman" w:hAnsi="Times New Roman" w:cs="Times New Roman"/>
+          <w:sz w:val="24"/>
+          <w:szCs w:val="24"/>
+        </w:rPr>
+        <w:t>dari</w:t>
+      </w:r>
+      <w:proofErr w:type="spellEnd"/>
+      <w:r>
+        <w:rPr>
+          <w:rFonts w:ascii="Times New Roman" w:hAnsi="Times New Roman" w:cs="Times New Roman"/>
+          <w:sz w:val="24"/>
+          <w:szCs w:val="24"/>
+        </w:rPr>
+        <w:t xml:space="preserve"> </w:t>
+      </w:r>
+      <w:proofErr w:type="spellStart"/>
+      <w:r>
+        <w:rPr>
+          <w:rFonts w:ascii="Times New Roman" w:hAnsi="Times New Roman" w:cs="Times New Roman"/>
+          <w:sz w:val="24"/>
+          <w:szCs w:val="24"/>
+        </w:rPr>
+        <w:t>tabel</w:t>
+      </w:r>
+      <w:proofErr w:type="spellEnd"/>
+      <w:r>
+        <w:rPr>
+          <w:rFonts w:ascii="Times New Roman" w:hAnsi="Times New Roman" w:cs="Times New Roman"/>
+          <w:sz w:val="24"/>
+          <w:szCs w:val="24"/>
+        </w:rPr>
+        <w:t xml:space="preserve"> 3.1 </w:t>
+      </w:r>
+    </w:p>
+    <w:p>
+      <w:pPr>
+        <w:spacing w:line="360" w:lineRule="auto"/>
+        <w:jc w:val="both"/>
+        <w:rPr>
+          <w:rFonts w:ascii="Times New Roman" w:hAnsi="Times New Roman" w:cs="Times New Roman"/>
+          <w:sz w:val="24"/>
+          <w:szCs w:val="24"/>
+        </w:rPr>
+      </w:pPr>
+      <m:oMath>
+        <m:r>
+          <w:rPr>
+            <w:rFonts w:ascii="Cambria Math" w:hAnsi="Cambria Math" w:cs="Times New Roman"/>
+            <w:sz w:val="24"/>
+            <w:szCs w:val="24"/>
+          </w:rPr>
+          <m:t>idf</m:t>
+        </m:r>
+        <m:r>
+          <w:rPr>
+            <w:rFonts w:ascii="Cambria Math" w:hAnsi="Cambria Math" w:cs="Times New Roman"/>
+            <w:sz w:val="24"/>
+            <w:szCs w:val="24"/>
+          </w:rPr>
+          <m:t>(data)</m:t>
+        </m:r>
+        <m:r>
+          <w:rPr>
+            <w:rFonts w:ascii="Cambria Math" w:hAnsi="Cambria Math" w:cs="Times New Roman"/>
+            <w:sz w:val="24"/>
+            <w:szCs w:val="24"/>
+          </w:rPr>
+          <m:t>=log10(</m:t>
+        </m:r>
+        <m:f>
+          <m:fPr>
+            <m:ctrlPr>
+              <w:rPr>
+                <w:rFonts w:ascii="Cambria Math" w:hAnsi="Cambria Math" w:cs="Times New Roman"/>
+                <w:i/>
+                <w:sz w:val="24"/>
+                <w:szCs w:val="24"/>
+              </w:rPr>
+            </m:ctrlPr>
+          </m:fPr>
+          <m:num>
+            <m:r>
+              <w:rPr>
+                <w:rFonts w:ascii="Cambria Math" w:hAnsi="Cambria Math" w:cs="Times New Roman"/>
+                <w:sz w:val="24"/>
+                <w:szCs w:val="24"/>
+              </w:rPr>
+              <m:t>84</m:t>
+            </m:r>
+          </m:num>
+          <m:den>
+            <m:r>
+              <w:rPr>
+                <w:rFonts w:ascii="Cambria Math" w:hAnsi="Cambria Math" w:cs="Times New Roman"/>
+                <w:sz w:val="24"/>
+                <w:szCs w:val="24"/>
+              </w:rPr>
+              <m:t>23</m:t>
+            </m:r>
+          </m:den>
+        </m:f>
+        <m:r>
+          <w:rPr>
+            <w:rFonts w:ascii="Cambria Math" w:hAnsi="Cambria Math" w:cs="Times New Roman"/>
+            <w:sz w:val="24"/>
+            <w:szCs w:val="24"/>
+          </w:rPr>
+          <m:t>)</m:t>
+        </m:r>
+      </m:oMath>
+      <w:r>
+        <w:rPr>
+          <w:rFonts w:ascii="Times New Roman" w:eastAsiaTheme="minorEastAsia" w:hAnsi="Times New Roman" w:cs="Times New Roman"/>
+          <w:sz w:val="24"/>
+          <w:szCs w:val="24"/>
+        </w:rPr>
+        <w:t xml:space="preserve">  = 0,563</w:t>
+      </w:r>
+    </w:p>
+    <w:p>
+      <w:pPr>
+        <w:spacing w:line="360" w:lineRule="auto"/>
+        <w:jc w:val="both"/>
+        <w:rPr>
+          <w:rFonts w:ascii="Times New Roman" w:hAnsi="Times New Roman" w:cs="Times New Roman"/>
+          <w:sz w:val="24"/>
+          <w:szCs w:val="24"/>
+        </w:rPr>
+      </w:pPr>
+      <w:r>
+        <w:rPr>
+          <w:rFonts w:ascii="Times New Roman" w:hAnsi="Times New Roman" w:cs="Times New Roman"/>
+          <w:sz w:val="24"/>
+          <w:szCs w:val="24"/>
+        </w:rPr>
+        <w:t xml:space="preserve">Pada </w:t>
+      </w:r>
+      <w:proofErr w:type="spellStart"/>
+      <w:r>
+        <w:rPr>
+          <w:rFonts w:ascii="Times New Roman" w:hAnsi="Times New Roman" w:cs="Times New Roman"/>
+          <w:sz w:val="24"/>
+          <w:szCs w:val="24"/>
+        </w:rPr>
+        <w:t>tahap</w:t>
+      </w:r>
+      <w:proofErr w:type="spellEnd"/>
+      <w:r>
+        <w:rPr>
+          <w:rFonts w:ascii="Times New Roman" w:hAnsi="Times New Roman" w:cs="Times New Roman"/>
+          <w:sz w:val="24"/>
+          <w:szCs w:val="24"/>
+        </w:rPr>
+        <w:t xml:space="preserve"> </w:t>
+      </w:r>
+      <w:r>
+        <w:rPr>
+          <w:rFonts w:ascii="Times New Roman" w:hAnsi="Times New Roman" w:cs="Times New Roman"/>
+          <w:i/>
+          <w:iCs/>
+          <w:sz w:val="24"/>
+          <w:szCs w:val="24"/>
+        </w:rPr>
+        <w:t xml:space="preserve">term frequency inverse document query </w:t>
+      </w:r>
+      <w:proofErr w:type="spellStart"/>
+      <w:r>
+        <w:rPr>
+          <w:rFonts w:ascii="Times New Roman" w:hAnsi="Times New Roman" w:cs="Times New Roman"/>
+          <w:sz w:val="24"/>
+          <w:szCs w:val="24"/>
+        </w:rPr>
+        <w:t>adalah</w:t>
+      </w:r>
+      <w:proofErr w:type="spellEnd"/>
+      <w:r>
+        <w:rPr>
+          <w:rFonts w:ascii="Times New Roman" w:hAnsi="Times New Roman" w:cs="Times New Roman"/>
+          <w:sz w:val="24"/>
+          <w:szCs w:val="24"/>
+        </w:rPr>
+        <w:t xml:space="preserve"> </w:t>
+      </w:r>
+      <w:proofErr w:type="spellStart"/>
+      <w:r>
+        <w:rPr>
+          <w:rFonts w:ascii="Times New Roman" w:hAnsi="Times New Roman" w:cs="Times New Roman"/>
+          <w:sz w:val="24"/>
+          <w:szCs w:val="24"/>
+        </w:rPr>
+        <w:t>tahap</w:t>
+      </w:r>
+      <w:proofErr w:type="spellEnd"/>
+      <w:r>
+        <w:rPr>
+          <w:rFonts w:ascii="Times New Roman" w:hAnsi="Times New Roman" w:cs="Times New Roman"/>
+          <w:sz w:val="24"/>
+          <w:szCs w:val="24"/>
+        </w:rPr>
+        <w:t xml:space="preserve"> </w:t>
+      </w:r>
+      <w:proofErr w:type="spellStart"/>
+      <w:r>
+        <w:rPr>
+          <w:rFonts w:ascii="Times New Roman" w:hAnsi="Times New Roman" w:cs="Times New Roman"/>
+          <w:sz w:val="24"/>
+          <w:szCs w:val="24"/>
+        </w:rPr>
+        <w:t>untuk</w:t>
+      </w:r>
+      <w:proofErr w:type="spellEnd"/>
+      <w:r>
+        <w:rPr>
+          <w:rFonts w:ascii="Times New Roman" w:hAnsi="Times New Roman" w:cs="Times New Roman"/>
+          <w:sz w:val="24"/>
+          <w:szCs w:val="24"/>
+        </w:rPr>
+        <w:t xml:space="preserve"> </w:t>
+      </w:r>
+      <w:proofErr w:type="spellStart"/>
+      <w:r>
+        <w:rPr>
+          <w:rFonts w:ascii="Times New Roman" w:hAnsi="Times New Roman" w:cs="Times New Roman"/>
+          <w:sz w:val="24"/>
+          <w:szCs w:val="24"/>
+        </w:rPr>
+        <w:t>mencari</w:t>
+      </w:r>
+      <w:proofErr w:type="spellEnd"/>
+      <w:r>
+        <w:rPr>
+          <w:rFonts w:ascii="Times New Roman" w:hAnsi="Times New Roman" w:cs="Times New Roman"/>
+          <w:sz w:val="24"/>
+          <w:szCs w:val="24"/>
+        </w:rPr>
+        <w:t xml:space="preserve"> </w:t>
+      </w:r>
+      <w:proofErr w:type="spellStart"/>
+      <w:r>
+        <w:rPr>
+          <w:rFonts w:ascii="Times New Roman" w:hAnsi="Times New Roman" w:cs="Times New Roman"/>
+          <w:sz w:val="24"/>
+          <w:szCs w:val="24"/>
+        </w:rPr>
+        <w:t>bobot</w:t>
+      </w:r>
+      <w:proofErr w:type="spellEnd"/>
+      <w:r>
+        <w:rPr>
+          <w:rFonts w:ascii="Times New Roman" w:hAnsi="Times New Roman" w:cs="Times New Roman"/>
+          <w:sz w:val="24"/>
+          <w:szCs w:val="24"/>
+        </w:rPr>
+        <w:t xml:space="preserve"> </w:t>
+      </w:r>
+      <w:proofErr w:type="spellStart"/>
+      <w:r>
+        <w:rPr>
+          <w:rFonts w:ascii="Times New Roman" w:hAnsi="Times New Roman" w:cs="Times New Roman"/>
+          <w:sz w:val="24"/>
+          <w:szCs w:val="24"/>
+        </w:rPr>
+        <w:t>berdasar</w:t>
+      </w:r>
+      <w:proofErr w:type="spellEnd"/>
+      <w:r>
+        <w:rPr>
+          <w:rFonts w:ascii="Times New Roman" w:hAnsi="Times New Roman" w:cs="Times New Roman"/>
+          <w:sz w:val="24"/>
+          <w:szCs w:val="24"/>
+        </w:rPr>
+        <w:t xml:space="preserve"> </w:t>
+      </w:r>
+      <w:proofErr w:type="spellStart"/>
+      <w:r>
+        <w:rPr>
+          <w:rFonts w:ascii="Times New Roman" w:hAnsi="Times New Roman" w:cs="Times New Roman"/>
+          <w:sz w:val="24"/>
+          <w:szCs w:val="24"/>
+        </w:rPr>
+        <w:t>kueri</w:t>
+      </w:r>
+      <w:proofErr w:type="spellEnd"/>
+      <w:r>
+        <w:rPr>
+          <w:rFonts w:ascii="Times New Roman" w:hAnsi="Times New Roman" w:cs="Times New Roman"/>
+          <w:sz w:val="24"/>
+          <w:szCs w:val="24"/>
+        </w:rPr>
+        <w:t xml:space="preserve"> yang </w:t>
+      </w:r>
+      <w:proofErr w:type="spellStart"/>
+      <w:r>
+        <w:rPr>
+          <w:rFonts w:ascii="Times New Roman" w:hAnsi="Times New Roman" w:cs="Times New Roman"/>
+          <w:sz w:val="24"/>
+          <w:szCs w:val="24"/>
+        </w:rPr>
+        <w:t>ingin</w:t>
+      </w:r>
+      <w:proofErr w:type="spellEnd"/>
+      <w:r>
+        <w:rPr>
+          <w:rFonts w:ascii="Times New Roman" w:hAnsi="Times New Roman" w:cs="Times New Roman"/>
+          <w:sz w:val="24"/>
+          <w:szCs w:val="24"/>
+        </w:rPr>
+        <w:t xml:space="preserve"> </w:t>
+      </w:r>
+      <w:proofErr w:type="spellStart"/>
+      <w:proofErr w:type="gramStart"/>
+      <w:r>
+        <w:rPr>
+          <w:rFonts w:ascii="Times New Roman" w:hAnsi="Times New Roman" w:cs="Times New Roman"/>
+          <w:sz w:val="24"/>
+          <w:szCs w:val="24"/>
+        </w:rPr>
+        <w:t>ditentukan</w:t>
+      </w:r>
+      <w:proofErr w:type="spellEnd"/>
+      <w:r>
+        <w:rPr>
+          <w:rFonts w:ascii="Times New Roman" w:hAnsi="Times New Roman" w:cs="Times New Roman"/>
+          <w:sz w:val="24"/>
+          <w:szCs w:val="24"/>
+        </w:rPr>
+        <w:t xml:space="preserve">  </w:t>
+      </w:r>
+      <w:proofErr w:type="spellStart"/>
+      <w:r>
+        <w:rPr>
+          <w:rFonts w:ascii="Times New Roman" w:hAnsi="Times New Roman" w:cs="Times New Roman"/>
+          <w:sz w:val="24"/>
+          <w:szCs w:val="24"/>
+        </w:rPr>
+        <w:t>dilakukan</w:t>
+      </w:r>
+      <w:proofErr w:type="spellEnd"/>
+      <w:proofErr w:type="gramEnd"/>
+      <w:r>
+        <w:rPr>
+          <w:rFonts w:ascii="Times New Roman" w:hAnsi="Times New Roman" w:cs="Times New Roman"/>
+          <w:sz w:val="24"/>
+          <w:szCs w:val="24"/>
+        </w:rPr>
+        <w:t xml:space="preserve"> </w:t>
+      </w:r>
+      <w:proofErr w:type="spellStart"/>
+      <w:r>
+        <w:rPr>
+          <w:rFonts w:ascii="Times New Roman" w:hAnsi="Times New Roman" w:cs="Times New Roman"/>
+          <w:sz w:val="24"/>
+          <w:szCs w:val="24"/>
+        </w:rPr>
+        <w:t>dengan</w:t>
+      </w:r>
+      <w:proofErr w:type="spellEnd"/>
+      <w:r>
+        <w:rPr>
+          <w:rFonts w:ascii="Times New Roman" w:hAnsi="Times New Roman" w:cs="Times New Roman"/>
+          <w:sz w:val="24"/>
+          <w:szCs w:val="24"/>
+        </w:rPr>
+        <w:t xml:space="preserve"> </w:t>
+      </w:r>
+      <w:proofErr w:type="spellStart"/>
+      <w:r>
+        <w:rPr>
+          <w:rFonts w:ascii="Times New Roman" w:hAnsi="Times New Roman" w:cs="Times New Roman"/>
+          <w:sz w:val="24"/>
+          <w:szCs w:val="24"/>
+        </w:rPr>
+        <w:t>hasil</w:t>
+      </w:r>
+      <w:proofErr w:type="spellEnd"/>
+      <w:r>
+        <w:rPr>
+          <w:rFonts w:ascii="Times New Roman" w:hAnsi="Times New Roman" w:cs="Times New Roman"/>
+          <w:sz w:val="24"/>
+          <w:szCs w:val="24"/>
+        </w:rPr>
+        <w:t xml:space="preserve"> </w:t>
+      </w:r>
+      <w:r>
+        <w:rPr>
+          <w:rFonts w:ascii="Times New Roman" w:hAnsi="Times New Roman" w:cs="Times New Roman"/>
+          <w:i/>
+          <w:iCs/>
+          <w:sz w:val="24"/>
+          <w:szCs w:val="24"/>
+        </w:rPr>
+        <w:t>I</w:t>
+      </w:r>
+      <w:r>
+        <w:rPr>
+          <w:rFonts w:ascii="Times New Roman" w:hAnsi="Times New Roman" w:cs="Times New Roman"/>
+          <w:i/>
+          <w:iCs/>
+          <w:sz w:val="24"/>
+          <w:szCs w:val="24"/>
+        </w:rPr>
+        <w:t xml:space="preserve">nverse </w:t>
+      </w:r>
+      <w:r>
+        <w:rPr>
+          <w:rFonts w:ascii="Times New Roman" w:hAnsi="Times New Roman" w:cs="Times New Roman"/>
+          <w:i/>
+          <w:iCs/>
+          <w:sz w:val="24"/>
+          <w:szCs w:val="24"/>
+        </w:rPr>
+        <w:t>D</w:t>
+      </w:r>
+      <w:r>
+        <w:rPr>
+          <w:rFonts w:ascii="Times New Roman" w:hAnsi="Times New Roman" w:cs="Times New Roman"/>
+          <w:i/>
+          <w:iCs/>
+          <w:sz w:val="24"/>
+          <w:szCs w:val="24"/>
+        </w:rPr>
+        <w:t xml:space="preserve">ocument </w:t>
+      </w:r>
+      <w:r>
+        <w:rPr>
+          <w:rFonts w:ascii="Times New Roman" w:hAnsi="Times New Roman" w:cs="Times New Roman"/>
+          <w:i/>
+          <w:iCs/>
+          <w:sz w:val="24"/>
+          <w:szCs w:val="24"/>
+        </w:rPr>
+        <w:t>F</w:t>
+      </w:r>
+      <w:r>
+        <w:rPr>
+          <w:rFonts w:ascii="Times New Roman" w:hAnsi="Times New Roman" w:cs="Times New Roman"/>
+          <w:i/>
+          <w:iCs/>
+          <w:sz w:val="24"/>
+          <w:szCs w:val="24"/>
+        </w:rPr>
+        <w:t>requency</w:t>
+      </w:r>
+      <w:r>
+        <w:rPr>
+          <w:rFonts w:ascii="Times New Roman" w:hAnsi="Times New Roman" w:cs="Times New Roman"/>
+          <w:sz w:val="24"/>
+          <w:szCs w:val="24"/>
+        </w:rPr>
+        <w:t>(IDF)</w:t>
+      </w:r>
+      <w:r>
+        <w:rPr>
+          <w:rFonts w:ascii="Times New Roman" w:hAnsi="Times New Roman" w:cs="Times New Roman"/>
+          <w:sz w:val="24"/>
+          <w:szCs w:val="24"/>
+        </w:rPr>
+        <w:t xml:space="preserve">, </w:t>
+      </w:r>
+      <w:proofErr w:type="spellStart"/>
+      <w:r>
+        <w:rPr>
+          <w:rFonts w:ascii="Times New Roman" w:hAnsi="Times New Roman" w:cs="Times New Roman"/>
+          <w:sz w:val="24"/>
+          <w:szCs w:val="24"/>
+        </w:rPr>
+        <w:t>semisal</w:t>
+      </w:r>
+      <w:proofErr w:type="spellEnd"/>
+      <w:r>
+        <w:rPr>
+          <w:rFonts w:ascii="Times New Roman" w:hAnsi="Times New Roman" w:cs="Times New Roman"/>
+          <w:sz w:val="24"/>
+          <w:szCs w:val="24"/>
+        </w:rPr>
+        <w:t xml:space="preserve"> </w:t>
+      </w:r>
+      <w:proofErr w:type="spellStart"/>
+      <w:r>
+        <w:rPr>
+          <w:rFonts w:ascii="Times New Roman" w:hAnsi="Times New Roman" w:cs="Times New Roman"/>
+          <w:sz w:val="24"/>
+          <w:szCs w:val="24"/>
+        </w:rPr>
+        <w:t>kueri</w:t>
+      </w:r>
+      <w:proofErr w:type="spellEnd"/>
+      <w:r>
+        <w:rPr>
+          <w:rFonts w:ascii="Times New Roman" w:hAnsi="Times New Roman" w:cs="Times New Roman"/>
+          <w:sz w:val="24"/>
+          <w:szCs w:val="24"/>
+        </w:rPr>
+        <w:t xml:space="preserve"> “data” </w:t>
+      </w:r>
+      <w:proofErr w:type="spellStart"/>
+      <w:r>
+        <w:rPr>
+          <w:rFonts w:ascii="Times New Roman" w:hAnsi="Times New Roman" w:cs="Times New Roman"/>
+          <w:sz w:val="24"/>
+          <w:szCs w:val="24"/>
+        </w:rPr>
+        <w:t>dilakukan</w:t>
+      </w:r>
+      <w:proofErr w:type="spellEnd"/>
+      <w:r>
+        <w:rPr>
+          <w:rFonts w:ascii="Times New Roman" w:hAnsi="Times New Roman" w:cs="Times New Roman"/>
+          <w:sz w:val="24"/>
+          <w:szCs w:val="24"/>
+        </w:rPr>
+        <w:t xml:space="preserve"> </w:t>
+      </w:r>
+      <w:proofErr w:type="spellStart"/>
+      <w:r>
+        <w:rPr>
+          <w:rFonts w:ascii="Times New Roman" w:hAnsi="Times New Roman" w:cs="Times New Roman"/>
+          <w:sz w:val="24"/>
+          <w:szCs w:val="24"/>
+        </w:rPr>
+        <w:t>pencarian</w:t>
+      </w:r>
+      <w:proofErr w:type="spellEnd"/>
+      <w:r>
+        <w:rPr>
+          <w:rFonts w:ascii="Times New Roman" w:hAnsi="Times New Roman" w:cs="Times New Roman"/>
+          <w:sz w:val="24"/>
+          <w:szCs w:val="24"/>
+        </w:rPr>
+        <w:t xml:space="preserve"> </w:t>
+      </w:r>
+      <w:proofErr w:type="spellStart"/>
+      <w:r>
+        <w:rPr>
+          <w:rFonts w:ascii="Times New Roman" w:hAnsi="Times New Roman" w:cs="Times New Roman"/>
+          <w:sz w:val="24"/>
+          <w:szCs w:val="24"/>
+        </w:rPr>
+        <w:t>apakah</w:t>
+      </w:r>
+      <w:proofErr w:type="spellEnd"/>
+      <w:r>
+        <w:rPr>
+          <w:rFonts w:ascii="Times New Roman" w:hAnsi="Times New Roman" w:cs="Times New Roman"/>
+          <w:sz w:val="24"/>
+          <w:szCs w:val="24"/>
+        </w:rPr>
+        <w:t xml:space="preserve"> data </w:t>
+      </w:r>
+      <w:proofErr w:type="spellStart"/>
+      <w:r>
+        <w:rPr>
+          <w:rFonts w:ascii="Times New Roman" w:hAnsi="Times New Roman" w:cs="Times New Roman"/>
+          <w:sz w:val="24"/>
+          <w:szCs w:val="24"/>
+        </w:rPr>
+        <w:t>ada</w:t>
+      </w:r>
+      <w:proofErr w:type="spellEnd"/>
+      <w:r>
+        <w:rPr>
+          <w:rFonts w:ascii="Times New Roman" w:hAnsi="Times New Roman" w:cs="Times New Roman"/>
+          <w:sz w:val="24"/>
+          <w:szCs w:val="24"/>
+        </w:rPr>
+        <w:t xml:space="preserve"> di </w:t>
+      </w:r>
+      <w:r>
+        <w:rPr>
+          <w:rFonts w:ascii="Times New Roman" w:hAnsi="Times New Roman" w:cs="Times New Roman"/>
+          <w:i/>
+          <w:iCs/>
+          <w:sz w:val="24"/>
+          <w:szCs w:val="24"/>
+        </w:rPr>
+        <w:t>term</w:t>
+      </w:r>
+      <w:r>
+        <w:rPr>
+          <w:rFonts w:ascii="Times New Roman" w:hAnsi="Times New Roman" w:cs="Times New Roman"/>
+          <w:sz w:val="24"/>
+          <w:szCs w:val="24"/>
+        </w:rPr>
+        <w:t xml:space="preserve"> </w:t>
+      </w:r>
+      <w:proofErr w:type="spellStart"/>
+      <w:r>
+        <w:rPr>
+          <w:rFonts w:ascii="Times New Roman" w:hAnsi="Times New Roman" w:cs="Times New Roman"/>
+          <w:sz w:val="24"/>
+          <w:szCs w:val="24"/>
+        </w:rPr>
+        <w:t>jika</w:t>
+      </w:r>
+      <w:proofErr w:type="spellEnd"/>
+      <w:r>
+        <w:rPr>
+          <w:rFonts w:ascii="Times New Roman" w:hAnsi="Times New Roman" w:cs="Times New Roman"/>
+          <w:sz w:val="24"/>
+          <w:szCs w:val="24"/>
+        </w:rPr>
+        <w:t xml:space="preserve"> </w:t>
+      </w:r>
+      <w:proofErr w:type="spellStart"/>
+      <w:r>
+        <w:rPr>
+          <w:rFonts w:ascii="Times New Roman" w:hAnsi="Times New Roman" w:cs="Times New Roman"/>
+          <w:sz w:val="24"/>
+          <w:szCs w:val="24"/>
+        </w:rPr>
+        <w:t>ada</w:t>
+      </w:r>
+      <w:proofErr w:type="spellEnd"/>
+      <w:r>
+        <w:rPr>
+          <w:rFonts w:ascii="Times New Roman" w:hAnsi="Times New Roman" w:cs="Times New Roman"/>
+          <w:sz w:val="24"/>
+          <w:szCs w:val="24"/>
+        </w:rPr>
+        <w:t xml:space="preserve"> </w:t>
+      </w:r>
+      <w:proofErr w:type="spellStart"/>
+      <w:r>
+        <w:rPr>
+          <w:rFonts w:ascii="Times New Roman" w:hAnsi="Times New Roman" w:cs="Times New Roman"/>
+          <w:sz w:val="24"/>
+          <w:szCs w:val="24"/>
+        </w:rPr>
+        <w:t>maka</w:t>
+      </w:r>
+      <w:proofErr w:type="spellEnd"/>
+      <w:r>
+        <w:rPr>
+          <w:rFonts w:ascii="Times New Roman" w:hAnsi="Times New Roman" w:cs="Times New Roman"/>
+          <w:sz w:val="24"/>
+          <w:szCs w:val="24"/>
+        </w:rPr>
+        <w:t xml:space="preserve"> </w:t>
+      </w:r>
+      <w:proofErr w:type="spellStart"/>
+      <w:r>
+        <w:rPr>
+          <w:rFonts w:ascii="Times New Roman" w:hAnsi="Times New Roman" w:cs="Times New Roman"/>
+          <w:sz w:val="24"/>
+          <w:szCs w:val="24"/>
+        </w:rPr>
+        <w:t>bernilai</w:t>
+      </w:r>
+      <w:proofErr w:type="spellEnd"/>
+      <w:r>
+        <w:rPr>
+          <w:rFonts w:ascii="Times New Roman" w:hAnsi="Times New Roman" w:cs="Times New Roman"/>
+          <w:sz w:val="24"/>
+          <w:szCs w:val="24"/>
+        </w:rPr>
+        <w:t xml:space="preserve"> 1, </w:t>
+      </w:r>
+      <w:proofErr w:type="spellStart"/>
+      <w:r>
+        <w:rPr>
+          <w:rFonts w:ascii="Times New Roman" w:hAnsi="Times New Roman" w:cs="Times New Roman"/>
+          <w:sz w:val="24"/>
+          <w:szCs w:val="24"/>
+        </w:rPr>
+        <w:t>sebagai</w:t>
+      </w:r>
+      <w:proofErr w:type="spellEnd"/>
+      <w:r>
+        <w:rPr>
+          <w:rFonts w:ascii="Times New Roman" w:hAnsi="Times New Roman" w:cs="Times New Roman"/>
+          <w:sz w:val="24"/>
+          <w:szCs w:val="24"/>
+        </w:rPr>
+        <w:t xml:space="preserve"> </w:t>
+      </w:r>
+      <w:proofErr w:type="spellStart"/>
+      <w:r>
+        <w:rPr>
+          <w:rFonts w:ascii="Times New Roman" w:hAnsi="Times New Roman" w:cs="Times New Roman"/>
+          <w:sz w:val="24"/>
+          <w:szCs w:val="24"/>
+        </w:rPr>
+        <w:t>berikut</w:t>
+      </w:r>
+      <w:proofErr w:type="spellEnd"/>
+      <w:r>
+        <w:rPr>
+          <w:rFonts w:ascii="Times New Roman" w:hAnsi="Times New Roman" w:cs="Times New Roman"/>
+          <w:sz w:val="24"/>
+          <w:szCs w:val="24"/>
+        </w:rPr>
+        <w:t xml:space="preserve"> </w:t>
+      </w:r>
+      <w:proofErr w:type="spellStart"/>
+      <w:r>
+        <w:rPr>
+          <w:rFonts w:ascii="Times New Roman" w:hAnsi="Times New Roman" w:cs="Times New Roman"/>
+          <w:sz w:val="24"/>
+          <w:szCs w:val="24"/>
+        </w:rPr>
+        <w:t>cara</w:t>
+      </w:r>
+      <w:proofErr w:type="spellEnd"/>
+      <w:r>
+        <w:rPr>
+          <w:rFonts w:ascii="Times New Roman" w:hAnsi="Times New Roman" w:cs="Times New Roman"/>
+          <w:sz w:val="24"/>
+          <w:szCs w:val="24"/>
+        </w:rPr>
+        <w:t xml:space="preserve"> </w:t>
+      </w:r>
+      <w:proofErr w:type="spellStart"/>
+      <w:r>
+        <w:rPr>
+          <w:rFonts w:ascii="Times New Roman" w:hAnsi="Times New Roman" w:cs="Times New Roman"/>
+          <w:sz w:val="24"/>
+          <w:szCs w:val="24"/>
+        </w:rPr>
+        <w:t>perhitungannya</w:t>
+      </w:r>
+      <w:proofErr w:type="spellEnd"/>
+      <w:r>
+        <w:rPr>
+          <w:rFonts w:ascii="Times New Roman" w:hAnsi="Times New Roman" w:cs="Times New Roman"/>
+          <w:sz w:val="24"/>
+          <w:szCs w:val="24"/>
+        </w:rPr>
+        <w:t>:</w:t>
+      </w:r>
+    </w:p>
+    <w:p>
+      <w:pPr>
+        <w:spacing w:line="360" w:lineRule="auto"/>
+        <w:jc w:val="both"/>
+        <w:rPr>
+          <w:rFonts w:ascii="Times New Roman" w:hAnsi="Times New Roman" w:cs="Times New Roman"/>
+          <w:sz w:val="24"/>
+          <w:szCs w:val="24"/>
+        </w:rPr>
+      </w:pPr>
+      <w:r>
+        <w:rPr>
+          <w:rFonts w:ascii="Times New Roman" w:hAnsi="Times New Roman" w:cs="Times New Roman"/>
+          <w:sz w:val="24"/>
+          <w:szCs w:val="24"/>
+        </w:rPr>
+        <w:t xml:space="preserve"> </w:t>
+      </w:r>
+      <m:oMath>
+        <m:r>
+          <w:rPr>
+            <w:rFonts w:ascii="Cambria Math" w:hAnsi="Cambria Math" w:cs="Times New Roman"/>
+            <w:sz w:val="24"/>
+            <w:szCs w:val="24"/>
+          </w:rPr>
+          <m:t>tf</m:t>
+        </m:r>
+        <m:r>
+          <w:rPr>
+            <w:rFonts w:ascii="Cambria Math" w:hAnsi="Cambria Math" w:cs="Times New Roman"/>
+            <w:sz w:val="24"/>
+            <w:szCs w:val="24"/>
+          </w:rPr>
+          <m:t>id</m:t>
+        </m:r>
+        <m:r>
+          <w:rPr>
+            <w:rFonts w:ascii="Cambria Math" w:hAnsi="Cambria Math" w:cs="Times New Roman"/>
+            <w:sz w:val="24"/>
+            <w:szCs w:val="24"/>
+          </w:rPr>
+          <m:t>fq</m:t>
+        </m:r>
+        <m:r>
+          <w:rPr>
+            <w:rFonts w:ascii="Cambria Math" w:hAnsi="Cambria Math" w:cs="Times New Roman"/>
+            <w:sz w:val="24"/>
+            <w:szCs w:val="24"/>
+          </w:rPr>
+          <m:t>=</m:t>
+        </m:r>
+      </m:oMath>
+      <w:r>
+        <w:rPr>
+          <w:rFonts w:ascii="Times New Roman" w:eastAsiaTheme="minorEastAsia" w:hAnsi="Times New Roman" w:cs="Times New Roman"/>
+          <w:i/>
+          <w:iCs/>
+          <w:sz w:val="24"/>
+          <w:szCs w:val="24"/>
+        </w:rPr>
+        <w:t>idf(term)*</w:t>
+      </w:r>
+      <w:r>
+        <w:rPr>
+          <w:rFonts w:ascii="Times New Roman" w:eastAsiaTheme="minorEastAsia" w:hAnsi="Times New Roman" w:cs="Times New Roman"/>
+          <w:sz w:val="24"/>
+          <w:szCs w:val="24"/>
+        </w:rPr>
+        <w:t xml:space="preserve"> </w:t>
+      </w:r>
+      <w:r>
+        <w:rPr>
+          <w:rFonts w:ascii="Times New Roman" w:eastAsiaTheme="minorEastAsia" w:hAnsi="Times New Roman" w:cs="Times New Roman"/>
+          <w:sz w:val="24"/>
+          <w:szCs w:val="24"/>
+        </w:rPr>
+        <w:t>FQ</w:t>
+      </w:r>
+      <w:r>
+        <w:rPr>
+          <w:rFonts w:ascii="Times New Roman" w:eastAsiaTheme="minorEastAsia" w:hAnsi="Times New Roman" w:cs="Times New Roman"/>
+          <w:sz w:val="24"/>
+          <w:szCs w:val="24"/>
+        </w:rPr>
+        <w:t xml:space="preserve"> </w:t>
+      </w:r>
+    </w:p>
+    <w:p>
+      <w:pPr>
+        <w:spacing w:line="360" w:lineRule="auto"/>
+        <w:jc w:val="both"/>
+        <w:rPr>
+          <w:rFonts w:ascii="Times New Roman" w:hAnsi="Times New Roman" w:cs="Times New Roman"/>
+          <w:i/>
+          <w:iCs/>
+          <w:sz w:val="24"/>
+          <w:szCs w:val="24"/>
+        </w:rPr>
+      </w:pPr>
+      <m:oMath>
+        <m:r>
+          <w:rPr>
+            <w:rFonts w:ascii="Cambria Math" w:hAnsi="Cambria Math" w:cs="Times New Roman"/>
+            <w:sz w:val="24"/>
+            <w:szCs w:val="24"/>
+          </w:rPr>
+          <m:t>tfidfq</m:t>
+        </m:r>
+        <m:r>
+          <w:rPr>
+            <w:rFonts w:ascii="Cambria Math" w:hAnsi="Cambria Math" w:cs="Times New Roman"/>
+            <w:sz w:val="24"/>
+            <w:szCs w:val="24"/>
+          </w:rPr>
+          <m:t>(data)</m:t>
+        </m:r>
+        <m:r>
+          <w:rPr>
+            <w:rFonts w:ascii="Cambria Math" w:hAnsi="Cambria Math" w:cs="Times New Roman"/>
+            <w:sz w:val="24"/>
+            <w:szCs w:val="24"/>
+          </w:rPr>
+          <m:t>=</m:t>
+        </m:r>
+      </m:oMath>
+      <w:r>
+        <w:rPr>
+          <w:rFonts w:ascii="Times New Roman" w:eastAsiaTheme="minorEastAsia" w:hAnsi="Times New Roman" w:cs="Times New Roman"/>
+          <w:i/>
+          <w:iCs/>
+          <w:sz w:val="24"/>
+          <w:szCs w:val="24"/>
+        </w:rPr>
+        <w:t>idf(data)*FQ</w:t>
+      </w:r>
+    </w:p>
+    <w:p>
+      <w:pPr>
+        <w:spacing w:line="360" w:lineRule="auto"/>
+        <w:jc w:val="both"/>
+        <w:rPr>
+          <w:rFonts w:ascii="Times New Roman" w:hAnsi="Times New Roman" w:cs="Times New Roman"/>
+          <w:i/>
+          <w:iCs/>
+          <w:sz w:val="24"/>
+          <w:szCs w:val="24"/>
+        </w:rPr>
+      </w:pPr>
+      <m:oMath>
+        <m:r>
+          <w:rPr>
+            <w:rFonts w:ascii="Cambria Math" w:hAnsi="Cambria Math" w:cs="Times New Roman"/>
+            <w:sz w:val="24"/>
+            <w:szCs w:val="24"/>
+          </w:rPr>
+          <m:t>tfidfq(data)</m:t>
+        </m:r>
+        <m:r>
+          <w:rPr>
+            <w:rFonts w:ascii="Cambria Math" w:hAnsi="Cambria Math" w:cs="Times New Roman"/>
+            <w:sz w:val="24"/>
+            <w:szCs w:val="24"/>
+          </w:rPr>
+          <m:t>=</m:t>
+        </m:r>
+      </m:oMath>
+      <w:r>
+        <w:rPr>
+          <w:rFonts w:ascii="Times New Roman" w:eastAsiaTheme="minorEastAsia" w:hAnsi="Times New Roman" w:cs="Times New Roman"/>
+          <w:i/>
+          <w:iCs/>
+          <w:sz w:val="24"/>
+          <w:szCs w:val="24"/>
+        </w:rPr>
+        <w:t>0,563</w:t>
+      </w:r>
+      <w:r>
+        <w:rPr>
+          <w:rFonts w:ascii="Times New Roman" w:eastAsiaTheme="minorEastAsia" w:hAnsi="Times New Roman" w:cs="Times New Roman"/>
+          <w:i/>
+          <w:iCs/>
+          <w:sz w:val="24"/>
+          <w:szCs w:val="24"/>
+        </w:rPr>
+        <w:t>*</w:t>
+      </w:r>
+      <w:r>
+        <w:rPr>
+          <w:rFonts w:ascii="Times New Roman" w:eastAsiaTheme="minorEastAsia" w:hAnsi="Times New Roman" w:cs="Times New Roman"/>
+          <w:i/>
+          <w:iCs/>
+          <w:sz w:val="24"/>
+          <w:szCs w:val="24"/>
+        </w:rPr>
+        <w:t>1</w:t>
+      </w:r>
     </w:p>
     <w:p>
       <w:pPr>
@@ -16967,28 +17942,12 @@
 
 <file path=word/footer3.xml><?xml version="1.0" encoding="utf-8"?>
 <w:ftr xmlns:wpc="http://schemas.microsoft.com/office/word/2010/wordprocessingCanvas" xmlns:cx="http://schemas.microsoft.com/office/drawing/2014/chartex" xmlns:cx1="http://schemas.microsoft.com/office/drawing/2015/9/8/chartex" xmlns:cx2="http://schemas.microsoft.com/office/drawing/2015/10/21/chartex" xmlns:cx3="http://schemas.microsoft.com/office/drawing/2016/5/9/chartex" xmlns:cx4="http://schemas.microsoft.com/office/drawing/2016/5/10/chartex" xmlns:cx5="http://schemas.microsoft.com/office/drawing/2016/5/11/chartex" xmlns:cx6="http://schemas.microsoft.com/office/drawing/2016/5/12/chartex" xmlns:cx7="http://schemas.microsoft.com/office/drawing/2016/5/13/chartex" xmlns:cx8="http://schemas.microsoft.com/office/drawing/2016/5/14/chartex" xmlns:mc="http://schemas.openxmlformats.org/markup-compatibility/2006" xmlns:aink="http://schemas.microsoft.com/office/drawing/2016/ink" xmlns:am3d="http://schemas.microsoft.com/office/drawing/2017/model3d" xmlns:o="urn:schemas-microsoft-com:office:office" xmlns:oel="http://schemas.microsoft.com/office/2019/extlst" xmlns:r="http://schemas.openxmlformats.org/officeDocument/2006/relationships" xmlns:m="http://schemas.openxmlformats.org/officeDocument/2006/math" xmlns:v="urn:schemas-microsoft-com:vml" xmlns:wp14="http://schemas.microsoft.com/office/word/2010/wordprocessingDrawing" xmlns:wp="http://schemas.openxmlformats.org/drawingml/2006/wordprocessingDrawing" xmlns:w10="urn:schemas-microsoft-com:office:word" xmlns:w="http://schemas.openxmlformats.org/wordprocessingml/2006/main" xmlns:w14="http://schemas.microsoft.com/office/word/2010/wordml" xmlns:w15="http://schemas.microsoft.com/office/word/2012/wordml" xmlns:w16cex="http://schemas.microsoft.com/office/word/2018/wordml/cex" xmlns:w16cid="http://schemas.microsoft.com/office/word/2016/wordml/cid" xmlns:w16="http://schemas.microsoft.com/office/word/2018/wordml" xmlns:w16sdtdh="http://schemas.microsoft.com/office/word/2020/wordml/sdtdatahash" xmlns:w16se="http://schemas.microsoft.com/office/word/2015/wordml/symex" xmlns:wpg="http://schemas.microsoft.com/office/word/2010/wordprocessingGroup" xmlns:wpi="http://schemas.microsoft.com/office/word/2010/wordprocessingInk" xmlns:wne="http://schemas.microsoft.com/office/word/2006/wordml" xmlns:wps="http://schemas.microsoft.com/office/word/2010/wordprocessingShape" mc:Ignorable="w14 w15 w16se w16cid w16 w16cex w16sdtdh wp14">
-  <w:sdt>
-    <w:sdtPr>
-      <w:id w:val="1419138744"/>
-      <w:docPartObj>
-        <w:docPartGallery w:val="Page Numbers (Bottom of Page)"/>
-        <w:docPartUnique/>
-      </w:docPartObj>
-    </w:sdtPr>
-    <w:sdtEndPr>
-      <w:rPr>
-        <w:noProof/>
-      </w:rPr>
-    </w:sdtEndPr>
-    <w:sdtContent>
-      <w:p>
-        <w:pPr>
-          <w:pStyle w:val="Footer"/>
-          <w:jc w:val="center"/>
-        </w:pPr>
-      </w:p>
-    </w:sdtContent>
-  </w:sdt>
+  <w:p>
+    <w:pPr>
+      <w:pStyle w:val="Footer"/>
+      <w:jc w:val="center"/>
+    </w:pPr>
+  </w:p>
   <w:p>
     <w:pPr>
       <w:pStyle w:val="Footer"/>
@@ -18807,6 +19766,16 @@
       <w:color w:val="2F5496" w:themeColor="accent1" w:themeShade="BF"/>
     </w:rPr>
   </w:style>
+  <w:style w:type="character" w:styleId="PlaceholderText">
+    <w:name w:val="Placeholder Text"/>
+    <w:basedOn w:val="DefaultParagraphFont"/>
+    <w:uiPriority w:val="99"/>
+    <w:semiHidden/>
+    <w:rsid w:val="008947E8"/>
+    <w:rPr>
+      <w:color w:val="808080"/>
+    </w:rPr>
+  </w:style>
 </w:styles>
 </file>
 

</xml_diff>

<commit_message>
tolong lanjutkan tinggal vsm dan dapus
</commit_message>
<xml_diff>
--- a/LAPORAN/Laporan_Kelompok_TKI.docx
+++ b/LAPORAN/Laporan_Kelompok_TKI.docx
@@ -858,16 +858,6 @@
     <w:p>
       <w:pPr>
         <w:spacing w:line="240" w:lineRule="auto"/>
-        <w:jc w:val="center"/>
-        <w:rPr>
-          <w:rStyle w:val="fontstyle01"/>
-        </w:rPr>
-      </w:pPr>
-    </w:p>
-    <w:p>
-      <w:pPr>
-        <w:spacing w:line="240" w:lineRule="auto"/>
-        <w:jc w:val="center"/>
         <w:rPr>
           <w:rStyle w:val="fontstyle01"/>
         </w:rPr>
@@ -921,7 +911,6 @@
         <w:rPr>
           <w:rStyle w:val="fontstyle01"/>
         </w:rPr>
-        <w:lastRenderedPageBreak/>
         <w:t>UNIVERSITAS MUHAMMADIYAH JAKARTA</w:t>
       </w:r>
       <w:r>
@@ -11491,7 +11480,6 @@
     <w:p>
       <w:pPr>
         <w:spacing w:line="360" w:lineRule="auto"/>
-        <w:ind w:firstLine="720"/>
         <w:jc w:val="both"/>
         <w:rPr>
           <w:rFonts w:ascii="Times New Roman" w:hAnsi="Times New Roman" w:cs="Times New Roman"/>
@@ -11505,7 +11493,7 @@
         </w:rPr>
         <w:pict w14:anchorId="4D4D9EE2">
           <v:shape id="Text Box 7" o:spid="_x0000_s2050" type="#_x0000_t202" style="position:absolute;left:0;text-align:left;margin-left:10.8pt;margin-top:271.9pt;width:354.85pt;height:.05pt;z-index:251670528;visibility:visible;mso-wrap-style:square;mso-wrap-distance-left:9pt;mso-wrap-distance-top:0;mso-wrap-distance-right:9pt;mso-wrap-distance-bottom:0;mso-position-horizontal:absolute;mso-position-horizontal-relative:text;mso-position-vertical:absolute;mso-position-vertical-relative:text;v-text-anchor:top" o:gfxdata="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" stroked="f">
-            <v:textbox style="mso-fit-shape-to-text:t" inset="0,0,0,0">
+            <v:textbox style="mso-next-textbox:#Text Box 7;mso-fit-shape-to-text:t" inset="0,0,0,0">
               <w:txbxContent>
                 <w:p>
                   <w:pPr>
@@ -11558,17 +11546,25 @@
           <w:noProof/>
         </w:rPr>
         <w:drawing>
-          <wp:anchor distT="0" distB="0" distL="114300" distR="114300" simplePos="0" relativeHeight="251668480" behindDoc="0" locked="0" layoutInCell="1" allowOverlap="1" wp14:anchorId="04DC1121" wp14:editId="660CA1F1">
+          <wp:anchor distT="0" distB="0" distL="114300" distR="114300" simplePos="0" relativeHeight="251657216" behindDoc="1" locked="0" layoutInCell="1" allowOverlap="1" wp14:anchorId="04DC1121" wp14:editId="6820D088">
             <wp:simplePos x="0" y="0"/>
             <wp:positionH relativeFrom="column">
-              <wp:posOffset>137193</wp:posOffset>
+              <wp:posOffset>134620</wp:posOffset>
             </wp:positionH>
             <wp:positionV relativeFrom="paragraph">
-              <wp:posOffset>476250</wp:posOffset>
+              <wp:posOffset>473710</wp:posOffset>
             </wp:positionV>
-            <wp:extent cx="4506595" cy="3004207"/>
-            <wp:effectExtent l="0" t="0" r="8255" b="5715"/>
-            <wp:wrapSquare wrapText="bothSides"/>
+            <wp:extent cx="4506595" cy="3004185"/>
+            <wp:effectExtent l="0" t="0" r="0" b="0"/>
+            <wp:wrapTight wrapText="bothSides">
+              <wp:wrapPolygon edited="0">
+                <wp:start x="0" y="0"/>
+                <wp:lineTo x="0" y="21504"/>
+                <wp:lineTo x="21548" y="21504"/>
+                <wp:lineTo x="21548" y="0"/>
+                <wp:lineTo x="0" y="0"/>
+              </wp:wrapPolygon>
+            </wp:wrapTight>
             <wp:docPr id="4" name="Picture 4" descr="Chart, bar chart&#10;&#10;Description automatically generated"/>
             <wp:cNvGraphicFramePr>
               <a:graphicFrameLocks xmlns:a="http://schemas.openxmlformats.org/drawingml/2006/main" noChangeAspect="1"/>
@@ -11598,7 +11594,7 @@
                   <pic:spPr bwMode="auto">
                     <a:xfrm>
                       <a:off x="0" y="0"/>
-                      <a:ext cx="4506595" cy="3004207"/>
+                      <a:ext cx="4506595" cy="3004185"/>
                     </a:xfrm>
                     <a:prstGeom prst="rect">
                       <a:avLst/>
@@ -11816,16 +11812,7 @@
           <w:sz w:val="24"/>
           <w:szCs w:val="24"/>
         </w:rPr>
-        <w:t xml:space="preserve"> </w:t>
-      </w:r>
-      <w:r>
-        <w:rPr>
-          <w:rFonts w:ascii="Times New Roman" w:hAnsi="Times New Roman" w:cs="Times New Roman"/>
-          <w:sz w:val="24"/>
-          <w:szCs w:val="24"/>
-        </w:rPr>
-        <w:lastRenderedPageBreak/>
-        <w:t>2.3</w:t>
+        <w:t xml:space="preserve"> 2.3</w:t>
       </w:r>
     </w:p>
     <w:p>
@@ -11844,6 +11831,7 @@
           <w:rFonts w:ascii="Times New Roman" w:hAnsi="Times New Roman" w:cs="Times New Roman"/>
           <w:color w:val="auto"/>
         </w:rPr>
+        <w:lastRenderedPageBreak/>
         <w:t>Tabel</w:t>
       </w:r>
       <w:proofErr w:type="spellEnd"/>
@@ -12480,6 +12468,7 @@
       <w:pPr>
         <w:pStyle w:val="ListParagraph"/>
         <w:ind w:left="0"/>
+        <w:jc w:val="both"/>
         <w:rPr>
           <w:rFonts w:ascii="Times New Roman" w:hAnsi="Times New Roman" w:cs="Times New Roman"/>
           <w:sz w:val="36"/>
@@ -15190,25 +15179,7 @@
           <w:sz w:val="24"/>
           <w:szCs w:val="24"/>
         </w:rPr>
-        <w:t xml:space="preserve"> 3.1 dan </w:t>
-      </w:r>
-      <w:proofErr w:type="spellStart"/>
-      <w:r>
-        <w:rPr>
-          <w:rFonts w:ascii="Times New Roman" w:hAnsi="Times New Roman" w:cs="Times New Roman"/>
-          <w:sz w:val="24"/>
-          <w:szCs w:val="24"/>
-        </w:rPr>
-        <w:t>tabel</w:t>
-      </w:r>
-      <w:proofErr w:type="spellEnd"/>
-      <w:r>
-        <w:rPr>
-          <w:rFonts w:ascii="Times New Roman" w:hAnsi="Times New Roman" w:cs="Times New Roman"/>
-          <w:sz w:val="24"/>
-          <w:szCs w:val="24"/>
-        </w:rPr>
-        <w:t xml:space="preserve"> 3.2 </w:t>
+        <w:t xml:space="preserve"> 3.1 </w:t>
       </w:r>
       <w:proofErr w:type="spellStart"/>
       <w:r>
@@ -15786,450 +15757,6 @@
                 <w:szCs w:val="24"/>
               </w:rPr>
               <w:t>1</w:t>
-            </w:r>
-          </w:p>
-        </w:tc>
-      </w:tr>
-    </w:tbl>
-    <w:p>
-      <w:pPr>
-        <w:rPr>
-          <w:rFonts w:ascii="Times New Roman" w:hAnsi="Times New Roman" w:cs="Times New Roman"/>
-          <w:sz w:val="36"/>
-          <w:szCs w:val="36"/>
-        </w:rPr>
-      </w:pPr>
-    </w:p>
-    <w:p>
-      <w:pPr>
-        <w:pStyle w:val="Heading3"/>
-        <w:jc w:val="center"/>
-        <w:rPr>
-          <w:rFonts w:ascii="Times New Roman" w:hAnsi="Times New Roman" w:cs="Times New Roman"/>
-          <w:color w:val="auto"/>
-        </w:rPr>
-      </w:pPr>
-      <w:proofErr w:type="spellStart"/>
-      <w:r>
-        <w:rPr>
-          <w:rFonts w:ascii="Times New Roman" w:hAnsi="Times New Roman" w:cs="Times New Roman"/>
-          <w:color w:val="auto"/>
-        </w:rPr>
-        <w:t>Tabel</w:t>
-      </w:r>
-      <w:proofErr w:type="spellEnd"/>
-      <w:r>
-        <w:rPr>
-          <w:rFonts w:ascii="Times New Roman" w:hAnsi="Times New Roman" w:cs="Times New Roman"/>
-          <w:color w:val="auto"/>
-        </w:rPr>
-        <w:t xml:space="preserve"> </w:t>
-      </w:r>
-      <w:r>
-        <w:rPr>
-          <w:rFonts w:ascii="Times New Roman" w:hAnsi="Times New Roman" w:cs="Times New Roman"/>
-          <w:color w:val="auto"/>
-        </w:rPr>
-        <w:t>3</w:t>
-      </w:r>
-      <w:r>
-        <w:rPr>
-          <w:rFonts w:ascii="Times New Roman" w:hAnsi="Times New Roman" w:cs="Times New Roman"/>
-          <w:color w:val="auto"/>
-        </w:rPr>
-        <w:t>.</w:t>
-      </w:r>
-      <w:r>
-        <w:rPr>
-          <w:rFonts w:ascii="Times New Roman" w:hAnsi="Times New Roman" w:cs="Times New Roman"/>
-          <w:color w:val="auto"/>
-        </w:rPr>
-        <w:t>2</w:t>
-      </w:r>
-      <w:r>
-        <w:rPr>
-          <w:rFonts w:ascii="Times New Roman" w:hAnsi="Times New Roman" w:cs="Times New Roman"/>
-          <w:color w:val="auto"/>
-        </w:rPr>
-        <w:t xml:space="preserve"> </w:t>
-      </w:r>
-      <w:r>
-        <w:rPr>
-          <w:rFonts w:ascii="Times New Roman" w:hAnsi="Times New Roman" w:cs="Times New Roman"/>
-          <w:i/>
-          <w:iCs/>
-          <w:color w:val="auto"/>
-        </w:rPr>
-        <w:t xml:space="preserve">Term frequency </w:t>
-      </w:r>
-      <w:proofErr w:type="spellStart"/>
-      <w:r>
-        <w:rPr>
-          <w:rFonts w:ascii="Times New Roman" w:hAnsi="Times New Roman" w:cs="Times New Roman"/>
-          <w:color w:val="auto"/>
-        </w:rPr>
-        <w:t>tidak</w:t>
-      </w:r>
-      <w:proofErr w:type="spellEnd"/>
-      <w:r>
-        <w:rPr>
-          <w:rFonts w:ascii="Times New Roman" w:hAnsi="Times New Roman" w:cs="Times New Roman"/>
-          <w:i/>
-          <w:iCs/>
-          <w:color w:val="auto"/>
-        </w:rPr>
-        <w:t xml:space="preserve"> </w:t>
-      </w:r>
-      <w:proofErr w:type="spellStart"/>
-      <w:r>
-        <w:rPr>
-          <w:rFonts w:ascii="Times New Roman" w:hAnsi="Times New Roman" w:cs="Times New Roman"/>
-          <w:color w:val="auto"/>
-        </w:rPr>
-        <w:t>muncul</w:t>
-      </w:r>
-      <w:proofErr w:type="spellEnd"/>
-      <w:r>
-        <w:rPr>
-          <w:rFonts w:ascii="Times New Roman" w:hAnsi="Times New Roman" w:cs="Times New Roman"/>
-          <w:color w:val="auto"/>
-        </w:rPr>
-        <w:t xml:space="preserve"> di </w:t>
-      </w:r>
-      <w:proofErr w:type="spellStart"/>
-      <w:r>
-        <w:rPr>
-          <w:rFonts w:ascii="Times New Roman" w:hAnsi="Times New Roman" w:cs="Times New Roman"/>
-          <w:color w:val="auto"/>
-        </w:rPr>
-        <w:t>dokument</w:t>
-      </w:r>
-      <w:proofErr w:type="spellEnd"/>
-    </w:p>
-    <w:p/>
-    <w:tbl>
-      <w:tblPr>
-        <w:tblStyle w:val="TableGrid"/>
-        <w:tblW w:w="0" w:type="auto"/>
-        <w:tblLook w:val="04A0" w:firstRow="1" w:lastRow="0" w:firstColumn="1" w:lastColumn="0" w:noHBand="0" w:noVBand="1"/>
-      </w:tblPr>
-      <w:tblGrid>
-        <w:gridCol w:w="2811"/>
-        <w:gridCol w:w="2356"/>
-        <w:gridCol w:w="2760"/>
-      </w:tblGrid>
-      <w:tr>
-        <w:tc>
-          <w:tcPr>
-            <w:tcW w:w="2811" w:type="dxa"/>
-          </w:tcPr>
-          <w:p>
-            <w:pPr>
-              <w:jc w:val="center"/>
-              <w:rPr>
-                <w:rFonts w:ascii="Times New Roman" w:hAnsi="Times New Roman" w:cs="Times New Roman"/>
-                <w:sz w:val="24"/>
-                <w:szCs w:val="24"/>
-              </w:rPr>
-            </w:pPr>
-            <w:r>
-              <w:rPr>
-                <w:rFonts w:ascii="Times New Roman" w:hAnsi="Times New Roman" w:cs="Times New Roman"/>
-                <w:i/>
-                <w:iCs/>
-                <w:sz w:val="24"/>
-                <w:szCs w:val="24"/>
-              </w:rPr>
-              <w:t>Term</w:t>
-            </w:r>
-            <w:r>
-              <w:rPr>
-                <w:rFonts w:ascii="Times New Roman" w:hAnsi="Times New Roman" w:cs="Times New Roman"/>
-                <w:sz w:val="24"/>
-                <w:szCs w:val="24"/>
-              </w:rPr>
-              <w:t>(kata)</w:t>
-            </w:r>
-          </w:p>
-        </w:tc>
-        <w:tc>
-          <w:tcPr>
-            <w:tcW w:w="2356" w:type="dxa"/>
-          </w:tcPr>
-          <w:p>
-            <w:pPr>
-              <w:jc w:val="center"/>
-              <w:rPr>
-                <w:rFonts w:ascii="Times New Roman" w:hAnsi="Times New Roman" w:cs="Times New Roman"/>
-                <w:sz w:val="24"/>
-                <w:szCs w:val="24"/>
-              </w:rPr>
-            </w:pPr>
-            <w:proofErr w:type="spellStart"/>
-            <w:r>
-              <w:rPr>
-                <w:rFonts w:ascii="Times New Roman" w:hAnsi="Times New Roman" w:cs="Times New Roman"/>
-                <w:sz w:val="24"/>
-                <w:szCs w:val="24"/>
-              </w:rPr>
-              <w:t>Dokument</w:t>
-            </w:r>
-            <w:proofErr w:type="spellEnd"/>
-            <w:r>
-              <w:rPr>
-                <w:rFonts w:ascii="Times New Roman" w:hAnsi="Times New Roman" w:cs="Times New Roman"/>
-                <w:sz w:val="24"/>
-                <w:szCs w:val="24"/>
-              </w:rPr>
-              <w:t xml:space="preserve"> frequency</w:t>
-            </w:r>
-          </w:p>
-        </w:tc>
-        <w:tc>
-          <w:tcPr>
-            <w:tcW w:w="2760" w:type="dxa"/>
-          </w:tcPr>
-          <w:p>
-            <w:pPr>
-              <w:jc w:val="center"/>
-              <w:rPr>
-                <w:rFonts w:ascii="Times New Roman" w:hAnsi="Times New Roman" w:cs="Times New Roman"/>
-                <w:i/>
-                <w:iCs/>
-                <w:sz w:val="24"/>
-                <w:szCs w:val="24"/>
-              </w:rPr>
-            </w:pPr>
-            <w:proofErr w:type="spellStart"/>
-            <w:r>
-              <w:rPr>
-                <w:rFonts w:ascii="Times New Roman" w:hAnsi="Times New Roman" w:cs="Times New Roman"/>
-                <w:sz w:val="24"/>
-                <w:szCs w:val="24"/>
-              </w:rPr>
-              <w:t>Frequensi</w:t>
-            </w:r>
-            <w:proofErr w:type="spellEnd"/>
-          </w:p>
-        </w:tc>
-      </w:tr>
-      <w:tr>
-        <w:tc>
-          <w:tcPr>
-            <w:tcW w:w="2811" w:type="dxa"/>
-          </w:tcPr>
-          <w:p>
-            <w:pPr>
-              <w:jc w:val="center"/>
-              <w:rPr>
-                <w:rFonts w:ascii="Times New Roman" w:hAnsi="Times New Roman" w:cs="Times New Roman"/>
-                <w:sz w:val="24"/>
-                <w:szCs w:val="24"/>
-              </w:rPr>
-            </w:pPr>
-            <w:r>
-              <w:rPr>
-                <w:rFonts w:ascii="Times New Roman" w:hAnsi="Times New Roman" w:cs="Times New Roman"/>
-                <w:sz w:val="24"/>
-                <w:szCs w:val="24"/>
-              </w:rPr>
-              <w:t>data</w:t>
-            </w:r>
-          </w:p>
-        </w:tc>
-        <w:tc>
-          <w:tcPr>
-            <w:tcW w:w="2356" w:type="dxa"/>
-          </w:tcPr>
-          <w:p>
-            <w:pPr>
-              <w:jc w:val="center"/>
-              <w:rPr>
-                <w:rFonts w:ascii="Times New Roman" w:hAnsi="Times New Roman" w:cs="Times New Roman"/>
-                <w:sz w:val="24"/>
-                <w:szCs w:val="24"/>
-              </w:rPr>
-            </w:pPr>
-            <w:r>
-              <w:rPr>
-                <w:rFonts w:ascii="Times New Roman" w:hAnsi="Times New Roman" w:cs="Times New Roman"/>
-                <w:sz w:val="24"/>
-                <w:szCs w:val="24"/>
-              </w:rPr>
-              <w:t>84</w:t>
-            </w:r>
-          </w:p>
-        </w:tc>
-        <w:tc>
-          <w:tcPr>
-            <w:tcW w:w="2760" w:type="dxa"/>
-          </w:tcPr>
-          <w:p>
-            <w:pPr>
-              <w:jc w:val="center"/>
-              <w:rPr>
-                <w:rFonts w:ascii="Times New Roman" w:hAnsi="Times New Roman" w:cs="Times New Roman"/>
-                <w:sz w:val="24"/>
-                <w:szCs w:val="24"/>
-              </w:rPr>
-            </w:pPr>
-            <w:r>
-              <w:rPr>
-                <w:rFonts w:ascii="Times New Roman" w:hAnsi="Times New Roman" w:cs="Times New Roman"/>
-                <w:sz w:val="24"/>
-                <w:szCs w:val="24"/>
-              </w:rPr>
-              <w:t>0</w:t>
-            </w:r>
-          </w:p>
-        </w:tc>
-      </w:tr>
-      <w:tr>
-        <w:tc>
-          <w:tcPr>
-            <w:tcW w:w="2811" w:type="dxa"/>
-          </w:tcPr>
-          <w:p>
-            <w:pPr>
-              <w:jc w:val="center"/>
-              <w:rPr>
-                <w:rFonts w:ascii="Times New Roman" w:hAnsi="Times New Roman" w:cs="Times New Roman"/>
-                <w:sz w:val="24"/>
-                <w:szCs w:val="24"/>
-              </w:rPr>
-            </w:pPr>
-            <w:r>
-              <w:rPr>
-                <w:rFonts w:ascii="Times New Roman" w:hAnsi="Times New Roman" w:cs="Times New Roman"/>
-                <w:sz w:val="24"/>
-                <w:szCs w:val="24"/>
-              </w:rPr>
-              <w:t>text</w:t>
-            </w:r>
-          </w:p>
-        </w:tc>
-        <w:tc>
-          <w:tcPr>
-            <w:tcW w:w="2356" w:type="dxa"/>
-          </w:tcPr>
-          <w:p>
-            <w:pPr>
-              <w:jc w:val="center"/>
-              <w:rPr>
-                <w:rFonts w:ascii="Times New Roman" w:hAnsi="Times New Roman" w:cs="Times New Roman"/>
-                <w:sz w:val="24"/>
-                <w:szCs w:val="24"/>
-              </w:rPr>
-            </w:pPr>
-            <w:r>
-              <w:rPr>
-                <w:rFonts w:ascii="Times New Roman" w:hAnsi="Times New Roman" w:cs="Times New Roman"/>
-                <w:sz w:val="24"/>
-                <w:szCs w:val="24"/>
-              </w:rPr>
-              <w:t>84</w:t>
-            </w:r>
-          </w:p>
-        </w:tc>
-        <w:tc>
-          <w:tcPr>
-            <w:tcW w:w="2760" w:type="dxa"/>
-          </w:tcPr>
-          <w:p>
-            <w:pPr>
-              <w:jc w:val="center"/>
-              <w:rPr>
-                <w:rFonts w:ascii="Times New Roman" w:hAnsi="Times New Roman" w:cs="Times New Roman"/>
-                <w:sz w:val="24"/>
-                <w:szCs w:val="24"/>
-              </w:rPr>
-            </w:pPr>
-            <w:r>
-              <w:rPr>
-                <w:rFonts w:ascii="Times New Roman" w:hAnsi="Times New Roman" w:cs="Times New Roman"/>
-                <w:sz w:val="24"/>
-                <w:szCs w:val="24"/>
-              </w:rPr>
-              <w:t>0</w:t>
-            </w:r>
-          </w:p>
-        </w:tc>
-      </w:tr>
-      <w:tr>
-        <w:tc>
-          <w:tcPr>
-            <w:tcW w:w="2811" w:type="dxa"/>
-          </w:tcPr>
-          <w:p>
-            <w:pPr>
-              <w:jc w:val="center"/>
-              <w:rPr>
-                <w:rFonts w:ascii="Times New Roman" w:hAnsi="Times New Roman" w:cs="Times New Roman"/>
-                <w:sz w:val="24"/>
-                <w:szCs w:val="24"/>
-              </w:rPr>
-            </w:pPr>
-            <w:r>
-              <w:rPr>
-                <w:rFonts w:ascii="Times New Roman" w:hAnsi="Times New Roman" w:cs="Times New Roman"/>
-                <w:sz w:val="24"/>
-                <w:szCs w:val="24"/>
-              </w:rPr>
-              <w:t>mining</w:t>
-            </w:r>
-          </w:p>
-        </w:tc>
-        <w:tc>
-          <w:tcPr>
-            <w:tcW w:w="2356" w:type="dxa"/>
-          </w:tcPr>
-          <w:p>
-            <w:pPr>
-              <w:jc w:val="center"/>
-              <w:rPr>
-                <w:rFonts w:ascii="Times New Roman" w:hAnsi="Times New Roman" w:cs="Times New Roman"/>
-                <w:sz w:val="24"/>
-                <w:szCs w:val="24"/>
-              </w:rPr>
-            </w:pPr>
-            <w:r>
-              <w:rPr>
-                <w:rFonts w:ascii="Times New Roman" w:hAnsi="Times New Roman" w:cs="Times New Roman"/>
-                <w:sz w:val="24"/>
-                <w:szCs w:val="24"/>
-              </w:rPr>
-              <w:t xml:space="preserve"> </w:t>
-            </w:r>
-            <w:r>
-              <w:rPr>
-                <w:rFonts w:ascii="Times New Roman" w:hAnsi="Times New Roman" w:cs="Times New Roman"/>
-                <w:sz w:val="24"/>
-                <w:szCs w:val="24"/>
-              </w:rPr>
-              <w:t>84</w:t>
-            </w:r>
-          </w:p>
-        </w:tc>
-        <w:tc>
-          <w:tcPr>
-            <w:tcW w:w="2760" w:type="dxa"/>
-          </w:tcPr>
-          <w:p>
-            <w:pPr>
-              <w:jc w:val="center"/>
-              <w:rPr>
-                <w:rFonts w:ascii="Times New Roman" w:hAnsi="Times New Roman" w:cs="Times New Roman"/>
-                <w:sz w:val="24"/>
-                <w:szCs w:val="24"/>
-              </w:rPr>
-            </w:pPr>
-            <w:r>
-              <w:rPr>
-                <w:rFonts w:ascii="Times New Roman" w:hAnsi="Times New Roman" w:cs="Times New Roman"/>
-                <w:sz w:val="24"/>
-                <w:szCs w:val="24"/>
-              </w:rPr>
-              <w:t>0</w:t>
             </w:r>
           </w:p>
         </w:tc>
@@ -16640,7 +16167,23 @@
           <w:sz w:val="24"/>
           <w:szCs w:val="24"/>
         </w:rPr>
-        <w:t xml:space="preserve">DF)= </w:t>
+        <w:t>DF)</w:t>
+      </w:r>
+      <w:r>
+        <w:rPr>
+          <w:rFonts w:ascii="Times New Roman" w:hAnsi="Times New Roman" w:cs="Times New Roman"/>
+          <w:sz w:val="24"/>
+          <w:szCs w:val="24"/>
+        </w:rPr>
+        <w:t xml:space="preserve"> </w:t>
+      </w:r>
+      <w:r>
+        <w:rPr>
+          <w:rFonts w:ascii="Times New Roman" w:hAnsi="Times New Roman" w:cs="Times New Roman"/>
+          <w:sz w:val="24"/>
+          <w:szCs w:val="24"/>
+        </w:rPr>
+        <w:t xml:space="preserve">= </w:t>
       </w:r>
       <w:proofErr w:type="spellStart"/>
       <w:r>
@@ -16783,7 +16326,6 @@
           <w:sz w:val="24"/>
           <w:szCs w:val="24"/>
         </w:rPr>
-        <w:lastRenderedPageBreak/>
         <w:t>Maka</w:t>
       </w:r>
       <w:proofErr w:type="spellEnd"/>
@@ -16921,23 +16463,7 @@
             <w:sz w:val="24"/>
             <w:szCs w:val="24"/>
           </w:rPr>
-          <m:t>idf</m:t>
-        </m:r>
-        <m:r>
-          <w:rPr>
-            <w:rFonts w:ascii="Cambria Math" w:hAnsi="Cambria Math" w:cs="Times New Roman"/>
-            <w:sz w:val="24"/>
-            <w:szCs w:val="24"/>
-          </w:rPr>
-          <m:t>(data)</m:t>
-        </m:r>
-        <m:r>
-          <w:rPr>
-            <w:rFonts w:ascii="Cambria Math" w:hAnsi="Cambria Math" w:cs="Times New Roman"/>
-            <w:sz w:val="24"/>
-            <w:szCs w:val="24"/>
-          </w:rPr>
-          <m:t>=log10(</m:t>
+          <m:t>idf(data)=log10(</m:t>
         </m:r>
         <m:f>
           <m:fPr>
@@ -17281,6 +16807,7 @@
           <w:sz w:val="24"/>
           <w:szCs w:val="24"/>
         </w:rPr>
+        <w:lastRenderedPageBreak/>
         <w:t>D</w:t>
       </w:r>
       <w:r>
@@ -17625,31 +17152,7 @@
             <w:sz w:val="24"/>
             <w:szCs w:val="24"/>
           </w:rPr>
-          <m:t>tf</m:t>
-        </m:r>
-        <m:r>
-          <w:rPr>
-            <w:rFonts w:ascii="Cambria Math" w:hAnsi="Cambria Math" w:cs="Times New Roman"/>
-            <w:sz w:val="24"/>
-            <w:szCs w:val="24"/>
-          </w:rPr>
-          <m:t>id</m:t>
-        </m:r>
-        <m:r>
-          <w:rPr>
-            <w:rFonts w:ascii="Cambria Math" w:hAnsi="Cambria Math" w:cs="Times New Roman"/>
-            <w:sz w:val="24"/>
-            <w:szCs w:val="24"/>
-          </w:rPr>
-          <m:t>fq</m:t>
-        </m:r>
-        <m:r>
-          <w:rPr>
-            <w:rFonts w:ascii="Cambria Math" w:hAnsi="Cambria Math" w:cs="Times New Roman"/>
-            <w:sz w:val="24"/>
-            <w:szCs w:val="24"/>
-          </w:rPr>
-          <m:t>=</m:t>
+          <m:t>tfidfq=</m:t>
         </m:r>
       </m:oMath>
       <w:r>
@@ -17706,23 +17209,7 @@
             <w:sz w:val="24"/>
             <w:szCs w:val="24"/>
           </w:rPr>
-          <m:t>tfidfq</m:t>
-        </m:r>
-        <m:r>
-          <w:rPr>
-            <w:rFonts w:ascii="Cambria Math" w:hAnsi="Cambria Math" w:cs="Times New Roman"/>
-            <w:sz w:val="24"/>
-            <w:szCs w:val="24"/>
-          </w:rPr>
-          <m:t>(data)</m:t>
-        </m:r>
-        <m:r>
-          <w:rPr>
-            <w:rFonts w:ascii="Cambria Math" w:hAnsi="Cambria Math" w:cs="Times New Roman"/>
-            <w:sz w:val="24"/>
-            <w:szCs w:val="24"/>
-          </w:rPr>
-          <m:t>=</m:t>
+          <m:t>tfidfq(data)=</m:t>
         </m:r>
       </m:oMath>
       <w:r>
@@ -17755,15 +17242,40 @@
             <w:sz w:val="24"/>
             <w:szCs w:val="24"/>
           </w:rPr>
-          <m:t>tfidfq(data)</m:t>
+          <m:t>tfidfq(data)=</m:t>
         </m:r>
+      </m:oMath>
+      <w:r>
+        <w:rPr>
+          <w:rFonts w:ascii="Times New Roman" w:eastAsiaTheme="minorEastAsia" w:hAnsi="Times New Roman" w:cs="Times New Roman"/>
+          <w:i/>
+          <w:iCs/>
+          <w:sz w:val="24"/>
+          <w:szCs w:val="24"/>
+        </w:rPr>
+        <w:t>0,563*1</w:t>
+      </w:r>
+    </w:p>
+    <w:p>
+      <w:pPr>
+        <w:spacing w:line="360" w:lineRule="auto"/>
+        <w:jc w:val="both"/>
+        <w:rPr>
+          <w:rFonts w:ascii="Times New Roman" w:eastAsiaTheme="minorEastAsia" w:hAnsi="Times New Roman" w:cs="Times New Roman"/>
+          <w:i/>
+          <w:iCs/>
+          <w:sz w:val="24"/>
+          <w:szCs w:val="24"/>
+        </w:rPr>
+      </w:pPr>
+      <m:oMath>
         <m:r>
           <w:rPr>
             <w:rFonts w:ascii="Cambria Math" w:hAnsi="Cambria Math" w:cs="Times New Roman"/>
             <w:sz w:val="24"/>
             <w:szCs w:val="24"/>
           </w:rPr>
-          <m:t>=</m:t>
+          <m:t>tfidfq(data)=</m:t>
         </m:r>
       </m:oMath>
       <w:r>
@@ -17776,6 +17288,35 @@
         </w:rPr>
         <w:t>0,563</w:t>
       </w:r>
+    </w:p>
+    <w:p>
+      <w:pPr>
+        <w:spacing w:line="360" w:lineRule="auto"/>
+        <w:jc w:val="both"/>
+        <w:rPr>
+          <w:rFonts w:ascii="Times New Roman" w:hAnsi="Times New Roman" w:cs="Times New Roman"/>
+          <w:sz w:val="24"/>
+          <w:szCs w:val="24"/>
+        </w:rPr>
+      </w:pPr>
+      <w:proofErr w:type="spellStart"/>
+      <w:r>
+        <w:rPr>
+          <w:rFonts w:ascii="Times New Roman" w:eastAsiaTheme="minorEastAsia" w:hAnsi="Times New Roman" w:cs="Times New Roman"/>
+          <w:sz w:val="24"/>
+          <w:szCs w:val="24"/>
+        </w:rPr>
+        <w:t>Maka</w:t>
+      </w:r>
+      <w:proofErr w:type="spellEnd"/>
+      <w:r>
+        <w:rPr>
+          <w:rFonts w:ascii="Times New Roman" w:eastAsiaTheme="minorEastAsia" w:hAnsi="Times New Roman" w:cs="Times New Roman"/>
+          <w:sz w:val="24"/>
+          <w:szCs w:val="24"/>
+        </w:rPr>
+        <w:t xml:space="preserve"> </w:t>
+      </w:r>
       <w:r>
         <w:rPr>
           <w:rFonts w:ascii="Times New Roman" w:eastAsiaTheme="minorEastAsia" w:hAnsi="Times New Roman" w:cs="Times New Roman"/>
@@ -17784,8 +17325,9 @@
           <w:sz w:val="24"/>
           <w:szCs w:val="24"/>
         </w:rPr>
-        <w:t>*</w:t>
-      </w:r>
+        <w:t xml:space="preserve">term </w:t>
+      </w:r>
+      <w:proofErr w:type="gramStart"/>
       <w:r>
         <w:rPr>
           <w:rFonts w:ascii="Times New Roman" w:eastAsiaTheme="minorEastAsia" w:hAnsi="Times New Roman" w:cs="Times New Roman"/>
@@ -17794,7 +17336,72 @@
           <w:sz w:val="24"/>
           <w:szCs w:val="24"/>
         </w:rPr>
-        <w:t>1</w:t>
+        <w:t>frequency  inverse</w:t>
+      </w:r>
+      <w:proofErr w:type="gramEnd"/>
+      <w:r>
+        <w:rPr>
+          <w:rFonts w:ascii="Times New Roman" w:eastAsiaTheme="minorEastAsia" w:hAnsi="Times New Roman" w:cs="Times New Roman"/>
+          <w:i/>
+          <w:iCs/>
+          <w:sz w:val="24"/>
+          <w:szCs w:val="24"/>
+        </w:rPr>
+        <w:t xml:space="preserve"> document </w:t>
+      </w:r>
+      <w:proofErr w:type="spellStart"/>
+      <w:r>
+        <w:rPr>
+          <w:rFonts w:ascii="Times New Roman" w:eastAsiaTheme="minorEastAsia" w:hAnsi="Times New Roman" w:cs="Times New Roman"/>
+          <w:sz w:val="24"/>
+          <w:szCs w:val="24"/>
+        </w:rPr>
+        <w:t>dari</w:t>
+      </w:r>
+      <w:proofErr w:type="spellEnd"/>
+      <w:r>
+        <w:rPr>
+          <w:rFonts w:ascii="Times New Roman" w:eastAsiaTheme="minorEastAsia" w:hAnsi="Times New Roman" w:cs="Times New Roman"/>
+          <w:sz w:val="24"/>
+          <w:szCs w:val="24"/>
+        </w:rPr>
+        <w:t xml:space="preserve"> </w:t>
+      </w:r>
+      <w:proofErr w:type="spellStart"/>
+      <w:r>
+        <w:rPr>
+          <w:rFonts w:ascii="Times New Roman" w:eastAsiaTheme="minorEastAsia" w:hAnsi="Times New Roman" w:cs="Times New Roman"/>
+          <w:sz w:val="24"/>
+          <w:szCs w:val="24"/>
+        </w:rPr>
+        <w:t>kueri</w:t>
+      </w:r>
+      <w:proofErr w:type="spellEnd"/>
+      <w:r>
+        <w:rPr>
+          <w:rFonts w:ascii="Times New Roman" w:eastAsiaTheme="minorEastAsia" w:hAnsi="Times New Roman" w:cs="Times New Roman"/>
+          <w:sz w:val="24"/>
+          <w:szCs w:val="24"/>
+        </w:rPr>
+        <w:t xml:space="preserve"> data </w:t>
+      </w:r>
+      <w:proofErr w:type="spellStart"/>
+      <w:r>
+        <w:rPr>
+          <w:rFonts w:ascii="Times New Roman" w:eastAsiaTheme="minorEastAsia" w:hAnsi="Times New Roman" w:cs="Times New Roman"/>
+          <w:sz w:val="24"/>
+          <w:szCs w:val="24"/>
+        </w:rPr>
+        <w:t>dalah</w:t>
+      </w:r>
+      <w:proofErr w:type="spellEnd"/>
+      <w:r>
+        <w:rPr>
+          <w:rFonts w:ascii="Times New Roman" w:eastAsiaTheme="minorEastAsia" w:hAnsi="Times New Roman" w:cs="Times New Roman"/>
+          <w:sz w:val="24"/>
+          <w:szCs w:val="24"/>
+        </w:rPr>
+        <w:t xml:space="preserve"> 0,563</w:t>
       </w:r>
     </w:p>
     <w:p>
@@ -17808,12 +17415,254 @@
     </w:p>
     <w:p>
       <w:pPr>
-        <w:rPr>
-          <w:rFonts w:ascii="Times New Roman" w:hAnsi="Times New Roman" w:cs="Times New Roman"/>
-          <w:sz w:val="36"/>
-          <w:szCs w:val="36"/>
-        </w:rPr>
-      </w:pPr>
+        <w:pStyle w:val="Heading2"/>
+        <w:spacing w:line="360" w:lineRule="auto"/>
+        <w:jc w:val="both"/>
+        <w:rPr>
+          <w:rFonts w:ascii="Times New Roman" w:hAnsi="Times New Roman" w:cs="Times New Roman"/>
+          <w:b/>
+          <w:bCs/>
+          <w:color w:val="auto"/>
+          <w:sz w:val="24"/>
+          <w:szCs w:val="24"/>
+        </w:rPr>
+      </w:pPr>
+      <w:r>
+        <w:rPr>
+          <w:rFonts w:ascii="Times New Roman" w:hAnsi="Times New Roman" w:cs="Times New Roman"/>
+          <w:b/>
+          <w:bCs/>
+          <w:color w:val="auto"/>
+          <w:sz w:val="24"/>
+          <w:szCs w:val="24"/>
+        </w:rPr>
+        <w:t>3.</w:t>
+      </w:r>
+      <w:r>
+        <w:rPr>
+          <w:rFonts w:ascii="Times New Roman" w:hAnsi="Times New Roman" w:cs="Times New Roman"/>
+          <w:b/>
+          <w:bCs/>
+          <w:color w:val="auto"/>
+          <w:sz w:val="24"/>
+          <w:szCs w:val="24"/>
+        </w:rPr>
+        <w:t>2</w:t>
+      </w:r>
+      <w:r>
+        <w:rPr>
+          <w:rFonts w:ascii="Times New Roman" w:hAnsi="Times New Roman" w:cs="Times New Roman"/>
+          <w:b/>
+          <w:bCs/>
+          <w:color w:val="auto"/>
+          <w:sz w:val="24"/>
+          <w:szCs w:val="24"/>
+        </w:rPr>
+        <w:t>.</w:t>
+      </w:r>
+      <w:r>
+        <w:rPr>
+          <w:rFonts w:ascii="Times New Roman" w:hAnsi="Times New Roman" w:cs="Times New Roman"/>
+          <w:b/>
+          <w:bCs/>
+          <w:color w:val="auto"/>
+          <w:sz w:val="24"/>
+          <w:szCs w:val="24"/>
+        </w:rPr>
+        <w:tab/>
+      </w:r>
+      <w:r>
+        <w:rPr>
+          <w:rFonts w:ascii="Times New Roman" w:hAnsi="Times New Roman" w:cs="Times New Roman"/>
+          <w:b/>
+          <w:bCs/>
+          <w:i/>
+          <w:iCs/>
+          <w:color w:val="auto"/>
+          <w:sz w:val="24"/>
+          <w:szCs w:val="24"/>
+        </w:rPr>
+        <w:t xml:space="preserve">Vector Space Model (Cosine </w:t>
+      </w:r>
+      <w:proofErr w:type="spellStart"/>
+      <w:r>
+        <w:rPr>
+          <w:rFonts w:ascii="Times New Roman" w:hAnsi="Times New Roman" w:cs="Times New Roman"/>
+          <w:b/>
+          <w:bCs/>
+          <w:i/>
+          <w:iCs/>
+          <w:color w:val="auto"/>
+          <w:sz w:val="24"/>
+          <w:szCs w:val="24"/>
+        </w:rPr>
+        <w:t>smiliarity</w:t>
+      </w:r>
+      <w:proofErr w:type="spellEnd"/>
+      <w:r>
+        <w:rPr>
+          <w:rFonts w:ascii="Times New Roman" w:hAnsi="Times New Roman" w:cs="Times New Roman"/>
+          <w:b/>
+          <w:bCs/>
+          <w:i/>
+          <w:iCs/>
+          <w:color w:val="auto"/>
+          <w:sz w:val="24"/>
+          <w:szCs w:val="24"/>
+        </w:rPr>
+        <w:t>)</w:t>
+      </w:r>
+    </w:p>
+    <w:p>
+      <w:pPr>
+        <w:spacing w:line="360" w:lineRule="auto"/>
+        <w:ind w:firstLine="720"/>
+        <w:jc w:val="both"/>
+      </w:pPr>
+      <w:r>
+        <w:rPr>
+          <w:rFonts w:ascii="Times New Roman" w:hAnsi="Times New Roman" w:cs="Times New Roman"/>
+          <w:sz w:val="24"/>
+          <w:szCs w:val="24"/>
+        </w:rPr>
+        <w:t xml:space="preserve">Pada </w:t>
+      </w:r>
+      <w:proofErr w:type="spellStart"/>
+      <w:r>
+        <w:rPr>
+          <w:rFonts w:ascii="Times New Roman" w:hAnsi="Times New Roman" w:cs="Times New Roman"/>
+          <w:sz w:val="24"/>
+          <w:szCs w:val="24"/>
+        </w:rPr>
+        <w:t>Tahap</w:t>
+      </w:r>
+      <w:proofErr w:type="spellEnd"/>
+      <w:r>
+        <w:rPr>
+          <w:rFonts w:ascii="Times New Roman" w:hAnsi="Times New Roman" w:cs="Times New Roman"/>
+          <w:sz w:val="24"/>
+          <w:szCs w:val="24"/>
+        </w:rPr>
+        <w:t xml:space="preserve"> </w:t>
+      </w:r>
+      <w:proofErr w:type="spellStart"/>
+      <w:r>
+        <w:rPr>
+          <w:rFonts w:ascii="Times New Roman" w:hAnsi="Times New Roman" w:cs="Times New Roman"/>
+          <w:sz w:val="24"/>
+          <w:szCs w:val="24"/>
+        </w:rPr>
+        <w:t>ini</w:t>
+      </w:r>
+      <w:proofErr w:type="spellEnd"/>
+      <w:r>
+        <w:rPr>
+          <w:rFonts w:ascii="Times New Roman" w:hAnsi="Times New Roman" w:cs="Times New Roman"/>
+          <w:sz w:val="24"/>
+          <w:szCs w:val="24"/>
+        </w:rPr>
+        <w:t xml:space="preserve"> </w:t>
+      </w:r>
+      <w:proofErr w:type="spellStart"/>
+      <w:r>
+        <w:rPr>
+          <w:rFonts w:ascii="Times New Roman" w:hAnsi="Times New Roman" w:cs="Times New Roman"/>
+          <w:sz w:val="24"/>
+          <w:szCs w:val="24"/>
+        </w:rPr>
+        <w:t>dilakukan</w:t>
+      </w:r>
+      <w:proofErr w:type="spellEnd"/>
+      <w:r>
+        <w:rPr>
+          <w:rFonts w:ascii="Times New Roman" w:hAnsi="Times New Roman" w:cs="Times New Roman"/>
+          <w:sz w:val="24"/>
+          <w:szCs w:val="24"/>
+        </w:rPr>
+        <w:t xml:space="preserve"> </w:t>
+      </w:r>
+      <w:proofErr w:type="spellStart"/>
+      <w:r>
+        <w:rPr>
+          <w:rFonts w:ascii="Times New Roman" w:hAnsi="Times New Roman" w:cs="Times New Roman"/>
+          <w:sz w:val="24"/>
+          <w:szCs w:val="24"/>
+        </w:rPr>
+        <w:t>jarak</w:t>
+      </w:r>
+      <w:proofErr w:type="spellEnd"/>
+      <w:r>
+        <w:rPr>
+          <w:rFonts w:ascii="Times New Roman" w:hAnsi="Times New Roman" w:cs="Times New Roman"/>
+          <w:sz w:val="24"/>
+          <w:szCs w:val="24"/>
+        </w:rPr>
+        <w:t xml:space="preserve"> </w:t>
+      </w:r>
+      <w:proofErr w:type="spellStart"/>
+      <w:r>
+        <w:rPr>
+          <w:rFonts w:ascii="Times New Roman" w:hAnsi="Times New Roman" w:cs="Times New Roman"/>
+          <w:sz w:val="24"/>
+          <w:szCs w:val="24"/>
+        </w:rPr>
+        <w:t>pendekatan</w:t>
+      </w:r>
+      <w:proofErr w:type="spellEnd"/>
+      <w:r>
+        <w:rPr>
+          <w:rFonts w:ascii="Times New Roman" w:hAnsi="Times New Roman" w:cs="Times New Roman"/>
+          <w:sz w:val="24"/>
+          <w:szCs w:val="24"/>
+        </w:rPr>
+        <w:t xml:space="preserve"> </w:t>
+      </w:r>
+      <w:proofErr w:type="spellStart"/>
+      <w:r>
+        <w:rPr>
+          <w:rFonts w:ascii="Times New Roman" w:hAnsi="Times New Roman" w:cs="Times New Roman"/>
+          <w:sz w:val="24"/>
+          <w:szCs w:val="24"/>
+        </w:rPr>
+        <w:t>antara</w:t>
+      </w:r>
+      <w:proofErr w:type="spellEnd"/>
+      <w:r>
+        <w:rPr>
+          <w:rFonts w:ascii="Times New Roman" w:hAnsi="Times New Roman" w:cs="Times New Roman"/>
+          <w:sz w:val="24"/>
+          <w:szCs w:val="24"/>
+        </w:rPr>
+        <w:t xml:space="preserve"> masing-masing </w:t>
+      </w:r>
+      <w:proofErr w:type="spellStart"/>
+      <w:r>
+        <w:rPr>
+          <w:rFonts w:ascii="Times New Roman" w:hAnsi="Times New Roman" w:cs="Times New Roman"/>
+          <w:sz w:val="24"/>
+          <w:szCs w:val="24"/>
+        </w:rPr>
+        <w:t>kueri</w:t>
+      </w:r>
+      <w:proofErr w:type="spellEnd"/>
+      <w:r>
+        <w:rPr>
+          <w:rFonts w:ascii="Times New Roman" w:hAnsi="Times New Roman" w:cs="Times New Roman"/>
+          <w:sz w:val="24"/>
+          <w:szCs w:val="24"/>
+        </w:rPr>
+        <w:t xml:space="preserve"> yang </w:t>
+      </w:r>
+      <w:proofErr w:type="spellStart"/>
+      <w:r>
+        <w:rPr>
+          <w:rFonts w:ascii="Times New Roman" w:hAnsi="Times New Roman" w:cs="Times New Roman"/>
+          <w:sz w:val="24"/>
+          <w:szCs w:val="24"/>
+        </w:rPr>
+        <w:t>berada</w:t>
+      </w:r>
+      <w:proofErr w:type="spellEnd"/>
     </w:p>
     <w:p>
       <w:pPr>

</xml_diff>

<commit_message>
menambahkan vsm dan dapus
</commit_message>
<xml_diff>
--- a/LAPORAN/Laporan_Kelompok_TKI.docx
+++ b/LAPORAN/Laporan_Kelompok_TKI.docx
@@ -328,51 +328,7 @@
           <w:sz w:val="24"/>
           <w:szCs w:val="24"/>
         </w:rPr>
-        <w:t xml:space="preserve"> </w:t>
-      </w:r>
-      <w:proofErr w:type="spellStart"/>
-      <w:r>
-        <w:rPr>
-          <w:rFonts w:ascii="Times New Roman" w:hAnsi="Times New Roman" w:cs="Times New Roman"/>
-          <w:b/>
-          <w:bCs/>
-          <w:sz w:val="24"/>
-          <w:szCs w:val="24"/>
-        </w:rPr>
-        <w:t>Tugas</w:t>
-      </w:r>
-      <w:proofErr w:type="spellEnd"/>
-      <w:r>
-        <w:rPr>
-          <w:rFonts w:ascii="Times New Roman" w:hAnsi="Times New Roman" w:cs="Times New Roman"/>
-          <w:b/>
-          <w:bCs/>
-          <w:sz w:val="24"/>
-          <w:szCs w:val="24"/>
-        </w:rPr>
-        <w:t xml:space="preserve"> Mata </w:t>
-      </w:r>
-      <w:proofErr w:type="spellStart"/>
-      <w:r>
-        <w:rPr>
-          <w:rFonts w:ascii="Times New Roman" w:hAnsi="Times New Roman" w:cs="Times New Roman"/>
-          <w:b/>
-          <w:bCs/>
-          <w:sz w:val="24"/>
-          <w:szCs w:val="24"/>
-        </w:rPr>
-        <w:t>Kuliah</w:t>
-      </w:r>
-      <w:proofErr w:type="spellEnd"/>
-      <w:r>
-        <w:rPr>
-          <w:rFonts w:ascii="Times New Roman" w:hAnsi="Times New Roman" w:cs="Times New Roman"/>
-          <w:b/>
-          <w:bCs/>
-          <w:sz w:val="24"/>
-          <w:szCs w:val="24"/>
-        </w:rPr>
-        <w:t xml:space="preserve"> </w:t>
+        <w:t xml:space="preserve"> Tugas Mata Kuliah </w:t>
       </w:r>
       <w:proofErr w:type="spellStart"/>
       <w:r>
@@ -491,7 +447,6 @@
           </wp:anchor>
         </w:drawing>
       </w:r>
-      <w:proofErr w:type="spellStart"/>
       <w:r>
         <w:rPr>
           <w:rFonts w:ascii="Times New Roman" w:hAnsi="Times New Roman" w:cs="Times New Roman"/>
@@ -500,18 +455,7 @@
           <w:sz w:val="24"/>
           <w:szCs w:val="24"/>
         </w:rPr>
-        <w:t>Dosen</w:t>
-      </w:r>
-      <w:proofErr w:type="spellEnd"/>
-      <w:r>
-        <w:rPr>
-          <w:rFonts w:ascii="Times New Roman" w:hAnsi="Times New Roman" w:cs="Times New Roman"/>
-          <w:b/>
-          <w:bCs/>
-          <w:sz w:val="24"/>
-          <w:szCs w:val="24"/>
-        </w:rPr>
-        <w:t xml:space="preserve"> </w:t>
+        <w:t xml:space="preserve">Dosen </w:t>
       </w:r>
       <w:proofErr w:type="spellStart"/>
       <w:proofErr w:type="gramStart"/>
@@ -975,7 +919,7 @@
           <w:szCs w:val="28"/>
         </w:rPr>
       </w:pPr>
-      <w:bookmarkStart w:id="0" w:name="_Toc120090281"/>
+      <w:bookmarkStart w:id="0" w:name="_Toc120102978"/>
       <w:r>
         <w:rPr>
           <w:rFonts w:ascii="Times New Roman" w:hAnsi="Times New Roman" w:cs="Times New Roman"/>
@@ -1036,7 +980,7 @@
             </w:rPr>
             <w:fldChar w:fldCharType="separate"/>
           </w:r>
-          <w:hyperlink w:anchor="_Toc120090281" w:history="1">
+          <w:hyperlink w:anchor="_Toc120102978" w:history="1">
             <w:r>
               <w:rPr>
                 <w:rStyle w:val="Hyperlink"/>
@@ -1066,7 +1010,7 @@
                 <w:noProof/>
                 <w:webHidden/>
               </w:rPr>
-              <w:instrText xml:space="preserve"> PAGEREF _Toc120090281 \h </w:instrText>
+              <w:instrText xml:space="preserve"> PAGEREF _Toc120102978 \h </w:instrText>
             </w:r>
             <w:r>
               <w:rPr>
@@ -1109,7 +1053,7 @@
               <w:lang w:eastAsia="en-ID"/>
             </w:rPr>
           </w:pPr>
-          <w:hyperlink w:anchor="_Toc120090282" w:history="1">
+          <w:hyperlink w:anchor="_Toc120102979" w:history="1">
             <w:r>
               <w:rPr>
                 <w:rStyle w:val="Hyperlink"/>
@@ -1139,7 +1083,7 @@
                 <w:noProof/>
                 <w:webHidden/>
               </w:rPr>
-              <w:instrText xml:space="preserve"> PAGEREF _Toc120090282 \h </w:instrText>
+              <w:instrText xml:space="preserve"> PAGEREF _Toc120102979 \h </w:instrText>
             </w:r>
             <w:r>
               <w:rPr>
@@ -1182,7 +1126,7 @@
               <w:lang w:eastAsia="en-ID"/>
             </w:rPr>
           </w:pPr>
-          <w:hyperlink w:anchor="_Toc120090283" w:history="1">
+          <w:hyperlink w:anchor="_Toc120102980" w:history="1">
             <w:r>
               <w:rPr>
                 <w:rStyle w:val="Hyperlink"/>
@@ -1212,7 +1156,7 @@
                 <w:noProof/>
                 <w:webHidden/>
               </w:rPr>
-              <w:instrText xml:space="preserve"> PAGEREF _Toc120090283 \h </w:instrText>
+              <w:instrText xml:space="preserve"> PAGEREF _Toc120102980 \h </w:instrText>
             </w:r>
             <w:r>
               <w:rPr>
@@ -1255,7 +1199,7 @@
               <w:lang w:eastAsia="en-ID"/>
             </w:rPr>
           </w:pPr>
-          <w:hyperlink w:anchor="_Toc120090284" w:history="1">
+          <w:hyperlink w:anchor="_Toc120102981" w:history="1">
             <w:r>
               <w:rPr>
                 <w:rStyle w:val="Hyperlink"/>
@@ -1285,7 +1229,7 @@
                 <w:noProof/>
                 <w:webHidden/>
               </w:rPr>
-              <w:instrText xml:space="preserve"> PAGEREF _Toc120090284 \h </w:instrText>
+              <w:instrText xml:space="preserve"> PAGEREF _Toc120102981 \h </w:instrText>
             </w:r>
             <w:r>
               <w:rPr>
@@ -1329,7 +1273,7 @@
               <w:lang w:eastAsia="en-ID"/>
             </w:rPr>
           </w:pPr>
-          <w:hyperlink w:anchor="_Toc120090285" w:history="1">
+          <w:hyperlink w:anchor="_Toc120102982" w:history="1">
             <w:r>
               <w:rPr>
                 <w:rStyle w:val="Hyperlink"/>
@@ -1377,7 +1321,7 @@
                 <w:noProof/>
                 <w:webHidden/>
               </w:rPr>
-              <w:instrText xml:space="preserve"> PAGEREF _Toc120090285 \h </w:instrText>
+              <w:instrText xml:space="preserve"> PAGEREF _Toc120102982 \h </w:instrText>
             </w:r>
             <w:r>
               <w:rPr>
@@ -1421,7 +1365,7 @@
               <w:lang w:eastAsia="en-ID"/>
             </w:rPr>
           </w:pPr>
-          <w:hyperlink w:anchor="_Toc120090286" w:history="1">
+          <w:hyperlink w:anchor="_Toc120102983" w:history="1">
             <w:r>
               <w:rPr>
                 <w:rStyle w:val="Hyperlink"/>
@@ -1469,7 +1413,7 @@
                 <w:noProof/>
                 <w:webHidden/>
               </w:rPr>
-              <w:instrText xml:space="preserve"> PAGEREF _Toc120090286 \h </w:instrText>
+              <w:instrText xml:space="preserve"> PAGEREF _Toc120102983 \h </w:instrText>
             </w:r>
             <w:r>
               <w:rPr>
@@ -1513,7 +1457,7 @@
               <w:lang w:eastAsia="en-ID"/>
             </w:rPr>
           </w:pPr>
-          <w:hyperlink w:anchor="_Toc120090287" w:history="1">
+          <w:hyperlink w:anchor="_Toc120102984" w:history="1">
             <w:r>
               <w:rPr>
                 <w:rStyle w:val="Hyperlink"/>
@@ -1561,7 +1505,7 @@
                 <w:noProof/>
                 <w:webHidden/>
               </w:rPr>
-              <w:instrText xml:space="preserve"> PAGEREF _Toc120090287 \h </w:instrText>
+              <w:instrText xml:space="preserve"> PAGEREF _Toc120102984 \h </w:instrText>
             </w:r>
             <w:r>
               <w:rPr>
@@ -1605,7 +1549,7 @@
               <w:lang w:eastAsia="en-ID"/>
             </w:rPr>
           </w:pPr>
-          <w:hyperlink w:anchor="_Toc120090288" w:history="1">
+          <w:hyperlink w:anchor="_Toc120102985" w:history="1">
             <w:r>
               <w:rPr>
                 <w:rStyle w:val="Hyperlink"/>
@@ -1653,7 +1597,7 @@
                 <w:noProof/>
                 <w:webHidden/>
               </w:rPr>
-              <w:instrText xml:space="preserve"> PAGEREF _Toc120090288 \h </w:instrText>
+              <w:instrText xml:space="preserve"> PAGEREF _Toc120102985 \h </w:instrText>
             </w:r>
             <w:r>
               <w:rPr>
@@ -1696,7 +1640,7 @@
               <w:lang w:eastAsia="en-ID"/>
             </w:rPr>
           </w:pPr>
-          <w:hyperlink w:anchor="_Toc120090289" w:history="1">
+          <w:hyperlink w:anchor="_Toc120102986" w:history="1">
             <w:r>
               <w:rPr>
                 <w:rStyle w:val="Hyperlink"/>
@@ -1726,7 +1670,7 @@
                 <w:noProof/>
                 <w:webHidden/>
               </w:rPr>
-              <w:instrText xml:space="preserve"> PAGEREF _Toc120090289 \h </w:instrText>
+              <w:instrText xml:space="preserve"> PAGEREF _Toc120102986 \h </w:instrText>
             </w:r>
             <w:r>
               <w:rPr>
@@ -1770,7 +1714,7 @@
               <w:lang w:eastAsia="en-ID"/>
             </w:rPr>
           </w:pPr>
-          <w:hyperlink w:anchor="_Toc120090290" w:history="1">
+          <w:hyperlink w:anchor="_Toc120102987" w:history="1">
             <w:r>
               <w:rPr>
                 <w:rStyle w:val="Hyperlink"/>
@@ -1828,7 +1772,7 @@
                 <w:noProof/>
                 <w:webHidden/>
               </w:rPr>
-              <w:instrText xml:space="preserve"> PAGEREF _Toc120090290 \h </w:instrText>
+              <w:instrText xml:space="preserve"> PAGEREF _Toc120102987 \h </w:instrText>
             </w:r>
             <w:r>
               <w:rPr>
@@ -1872,7 +1816,7 @@
               <w:lang w:eastAsia="en-ID"/>
             </w:rPr>
           </w:pPr>
-          <w:hyperlink w:anchor="_Toc120090291" w:history="1">
+          <w:hyperlink w:anchor="_Toc120102988" w:history="1">
             <w:r>
               <w:rPr>
                 <w:rStyle w:val="Hyperlink"/>
@@ -1920,7 +1864,7 @@
                 <w:noProof/>
                 <w:webHidden/>
               </w:rPr>
-              <w:instrText xml:space="preserve"> PAGEREF _Toc120090291 \h </w:instrText>
+              <w:instrText xml:space="preserve"> PAGEREF _Toc120102988 \h </w:instrText>
             </w:r>
             <w:r>
               <w:rPr>
@@ -1964,7 +1908,7 @@
               <w:lang w:eastAsia="en-ID"/>
             </w:rPr>
           </w:pPr>
-          <w:hyperlink w:anchor="_Toc120090292" w:history="1">
+          <w:hyperlink w:anchor="_Toc120102989" w:history="1">
             <w:r>
               <w:rPr>
                 <w:rStyle w:val="Hyperlink"/>
@@ -2014,7 +1958,7 @@
                 <w:noProof/>
                 <w:webHidden/>
               </w:rPr>
-              <w:instrText xml:space="preserve"> PAGEREF _Toc120090292 \h </w:instrText>
+              <w:instrText xml:space="preserve"> PAGEREF _Toc120102989 \h </w:instrText>
             </w:r>
             <w:r>
               <w:rPr>
@@ -2035,6 +1979,173 @@
                 <w:webHidden/>
               </w:rPr>
               <w:t>5</w:t>
+            </w:r>
+            <w:r>
+              <w:rPr>
+                <w:noProof/>
+                <w:webHidden/>
+              </w:rPr>
+              <w:fldChar w:fldCharType="end"/>
+            </w:r>
+          </w:hyperlink>
+        </w:p>
+        <w:p>
+          <w:pPr>
+            <w:pStyle w:val="TOC1"/>
+            <w:tabs>
+              <w:tab w:val="right" w:leader="dot" w:pos="7927"/>
+            </w:tabs>
+            <w:rPr>
+              <w:rFonts w:eastAsiaTheme="minorEastAsia"/>
+              <w:noProof/>
+              <w:lang w:eastAsia="en-ID"/>
+            </w:rPr>
+          </w:pPr>
+          <w:hyperlink w:anchor="_Toc120102990" w:history="1">
+            <w:r>
+              <w:rPr>
+                <w:rStyle w:val="Hyperlink"/>
+                <w:rFonts w:ascii="Times New Roman" w:hAnsi="Times New Roman" w:cs="Times New Roman"/>
+                <w:b/>
+                <w:bCs/>
+                <w:noProof/>
+              </w:rPr>
+              <w:t>BAB III</w:t>
+            </w:r>
+            <w:r>
+              <w:rPr>
+                <w:noProof/>
+                <w:webHidden/>
+              </w:rPr>
+              <w:tab/>
+            </w:r>
+            <w:r>
+              <w:rPr>
+                <w:noProof/>
+                <w:webHidden/>
+              </w:rPr>
+              <w:fldChar w:fldCharType="begin"/>
+            </w:r>
+            <w:r>
+              <w:rPr>
+                <w:noProof/>
+                <w:webHidden/>
+              </w:rPr>
+              <w:instrText xml:space="preserve"> PAGEREF _Toc120102990 \h </w:instrText>
+            </w:r>
+            <w:r>
+              <w:rPr>
+                <w:noProof/>
+                <w:webHidden/>
+              </w:rPr>
+            </w:r>
+            <w:r>
+              <w:rPr>
+                <w:noProof/>
+                <w:webHidden/>
+              </w:rPr>
+              <w:fldChar w:fldCharType="separate"/>
+            </w:r>
+            <w:r>
+              <w:rPr>
+                <w:noProof/>
+                <w:webHidden/>
+              </w:rPr>
+              <w:t>7</w:t>
+            </w:r>
+            <w:r>
+              <w:rPr>
+                <w:noProof/>
+                <w:webHidden/>
+              </w:rPr>
+              <w:fldChar w:fldCharType="end"/>
+            </w:r>
+          </w:hyperlink>
+        </w:p>
+        <w:p>
+          <w:pPr>
+            <w:pStyle w:val="TOC2"/>
+            <w:tabs>
+              <w:tab w:val="left" w:pos="880"/>
+              <w:tab w:val="right" w:leader="dot" w:pos="7927"/>
+            </w:tabs>
+            <w:rPr>
+              <w:rFonts w:eastAsiaTheme="minorEastAsia"/>
+              <w:noProof/>
+              <w:lang w:eastAsia="en-ID"/>
+            </w:rPr>
+          </w:pPr>
+          <w:hyperlink w:anchor="_Toc120102991" w:history="1">
+            <w:r>
+              <w:rPr>
+                <w:rStyle w:val="Hyperlink"/>
+                <w:rFonts w:ascii="Times New Roman" w:hAnsi="Times New Roman" w:cs="Times New Roman"/>
+                <w:b/>
+                <w:bCs/>
+                <w:noProof/>
+              </w:rPr>
+              <w:t>3.1.</w:t>
+            </w:r>
+            <w:r>
+              <w:rPr>
+                <w:rFonts w:eastAsiaTheme="minorEastAsia"/>
+                <w:noProof/>
+                <w:lang w:eastAsia="en-ID"/>
+              </w:rPr>
+              <w:tab/>
+            </w:r>
+            <w:r>
+              <w:rPr>
+                <w:rStyle w:val="Hyperlink"/>
+                <w:rFonts w:ascii="Times New Roman" w:hAnsi="Times New Roman" w:cs="Times New Roman"/>
+                <w:b/>
+                <w:bCs/>
+                <w:i/>
+                <w:iCs/>
+                <w:noProof/>
+              </w:rPr>
+              <w:t>Term Frequency Inverse Document Frequency</w:t>
+            </w:r>
+            <w:r>
+              <w:rPr>
+                <w:noProof/>
+                <w:webHidden/>
+              </w:rPr>
+              <w:tab/>
+            </w:r>
+            <w:r>
+              <w:rPr>
+                <w:noProof/>
+                <w:webHidden/>
+              </w:rPr>
+              <w:fldChar w:fldCharType="begin"/>
+            </w:r>
+            <w:r>
+              <w:rPr>
+                <w:noProof/>
+                <w:webHidden/>
+              </w:rPr>
+              <w:instrText xml:space="preserve"> PAGEREF _Toc120102991 \h </w:instrText>
+            </w:r>
+            <w:r>
+              <w:rPr>
+                <w:noProof/>
+                <w:webHidden/>
+              </w:rPr>
+            </w:r>
+            <w:r>
+              <w:rPr>
+                <w:noProof/>
+                <w:webHidden/>
+              </w:rPr>
+              <w:fldChar w:fldCharType="separate"/>
+            </w:r>
+            <w:r>
+              <w:rPr>
+                <w:noProof/>
+                <w:webHidden/>
+              </w:rPr>
+              <w:t>7</w:t>
             </w:r>
             <w:r>
               <w:rPr>
@@ -2197,7 +2308,7 @@
           <w:szCs w:val="28"/>
         </w:rPr>
       </w:pPr>
-      <w:bookmarkStart w:id="1" w:name="_Toc120090282"/>
+      <w:bookmarkStart w:id="1" w:name="_Toc120102979"/>
       <w:r>
         <w:rPr>
           <w:rFonts w:ascii="Times New Roman" w:hAnsi="Times New Roman" w:cs="Times New Roman"/>
@@ -2207,7 +2318,6 @@
           <w:sz w:val="28"/>
           <w:szCs w:val="28"/>
         </w:rPr>
-        <w:lastRenderedPageBreak/>
         <w:t xml:space="preserve">DAFTAR </w:t>
       </w:r>
       <w:r>
@@ -2703,7 +2813,7 @@
           <w:szCs w:val="28"/>
         </w:rPr>
       </w:pPr>
-      <w:bookmarkStart w:id="2" w:name="_Toc120090283"/>
+      <w:bookmarkStart w:id="2" w:name="_Toc120102980"/>
       <w:r>
         <w:rPr>
           <w:rFonts w:ascii="Times New Roman" w:hAnsi="Times New Roman" w:cs="Times New Roman"/>
@@ -2713,7 +2823,6 @@
           <w:sz w:val="28"/>
           <w:szCs w:val="28"/>
         </w:rPr>
-        <w:lastRenderedPageBreak/>
         <w:t xml:space="preserve">DAFTAR </w:t>
       </w:r>
       <w:r>
@@ -3023,7 +3132,7 @@
           <w:szCs w:val="28"/>
         </w:rPr>
       </w:pPr>
-      <w:bookmarkStart w:id="3" w:name="_Toc120090284"/>
+      <w:bookmarkStart w:id="3" w:name="_Toc120102981"/>
       <w:r>
         <w:rPr>
           <w:rFonts w:ascii="Times New Roman" w:hAnsi="Times New Roman" w:cs="Times New Roman"/>
@@ -3069,8 +3178,7 @@
           <w:color w:val="auto"/>
         </w:rPr>
       </w:pPr>
-      <w:bookmarkStart w:id="4" w:name="_Toc120090285"/>
-      <w:proofErr w:type="spellStart"/>
+      <w:bookmarkStart w:id="4" w:name="_Toc120102982"/>
       <w:r>
         <w:rPr>
           <w:rFonts w:ascii="Times New Roman" w:hAnsi="Times New Roman" w:cs="Times New Roman"/>
@@ -3080,9 +3188,9 @@
           <w:sz w:val="24"/>
           <w:szCs w:val="24"/>
         </w:rPr>
-        <w:t>Latar</w:t>
-      </w:r>
-      <w:proofErr w:type="spellEnd"/>
+        <w:t xml:space="preserve">Latar </w:t>
+      </w:r>
+      <w:proofErr w:type="spellStart"/>
       <w:r>
         <w:rPr>
           <w:rFonts w:ascii="Times New Roman" w:hAnsi="Times New Roman" w:cs="Times New Roman"/>
@@ -3092,9 +3200,9 @@
           <w:sz w:val="24"/>
           <w:szCs w:val="24"/>
         </w:rPr>
-        <w:t xml:space="preserve"> </w:t>
-      </w:r>
-      <w:proofErr w:type="spellStart"/>
+        <w:t>belakang</w:t>
+      </w:r>
+      <w:proofErr w:type="spellEnd"/>
       <w:r>
         <w:rPr>
           <w:rFonts w:ascii="Times New Roman" w:hAnsi="Times New Roman" w:cs="Times New Roman"/>
@@ -3104,9 +3212,9 @@
           <w:sz w:val="24"/>
           <w:szCs w:val="24"/>
         </w:rPr>
-        <w:t>belakang</w:t>
-      </w:r>
-      <w:proofErr w:type="spellEnd"/>
+        <w:t xml:space="preserve"> </w:t>
+      </w:r>
+      <w:proofErr w:type="spellStart"/>
       <w:r>
         <w:rPr>
           <w:rFonts w:ascii="Times New Roman" w:hAnsi="Times New Roman" w:cs="Times New Roman"/>
@@ -3116,9 +3224,10 @@
           <w:sz w:val="24"/>
           <w:szCs w:val="24"/>
         </w:rPr>
-        <w:t xml:space="preserve"> </w:t>
-      </w:r>
-      <w:proofErr w:type="spellStart"/>
+        <w:t>masalah</w:t>
+      </w:r>
+      <w:bookmarkEnd w:id="4"/>
+      <w:proofErr w:type="spellEnd"/>
       <w:r>
         <w:rPr>
           <w:rFonts w:ascii="Times New Roman" w:hAnsi="Times New Roman" w:cs="Times New Roman"/>
@@ -3128,27 +3237,14 @@
           <w:sz w:val="24"/>
           <w:szCs w:val="24"/>
         </w:rPr>
-        <w:t>masalah</w:t>
-      </w:r>
-      <w:bookmarkEnd w:id="4"/>
-      <w:proofErr w:type="spellEnd"/>
+        <w:t xml:space="preserve"> </w:t>
+      </w:r>
       <w:r>
         <w:rPr>
           <w:rFonts w:ascii="Times New Roman" w:hAnsi="Times New Roman" w:cs="Times New Roman"/>
           <w:b/>
           <w:bCs/>
           <w:color w:val="auto"/>
-          <w:sz w:val="24"/>
-          <w:szCs w:val="24"/>
-        </w:rPr>
-        <w:t xml:space="preserve"> </w:t>
-      </w:r>
-      <w:r>
-        <w:rPr>
-          <w:rFonts w:ascii="Times New Roman" w:hAnsi="Times New Roman" w:cs="Times New Roman"/>
-          <w:b/>
-          <w:bCs/>
-          <w:color w:val="auto"/>
         </w:rPr>
         <w:tab/>
       </w:r>
@@ -3164,23 +3260,13 @@
           <w:szCs w:val="24"/>
         </w:rPr>
       </w:pPr>
-      <w:proofErr w:type="spellStart"/>
-      <w:r>
-        <w:rPr>
-          <w:rFonts w:ascii="Times New Roman" w:hAnsi="Times New Roman" w:cs="Times New Roman"/>
-          <w:sz w:val="24"/>
-          <w:szCs w:val="24"/>
-        </w:rPr>
-        <w:t>Saat</w:t>
-      </w:r>
-      <w:proofErr w:type="spellEnd"/>
-      <w:r>
-        <w:rPr>
-          <w:rFonts w:ascii="Times New Roman" w:hAnsi="Times New Roman" w:cs="Times New Roman"/>
-          <w:sz w:val="24"/>
-          <w:szCs w:val="24"/>
-        </w:rPr>
-        <w:t xml:space="preserve"> </w:t>
+      <w:r>
+        <w:rPr>
+          <w:rFonts w:ascii="Times New Roman" w:hAnsi="Times New Roman" w:cs="Times New Roman"/>
+          <w:sz w:val="24"/>
+          <w:szCs w:val="24"/>
+        </w:rPr>
+        <w:t xml:space="preserve">Saat </w:t>
       </w:r>
       <w:proofErr w:type="spellStart"/>
       <w:r>
@@ -3384,18 +3470,8 @@
           <w:sz w:val="24"/>
           <w:szCs w:val="24"/>
         </w:rPr>
-        <w:t xml:space="preserve">David M. </w:t>
-      </w:r>
-      <w:proofErr w:type="spellStart"/>
-      <w:r>
-        <w:rPr>
-          <w:rFonts w:ascii="Times New Roman" w:hAnsi="Times New Roman" w:cs="Times New Roman"/>
-          <w:sz w:val="24"/>
-          <w:szCs w:val="24"/>
-        </w:rPr>
-        <w:t>Blei</w:t>
-      </w:r>
-      <w:proofErr w:type="spellEnd"/>
+        <w:t>David M. Blei</w:t>
+      </w:r>
       <w:r>
         <w:rPr>
           <w:rFonts w:ascii="Times New Roman" w:hAnsi="Times New Roman" w:cs="Times New Roman"/>
@@ -3599,7 +3675,7 @@
           <w:sz w:val="24"/>
           <w:szCs w:val="24"/>
         </w:rPr>
-        <w:instrText>ADDIN CSL_CITATION {"citationItems":[{"id":"ITEM-1","itemData":{"DOI":"10.1073/pnas.1702076114","ISSN":"10916490","PMID":"28784795","abstract":"Data science has attracted a lot of attention, promising to turn vast amounts of data into useful predictions and insights. In this article, we ask why scientists should care about data science. To answer, we discuss data science from three perspectives: statistical, computational, and human. Although each of the three is a critical component of data science, we argue that the effective combination of all three components is the essence of what data science is about.","author":[{"dropping-particle":"","family":"Blei","given":"David M.","non-dropping-particle":"","parse-names":false,"suffix":""},{"dropping-particle":"","family":"Smyth","given":"Padhraic","non-dropping-particle":"","parse-names":false,"suffix":""}],"container-title":"Proceedings of the National Academy of Sciences of the United States of America","id":"ITEM-1","issue":"33","issued":{"date-parts":[["2017","8","15"]]},"page":"8689-8692","publisher":"National Academy of Sciences","title":"Science and data science","type":"article","volume":"114"},"uris":["http://www.mendeley.com/documents/?uuid=f86abe56-b725-3d34-a036-b3ef8fdb0671"]}],"mendeley":{"formattedCitation":"(Blei &amp; Smyth, 2017)","plainTextFormattedCitation":"(Blei &amp; Smyth, 2017)","previouslyFormattedCitation":"(Blei &amp; Smyth, 2017)"},"properties":{"noteIndex":0},"schema":"https://github.com/citation-style-language/schema/raw/master/csl-citation.json"}</w:instrText>
+        <w:instrText>ADDIN CSL_CITATION {"citationItems":[{"id":"ITEM-1","itemData":{"DOI":"10.1073/pnas.1702076114","ISSN":"10916490","PMID":"28784795","abstract":"Data science has attracted a lot of attention, promising to turn vast amounts of data into useful predictions and insights. In this article, we ask why scientists should care about data science. To answer, we discuss data science from three perspectives: statistical, computational, and human. Although each of the three is a critical component of data science, we argue that the effective combination of all three components is the essence of what data science is about.","author":[{"dropping-particle":"","family":"Blei","given":"David M.","non-dropping-particle":"","parse-names":false,"suffix":""},{"dropping-particle":"","family":"Smyth","given":"Padhraic","non-dropping-particle":"","parse-names":false,"suffix":""}],"container-title":"Proceedings of the National Academy of Sciences of the United States of America","id":"ITEM-1","issue":"33","issued":{"date-parts":[["2017","8"]]},"page":"8689-8692","publisher":"National Academy of Sciences","title":"Science and data science","type":"article","volume":"114"},"uris":["http://www.mendeley.com/documents/?uuid=f86abe56-b725-3d34-a036-b3ef8fdb0671","http://www.mendeley.com/documents/?uuid=2b6656cb-45a1-4341-86a4-64b3fe0986a0"]}],"mendeley":{"formattedCitation":"(Blei &amp; Smyth, 2017)","plainTextFormattedCitation":"(Blei &amp; Smyth, 2017)","previouslyFormattedCitation":"(Blei &amp; Smyth, 2017)"},"properties":{"noteIndex":0},"schema":"https://github.com/citation-style-language/schema/raw/master/csl-citation.json"}</w:instrText>
       </w:r>
       <w:r>
         <w:rPr>
@@ -3962,7 +4038,7 @@
           <w:sz w:val="24"/>
           <w:szCs w:val="24"/>
         </w:rPr>
-        <w:instrText>ADDIN CSL_CITATION {"citationItems":[{"id":"ITEM-1","itemData":{"DOI":"10.29303/jtika.v2i1.87","abstract":"Indonesia is a country where earthquake often occurs. This circumstances lead to many amount of news about earthquake in Indonesia was served. One popular way to provide news is through online article. Online article that contains information about earthquake often classified to Economic, Health, and Tourism category. Text classification can help the process of this article categorization. In this paper, a research about how multinomial naïve bayes performs on categorization of online article about earthquake in Indonesia was done. TF-IDF was used to determine weight of each feature. The testing was done by using unigram feature, bigram feature, and the combination of both . Furthermore, the testing was also done by removing stemming and stopwords removal from preprocessing. The highest F-measure obtained by 5-fold cross validation is 95.20% from a scenario where combination of both unigam and bigram feature used plus stemming and stopwords removal are included in preprocessing.","author":[{"dropping-particle":"","family":"Sabrani","given":"Alif","non-dropping-particle":"","parse-names":false,"suffix":""},{"dropping-particle":"","family":"Wedashwara W.","given":"I Gede Wirarama","non-dropping-particle":"","parse-names":false,"suffix":""},{"dropping-particle":"","family":"Bimantoro","given":"Fitri","non-dropping-particle":"","parse-names":false,"suffix":""}],"container-title":"Jurnal Teknologi Informasi, Komputer, dan Aplikasinya (JTIKA )","id":"ITEM-1","issue":"1","issued":{"date-parts":[["2020","3","31"]]},"page":"89-100","publisher":"Universitas Mataram","title":"Multinomial Naïve Bayes untuk Klasifikasi Artikel Online tentang Gempa di Indonesia","type":"article-journal","volume":"2"},"uris":["http://www.mendeley.com/documents/?uuid=3eb412e7-4493-3c2b-a72b-7c1995fba79c"]}],"mendeley":{"formattedCitation":"(Sabrani et al., 2020)","plainTextFormattedCitation":"(Sabrani et al., 2020)"},"properties":{"noteIndex":0},"schema":"https://github.com/citation-style-language/schema/raw/master/csl-citation.json"}</w:instrText>
+        <w:instrText>ADDIN CSL_CITATION {"citationItems":[{"id":"ITEM-1","itemData":{"DOI":"10.29303/jtika.v2i1.87","abstract":"Indonesia is a country where earthquake often occurs. This circumstances lead to many amount of news about earthquake in Indonesia was served. One popular way to provide news is through online article. Online article that contains information about earthquake often classified to Economic, Health, and Tourism category. Text classification can help the process of this article categorization. In this paper, a research about how multinomial naïve bayes performs on categorization of online article about earthquake in Indonesia was done. TF-IDF was used to determine weight of each feature. The testing was done by using unigram feature, bigram feature, and the combination of both . Furthermore, the testing was also done by removing stemming and stopwords removal from preprocessing. The highest F-measure obtained by 5-fold cross validation is 95.20% from a scenario where combination of both unigam and bigram feature used plus stemming and stopwords removal are included in preprocessing.","author":[{"dropping-particle":"","family":"Sabrani","given":"Alif","non-dropping-particle":"","parse-names":false,"suffix":""},{"dropping-particle":"","family":"Wedashwara W.","given":"I Gede Wirarama","non-dropping-particle":"","parse-names":false,"suffix":""},{"dropping-particle":"","family":"Bimantoro","given":"Fitri","non-dropping-particle":"","parse-names":false,"suffix":""}],"container-title":"Jurnal Teknologi Informasi, Komputer, dan Aplikasinya (JTIKA )","id":"ITEM-1","issue":"1","issued":{"date-parts":[["2020"]]},"page":"89-100","title":"Multinomial Naïve Bayes untuk Klasifikasi Artikel Online tentang Gempa di Indonesia","type":"article-journal","volume":"2"},"uris":["http://www.mendeley.com/documents/?uuid=80329179-0a55-49d0-afea-82330f0e6a7d"]}],"mendeley":{"formattedCitation":"(Sabrani et al., 2020)","plainTextFormattedCitation":"(Sabrani et al., 2020)","previouslyFormattedCitation":"(Sabrani et al., 2020)"},"properties":{"noteIndex":0},"schema":"https://github.com/citation-style-language/schema/raw/master/csl-citation.json"}</w:instrText>
       </w:r>
       <w:r>
         <w:rPr>
@@ -4385,7 +4461,7 @@
           <w:sz w:val="24"/>
           <w:szCs w:val="24"/>
         </w:rPr>
-        <w:instrText>ADDIN CSL_CITATION {"citationItems":[{"id":"ITEM-1","itemData":{"DOI":"10.1007/s10489-020-01922-x","ISSN":"15737497","abstract":"This paper addresses the problem of responding to user queries by fetching the most relevant object from a clustered set of objects. It addresses the common drawbacks of cluster-based approaches and targets fast, high-quality information retrieval. For this purpose, a novel cluster-based information retrieval approach is proposed, named Cluster-based Retrieval using Pattern Mining (CRPM). This approach integrates various clustering and pattern mining algorithms. First, it generates clusters of objects that contain similar objects. Three clustering algorithms based on k-means, DBSCAN (Density-based spatial clustering of applications with noise), and Spectral are suggested to minimize the number of shared terms among the clusters of objects. Second, frequent and high-utility pattern mining algorithms are performed on each cluster to extract the pattern bases. Third, the clusters of objects are ranked for every query. In this context, two ranking strategies are proposed: i) Score Pattern Computing (SPC), which calculates a score representing the similarity between a user query and a cluster; and ii) Weighted Terms in Clusters (WTC), which calculates a weight for every term and uses the relevant terms to compute the score between a user query and each cluster. Irrelevant information derived from the pattern bases is also used to deal with unexpected user queries. To evaluate the proposed approach, extensive experiments were carried out on two use cases: the documents and tweets corpus. The results showed that the designed approach outperformed traditional and cluster-based information retrieval approaches in terms of the quality of the returned objects while being very competitive in terms of runtime.","author":[{"dropping-particle":"","family":"Djenouri","given":"Youcef","non-dropping-particle":"","parse-names":false,"suffix":""},{"dropping-particle":"","family":"Belhadi","given":"Asma","non-dropping-particle":"","parse-names":false,"suffix":""},{"dropping-particle":"","family":"Djenouri","given":"Djamel","non-dropping-particle":"","parse-names":false,"suffix":""},{"dropping-particle":"","family":"Lin","given":"Jerry Chun Wei","non-dropping-particle":"","parse-names":false,"suffix":""}],"container-title":"Applied Intelligence","id":"ITEM-1","issue":"4","issued":{"date-parts":[["2021","4","1"]]},"page":"1888-1903","publisher":"Springer","title":"Cluster-based information retrieval using pattern mining","type":"article-journal","volume":"51"},"uris":["http://www.mendeley.com/documents/?uuid=c9789255-749e-3c5c-85ed-98b43b204ef8"]}],"mendeley":{"formattedCitation":"(Djenouri et al., 2021)","plainTextFormattedCitation":"(Djenouri et al., 2021)","previouslyFormattedCitation":"(Djenouri et al., 2021)"},"properties":{"noteIndex":0},"schema":"https://github.com/citation-style-language/schema/raw/master/csl-citation.json"}</w:instrText>
+        <w:instrText>ADDIN CSL_CITATION {"citationItems":[{"id":"ITEM-1","itemData":{"DOI":"10.1007/s10489-020-01922-x","ISBN":"1048902001922","ISSN":"15737497","abstract":"This paper addresses the problem of responding to user queries by fetching the most relevant object from a clustered set of objects. It addresses the common drawbacks of cluster-based approaches and targets fast, high-quality information retrieval. For this purpose, a novel cluster-based information retrieval approach is proposed, named Cluster-based Retrieval using Pattern Mining (CRPM). This approach integrates various clustering and pattern mining algorithms. First, it generates clusters of objects that contain similar objects. Three clustering algorithms based on k-means, DBSCAN (Density-based spatial clustering of applications with noise), and Spectral are suggested to minimize the number of shared terms among the clusters of objects. Second, frequent and high-utility pattern mining algorithms are performed on each cluster to extract the pattern bases. Third, the clusters of objects are ranked for every query. In this context, two ranking strategies are proposed: i) Score Pattern Computing (SPC), which calculates a score representing the similarity between a user query and a cluster; and ii) Weighted Terms in Clusters (WTC), which calculates a weight for every term and uses the relevant terms to compute the score between a user query and each cluster. Irrelevant information derived from the pattern bases is also used to deal with unexpected user queries. To evaluate the proposed approach, extensive experiments were carried out on two use cases: the documents and tweets corpus. The results showed that the designed approach outperformed traditional and cluster-based information retrieval approaches in terms of the quality of the returned objects while being very competitive in terms of runtime.","author":[{"dropping-particle":"","family":"Djenouri","given":"Youcef","non-dropping-particle":"","parse-names":false,"suffix":""},{"dropping-particle":"","family":"Belhadi","given":"Asma","non-dropping-particle":"","parse-names":false,"suffix":""},{"dropping-particle":"","family":"Djenouri","given":"Djamel","non-dropping-particle":"","parse-names":false,"suffix":""},{"dropping-particle":"","family":"Lin","given":"Jerry Chun Wei","non-dropping-particle":"","parse-names":false,"suffix":""}],"container-title":"Applied Intelligence","id":"ITEM-1","issue":"4","issued":{"date-parts":[["2021"]]},"page":"1888-1903","publisher":"Applied Intelligence","title":"Cluster-based information retrieval using pattern mining","type":"article-journal","volume":"51"},"uris":["http://www.mendeley.com/documents/?uuid=5f87d38b-c545-477c-8748-cf2caccfe151"]}],"mendeley":{"formattedCitation":"(Djenouri et al., 2021)","plainTextFormattedCitation":"(Djenouri et al., 2021)","previouslyFormattedCitation":"(Djenouri et al., 2021)"},"properties":{"noteIndex":0},"schema":"https://github.com/citation-style-language/schema/raw/master/csl-citation.json"}</w:instrText>
       </w:r>
       <w:r>
         <w:rPr>
@@ -4808,7 +4884,7 @@
           <w:sz w:val="24"/>
           <w:szCs w:val="24"/>
         </w:rPr>
-        <w:instrText>ADDIN CSL_CITATION {"citationItems":[{"id":"ITEM-1","itemData":{"DOI":"10.30872/jsakti.v2i2.2681","abstract":"Penelitian ini bertujuan untuk menemukan kombinasi dan urutan preprocessing dalam text mining yang paling maksimal untuk klasifikasi bidang jurnal berbahasa Indonesia berdasarkan judul dan abstraknya. Tahap-tahap preprocessing yang akan diterapkan terdiri dari case folding, stemming, stopwords removal, transformasi VSM (Vector Space Model), dan SMOTE. Namun, pengamatan tiap skenario berfokus pada stemming dan dua teknik stopwords removal, yaitu stopwords removal berbasis kamus, dan berbasis document frequency setelah melewati proses transformasi ke dalam bentuk VSM dengan pembobotan TF-IDF (Term Trequency–Inverse Document Frequency). Proses klasifikasi mengadopsi algoritma k-NN (K-Nearest Neighbour), yang menentukan kelas suatu data tes dengan melihat tetangga terdekatnya. Dalam penelitian ini, metrik untuk menemukan jarak tetangga terdekat adalah Cosine Similarity. Pengujian klasifikasi menggunakan 10-Fold Cross Validation untuk menghasilkan confusion matrix sebagai hasil akhir. Kinerja klasifikasi terbaik dicapai dengan persentase accuracy sebesar 72.91% dan precision mencapai 73,36%.","author":[{"dropping-particle":"","family":"Ma'rifah","given":"Hidayatul","non-dropping-particle":"","parse-names":false,"suffix":""},{"dropping-particle":"","family":"Wibawa","given":"Aji Prasetya","non-dropping-particle":"","parse-names":false,"suffix":""},{"dropping-particle":"","family":"Akbar","given":"Muhammad Iqbal","non-dropping-particle":"","parse-names":false,"suffix":""}],"container-title":"Sains, Aplikasi, Komputasi dan Teknologi Informasi","id":"ITEM-1","issue":"2","issued":{"date-parts":[["2020","4","6"]]},"page":"70","publisher":"Universitas Mulawarman","title":"Klasifikasi Artikel Ilmiah Dengan Berbagai Skenario Preprocessing","type":"article-journal","volume":"2"},"uris":["http://www.mendeley.com/documents/?uuid=b57c352d-7657-37b7-b4ac-ef0c0bb2b4c9"]}],"mendeley":{"formattedCitation":"(Ma’rifah et al., 2020)","plainTextFormattedCitation":"(Ma’rifah et al., 2020)","previouslyFormattedCitation":"(Ma’rifah et al., 2020)"},"properties":{"noteIndex":0},"schema":"https://github.com/citation-style-language/schema/raw/master/csl-citation.json"}</w:instrText>
+        <w:instrText>ADDIN CSL_CITATION {"citationItems":[{"id":"ITEM-1","itemData":{"DOI":"10.30872/jsakti.v2i2.2681","abstract":"Penelitian ini bertujuan untuk menemukan kombinasi dan urutan preprocessing dalam text mining yang paling maksimal untuk klasifikasi bidang jurnal berbahasa Indonesia berdasarkan judul dan abstraknya. Tahap-tahap preprocessing yang akan diterapkan terdiri dari case folding, stemming, stopwords removal, transformasi VSM (Vector Space Model), dan SMOTE. Namun, pengamatan tiap skenario berfokus pada stemming dan dua teknik stopwords removal, yaitu stopwords removal berbasis kamus, dan berbasis document frequency setelah melewati proses transformasi ke dalam bentuk VSM dengan pembobotan TF-IDF (Term Trequency–Inverse Document Frequency). Proses klasifikasi mengadopsi algoritma k-NN (K-Nearest Neighbour), yang menentukan kelas suatu data tes dengan melihat tetangga terdekatnya. Dalam penelitian ini, metrik untuk menemukan jarak tetangga terdekat adalah Cosine Similarity. Pengujian klasifikasi menggunakan 10-Fold Cross Validation untuk menghasilkan confusion matrix sebagai hasil akhir. Kinerja klasifikasi terbaik dicapai dengan persentase accuracy sebesar 72.91% dan precision mencapai 73,36%.","author":[{"dropping-particle":"","family":"Ma'rifah","given":"Hidayatul","non-dropping-particle":"","parse-names":false,"suffix":""},{"dropping-particle":"","family":"Wibawa","given":"Aji Prasetya","non-dropping-particle":"","parse-names":false,"suffix":""},{"dropping-particle":"","family":"Akbar","given":"Muhammad Iqbal","non-dropping-particle":"","parse-names":false,"suffix":""}],"container-title":"Sains, Aplikasi, Komputasi dan Teknologi Informasi","id":"ITEM-1","issue":"2","issued":{"date-parts":[["2020"]]},"page":"70","title":"Klasifikasi Artikel Ilmiah Dengan Berbagai Skenario Preprocessing","type":"article-journal","volume":"2"},"uris":["http://www.mendeley.com/documents/?uuid=8aa45af0-7e5a-4df1-81fd-c9dddb34a3af"]}],"mendeley":{"formattedCitation":"(Ma’rifah et al., 2020)","plainTextFormattedCitation":"(Ma’rifah et al., 2020)","previouslyFormattedCitation":"(Ma’rifah et al., 2020)"},"properties":{"noteIndex":0},"schema":"https://github.com/citation-style-language/schema/raw/master/csl-citation.json"}</w:instrText>
       </w:r>
       <w:r>
         <w:rPr>
@@ -5425,7 +5501,6 @@
         </w:rPr>
         <w:t>.</w:t>
       </w:r>
-      <w:proofErr w:type="spellStart"/>
       <w:r>
         <w:rPr>
           <w:rFonts w:ascii="Times New Roman" w:hAnsi="Times New Roman" w:cs="Times New Roman"/>
@@ -5434,7 +5509,6 @@
         </w:rPr>
         <w:t>Maka</w:t>
       </w:r>
-      <w:proofErr w:type="spellEnd"/>
       <w:r>
         <w:rPr>
           <w:rFonts w:ascii="Times New Roman" w:hAnsi="Times New Roman" w:cs="Times New Roman"/>
@@ -5763,7 +5837,7 @@
           <w:sz w:val="24"/>
           <w:szCs w:val="24"/>
         </w:rPr>
-        <w:instrText>ADDIN CSL_CITATION {"citationItems":[{"id":"ITEM-1","itemData":{"DOI":"10.24123/saintek.v2i1.4045","abstract":"Abstract—Propelled by the modern technological innovations data and text will be more abundant throughout the year. With this much text, automatic text summarization is needed now more than ever to help summarize a text. Automatic text summarization is defined as the creation of a shortened version of a text by a computer program, the product of this procedure still contains the most important points of the original text. Statistical approaches is one of automatic text summarization method. There is 5 statistical approaches that being used namely aggregation similarity method, frequency method, location method, title method (if text has a title), dan tf-based query method (if text doesn’t have a title). Cosine similarity is used to calculate title method, aggregation similarity method, and tf- based query method. There is two type of validation, user validation and system validation. For system validation compare the similarity between human summary and summary generated by program, which result in accuracy of 76.7647% for summary with 30% length of the original journal. For user validation result in 82% accuracy. The conclusion based on user validation and system validation is statistical approaches is suitable for automatic text summarization.Keywords: automatic text summarization, statistical approaches, Indonesian document, cosine similarity\r Abstrak— Dengan kemajuan teknologi jumlah data dan teks akan semakin melimpah sepanjang tahun. Dengan banyaknya teks ini dibutuhkan bantuan automatic text summarization untuk merangkum teks tersebut. Automatic text summarization didefinisikan sebagai versi singkat dari suatu teks menggunakan program komputer yang hasilnya masih memiliki informasi penting berupa gagasan dasar dan kata atau kalimat yang dapat merepresentasikan keseluruhan teks original. Salah satu metode dalam automatic text summarization adalah pendekatan statistika. Pendekatan statistika yang digunakan ada 5 yaitu aggregation similarity method, frequency method, location method, title method (bila teks memiliki judul), dan tf-based query method (bila teks tidak memiliki judul). Cosine similarity dipakai untuk perhitungan title method, tf-based query method, dan aggregation similarity method. Validasi dilakukan dengan dua macam validasi. Pertama adalah validasi sistem dengan membandingkan similaritas antara rangkuman program dan rangkuman manusia, yang menghasilkan akurasi 76.7647% untuk rangkuman dengan panjang 30% dari jurnal original. Kedua a…","author":[{"dropping-particle":"","family":"Setyawan","given":"Christopher","non-dropping-particle":"","parse-names":false,"suffix":""},{"dropping-particle":"","family":"Benarkah","given":"Njoto","non-dropping-particle":"","parse-names":false,"suffix":""},{"dropping-particle":"","family":"Prasetyo","given":"Vincentius Riandaru","non-dropping-particle":"","parse-names":false,"suffix":""}],"container-title":"KELUWIH: Jurnal Sains dan Teknologi","id":"ITEM-1","issue":"1","issued":{"date-parts":[["2021","2","28"]]},"publisher":"University of Surabaya","title":"Automatic Text Summarization Berdasarkan Pendekatan Statistika pada Dokumen Berbahasa Indonesia","type":"article-journal","volume":"2"},"uris":["http://www.mendeley.com/documents/?uuid=ad79ba57-6b81-3e53-be6e-5b66e2f8ee0e"]}],"mendeley":{"formattedCitation":"(Setyawan et al., 2021)","plainTextFormattedCitation":"(Setyawan et al., 2021)","previouslyFormattedCitation":"(Setyawan et al., 2021)"},"properties":{"noteIndex":0},"schema":"https://github.com/citation-style-language/schema/raw/master/csl-citation.json"}</w:instrText>
+        <w:instrText>ADDIN CSL_CITATION {"citationItems":[{"id":"ITEM-1","itemData":{"DOI":"10.24123/saintek.v2i1.4045","abstract":"Abstract—Propelled by the modern technological innovations data and text will be more abundant throughout the year. With this much text, automatic text summarization is needed now more than ever to help summarize a text. Automatic text summarization is defined as the creation of a shortened version of a text by a computer program, the product of this procedure still contains the most important points of the original text. Statistical approaches is one of automatic text summarization method. There is 5 statistical approaches that being used namely aggregation similarity method, frequency method, location method, title method (if text has a title), dan tf-based query method (if text doesn’t have a title). Cosine similarity is used to calculate title method, aggregation similarity method, and tf- based query method. There is two type of validation, user validation and system validation. For system validation compare the similarity between human summary and summary generated by program, which result in accuracy of 76.7647% for summary with 30% length of the original journal. For user validation result in 82% accuracy. The conclusion based on user validation and system validation is statistical approaches is suitable for automatic text summarization.Keywords: automatic text summarization, statistical approaches, Indonesian document, cosine similarity\r Abstrak— Dengan kemajuan teknologi jumlah data dan teks akan semakin melimpah sepanjang tahun. Dengan banyaknya teks ini dibutuhkan bantuan automatic text summarization untuk merangkum teks tersebut. Automatic text summarization didefinisikan sebagai versi singkat dari suatu teks menggunakan program komputer yang hasilnya masih memiliki informasi penting berupa gagasan dasar dan kata atau kalimat yang dapat merepresentasikan keseluruhan teks original. Salah satu metode dalam automatic text summarization adalah pendekatan statistika. Pendekatan statistika yang digunakan ada 5 yaitu aggregation similarity method, frequency method, location method, title method (bila teks memiliki judul), dan tf-based query method (bila teks tidak memiliki judul). Cosine similarity dipakai untuk perhitungan title method, tf-based query method, dan aggregation similarity method. Validasi dilakukan dengan dua macam validasi. Pertama adalah validasi sistem dengan membandingkan similaritas antara rangkuman program dan rangkuman manusia, yang menghasilkan akurasi 76.7647% untuk rangkuman dengan panjang 30% dari jurnal original. Kedua a…","author":[{"dropping-particle":"","family":"Setyawan","given":"Christopher","non-dropping-particle":"","parse-names":false,"suffix":""},{"dropping-particle":"","family":"Benarkah","given":"Njoto","non-dropping-particle":"","parse-names":false,"suffix":""},{"dropping-particle":"","family":"Prasetyo","given":"Vincentius Riandaru","non-dropping-particle":"","parse-names":false,"suffix":""}],"container-title":"KELUWIH: Jurnal Sains dan Teknologi","id":"ITEM-1","issue":"1","issued":{"date-parts":[["2021"]]},"page":"1-7","title":"Automatic Text Summarization Berdasarkan Pendekatan Statistika pada Dokumen Berbahasa Indonesia","type":"article-journal","volume":"2"},"uris":["http://www.mendeley.com/documents/?uuid=d1abd4e5-16b6-4306-bb6f-81ebbd107fa8"]}],"mendeley":{"formattedCitation":"(Setyawan et al., 2021)","plainTextFormattedCitation":"(Setyawan et al., 2021)","previouslyFormattedCitation":"(Setyawan et al., 2021)"},"properties":{"noteIndex":0},"schema":"https://github.com/citation-style-language/schema/raw/master/csl-citation.json"}</w:instrText>
       </w:r>
       <w:r>
         <w:rPr>
@@ -6967,7 +7041,7 @@
           <w:sz w:val="24"/>
           <w:szCs w:val="24"/>
         </w:rPr>
-        <w:instrText>ADDIN CSL_CITATION {"citationItems":[{"id":"ITEM-1","itemData":{"DOI":"10.30872/jsakti.v2i2.2681","abstract":"Penelitian ini bertujuan untuk menemukan kombinasi dan urutan preprocessing dalam text mining yang paling maksimal untuk klasifikasi bidang jurnal berbahasa Indonesia berdasarkan judul dan abstraknya. Tahap-tahap preprocessing yang akan diterapkan terdiri dari case folding, stemming, stopwords removal, transformasi VSM (Vector Space Model), dan SMOTE. Namun, pengamatan tiap skenario berfokus pada stemming dan dua teknik stopwords removal, yaitu stopwords removal berbasis kamus, dan berbasis document frequency setelah melewati proses transformasi ke dalam bentuk VSM dengan pembobotan TF-IDF (Term Trequency–Inverse Document Frequency). Proses klasifikasi mengadopsi algoritma k-NN (K-Nearest Neighbour), yang menentukan kelas suatu data tes dengan melihat tetangga terdekatnya. Dalam penelitian ini, metrik untuk menemukan jarak tetangga terdekat adalah Cosine Similarity. Pengujian klasifikasi menggunakan 10-Fold Cross Validation untuk menghasilkan confusion matrix sebagai hasil akhir. Kinerja klasifikasi terbaik dicapai dengan persentase accuracy sebesar 72.91% dan precision mencapai 73,36%.","author":[{"dropping-particle":"","family":"Ma'rifah","given":"Hidayatul","non-dropping-particle":"","parse-names":false,"suffix":""},{"dropping-particle":"","family":"Wibawa","given":"Aji Prasetya","non-dropping-particle":"","parse-names":false,"suffix":""},{"dropping-particle":"","family":"Akbar","given":"Muhammad Iqbal","non-dropping-particle":"","parse-names":false,"suffix":""}],"container-title":"Sains, Aplikasi, Komputasi dan Teknologi Informasi","id":"ITEM-1","issue":"2","issued":{"date-parts":[["2020","4","6"]]},"page":"70","publisher":"Universitas Mulawarman","title":"Klasifikasi Artikel Ilmiah Dengan Berbagai Skenario Preprocessing","type":"article-journal","volume":"2"},"uris":["http://www.mendeley.com/documents/?uuid=b57c352d-7657-37b7-b4ac-ef0c0bb2b4c9"]}],"mendeley":{"formattedCitation":"(Ma’rifah et al., 2020)","plainTextFormattedCitation":"(Ma’rifah et al., 2020)","previouslyFormattedCitation":"(Ma’rifah et al., 2020)"},"properties":{"noteIndex":0},"schema":"https://github.com/citation-style-language/schema/raw/master/csl-citation.json"}</w:instrText>
+        <w:instrText>ADDIN CSL_CITATION {"citationItems":[{"id":"ITEM-1","itemData":{"DOI":"10.30872/jsakti.v2i2.2681","abstract":"Penelitian ini bertujuan untuk menemukan kombinasi dan urutan preprocessing dalam text mining yang paling maksimal untuk klasifikasi bidang jurnal berbahasa Indonesia berdasarkan judul dan abstraknya. Tahap-tahap preprocessing yang akan diterapkan terdiri dari case folding, stemming, stopwords removal, transformasi VSM (Vector Space Model), dan SMOTE. Namun, pengamatan tiap skenario berfokus pada stemming dan dua teknik stopwords removal, yaitu stopwords removal berbasis kamus, dan berbasis document frequency setelah melewati proses transformasi ke dalam bentuk VSM dengan pembobotan TF-IDF (Term Trequency–Inverse Document Frequency). Proses klasifikasi mengadopsi algoritma k-NN (K-Nearest Neighbour), yang menentukan kelas suatu data tes dengan melihat tetangga terdekatnya. Dalam penelitian ini, metrik untuk menemukan jarak tetangga terdekat adalah Cosine Similarity. Pengujian klasifikasi menggunakan 10-Fold Cross Validation untuk menghasilkan confusion matrix sebagai hasil akhir. Kinerja klasifikasi terbaik dicapai dengan persentase accuracy sebesar 72.91% dan precision mencapai 73,36%.","author":[{"dropping-particle":"","family":"Ma'rifah","given":"Hidayatul","non-dropping-particle":"","parse-names":false,"suffix":""},{"dropping-particle":"","family":"Wibawa","given":"Aji Prasetya","non-dropping-particle":"","parse-names":false,"suffix":""},{"dropping-particle":"","family":"Akbar","given":"Muhammad Iqbal","non-dropping-particle":"","parse-names":false,"suffix":""}],"container-title":"Sains, Aplikasi, Komputasi dan Teknologi Informasi","id":"ITEM-1","issue":"2","issued":{"date-parts":[["2020"]]},"page":"70","title":"Klasifikasi Artikel Ilmiah Dengan Berbagai Skenario Preprocessing","type":"article-journal","volume":"2"},"uris":["http://www.mendeley.com/documents/?uuid=8aa45af0-7e5a-4df1-81fd-c9dddb34a3af"]}],"mendeley":{"formattedCitation":"(Ma’rifah et al., 2020)","plainTextFormattedCitation":"(Ma’rifah et al., 2020)","previouslyFormattedCitation":"(Ma’rifah et al., 2020)"},"properties":{"noteIndex":0},"schema":"https://github.com/citation-style-language/schema/raw/master/csl-citation.json"}</w:instrText>
       </w:r>
       <w:r>
         <w:rPr>
@@ -7043,7 +7117,7 @@
           <w:szCs w:val="24"/>
         </w:rPr>
       </w:pPr>
-      <w:bookmarkStart w:id="5" w:name="_Toc120090286"/>
+      <w:bookmarkStart w:id="5" w:name="_Toc120102983"/>
       <w:proofErr w:type="spellStart"/>
       <w:r>
         <w:rPr>
@@ -7701,7 +7775,7 @@
           <w:szCs w:val="24"/>
         </w:rPr>
       </w:pPr>
-      <w:bookmarkStart w:id="6" w:name="_Toc120090287"/>
+      <w:bookmarkStart w:id="6" w:name="_Toc120102984"/>
       <w:proofErr w:type="spellStart"/>
       <w:r>
         <w:rPr>
@@ -8514,7 +8588,7 @@
           <w:szCs w:val="24"/>
         </w:rPr>
       </w:pPr>
-      <w:bookmarkStart w:id="7" w:name="_Toc120090288"/>
+      <w:bookmarkStart w:id="7" w:name="_Toc120102985"/>
       <w:r>
         <w:rPr>
           <w:rFonts w:ascii="Times New Roman" w:hAnsi="Times New Roman" w:cs="Times New Roman"/>
@@ -9244,7 +9318,7 @@
           <w:szCs w:val="28"/>
         </w:rPr>
       </w:pPr>
-      <w:bookmarkStart w:id="8" w:name="_Toc120090289"/>
+      <w:bookmarkStart w:id="8" w:name="_Toc120102986"/>
       <w:r>
         <w:rPr>
           <w:rFonts w:ascii="Times New Roman" w:hAnsi="Times New Roman" w:cs="Times New Roman"/>
@@ -9294,7 +9368,7 @@
           <w:szCs w:val="24"/>
         </w:rPr>
       </w:pPr>
-      <w:bookmarkStart w:id="9" w:name="_Toc120090290"/>
+      <w:bookmarkStart w:id="9" w:name="_Toc120102987"/>
       <w:r>
         <w:rPr>
           <w:rFonts w:ascii="Times New Roman" w:hAnsi="Times New Roman" w:cs="Times New Roman"/>
@@ -9882,7 +9956,7 @@
           <w:noProof/>
         </w:rPr>
         <w:drawing>
-          <wp:anchor distT="0" distB="0" distL="114300" distR="114300" simplePos="0" relativeHeight="251665408" behindDoc="1" locked="0" layoutInCell="1" allowOverlap="1" wp14:anchorId="18984407" wp14:editId="74B9FA3E">
+          <wp:anchor distT="0" distB="0" distL="114300" distR="114300" simplePos="0" relativeHeight="251657216" behindDoc="1" locked="0" layoutInCell="1" allowOverlap="1" wp14:anchorId="18984407" wp14:editId="74B9FA3E">
             <wp:simplePos x="0" y="0"/>
             <wp:positionH relativeFrom="column">
               <wp:posOffset>876300</wp:posOffset>
@@ -10053,7 +10127,7 @@
           <w:szCs w:val="24"/>
         </w:rPr>
       </w:pPr>
-      <w:bookmarkStart w:id="13" w:name="_Toc120090291"/>
+      <w:bookmarkStart w:id="13" w:name="_Toc120102988"/>
       <w:r>
         <w:rPr>
           <w:rFonts w:ascii="Times New Roman" w:hAnsi="Times New Roman" w:cs="Times New Roman"/>
@@ -10637,21 +10711,12 @@
       </w:pPr>
       <w:bookmarkStart w:id="14" w:name="_Toc120084454"/>
       <w:bookmarkStart w:id="15" w:name="_Toc120090157"/>
-      <w:proofErr w:type="spellStart"/>
       <w:r>
         <w:rPr>
           <w:rFonts w:ascii="Times New Roman" w:hAnsi="Times New Roman" w:cs="Times New Roman"/>
           <w:color w:val="auto"/>
         </w:rPr>
-        <w:t>Tabel</w:t>
-      </w:r>
-      <w:proofErr w:type="spellEnd"/>
-      <w:r>
-        <w:rPr>
-          <w:rFonts w:ascii="Times New Roman" w:hAnsi="Times New Roman" w:cs="Times New Roman"/>
-          <w:color w:val="auto"/>
-        </w:rPr>
-        <w:t xml:space="preserve"> </w:t>
+        <w:t xml:space="preserve">Tabel </w:t>
       </w:r>
       <w:r>
         <w:rPr>
@@ -11558,7 +11623,7 @@
           <w:noProof/>
         </w:rPr>
         <w:drawing>
-          <wp:anchor distT="0" distB="0" distL="114300" distR="114300" simplePos="0" relativeHeight="251668480" behindDoc="0" locked="0" layoutInCell="1" allowOverlap="1" wp14:anchorId="04DC1121" wp14:editId="660CA1F1">
+          <wp:anchor distT="0" distB="0" distL="114300" distR="114300" simplePos="0" relativeHeight="251659264" behindDoc="0" locked="0" layoutInCell="1" allowOverlap="1" wp14:anchorId="04DC1121" wp14:editId="660CA1F1">
             <wp:simplePos x="0" y="0"/>
             <wp:positionH relativeFrom="column">
               <wp:posOffset>137193</wp:posOffset>
@@ -11838,21 +11903,12 @@
         </w:rPr>
       </w:pPr>
       <w:bookmarkStart w:id="17" w:name="_Toc120090158"/>
-      <w:proofErr w:type="spellStart"/>
       <w:r>
         <w:rPr>
           <w:rFonts w:ascii="Times New Roman" w:hAnsi="Times New Roman" w:cs="Times New Roman"/>
           <w:color w:val="auto"/>
         </w:rPr>
-        <w:t>Tabel</w:t>
-      </w:r>
-      <w:proofErr w:type="spellEnd"/>
-      <w:r>
-        <w:rPr>
-          <w:rFonts w:ascii="Times New Roman" w:hAnsi="Times New Roman" w:cs="Times New Roman"/>
-          <w:color w:val="auto"/>
-        </w:rPr>
-        <w:t xml:space="preserve"> 2.</w:t>
+        <w:t>Tabel 2.</w:t>
       </w:r>
       <w:r>
         <w:rPr>
@@ -12501,7 +12557,7 @@
           <w:szCs w:val="24"/>
         </w:rPr>
       </w:pPr>
-      <w:bookmarkStart w:id="18" w:name="_Toc120090292"/>
+      <w:bookmarkStart w:id="18" w:name="_Toc120102989"/>
       <w:r>
         <w:rPr>
           <w:rFonts w:ascii="Times New Roman" w:hAnsi="Times New Roman" w:cs="Times New Roman"/>
@@ -12552,23 +12608,13 @@
           <w:szCs w:val="24"/>
         </w:rPr>
       </w:pPr>
-      <w:proofErr w:type="spellStart"/>
-      <w:r>
-        <w:rPr>
-          <w:rFonts w:ascii="Times New Roman" w:hAnsi="Times New Roman" w:cs="Times New Roman"/>
-          <w:sz w:val="24"/>
-          <w:szCs w:val="24"/>
-        </w:rPr>
-        <w:t>Tahap</w:t>
-      </w:r>
-      <w:proofErr w:type="spellEnd"/>
-      <w:r>
-        <w:rPr>
-          <w:rFonts w:ascii="Times New Roman" w:hAnsi="Times New Roman" w:cs="Times New Roman"/>
-          <w:sz w:val="24"/>
-          <w:szCs w:val="24"/>
-        </w:rPr>
-        <w:t xml:space="preserve"> </w:t>
+      <w:r>
+        <w:rPr>
+          <w:rFonts w:ascii="Times New Roman" w:hAnsi="Times New Roman" w:cs="Times New Roman"/>
+          <w:sz w:val="24"/>
+          <w:szCs w:val="24"/>
+        </w:rPr>
+        <w:t xml:space="preserve">Tahap </w:t>
       </w:r>
       <w:proofErr w:type="spellStart"/>
       <w:r>
@@ -12705,23 +12751,13 @@
           <w:szCs w:val="24"/>
         </w:rPr>
       </w:pPr>
-      <w:proofErr w:type="spellStart"/>
-      <w:r>
-        <w:rPr>
-          <w:rFonts w:ascii="Times New Roman" w:hAnsi="Times New Roman" w:cs="Times New Roman"/>
-          <w:sz w:val="24"/>
-          <w:szCs w:val="24"/>
-        </w:rPr>
-        <w:t>Adalah</w:t>
-      </w:r>
-      <w:proofErr w:type="spellEnd"/>
-      <w:r>
-        <w:rPr>
-          <w:rFonts w:ascii="Times New Roman" w:hAnsi="Times New Roman" w:cs="Times New Roman"/>
-          <w:sz w:val="24"/>
-          <w:szCs w:val="24"/>
-        </w:rPr>
-        <w:t xml:space="preserve"> </w:t>
+      <w:r>
+        <w:rPr>
+          <w:rFonts w:ascii="Times New Roman" w:hAnsi="Times New Roman" w:cs="Times New Roman"/>
+          <w:sz w:val="24"/>
+          <w:szCs w:val="24"/>
+        </w:rPr>
+        <w:t xml:space="preserve">Adalah </w:t>
       </w:r>
       <w:proofErr w:type="spellStart"/>
       <w:r>
@@ -12972,23 +13008,13 @@
           <w:szCs w:val="24"/>
         </w:rPr>
       </w:pPr>
-      <w:proofErr w:type="spellStart"/>
-      <w:r>
-        <w:rPr>
-          <w:rFonts w:ascii="Times New Roman" w:hAnsi="Times New Roman" w:cs="Times New Roman"/>
-          <w:sz w:val="24"/>
-          <w:szCs w:val="24"/>
-        </w:rPr>
-        <w:t>Adalah</w:t>
-      </w:r>
-      <w:proofErr w:type="spellEnd"/>
-      <w:r>
-        <w:rPr>
-          <w:rFonts w:ascii="Times New Roman" w:hAnsi="Times New Roman" w:cs="Times New Roman"/>
-          <w:sz w:val="24"/>
-          <w:szCs w:val="24"/>
-        </w:rPr>
-        <w:t xml:space="preserve"> </w:t>
+      <w:r>
+        <w:rPr>
+          <w:rFonts w:ascii="Times New Roman" w:hAnsi="Times New Roman" w:cs="Times New Roman"/>
+          <w:sz w:val="24"/>
+          <w:szCs w:val="24"/>
+        </w:rPr>
+        <w:t xml:space="preserve">Adalah </w:t>
       </w:r>
       <w:proofErr w:type="spellStart"/>
       <w:r>
@@ -13095,23 +13121,13 @@
           <w:szCs w:val="24"/>
         </w:rPr>
       </w:pPr>
-      <w:proofErr w:type="spellStart"/>
-      <w:r>
-        <w:rPr>
-          <w:rFonts w:ascii="Times New Roman" w:hAnsi="Times New Roman" w:cs="Times New Roman"/>
-          <w:sz w:val="24"/>
-          <w:szCs w:val="24"/>
-        </w:rPr>
-        <w:t>Adalah</w:t>
-      </w:r>
-      <w:proofErr w:type="spellEnd"/>
-      <w:r>
-        <w:rPr>
-          <w:rFonts w:ascii="Times New Roman" w:hAnsi="Times New Roman" w:cs="Times New Roman"/>
-          <w:sz w:val="24"/>
-          <w:szCs w:val="24"/>
-        </w:rPr>
-        <w:t xml:space="preserve"> </w:t>
+      <w:r>
+        <w:rPr>
+          <w:rFonts w:ascii="Times New Roman" w:hAnsi="Times New Roman" w:cs="Times New Roman"/>
+          <w:sz w:val="24"/>
+          <w:szCs w:val="24"/>
+        </w:rPr>
+        <w:t xml:space="preserve">Adalah </w:t>
       </w:r>
       <w:proofErr w:type="spellStart"/>
       <w:r>
@@ -13247,23 +13263,13 @@
           <w:szCs w:val="24"/>
         </w:rPr>
       </w:pPr>
-      <w:proofErr w:type="spellStart"/>
-      <w:r>
-        <w:rPr>
-          <w:rFonts w:ascii="Times New Roman" w:hAnsi="Times New Roman" w:cs="Times New Roman"/>
-          <w:sz w:val="24"/>
-          <w:szCs w:val="24"/>
-        </w:rPr>
-        <w:t>Adalah</w:t>
-      </w:r>
-      <w:proofErr w:type="spellEnd"/>
-      <w:r>
-        <w:rPr>
-          <w:rFonts w:ascii="Times New Roman" w:hAnsi="Times New Roman" w:cs="Times New Roman"/>
-          <w:sz w:val="24"/>
-          <w:szCs w:val="24"/>
-        </w:rPr>
-        <w:t xml:space="preserve"> </w:t>
+      <w:r>
+        <w:rPr>
+          <w:rFonts w:ascii="Times New Roman" w:hAnsi="Times New Roman" w:cs="Times New Roman"/>
+          <w:sz w:val="24"/>
+          <w:szCs w:val="24"/>
+        </w:rPr>
+        <w:t xml:space="preserve">Adalah </w:t>
       </w:r>
       <w:proofErr w:type="spellStart"/>
       <w:r>
@@ -13718,22 +13724,13 @@
         </w:rPr>
       </w:pPr>
       <w:bookmarkStart w:id="19" w:name="_Toc120090159"/>
-      <w:proofErr w:type="spellStart"/>
       <w:r>
         <w:rPr>
           <w:rFonts w:ascii="Times New Roman" w:hAnsi="Times New Roman" w:cs="Times New Roman"/>
           <w:color w:val="auto"/>
         </w:rPr>
         <w:lastRenderedPageBreak/>
-        <w:t>Tabel</w:t>
-      </w:r>
-      <w:proofErr w:type="spellEnd"/>
-      <w:r>
-        <w:rPr>
-          <w:rFonts w:ascii="Times New Roman" w:hAnsi="Times New Roman" w:cs="Times New Roman"/>
-          <w:color w:val="auto"/>
-        </w:rPr>
-        <w:t xml:space="preserve"> 2.</w:t>
+        <w:t>Tabel 2.</w:t>
       </w:r>
       <w:r>
         <w:rPr>
@@ -14077,25 +14074,7 @@
           <w:sz w:val="24"/>
           <w:szCs w:val="24"/>
         </w:rPr>
-        <w:t xml:space="preserve">ada </w:t>
-      </w:r>
-      <w:proofErr w:type="spellStart"/>
-      <w:r>
-        <w:rPr>
-          <w:rFonts w:ascii="Times New Roman" w:hAnsi="Times New Roman" w:cs="Times New Roman"/>
-          <w:sz w:val="24"/>
-          <w:szCs w:val="24"/>
-        </w:rPr>
-        <w:t>Tabel</w:t>
-      </w:r>
-      <w:proofErr w:type="spellEnd"/>
-      <w:r>
-        <w:rPr>
-          <w:rFonts w:ascii="Times New Roman" w:hAnsi="Times New Roman" w:cs="Times New Roman"/>
-          <w:sz w:val="24"/>
-          <w:szCs w:val="24"/>
-        </w:rPr>
-        <w:t xml:space="preserve"> 2.3 </w:t>
+        <w:t xml:space="preserve">ada Tabel 2.3 </w:t>
       </w:r>
       <w:proofErr w:type="spellStart"/>
       <w:r>
@@ -14671,6 +14650,7 @@
           <w:szCs w:val="28"/>
         </w:rPr>
       </w:pPr>
+      <w:bookmarkStart w:id="20" w:name="_Toc120102990"/>
       <w:r>
         <w:rPr>
           <w:rFonts w:ascii="Times New Roman" w:hAnsi="Times New Roman" w:cs="Times New Roman"/>
@@ -14694,6 +14674,7 @@
         </w:rPr>
         <w:t>III</w:t>
       </w:r>
+      <w:bookmarkEnd w:id="20"/>
     </w:p>
     <w:p/>
     <w:p>
@@ -14711,6 +14692,7 @@
           <w:szCs w:val="24"/>
         </w:rPr>
       </w:pPr>
+      <w:bookmarkStart w:id="21" w:name="_Toc120102991"/>
       <w:r>
         <w:rPr>
           <w:rFonts w:ascii="Times New Roman" w:hAnsi="Times New Roman" w:cs="Times New Roman"/>
@@ -14746,6 +14728,7 @@
         </w:rPr>
         <w:t>Term Frequency Inverse Document Frequency</w:t>
       </w:r>
+      <w:bookmarkEnd w:id="21"/>
     </w:p>
     <w:p>
       <w:pPr>
@@ -14764,25 +14747,7 @@
           <w:sz w:val="24"/>
           <w:szCs w:val="24"/>
         </w:rPr>
-        <w:t xml:space="preserve">Pada </w:t>
-      </w:r>
-      <w:proofErr w:type="spellStart"/>
-      <w:r>
-        <w:rPr>
-          <w:rFonts w:ascii="Times New Roman" w:hAnsi="Times New Roman" w:cs="Times New Roman"/>
-          <w:sz w:val="24"/>
-          <w:szCs w:val="24"/>
-        </w:rPr>
-        <w:t>Tahap</w:t>
-      </w:r>
-      <w:proofErr w:type="spellEnd"/>
-      <w:r>
-        <w:rPr>
-          <w:rFonts w:ascii="Times New Roman" w:hAnsi="Times New Roman" w:cs="Times New Roman"/>
-          <w:sz w:val="24"/>
-          <w:szCs w:val="24"/>
-        </w:rPr>
-        <w:t xml:space="preserve"> </w:t>
+        <w:t xml:space="preserve">Pada Tahap </w:t>
       </w:r>
       <w:proofErr w:type="spellStart"/>
       <w:r>
@@ -15364,21 +15329,12 @@
           <w:color w:val="auto"/>
         </w:rPr>
       </w:pPr>
-      <w:proofErr w:type="spellStart"/>
       <w:r>
         <w:rPr>
           <w:rFonts w:ascii="Times New Roman" w:hAnsi="Times New Roman" w:cs="Times New Roman"/>
           <w:color w:val="auto"/>
         </w:rPr>
-        <w:t>Tabel</w:t>
-      </w:r>
-      <w:proofErr w:type="spellEnd"/>
-      <w:r>
-        <w:rPr>
-          <w:rFonts w:ascii="Times New Roman" w:hAnsi="Times New Roman" w:cs="Times New Roman"/>
-          <w:color w:val="auto"/>
-        </w:rPr>
-        <w:t xml:space="preserve"> </w:t>
+        <w:t xml:space="preserve">Tabel </w:t>
       </w:r>
       <w:r>
         <w:rPr>
@@ -15809,21 +15765,12 @@
           <w:color w:val="auto"/>
         </w:rPr>
       </w:pPr>
-      <w:proofErr w:type="spellStart"/>
       <w:r>
         <w:rPr>
           <w:rFonts w:ascii="Times New Roman" w:hAnsi="Times New Roman" w:cs="Times New Roman"/>
           <w:color w:val="auto"/>
         </w:rPr>
-        <w:t>Tabel</w:t>
-      </w:r>
-      <w:proofErr w:type="spellEnd"/>
-      <w:r>
-        <w:rPr>
-          <w:rFonts w:ascii="Times New Roman" w:hAnsi="Times New Roman" w:cs="Times New Roman"/>
-          <w:color w:val="auto"/>
-        </w:rPr>
-        <w:t xml:space="preserve"> </w:t>
+        <w:t xml:space="preserve">Tabel </w:t>
       </w:r>
       <w:r>
         <w:rPr>
@@ -16262,23 +16209,13 @@
         </w:rPr>
         <w:tab/>
       </w:r>
-      <w:proofErr w:type="spellStart"/>
-      <w:r>
-        <w:rPr>
-          <w:rFonts w:ascii="Times New Roman" w:hAnsi="Times New Roman" w:cs="Times New Roman"/>
-          <w:sz w:val="24"/>
-          <w:szCs w:val="24"/>
-        </w:rPr>
-        <w:t>Tahap</w:t>
-      </w:r>
-      <w:proofErr w:type="spellEnd"/>
-      <w:r>
-        <w:rPr>
-          <w:rFonts w:ascii="Times New Roman" w:hAnsi="Times New Roman" w:cs="Times New Roman"/>
-          <w:sz w:val="24"/>
-          <w:szCs w:val="24"/>
-        </w:rPr>
-        <w:t xml:space="preserve"> </w:t>
+      <w:r>
+        <w:rPr>
+          <w:rFonts w:ascii="Times New Roman" w:hAnsi="Times New Roman" w:cs="Times New Roman"/>
+          <w:sz w:val="24"/>
+          <w:szCs w:val="24"/>
+        </w:rPr>
+        <w:t xml:space="preserve">Tahap </w:t>
       </w:r>
       <w:r>
         <w:rPr>
@@ -16776,7 +16713,6 @@
           <w:szCs w:val="24"/>
         </w:rPr>
       </w:pPr>
-      <w:proofErr w:type="spellStart"/>
       <w:r>
         <w:rPr>
           <w:rFonts w:ascii="Times New Roman" w:hAnsi="Times New Roman" w:cs="Times New Roman"/>
@@ -16784,16 +16720,7 @@
           <w:szCs w:val="24"/>
         </w:rPr>
         <w:lastRenderedPageBreak/>
-        <w:t>Maka</w:t>
-      </w:r>
-      <w:proofErr w:type="spellEnd"/>
-      <w:r>
-        <w:rPr>
-          <w:rFonts w:ascii="Times New Roman" w:hAnsi="Times New Roman" w:cs="Times New Roman"/>
-          <w:sz w:val="24"/>
-          <w:szCs w:val="24"/>
-        </w:rPr>
-        <w:t xml:space="preserve"> </w:t>
+        <w:t xml:space="preserve">Maka </w:t>
       </w:r>
       <w:proofErr w:type="spellStart"/>
       <w:r>
@@ -16921,23 +16848,7 @@
             <w:sz w:val="24"/>
             <w:szCs w:val="24"/>
           </w:rPr>
-          <m:t>idf</m:t>
-        </m:r>
-        <m:r>
-          <w:rPr>
-            <w:rFonts w:ascii="Cambria Math" w:hAnsi="Cambria Math" w:cs="Times New Roman"/>
-            <w:sz w:val="24"/>
-            <w:szCs w:val="24"/>
-          </w:rPr>
-          <m:t>(data)</m:t>
-        </m:r>
-        <m:r>
-          <w:rPr>
-            <w:rFonts w:ascii="Cambria Math" w:hAnsi="Cambria Math" w:cs="Times New Roman"/>
-            <w:sz w:val="24"/>
-            <w:szCs w:val="24"/>
-          </w:rPr>
-          <m:t>=log10(</m:t>
+          <m:t>idf(data)=log10(</m:t>
         </m:r>
         <m:f>
           <m:fPr>
@@ -17180,7 +17091,6 @@
         <w:t xml:space="preserve"> </w:t>
       </w:r>
       <w:proofErr w:type="spellStart"/>
-      <w:proofErr w:type="gramStart"/>
       <w:r>
         <w:rPr>
           <w:rFonts w:ascii="Times New Roman" w:hAnsi="Times New Roman" w:cs="Times New Roman"/>
@@ -17208,7 +17118,6 @@
         <w:t>dilakukan</w:t>
       </w:r>
       <w:proofErr w:type="spellEnd"/>
-      <w:proofErr w:type="gramEnd"/>
       <w:r>
         <w:rPr>
           <w:rFonts w:ascii="Times New Roman" w:hAnsi="Times New Roman" w:cs="Times New Roman"/>
@@ -17625,31 +17534,7 @@
             <w:sz w:val="24"/>
             <w:szCs w:val="24"/>
           </w:rPr>
-          <m:t>tf</m:t>
-        </m:r>
-        <m:r>
-          <w:rPr>
-            <w:rFonts w:ascii="Cambria Math" w:hAnsi="Cambria Math" w:cs="Times New Roman"/>
-            <w:sz w:val="24"/>
-            <w:szCs w:val="24"/>
-          </w:rPr>
-          <m:t>id</m:t>
-        </m:r>
-        <m:r>
-          <w:rPr>
-            <w:rFonts w:ascii="Cambria Math" w:hAnsi="Cambria Math" w:cs="Times New Roman"/>
-            <w:sz w:val="24"/>
-            <w:szCs w:val="24"/>
-          </w:rPr>
-          <m:t>fq</m:t>
-        </m:r>
-        <m:r>
-          <w:rPr>
-            <w:rFonts w:ascii="Cambria Math" w:hAnsi="Cambria Math" w:cs="Times New Roman"/>
-            <w:sz w:val="24"/>
-            <w:szCs w:val="24"/>
-          </w:rPr>
-          <m:t>=</m:t>
+          <m:t>tfidfq=</m:t>
         </m:r>
       </m:oMath>
       <w:r>
@@ -17706,23 +17591,7 @@
             <w:sz w:val="24"/>
             <w:szCs w:val="24"/>
           </w:rPr>
-          <m:t>tfidfq</m:t>
-        </m:r>
-        <m:r>
-          <w:rPr>
-            <w:rFonts w:ascii="Cambria Math" w:hAnsi="Cambria Math" w:cs="Times New Roman"/>
-            <w:sz w:val="24"/>
-            <w:szCs w:val="24"/>
-          </w:rPr>
-          <m:t>(data)</m:t>
-        </m:r>
-        <m:r>
-          <w:rPr>
-            <w:rFonts w:ascii="Cambria Math" w:hAnsi="Cambria Math" w:cs="Times New Roman"/>
-            <w:sz w:val="24"/>
-            <w:szCs w:val="24"/>
-          </w:rPr>
-          <m:t>=</m:t>
+          <m:t>tfidfq(data)=</m:t>
         </m:r>
       </m:oMath>
       <w:r>
@@ -17741,7 +17610,7 @@
         <w:spacing w:line="360" w:lineRule="auto"/>
         <w:jc w:val="both"/>
         <w:rPr>
-          <w:rFonts w:ascii="Times New Roman" w:hAnsi="Times New Roman" w:cs="Times New Roman"/>
+          <w:rFonts w:ascii="Times New Roman" w:eastAsiaTheme="minorEastAsia" w:hAnsi="Times New Roman" w:cs="Times New Roman"/>
           <w:i/>
           <w:iCs/>
           <w:sz w:val="24"/>
@@ -17755,15 +17624,7 @@
             <w:sz w:val="24"/>
             <w:szCs w:val="24"/>
           </w:rPr>
-          <m:t>tfidfq(data)</m:t>
-        </m:r>
-        <m:r>
-          <w:rPr>
-            <w:rFonts w:ascii="Cambria Math" w:hAnsi="Cambria Math" w:cs="Times New Roman"/>
-            <w:sz w:val="24"/>
-            <w:szCs w:val="24"/>
-          </w:rPr>
-          <m:t>=</m:t>
+          <m:t>tfidfq(data)=</m:t>
         </m:r>
       </m:oMath>
       <w:r>
@@ -17774,7 +17635,151 @@
           <w:sz w:val="24"/>
           <w:szCs w:val="24"/>
         </w:rPr>
-        <w:t>0,563</w:t>
+        <w:t>0,563*1</w:t>
+      </w:r>
+    </w:p>
+    <w:p>
+      <w:pPr>
+        <w:spacing w:line="360" w:lineRule="auto"/>
+        <w:jc w:val="both"/>
+        <w:rPr>
+          <w:rFonts w:ascii="Times New Roman" w:eastAsiaTheme="minorEastAsia" w:hAnsi="Times New Roman" w:cs="Times New Roman"/>
+          <w:sz w:val="24"/>
+          <w:szCs w:val="24"/>
+        </w:rPr>
+      </w:pPr>
+    </w:p>
+    <w:p>
+      <w:pPr>
+        <w:pStyle w:val="Heading2"/>
+        <w:rPr>
+          <w:rFonts w:ascii="Times New Roman" w:eastAsiaTheme="minorEastAsia" w:hAnsi="Times New Roman" w:cs="Times New Roman"/>
+          <w:b/>
+          <w:bCs/>
+          <w:color w:val="auto"/>
+          <w:sz w:val="24"/>
+          <w:szCs w:val="24"/>
+        </w:rPr>
+      </w:pPr>
+      <w:r>
+        <w:rPr>
+          <w:rFonts w:ascii="Times New Roman" w:eastAsiaTheme="minorEastAsia" w:hAnsi="Times New Roman" w:cs="Times New Roman"/>
+          <w:b/>
+          <w:bCs/>
+          <w:color w:val="auto"/>
+          <w:sz w:val="24"/>
+          <w:szCs w:val="24"/>
+        </w:rPr>
+        <w:t>3.2</w:t>
+      </w:r>
+      <w:r>
+        <w:rPr>
+          <w:rFonts w:ascii="Times New Roman" w:eastAsiaTheme="minorEastAsia" w:hAnsi="Times New Roman" w:cs="Times New Roman"/>
+          <w:b/>
+          <w:bCs/>
+          <w:color w:val="auto"/>
+          <w:sz w:val="24"/>
+          <w:szCs w:val="24"/>
+        </w:rPr>
+        <w:t>.</w:t>
+      </w:r>
+      <w:r>
+        <w:rPr>
+          <w:rFonts w:ascii="Times New Roman" w:eastAsiaTheme="minorEastAsia" w:hAnsi="Times New Roman" w:cs="Times New Roman"/>
+          <w:b/>
+          <w:bCs/>
+          <w:color w:val="auto"/>
+          <w:sz w:val="24"/>
+          <w:szCs w:val="24"/>
+        </w:rPr>
+        <w:tab/>
+      </w:r>
+      <w:r>
+        <w:rPr>
+          <w:rFonts w:ascii="Times New Roman" w:eastAsiaTheme="minorEastAsia" w:hAnsi="Times New Roman" w:cs="Times New Roman"/>
+          <w:b/>
+          <w:bCs/>
+          <w:i/>
+          <w:iCs/>
+          <w:color w:val="auto"/>
+          <w:sz w:val="24"/>
+          <w:szCs w:val="24"/>
+        </w:rPr>
+        <w:t>Vector Space Model</w:t>
+      </w:r>
+    </w:p>
+    <w:p/>
+    <w:p>
+      <w:pPr>
+        <w:spacing w:line="360" w:lineRule="auto"/>
+        <w:jc w:val="both"/>
+        <w:rPr>
+          <w:rFonts w:ascii="Times New Roman" w:eastAsiaTheme="minorEastAsia" w:hAnsi="Times New Roman" w:cs="Times New Roman"/>
+          <w:sz w:val="24"/>
+          <w:szCs w:val="24"/>
+        </w:rPr>
+      </w:pPr>
+      <w:r>
+        <w:rPr>
+          <w:rFonts w:ascii="Times New Roman" w:eastAsiaTheme="minorEastAsia" w:hAnsi="Times New Roman" w:cs="Times New Roman"/>
+          <w:sz w:val="24"/>
+          <w:szCs w:val="24"/>
+        </w:rPr>
+        <w:tab/>
+      </w:r>
+      <w:proofErr w:type="spellStart"/>
+      <w:r>
+        <w:rPr>
+          <w:rFonts w:ascii="Times New Roman" w:eastAsiaTheme="minorEastAsia" w:hAnsi="Times New Roman" w:cs="Times New Roman"/>
+          <w:sz w:val="24"/>
+          <w:szCs w:val="24"/>
+        </w:rPr>
+        <w:t>Setelah</w:t>
+      </w:r>
+      <w:proofErr w:type="spellEnd"/>
+      <w:r>
+        <w:rPr>
+          <w:rFonts w:ascii="Times New Roman" w:eastAsiaTheme="minorEastAsia" w:hAnsi="Times New Roman" w:cs="Times New Roman"/>
+          <w:sz w:val="24"/>
+          <w:szCs w:val="24"/>
+        </w:rPr>
+        <w:t xml:space="preserve"> </w:t>
+      </w:r>
+      <w:proofErr w:type="spellStart"/>
+      <w:r>
+        <w:rPr>
+          <w:rFonts w:ascii="Times New Roman" w:eastAsiaTheme="minorEastAsia" w:hAnsi="Times New Roman" w:cs="Times New Roman"/>
+          <w:sz w:val="24"/>
+          <w:szCs w:val="24"/>
+        </w:rPr>
+        <w:t>tahap</w:t>
+      </w:r>
+      <w:proofErr w:type="spellEnd"/>
+      <w:r>
+        <w:rPr>
+          <w:rFonts w:ascii="Times New Roman" w:eastAsiaTheme="minorEastAsia" w:hAnsi="Times New Roman" w:cs="Times New Roman"/>
+          <w:sz w:val="24"/>
+          <w:szCs w:val="24"/>
+        </w:rPr>
+        <w:t xml:space="preserve"> TFIDF </w:t>
+      </w:r>
+      <w:proofErr w:type="spellStart"/>
+      <w:r>
+        <w:rPr>
+          <w:rFonts w:ascii="Times New Roman" w:eastAsiaTheme="minorEastAsia" w:hAnsi="Times New Roman" w:cs="Times New Roman"/>
+          <w:sz w:val="24"/>
+          <w:szCs w:val="24"/>
+        </w:rPr>
+        <w:t>dilakukan</w:t>
+      </w:r>
+      <w:proofErr w:type="spellEnd"/>
+      <w:r>
+        <w:rPr>
+          <w:rFonts w:ascii="Times New Roman" w:eastAsiaTheme="minorEastAsia" w:hAnsi="Times New Roman" w:cs="Times New Roman"/>
+          <w:sz w:val="24"/>
+          <w:szCs w:val="24"/>
+        </w:rPr>
+        <w:t xml:space="preserve"> </w:t>
       </w:r>
       <w:r>
         <w:rPr>
@@ -17784,8 +17789,413 @@
           <w:sz w:val="24"/>
           <w:szCs w:val="24"/>
         </w:rPr>
-        <w:t>*</w:t>
-      </w:r>
+        <w:t>count vectorizer</w:t>
+      </w:r>
+      <w:r>
+        <w:rPr>
+          <w:rFonts w:ascii="Times New Roman" w:eastAsiaTheme="minorEastAsia" w:hAnsi="Times New Roman" w:cs="Times New Roman"/>
+          <w:sz w:val="24"/>
+          <w:szCs w:val="24"/>
+        </w:rPr>
+        <w:t xml:space="preserve"> </w:t>
+      </w:r>
+      <w:proofErr w:type="spellStart"/>
+      <w:r>
+        <w:rPr>
+          <w:rFonts w:ascii="Times New Roman" w:eastAsiaTheme="minorEastAsia" w:hAnsi="Times New Roman" w:cs="Times New Roman"/>
+          <w:sz w:val="24"/>
+          <w:szCs w:val="24"/>
+        </w:rPr>
+        <w:t>tujuan</w:t>
+      </w:r>
+      <w:proofErr w:type="spellEnd"/>
+      <w:r>
+        <w:rPr>
+          <w:rFonts w:ascii="Times New Roman" w:eastAsiaTheme="minorEastAsia" w:hAnsi="Times New Roman" w:cs="Times New Roman"/>
+          <w:sz w:val="24"/>
+          <w:szCs w:val="24"/>
+        </w:rPr>
+        <w:t xml:space="preserve"> </w:t>
+      </w:r>
+      <w:proofErr w:type="spellStart"/>
+      <w:r>
+        <w:rPr>
+          <w:rFonts w:ascii="Times New Roman" w:eastAsiaTheme="minorEastAsia" w:hAnsi="Times New Roman" w:cs="Times New Roman"/>
+          <w:sz w:val="24"/>
+          <w:szCs w:val="24"/>
+        </w:rPr>
+        <w:t>dilakukan</w:t>
+      </w:r>
+      <w:proofErr w:type="spellEnd"/>
+      <w:r>
+        <w:rPr>
+          <w:rFonts w:ascii="Times New Roman" w:eastAsiaTheme="minorEastAsia" w:hAnsi="Times New Roman" w:cs="Times New Roman"/>
+          <w:sz w:val="24"/>
+          <w:szCs w:val="24"/>
+        </w:rPr>
+        <w:t xml:space="preserve"> count vectorizer </w:t>
+      </w:r>
+      <w:proofErr w:type="spellStart"/>
+      <w:r>
+        <w:rPr>
+          <w:rFonts w:ascii="Times New Roman" w:eastAsiaTheme="minorEastAsia" w:hAnsi="Times New Roman" w:cs="Times New Roman"/>
+          <w:sz w:val="24"/>
+          <w:szCs w:val="24"/>
+        </w:rPr>
+        <w:t>adalah</w:t>
+      </w:r>
+      <w:proofErr w:type="spellEnd"/>
+      <w:r>
+        <w:rPr>
+          <w:rFonts w:ascii="Times New Roman" w:eastAsiaTheme="minorEastAsia" w:hAnsi="Times New Roman" w:cs="Times New Roman"/>
+          <w:sz w:val="24"/>
+          <w:szCs w:val="24"/>
+        </w:rPr>
+        <w:t xml:space="preserve"> </w:t>
+      </w:r>
+      <w:proofErr w:type="spellStart"/>
+      <w:r>
+        <w:rPr>
+          <w:rFonts w:ascii="Times New Roman" w:eastAsiaTheme="minorEastAsia" w:hAnsi="Times New Roman" w:cs="Times New Roman"/>
+          <w:sz w:val="24"/>
+          <w:szCs w:val="24"/>
+        </w:rPr>
+        <w:t>untuk</w:t>
+      </w:r>
+      <w:proofErr w:type="spellEnd"/>
+      <w:r>
+        <w:rPr>
+          <w:rFonts w:ascii="Times New Roman" w:eastAsiaTheme="minorEastAsia" w:hAnsi="Times New Roman" w:cs="Times New Roman"/>
+          <w:sz w:val="24"/>
+          <w:szCs w:val="24"/>
+        </w:rPr>
+        <w:t xml:space="preserve"> </w:t>
+      </w:r>
+      <w:proofErr w:type="spellStart"/>
+      <w:r>
+        <w:rPr>
+          <w:rFonts w:ascii="Times New Roman" w:eastAsiaTheme="minorEastAsia" w:hAnsi="Times New Roman" w:cs="Times New Roman"/>
+          <w:sz w:val="24"/>
+          <w:szCs w:val="24"/>
+        </w:rPr>
+        <w:t>mengubah</w:t>
+      </w:r>
+      <w:proofErr w:type="spellEnd"/>
+      <w:r>
+        <w:rPr>
+          <w:rFonts w:ascii="Times New Roman" w:eastAsiaTheme="minorEastAsia" w:hAnsi="Times New Roman" w:cs="Times New Roman"/>
+          <w:sz w:val="24"/>
+          <w:szCs w:val="24"/>
+        </w:rPr>
+        <w:t xml:space="preserve"> </w:t>
+      </w:r>
+      <w:proofErr w:type="spellStart"/>
+      <w:r>
+        <w:rPr>
+          <w:rFonts w:ascii="Times New Roman" w:eastAsiaTheme="minorEastAsia" w:hAnsi="Times New Roman" w:cs="Times New Roman"/>
+          <w:sz w:val="24"/>
+          <w:szCs w:val="24"/>
+        </w:rPr>
+        <w:t>teks</w:t>
+      </w:r>
+      <w:proofErr w:type="spellEnd"/>
+      <w:r>
+        <w:rPr>
+          <w:rFonts w:ascii="Times New Roman" w:eastAsiaTheme="minorEastAsia" w:hAnsi="Times New Roman" w:cs="Times New Roman"/>
+          <w:sz w:val="24"/>
+          <w:szCs w:val="24"/>
+        </w:rPr>
+        <w:t xml:space="preserve"> </w:t>
+      </w:r>
+      <w:proofErr w:type="spellStart"/>
+      <w:r>
+        <w:rPr>
+          <w:rFonts w:ascii="Times New Roman" w:eastAsiaTheme="minorEastAsia" w:hAnsi="Times New Roman" w:cs="Times New Roman"/>
+          <w:sz w:val="24"/>
+          <w:szCs w:val="24"/>
+        </w:rPr>
+        <w:t>tertentu</w:t>
+      </w:r>
+      <w:proofErr w:type="spellEnd"/>
+      <w:r>
+        <w:rPr>
+          <w:rFonts w:ascii="Times New Roman" w:eastAsiaTheme="minorEastAsia" w:hAnsi="Times New Roman" w:cs="Times New Roman"/>
+          <w:sz w:val="24"/>
+          <w:szCs w:val="24"/>
+        </w:rPr>
+        <w:t xml:space="preserve"> </w:t>
+      </w:r>
+      <w:proofErr w:type="spellStart"/>
+      <w:r>
+        <w:rPr>
+          <w:rFonts w:ascii="Times New Roman" w:eastAsiaTheme="minorEastAsia" w:hAnsi="Times New Roman" w:cs="Times New Roman"/>
+          <w:sz w:val="24"/>
+          <w:szCs w:val="24"/>
+        </w:rPr>
+        <w:t>menjadi</w:t>
+      </w:r>
+      <w:proofErr w:type="spellEnd"/>
+      <w:r>
+        <w:rPr>
+          <w:rFonts w:ascii="Times New Roman" w:eastAsiaTheme="minorEastAsia" w:hAnsi="Times New Roman" w:cs="Times New Roman"/>
+          <w:sz w:val="24"/>
+          <w:szCs w:val="24"/>
+        </w:rPr>
+        <w:t xml:space="preserve"> </w:t>
+      </w:r>
+      <w:proofErr w:type="spellStart"/>
+      <w:r>
+        <w:rPr>
+          <w:rFonts w:ascii="Times New Roman" w:eastAsiaTheme="minorEastAsia" w:hAnsi="Times New Roman" w:cs="Times New Roman"/>
+          <w:sz w:val="24"/>
+          <w:szCs w:val="24"/>
+        </w:rPr>
+        <w:t>vektor</w:t>
+      </w:r>
+      <w:proofErr w:type="spellEnd"/>
+      <w:r>
+        <w:rPr>
+          <w:rFonts w:ascii="Times New Roman" w:eastAsiaTheme="minorEastAsia" w:hAnsi="Times New Roman" w:cs="Times New Roman"/>
+          <w:sz w:val="24"/>
+          <w:szCs w:val="24"/>
+        </w:rPr>
+        <w:t xml:space="preserve"> </w:t>
+      </w:r>
+      <w:proofErr w:type="spellStart"/>
+      <w:r>
+        <w:rPr>
+          <w:rFonts w:ascii="Times New Roman" w:eastAsiaTheme="minorEastAsia" w:hAnsi="Times New Roman" w:cs="Times New Roman"/>
+          <w:sz w:val="24"/>
+          <w:szCs w:val="24"/>
+        </w:rPr>
+        <w:t>berdasarkan</w:t>
+      </w:r>
+      <w:proofErr w:type="spellEnd"/>
+      <w:r>
+        <w:rPr>
+          <w:rFonts w:ascii="Times New Roman" w:eastAsiaTheme="minorEastAsia" w:hAnsi="Times New Roman" w:cs="Times New Roman"/>
+          <w:sz w:val="24"/>
+          <w:szCs w:val="24"/>
+        </w:rPr>
+        <w:t xml:space="preserve"> </w:t>
+      </w:r>
+      <w:proofErr w:type="spellStart"/>
+      <w:r>
+        <w:rPr>
+          <w:rFonts w:ascii="Times New Roman" w:eastAsiaTheme="minorEastAsia" w:hAnsi="Times New Roman" w:cs="Times New Roman"/>
+          <w:sz w:val="24"/>
+          <w:szCs w:val="24"/>
+        </w:rPr>
+        <w:t>frekuensi</w:t>
+      </w:r>
+      <w:proofErr w:type="spellEnd"/>
+      <w:r>
+        <w:rPr>
+          <w:rFonts w:ascii="Times New Roman" w:eastAsiaTheme="minorEastAsia" w:hAnsi="Times New Roman" w:cs="Times New Roman"/>
+          <w:sz w:val="24"/>
+          <w:szCs w:val="24"/>
+        </w:rPr>
+        <w:t xml:space="preserve"> (</w:t>
+      </w:r>
+      <w:proofErr w:type="spellStart"/>
+      <w:r>
+        <w:rPr>
+          <w:rFonts w:ascii="Times New Roman" w:eastAsiaTheme="minorEastAsia" w:hAnsi="Times New Roman" w:cs="Times New Roman"/>
+          <w:sz w:val="24"/>
+          <w:szCs w:val="24"/>
+        </w:rPr>
+        <w:t>hitungan</w:t>
+      </w:r>
+      <w:proofErr w:type="spellEnd"/>
+      <w:r>
+        <w:rPr>
+          <w:rFonts w:ascii="Times New Roman" w:eastAsiaTheme="minorEastAsia" w:hAnsi="Times New Roman" w:cs="Times New Roman"/>
+          <w:sz w:val="24"/>
+          <w:szCs w:val="24"/>
+        </w:rPr>
+        <w:t xml:space="preserve">) </w:t>
+      </w:r>
+      <w:proofErr w:type="spellStart"/>
+      <w:r>
+        <w:rPr>
+          <w:rFonts w:ascii="Times New Roman" w:eastAsiaTheme="minorEastAsia" w:hAnsi="Times New Roman" w:cs="Times New Roman"/>
+          <w:sz w:val="24"/>
+          <w:szCs w:val="24"/>
+        </w:rPr>
+        <w:t>setiap</w:t>
+      </w:r>
+      <w:proofErr w:type="spellEnd"/>
+      <w:r>
+        <w:rPr>
+          <w:rFonts w:ascii="Times New Roman" w:eastAsiaTheme="minorEastAsia" w:hAnsi="Times New Roman" w:cs="Times New Roman"/>
+          <w:sz w:val="24"/>
+          <w:szCs w:val="24"/>
+        </w:rPr>
+        <w:t xml:space="preserve"> kata yang </w:t>
+      </w:r>
+      <w:proofErr w:type="spellStart"/>
+      <w:r>
+        <w:rPr>
+          <w:rFonts w:ascii="Times New Roman" w:eastAsiaTheme="minorEastAsia" w:hAnsi="Times New Roman" w:cs="Times New Roman"/>
+          <w:sz w:val="24"/>
+          <w:szCs w:val="24"/>
+        </w:rPr>
+        <w:t>muncul</w:t>
+      </w:r>
+      <w:proofErr w:type="spellEnd"/>
+      <w:r>
+        <w:rPr>
+          <w:rFonts w:ascii="Times New Roman" w:eastAsiaTheme="minorEastAsia" w:hAnsi="Times New Roman" w:cs="Times New Roman"/>
+          <w:sz w:val="24"/>
+          <w:szCs w:val="24"/>
+        </w:rPr>
+        <w:t xml:space="preserve"> di </w:t>
+      </w:r>
+      <w:proofErr w:type="spellStart"/>
+      <w:r>
+        <w:rPr>
+          <w:rFonts w:ascii="Times New Roman" w:eastAsiaTheme="minorEastAsia" w:hAnsi="Times New Roman" w:cs="Times New Roman"/>
+          <w:sz w:val="24"/>
+          <w:szCs w:val="24"/>
+        </w:rPr>
+        <w:t>seluruh</w:t>
+      </w:r>
+      <w:proofErr w:type="spellEnd"/>
+      <w:r>
+        <w:rPr>
+          <w:rFonts w:ascii="Times New Roman" w:eastAsiaTheme="minorEastAsia" w:hAnsi="Times New Roman" w:cs="Times New Roman"/>
+          <w:sz w:val="24"/>
+          <w:szCs w:val="24"/>
+        </w:rPr>
+        <w:t xml:space="preserve"> </w:t>
+      </w:r>
+      <w:proofErr w:type="spellStart"/>
+      <w:r>
+        <w:rPr>
+          <w:rFonts w:ascii="Times New Roman" w:eastAsiaTheme="minorEastAsia" w:hAnsi="Times New Roman" w:cs="Times New Roman"/>
+          <w:sz w:val="24"/>
+          <w:szCs w:val="24"/>
+        </w:rPr>
+        <w:t>teks</w:t>
+      </w:r>
+      <w:proofErr w:type="spellEnd"/>
+      <w:r>
+        <w:rPr>
+          <w:rFonts w:ascii="Times New Roman" w:eastAsiaTheme="minorEastAsia" w:hAnsi="Times New Roman" w:cs="Times New Roman"/>
+          <w:sz w:val="24"/>
+          <w:szCs w:val="24"/>
+        </w:rPr>
+        <w:t xml:space="preserve">. Pada </w:t>
+      </w:r>
+      <w:proofErr w:type="spellStart"/>
+      <w:r>
+        <w:rPr>
+          <w:rFonts w:ascii="Times New Roman" w:eastAsiaTheme="minorEastAsia" w:hAnsi="Times New Roman" w:cs="Times New Roman"/>
+          <w:sz w:val="24"/>
+          <w:szCs w:val="24"/>
+        </w:rPr>
+        <w:t>penelitian</w:t>
+      </w:r>
+      <w:proofErr w:type="spellEnd"/>
+      <w:r>
+        <w:rPr>
+          <w:rFonts w:ascii="Times New Roman" w:eastAsiaTheme="minorEastAsia" w:hAnsi="Times New Roman" w:cs="Times New Roman"/>
+          <w:sz w:val="24"/>
+          <w:szCs w:val="24"/>
+        </w:rPr>
+        <w:t xml:space="preserve"> </w:t>
+      </w:r>
+      <w:proofErr w:type="spellStart"/>
+      <w:r>
+        <w:rPr>
+          <w:rFonts w:ascii="Times New Roman" w:eastAsiaTheme="minorEastAsia" w:hAnsi="Times New Roman" w:cs="Times New Roman"/>
+          <w:sz w:val="24"/>
+          <w:szCs w:val="24"/>
+        </w:rPr>
+        <w:t>ini</w:t>
+      </w:r>
+      <w:proofErr w:type="spellEnd"/>
+      <w:r>
+        <w:rPr>
+          <w:rFonts w:ascii="Times New Roman" w:eastAsiaTheme="minorEastAsia" w:hAnsi="Times New Roman" w:cs="Times New Roman"/>
+          <w:sz w:val="24"/>
+          <w:szCs w:val="24"/>
+        </w:rPr>
+        <w:t xml:space="preserve"> </w:t>
+      </w:r>
+      <w:proofErr w:type="spellStart"/>
+      <w:r>
+        <w:rPr>
+          <w:rFonts w:ascii="Times New Roman" w:eastAsiaTheme="minorEastAsia" w:hAnsi="Times New Roman" w:cs="Times New Roman"/>
+          <w:sz w:val="24"/>
+          <w:szCs w:val="24"/>
+        </w:rPr>
+        <w:t>menggunakan</w:t>
+      </w:r>
+      <w:proofErr w:type="spellEnd"/>
+      <w:r>
+        <w:rPr>
+          <w:rFonts w:ascii="Times New Roman" w:eastAsiaTheme="minorEastAsia" w:hAnsi="Times New Roman" w:cs="Times New Roman"/>
+          <w:sz w:val="24"/>
+          <w:szCs w:val="24"/>
+        </w:rPr>
+        <w:t xml:space="preserve"> library </w:t>
+      </w:r>
+      <w:proofErr w:type="spellStart"/>
+      <w:r>
+        <w:rPr>
+          <w:rFonts w:ascii="Times New Roman" w:eastAsiaTheme="minorEastAsia" w:hAnsi="Times New Roman" w:cs="Times New Roman"/>
+          <w:sz w:val="24"/>
+          <w:szCs w:val="24"/>
+        </w:rPr>
+        <w:t>bawaan</w:t>
+      </w:r>
+      <w:proofErr w:type="spellEnd"/>
+      <w:r>
+        <w:rPr>
+          <w:rFonts w:ascii="Times New Roman" w:eastAsiaTheme="minorEastAsia" w:hAnsi="Times New Roman" w:cs="Times New Roman"/>
+          <w:sz w:val="24"/>
+          <w:szCs w:val="24"/>
+        </w:rPr>
+        <w:t xml:space="preserve"> </w:t>
+      </w:r>
+      <w:proofErr w:type="spellStart"/>
+      <w:r>
+        <w:rPr>
+          <w:rFonts w:ascii="Times New Roman" w:eastAsiaTheme="minorEastAsia" w:hAnsi="Times New Roman" w:cs="Times New Roman"/>
+          <w:sz w:val="24"/>
+          <w:szCs w:val="24"/>
+        </w:rPr>
+        <w:t>dari</w:t>
+      </w:r>
+      <w:proofErr w:type="spellEnd"/>
+      <w:r>
+        <w:rPr>
+          <w:rFonts w:ascii="Times New Roman" w:eastAsiaTheme="minorEastAsia" w:hAnsi="Times New Roman" w:cs="Times New Roman"/>
+          <w:sz w:val="24"/>
+          <w:szCs w:val="24"/>
+        </w:rPr>
+        <w:t xml:space="preserve"> python </w:t>
+      </w:r>
+      <w:proofErr w:type="spellStart"/>
+      <w:r>
+        <w:rPr>
+          <w:rFonts w:ascii="Times New Roman" w:eastAsiaTheme="minorEastAsia" w:hAnsi="Times New Roman" w:cs="Times New Roman"/>
+          <w:sz w:val="24"/>
+          <w:szCs w:val="24"/>
+        </w:rPr>
+        <w:t>yakni</w:t>
+      </w:r>
+      <w:proofErr w:type="spellEnd"/>
+      <w:r>
+        <w:rPr>
+          <w:rFonts w:ascii="Times New Roman" w:eastAsiaTheme="minorEastAsia" w:hAnsi="Times New Roman" w:cs="Times New Roman"/>
+          <w:sz w:val="24"/>
+          <w:szCs w:val="24"/>
+        </w:rPr>
+        <w:t xml:space="preserve"> </w:t>
+      </w:r>
+      <w:proofErr w:type="spellStart"/>
       <w:r>
         <w:rPr>
           <w:rFonts w:ascii="Times New Roman" w:eastAsiaTheme="minorEastAsia" w:hAnsi="Times New Roman" w:cs="Times New Roman"/>
@@ -17794,11 +18204,1646 @@
           <w:sz w:val="24"/>
           <w:szCs w:val="24"/>
         </w:rPr>
-        <w:t>1</w:t>
+        <w:t>sklearn</w:t>
+      </w:r>
+      <w:proofErr w:type="spellEnd"/>
+      <w:r>
+        <w:rPr>
+          <w:rFonts w:ascii="Times New Roman" w:eastAsiaTheme="minorEastAsia" w:hAnsi="Times New Roman" w:cs="Times New Roman"/>
+          <w:i/>
+          <w:iCs/>
+          <w:sz w:val="24"/>
+          <w:szCs w:val="24"/>
+        </w:rPr>
+        <w:t xml:space="preserve"> count vectorizer</w:t>
+      </w:r>
+      <w:r>
+        <w:rPr>
+          <w:rFonts w:ascii="Times New Roman" w:eastAsiaTheme="minorEastAsia" w:hAnsi="Times New Roman" w:cs="Times New Roman"/>
+          <w:sz w:val="24"/>
+          <w:szCs w:val="24"/>
+        </w:rPr>
+        <w:t xml:space="preserve"> </w:t>
+      </w:r>
+      <w:proofErr w:type="spellStart"/>
+      <w:r>
+        <w:rPr>
+          <w:rFonts w:ascii="Times New Roman" w:eastAsiaTheme="minorEastAsia" w:hAnsi="Times New Roman" w:cs="Times New Roman"/>
+          <w:sz w:val="24"/>
+          <w:szCs w:val="24"/>
+        </w:rPr>
+        <w:t>berikut</w:t>
+      </w:r>
+      <w:proofErr w:type="spellEnd"/>
+      <w:r>
+        <w:rPr>
+          <w:rFonts w:ascii="Times New Roman" w:eastAsiaTheme="minorEastAsia" w:hAnsi="Times New Roman" w:cs="Times New Roman"/>
+          <w:sz w:val="24"/>
+          <w:szCs w:val="24"/>
+        </w:rPr>
+        <w:t xml:space="preserve"> </w:t>
+      </w:r>
+      <w:proofErr w:type="spellStart"/>
+      <w:r>
+        <w:rPr>
+          <w:rFonts w:ascii="Times New Roman" w:eastAsiaTheme="minorEastAsia" w:hAnsi="Times New Roman" w:cs="Times New Roman"/>
+          <w:sz w:val="24"/>
+          <w:szCs w:val="24"/>
+        </w:rPr>
+        <w:t>contoh</w:t>
+      </w:r>
+      <w:proofErr w:type="spellEnd"/>
+      <w:r>
+        <w:rPr>
+          <w:rFonts w:ascii="Times New Roman" w:eastAsiaTheme="minorEastAsia" w:hAnsi="Times New Roman" w:cs="Times New Roman"/>
+          <w:sz w:val="24"/>
+          <w:szCs w:val="24"/>
+        </w:rPr>
+        <w:t xml:space="preserve"> </w:t>
+      </w:r>
+      <w:proofErr w:type="spellStart"/>
+      <w:r>
+        <w:rPr>
+          <w:rFonts w:ascii="Times New Roman" w:eastAsiaTheme="minorEastAsia" w:hAnsi="Times New Roman" w:cs="Times New Roman"/>
+          <w:sz w:val="24"/>
+          <w:szCs w:val="24"/>
+        </w:rPr>
+        <w:t>gambar</w:t>
+      </w:r>
+      <w:proofErr w:type="spellEnd"/>
+      <w:r>
+        <w:rPr>
+          <w:rFonts w:ascii="Times New Roman" w:eastAsiaTheme="minorEastAsia" w:hAnsi="Times New Roman" w:cs="Times New Roman"/>
+          <w:sz w:val="24"/>
+          <w:szCs w:val="24"/>
+        </w:rPr>
+        <w:t xml:space="preserve"> </w:t>
+      </w:r>
+      <w:r>
+        <w:rPr>
+          <w:rFonts w:ascii="Times New Roman" w:eastAsiaTheme="minorEastAsia" w:hAnsi="Times New Roman" w:cs="Times New Roman"/>
+          <w:i/>
+          <w:iCs/>
+          <w:sz w:val="24"/>
+          <w:szCs w:val="24"/>
+        </w:rPr>
+        <w:t>count vectorizer</w:t>
+      </w:r>
+      <w:r>
+        <w:rPr>
+          <w:rFonts w:ascii="Times New Roman" w:eastAsiaTheme="minorEastAsia" w:hAnsi="Times New Roman" w:cs="Times New Roman"/>
+          <w:sz w:val="24"/>
+          <w:szCs w:val="24"/>
+        </w:rPr>
+        <w:t xml:space="preserve"> </w:t>
+      </w:r>
+      <w:proofErr w:type="spellStart"/>
+      <w:r>
+        <w:rPr>
+          <w:rFonts w:ascii="Times New Roman" w:eastAsiaTheme="minorEastAsia" w:hAnsi="Times New Roman" w:cs="Times New Roman"/>
+          <w:sz w:val="24"/>
+          <w:szCs w:val="24"/>
+        </w:rPr>
+        <w:t>dari</w:t>
+      </w:r>
+      <w:proofErr w:type="spellEnd"/>
+      <w:r>
+        <w:rPr>
+          <w:rFonts w:ascii="Times New Roman" w:eastAsiaTheme="minorEastAsia" w:hAnsi="Times New Roman" w:cs="Times New Roman"/>
+          <w:sz w:val="24"/>
+          <w:szCs w:val="24"/>
+        </w:rPr>
+        <w:t xml:space="preserve"> data yang </w:t>
+      </w:r>
+      <w:proofErr w:type="spellStart"/>
+      <w:r>
+        <w:rPr>
+          <w:rFonts w:ascii="Times New Roman" w:eastAsiaTheme="minorEastAsia" w:hAnsi="Times New Roman" w:cs="Times New Roman"/>
+          <w:sz w:val="24"/>
+          <w:szCs w:val="24"/>
+        </w:rPr>
+        <w:t>penulis</w:t>
+      </w:r>
+      <w:proofErr w:type="spellEnd"/>
+      <w:r>
+        <w:rPr>
+          <w:rFonts w:ascii="Times New Roman" w:eastAsiaTheme="minorEastAsia" w:hAnsi="Times New Roman" w:cs="Times New Roman"/>
+          <w:sz w:val="24"/>
+          <w:szCs w:val="24"/>
+        </w:rPr>
+        <w:t xml:space="preserve"> </w:t>
+      </w:r>
+      <w:proofErr w:type="spellStart"/>
+      <w:r>
+        <w:rPr>
+          <w:rFonts w:ascii="Times New Roman" w:eastAsiaTheme="minorEastAsia" w:hAnsi="Times New Roman" w:cs="Times New Roman"/>
+          <w:sz w:val="24"/>
+          <w:szCs w:val="24"/>
+        </w:rPr>
+        <w:t>teliti</w:t>
+      </w:r>
+      <w:proofErr w:type="spellEnd"/>
+      <w:r>
+        <w:rPr>
+          <w:rFonts w:ascii="Times New Roman" w:eastAsiaTheme="minorEastAsia" w:hAnsi="Times New Roman" w:cs="Times New Roman"/>
+          <w:sz w:val="24"/>
+          <w:szCs w:val="24"/>
+        </w:rPr>
+        <w:t>.</w:t>
       </w:r>
     </w:p>
     <w:p>
       <w:pPr>
+        <w:keepNext/>
+        <w:spacing w:line="360" w:lineRule="auto"/>
+        <w:jc w:val="both"/>
+      </w:pPr>
+      <w:r>
+        <w:rPr>
+          <w:noProof/>
+        </w:rPr>
+        <w:drawing>
+          <wp:inline distT="0" distB="0" distL="0" distR="0" wp14:anchorId="39434C8E" wp14:editId="6A635092">
+            <wp:extent cx="5039995" cy="1566545"/>
+            <wp:effectExtent l="0" t="0" r="0" b="0"/>
+            <wp:docPr id="3" name="Picture 3"/>
+            <wp:cNvGraphicFramePr>
+              <a:graphicFrameLocks xmlns:a="http://schemas.openxmlformats.org/drawingml/2006/main" noChangeAspect="1"/>
+            </wp:cNvGraphicFramePr>
+            <a:graphic xmlns:a="http://schemas.openxmlformats.org/drawingml/2006/main">
+              <a:graphicData uri="http://schemas.openxmlformats.org/drawingml/2006/picture">
+                <pic:pic xmlns:pic="http://schemas.openxmlformats.org/drawingml/2006/picture">
+                  <pic:nvPicPr>
+                    <pic:cNvPr id="1" name=""/>
+                    <pic:cNvPicPr/>
+                  </pic:nvPicPr>
+                  <pic:blipFill>
+                    <a:blip r:embed="rId18"/>
+                    <a:stretch>
+                      <a:fillRect/>
+                    </a:stretch>
+                  </pic:blipFill>
+                  <pic:spPr>
+                    <a:xfrm>
+                      <a:off x="0" y="0"/>
+                      <a:ext cx="5043402" cy="1567604"/>
+                    </a:xfrm>
+                    <a:prstGeom prst="rect">
+                      <a:avLst/>
+                    </a:prstGeom>
+                  </pic:spPr>
+                </pic:pic>
+              </a:graphicData>
+            </a:graphic>
+          </wp:inline>
+        </w:drawing>
+      </w:r>
+    </w:p>
+    <w:p>
+      <w:pPr>
+        <w:pStyle w:val="Caption"/>
+        <w:jc w:val="center"/>
+        <w:rPr>
+          <w:i w:val="0"/>
+          <w:iCs w:val="0"/>
+        </w:rPr>
+      </w:pPr>
+      <w:r>
+        <w:t xml:space="preserve">Gambar 3. </w:t>
+      </w:r>
+      <w:fldSimple w:instr=" SEQ Gambar_3. \* ARABIC ">
+        <w:r>
+          <w:rPr>
+            <w:noProof/>
+          </w:rPr>
+          <w:t>1</w:t>
+        </w:r>
+      </w:fldSimple>
+      <w:r>
+        <w:t xml:space="preserve"> Count Vectorizer</w:t>
+      </w:r>
+    </w:p>
+    <w:p>
+      <w:pPr>
+        <w:jc w:val="both"/>
+        <w:rPr>
+          <w:rFonts w:ascii="Times New Roman" w:hAnsi="Times New Roman" w:cs="Times New Roman"/>
+          <w:sz w:val="24"/>
+          <w:szCs w:val="24"/>
+        </w:rPr>
+      </w:pPr>
+      <w:proofErr w:type="spellStart"/>
+      <w:r>
+        <w:rPr>
+          <w:rFonts w:ascii="Times New Roman" w:hAnsi="Times New Roman" w:cs="Times New Roman"/>
+          <w:sz w:val="24"/>
+          <w:szCs w:val="24"/>
+        </w:rPr>
+        <w:t>Setelah</w:t>
+      </w:r>
+      <w:proofErr w:type="spellEnd"/>
+      <w:r>
+        <w:rPr>
+          <w:rFonts w:ascii="Times New Roman" w:hAnsi="Times New Roman" w:cs="Times New Roman"/>
+          <w:sz w:val="24"/>
+          <w:szCs w:val="24"/>
+        </w:rPr>
+        <w:t xml:space="preserve"> </w:t>
+      </w:r>
+      <w:proofErr w:type="spellStart"/>
+      <w:r>
+        <w:rPr>
+          <w:rFonts w:ascii="Times New Roman" w:hAnsi="Times New Roman" w:cs="Times New Roman"/>
+          <w:sz w:val="24"/>
+          <w:szCs w:val="24"/>
+        </w:rPr>
+        <w:t>dilakukan</w:t>
+      </w:r>
+      <w:proofErr w:type="spellEnd"/>
+      <w:r>
+        <w:rPr>
+          <w:rFonts w:ascii="Times New Roman" w:hAnsi="Times New Roman" w:cs="Times New Roman"/>
+          <w:sz w:val="24"/>
+          <w:szCs w:val="24"/>
+        </w:rPr>
+        <w:t xml:space="preserve"> </w:t>
+      </w:r>
+      <w:proofErr w:type="spellStart"/>
+      <w:r>
+        <w:rPr>
+          <w:rFonts w:ascii="Times New Roman" w:hAnsi="Times New Roman" w:cs="Times New Roman"/>
+          <w:sz w:val="24"/>
+          <w:szCs w:val="24"/>
+        </w:rPr>
+        <w:t>tahapan</w:t>
+      </w:r>
+      <w:proofErr w:type="spellEnd"/>
+      <w:r>
+        <w:rPr>
+          <w:rFonts w:ascii="Times New Roman" w:hAnsi="Times New Roman" w:cs="Times New Roman"/>
+          <w:sz w:val="24"/>
+          <w:szCs w:val="24"/>
+        </w:rPr>
+        <w:t xml:space="preserve"> TFIDF </w:t>
+      </w:r>
+      <w:proofErr w:type="spellStart"/>
+      <w:r>
+        <w:rPr>
+          <w:rFonts w:ascii="Times New Roman" w:hAnsi="Times New Roman" w:cs="Times New Roman"/>
+          <w:sz w:val="24"/>
+          <w:szCs w:val="24"/>
+        </w:rPr>
+        <w:t>barulah</w:t>
+      </w:r>
+      <w:proofErr w:type="spellEnd"/>
+      <w:r>
+        <w:rPr>
+          <w:rFonts w:ascii="Times New Roman" w:hAnsi="Times New Roman" w:cs="Times New Roman"/>
+          <w:sz w:val="24"/>
+          <w:szCs w:val="24"/>
+        </w:rPr>
+        <w:t xml:space="preserve"> </w:t>
+      </w:r>
+      <w:proofErr w:type="spellStart"/>
+      <w:r>
+        <w:rPr>
+          <w:rFonts w:ascii="Times New Roman" w:hAnsi="Times New Roman" w:cs="Times New Roman"/>
+          <w:sz w:val="24"/>
+          <w:szCs w:val="24"/>
+        </w:rPr>
+        <w:t>dibuat</w:t>
+      </w:r>
+      <w:proofErr w:type="spellEnd"/>
+      <w:r>
+        <w:rPr>
+          <w:rFonts w:ascii="Times New Roman" w:hAnsi="Times New Roman" w:cs="Times New Roman"/>
+          <w:sz w:val="24"/>
+          <w:szCs w:val="24"/>
+        </w:rPr>
+        <w:t xml:space="preserve"> VSM </w:t>
+      </w:r>
+      <w:proofErr w:type="spellStart"/>
+      <w:r>
+        <w:rPr>
+          <w:rFonts w:ascii="Times New Roman" w:hAnsi="Times New Roman" w:cs="Times New Roman"/>
+          <w:sz w:val="24"/>
+          <w:szCs w:val="24"/>
+        </w:rPr>
+        <w:t>atau</w:t>
+      </w:r>
+      <w:proofErr w:type="spellEnd"/>
+      <w:r>
+        <w:rPr>
+          <w:rFonts w:ascii="Times New Roman" w:hAnsi="Times New Roman" w:cs="Times New Roman"/>
+          <w:sz w:val="24"/>
+          <w:szCs w:val="24"/>
+        </w:rPr>
+        <w:t xml:space="preserve"> </w:t>
+      </w:r>
+      <w:r>
+        <w:rPr>
+          <w:rFonts w:ascii="Times New Roman" w:hAnsi="Times New Roman" w:cs="Times New Roman"/>
+          <w:i/>
+          <w:iCs/>
+          <w:sz w:val="24"/>
+          <w:szCs w:val="24"/>
+        </w:rPr>
+        <w:t>Vector Space Model</w:t>
+      </w:r>
+      <w:r>
+        <w:rPr>
+          <w:rFonts w:ascii="Times New Roman" w:hAnsi="Times New Roman" w:cs="Times New Roman"/>
+          <w:sz w:val="24"/>
+          <w:szCs w:val="24"/>
+        </w:rPr>
+        <w:t xml:space="preserve">. Tujuan </w:t>
+      </w:r>
+      <w:proofErr w:type="spellStart"/>
+      <w:r>
+        <w:rPr>
+          <w:rFonts w:ascii="Times New Roman" w:hAnsi="Times New Roman" w:cs="Times New Roman"/>
+          <w:sz w:val="24"/>
+          <w:szCs w:val="24"/>
+        </w:rPr>
+        <w:t>dilakukan</w:t>
+      </w:r>
+      <w:proofErr w:type="spellEnd"/>
+      <w:r>
+        <w:rPr>
+          <w:rFonts w:ascii="Times New Roman" w:hAnsi="Times New Roman" w:cs="Times New Roman"/>
+          <w:sz w:val="24"/>
+          <w:szCs w:val="24"/>
+        </w:rPr>
+        <w:t xml:space="preserve"> TFIDF </w:t>
+      </w:r>
+      <w:proofErr w:type="spellStart"/>
+      <w:r>
+        <w:rPr>
+          <w:rFonts w:ascii="Times New Roman" w:hAnsi="Times New Roman" w:cs="Times New Roman"/>
+          <w:sz w:val="24"/>
+          <w:szCs w:val="24"/>
+        </w:rPr>
+        <w:t>adalah</w:t>
+      </w:r>
+      <w:proofErr w:type="spellEnd"/>
+      <w:r>
+        <w:rPr>
+          <w:rFonts w:ascii="Times New Roman" w:hAnsi="Times New Roman" w:cs="Times New Roman"/>
+          <w:sz w:val="24"/>
+          <w:szCs w:val="24"/>
+        </w:rPr>
+        <w:t xml:space="preserve"> di </w:t>
+      </w:r>
+      <w:proofErr w:type="spellStart"/>
+      <w:r>
+        <w:rPr>
+          <w:rFonts w:ascii="Times New Roman" w:hAnsi="Times New Roman" w:cs="Times New Roman"/>
+          <w:sz w:val="24"/>
+          <w:szCs w:val="24"/>
+        </w:rPr>
+        <w:t>d</w:t>
+      </w:r>
+      <w:r>
+        <w:rPr>
+          <w:rFonts w:ascii="Times New Roman" w:hAnsi="Times New Roman" w:cs="Times New Roman"/>
+          <w:sz w:val="24"/>
+          <w:szCs w:val="24"/>
+        </w:rPr>
+        <w:t>alam</w:t>
+      </w:r>
+      <w:proofErr w:type="spellEnd"/>
+      <w:r>
+        <w:rPr>
+          <w:rFonts w:ascii="Times New Roman" w:hAnsi="Times New Roman" w:cs="Times New Roman"/>
+          <w:sz w:val="24"/>
+          <w:szCs w:val="24"/>
+        </w:rPr>
+        <w:t xml:space="preserve"> VSM, </w:t>
+      </w:r>
+      <w:proofErr w:type="spellStart"/>
+      <w:r>
+        <w:rPr>
+          <w:rFonts w:ascii="Times New Roman" w:hAnsi="Times New Roman" w:cs="Times New Roman"/>
+          <w:sz w:val="24"/>
+          <w:szCs w:val="24"/>
+        </w:rPr>
+        <w:t>koleksi</w:t>
+      </w:r>
+      <w:proofErr w:type="spellEnd"/>
+      <w:r>
+        <w:rPr>
+          <w:rFonts w:ascii="Times New Roman" w:hAnsi="Times New Roman" w:cs="Times New Roman"/>
+          <w:sz w:val="24"/>
+          <w:szCs w:val="24"/>
+        </w:rPr>
+        <w:t xml:space="preserve"> </w:t>
+      </w:r>
+      <w:proofErr w:type="spellStart"/>
+      <w:r>
+        <w:rPr>
+          <w:rFonts w:ascii="Times New Roman" w:hAnsi="Times New Roman" w:cs="Times New Roman"/>
+          <w:sz w:val="24"/>
+          <w:szCs w:val="24"/>
+        </w:rPr>
+        <w:t>dokumen</w:t>
+      </w:r>
+      <w:proofErr w:type="spellEnd"/>
+      <w:r>
+        <w:rPr>
+          <w:rFonts w:ascii="Times New Roman" w:hAnsi="Times New Roman" w:cs="Times New Roman"/>
+          <w:sz w:val="24"/>
+          <w:szCs w:val="24"/>
+        </w:rPr>
+        <w:t xml:space="preserve"> </w:t>
+      </w:r>
+      <w:proofErr w:type="spellStart"/>
+      <w:r>
+        <w:rPr>
+          <w:rFonts w:ascii="Times New Roman" w:hAnsi="Times New Roman" w:cs="Times New Roman"/>
+          <w:sz w:val="24"/>
+          <w:szCs w:val="24"/>
+        </w:rPr>
+        <w:t>direpresentasikan</w:t>
+      </w:r>
+      <w:proofErr w:type="spellEnd"/>
+      <w:r>
+        <w:rPr>
+          <w:rFonts w:ascii="Times New Roman" w:hAnsi="Times New Roman" w:cs="Times New Roman"/>
+          <w:sz w:val="24"/>
+          <w:szCs w:val="24"/>
+        </w:rPr>
+        <w:t xml:space="preserve"> </w:t>
+      </w:r>
+      <w:proofErr w:type="spellStart"/>
+      <w:r>
+        <w:rPr>
+          <w:rFonts w:ascii="Times New Roman" w:hAnsi="Times New Roman" w:cs="Times New Roman"/>
+          <w:sz w:val="24"/>
+          <w:szCs w:val="24"/>
+        </w:rPr>
+        <w:t>sebagai</w:t>
+      </w:r>
+      <w:proofErr w:type="spellEnd"/>
+      <w:r>
+        <w:rPr>
+          <w:rFonts w:ascii="Times New Roman" w:hAnsi="Times New Roman" w:cs="Times New Roman"/>
+          <w:sz w:val="24"/>
+          <w:szCs w:val="24"/>
+        </w:rPr>
+        <w:t xml:space="preserve"> </w:t>
+      </w:r>
+      <w:proofErr w:type="spellStart"/>
+      <w:r>
+        <w:rPr>
+          <w:rFonts w:ascii="Times New Roman" w:hAnsi="Times New Roman" w:cs="Times New Roman"/>
+          <w:sz w:val="24"/>
+          <w:szCs w:val="24"/>
+        </w:rPr>
+        <w:t>sebuah</w:t>
+      </w:r>
+      <w:proofErr w:type="spellEnd"/>
+      <w:r>
+        <w:rPr>
+          <w:rFonts w:ascii="Times New Roman" w:hAnsi="Times New Roman" w:cs="Times New Roman"/>
+          <w:sz w:val="24"/>
+          <w:szCs w:val="24"/>
+        </w:rPr>
+        <w:t xml:space="preserve"> </w:t>
+      </w:r>
+      <w:proofErr w:type="spellStart"/>
+      <w:r>
+        <w:rPr>
+          <w:rFonts w:ascii="Times New Roman" w:hAnsi="Times New Roman" w:cs="Times New Roman"/>
+          <w:sz w:val="24"/>
+          <w:szCs w:val="24"/>
+        </w:rPr>
+        <w:t>matrik</w:t>
+      </w:r>
+      <w:proofErr w:type="spellEnd"/>
+      <w:r>
+        <w:rPr>
+          <w:rFonts w:ascii="Times New Roman" w:hAnsi="Times New Roman" w:cs="Times New Roman"/>
+          <w:sz w:val="24"/>
+          <w:szCs w:val="24"/>
+        </w:rPr>
+        <w:t xml:space="preserve"> term-document (</w:t>
+      </w:r>
+      <w:proofErr w:type="spellStart"/>
+      <w:r>
+        <w:rPr>
+          <w:rFonts w:ascii="Times New Roman" w:hAnsi="Times New Roman" w:cs="Times New Roman"/>
+          <w:sz w:val="24"/>
+          <w:szCs w:val="24"/>
+        </w:rPr>
+        <w:t>atau</w:t>
+      </w:r>
+      <w:proofErr w:type="spellEnd"/>
+      <w:r>
+        <w:rPr>
+          <w:rFonts w:ascii="Times New Roman" w:hAnsi="Times New Roman" w:cs="Times New Roman"/>
+          <w:sz w:val="24"/>
+          <w:szCs w:val="24"/>
+        </w:rPr>
+        <w:t xml:space="preserve"> </w:t>
+      </w:r>
+      <w:proofErr w:type="spellStart"/>
+      <w:r>
+        <w:rPr>
+          <w:rFonts w:ascii="Times New Roman" w:hAnsi="Times New Roman" w:cs="Times New Roman"/>
+          <w:sz w:val="24"/>
+          <w:szCs w:val="24"/>
+        </w:rPr>
+        <w:t>matrik</w:t>
+      </w:r>
+      <w:proofErr w:type="spellEnd"/>
+      <w:r>
+        <w:rPr>
+          <w:rFonts w:ascii="Times New Roman" w:hAnsi="Times New Roman" w:cs="Times New Roman"/>
+          <w:sz w:val="24"/>
+          <w:szCs w:val="24"/>
+        </w:rPr>
+        <w:t xml:space="preserve"> term frequency). </w:t>
+      </w:r>
+      <w:r>
+        <w:rPr>
+          <w:rFonts w:ascii="Times New Roman" w:hAnsi="Times New Roman" w:cs="Times New Roman"/>
+          <w:sz w:val="24"/>
+          <w:szCs w:val="24"/>
+        </w:rPr>
+        <w:t xml:space="preserve">Dimana </w:t>
+      </w:r>
+      <w:proofErr w:type="spellStart"/>
+      <w:r>
+        <w:rPr>
+          <w:rFonts w:ascii="Times New Roman" w:hAnsi="Times New Roman" w:cs="Times New Roman"/>
+          <w:sz w:val="24"/>
+          <w:szCs w:val="24"/>
+        </w:rPr>
+        <w:t>s</w:t>
+      </w:r>
+      <w:r>
+        <w:rPr>
+          <w:rFonts w:ascii="Times New Roman" w:hAnsi="Times New Roman" w:cs="Times New Roman"/>
+          <w:sz w:val="24"/>
+          <w:szCs w:val="24"/>
+        </w:rPr>
+        <w:t>etiap</w:t>
+      </w:r>
+      <w:proofErr w:type="spellEnd"/>
+      <w:r>
+        <w:rPr>
+          <w:rFonts w:ascii="Times New Roman" w:hAnsi="Times New Roman" w:cs="Times New Roman"/>
+          <w:sz w:val="24"/>
+          <w:szCs w:val="24"/>
+        </w:rPr>
+        <w:t xml:space="preserve"> </w:t>
+      </w:r>
+      <w:proofErr w:type="spellStart"/>
+      <w:r>
+        <w:rPr>
+          <w:rFonts w:ascii="Times New Roman" w:hAnsi="Times New Roman" w:cs="Times New Roman"/>
+          <w:sz w:val="24"/>
+          <w:szCs w:val="24"/>
+        </w:rPr>
+        <w:t>sel</w:t>
+      </w:r>
+      <w:proofErr w:type="spellEnd"/>
+      <w:r>
+        <w:rPr>
+          <w:rFonts w:ascii="Times New Roman" w:hAnsi="Times New Roman" w:cs="Times New Roman"/>
+          <w:sz w:val="24"/>
+          <w:szCs w:val="24"/>
+        </w:rPr>
+        <w:t xml:space="preserve"> </w:t>
+      </w:r>
+      <w:proofErr w:type="spellStart"/>
+      <w:r>
+        <w:rPr>
+          <w:rFonts w:ascii="Times New Roman" w:hAnsi="Times New Roman" w:cs="Times New Roman"/>
+          <w:sz w:val="24"/>
+          <w:szCs w:val="24"/>
+        </w:rPr>
+        <w:t>dalam</w:t>
+      </w:r>
+      <w:proofErr w:type="spellEnd"/>
+      <w:r>
+        <w:rPr>
+          <w:rFonts w:ascii="Times New Roman" w:hAnsi="Times New Roman" w:cs="Times New Roman"/>
+          <w:sz w:val="24"/>
+          <w:szCs w:val="24"/>
+        </w:rPr>
+        <w:t xml:space="preserve"> </w:t>
+      </w:r>
+      <w:proofErr w:type="spellStart"/>
+      <w:r>
+        <w:rPr>
+          <w:rFonts w:ascii="Times New Roman" w:hAnsi="Times New Roman" w:cs="Times New Roman"/>
+          <w:sz w:val="24"/>
+          <w:szCs w:val="24"/>
+        </w:rPr>
+        <w:t>matrik</w:t>
+      </w:r>
+      <w:proofErr w:type="spellEnd"/>
+      <w:r>
+        <w:rPr>
+          <w:rFonts w:ascii="Times New Roman" w:hAnsi="Times New Roman" w:cs="Times New Roman"/>
+          <w:sz w:val="24"/>
+          <w:szCs w:val="24"/>
+        </w:rPr>
+        <w:t xml:space="preserve"> </w:t>
+      </w:r>
+      <w:proofErr w:type="spellStart"/>
+      <w:r>
+        <w:rPr>
+          <w:rFonts w:ascii="Times New Roman" w:hAnsi="Times New Roman" w:cs="Times New Roman"/>
+          <w:sz w:val="24"/>
+          <w:szCs w:val="24"/>
+        </w:rPr>
+        <w:t>bersesuaian</w:t>
+      </w:r>
+      <w:proofErr w:type="spellEnd"/>
+      <w:r>
+        <w:rPr>
+          <w:rFonts w:ascii="Times New Roman" w:hAnsi="Times New Roman" w:cs="Times New Roman"/>
+          <w:sz w:val="24"/>
+          <w:szCs w:val="24"/>
+        </w:rPr>
+        <w:t xml:space="preserve"> </w:t>
+      </w:r>
+      <w:proofErr w:type="spellStart"/>
+      <w:r>
+        <w:rPr>
+          <w:rFonts w:ascii="Times New Roman" w:hAnsi="Times New Roman" w:cs="Times New Roman"/>
+          <w:sz w:val="24"/>
+          <w:szCs w:val="24"/>
+        </w:rPr>
+        <w:t>dengan</w:t>
+      </w:r>
+      <w:proofErr w:type="spellEnd"/>
+      <w:r>
+        <w:rPr>
+          <w:rFonts w:ascii="Times New Roman" w:hAnsi="Times New Roman" w:cs="Times New Roman"/>
+          <w:sz w:val="24"/>
+          <w:szCs w:val="24"/>
+        </w:rPr>
+        <w:t xml:space="preserve"> </w:t>
+      </w:r>
+      <w:proofErr w:type="spellStart"/>
+      <w:r>
+        <w:rPr>
+          <w:rFonts w:ascii="Times New Roman" w:hAnsi="Times New Roman" w:cs="Times New Roman"/>
+          <w:sz w:val="24"/>
+          <w:szCs w:val="24"/>
+        </w:rPr>
+        <w:t>bobot</w:t>
+      </w:r>
+      <w:proofErr w:type="spellEnd"/>
+      <w:r>
+        <w:rPr>
+          <w:rFonts w:ascii="Times New Roman" w:hAnsi="Times New Roman" w:cs="Times New Roman"/>
+          <w:sz w:val="24"/>
+          <w:szCs w:val="24"/>
+        </w:rPr>
+        <w:t xml:space="preserve"> yang </w:t>
+      </w:r>
+      <w:proofErr w:type="spellStart"/>
+      <w:r>
+        <w:rPr>
+          <w:rFonts w:ascii="Times New Roman" w:hAnsi="Times New Roman" w:cs="Times New Roman"/>
+          <w:sz w:val="24"/>
+          <w:szCs w:val="24"/>
+        </w:rPr>
+        <w:lastRenderedPageBreak/>
+        <w:t>diberikan</w:t>
+      </w:r>
+      <w:proofErr w:type="spellEnd"/>
+      <w:r>
+        <w:rPr>
+          <w:rFonts w:ascii="Times New Roman" w:hAnsi="Times New Roman" w:cs="Times New Roman"/>
+          <w:sz w:val="24"/>
+          <w:szCs w:val="24"/>
+        </w:rPr>
+        <w:t xml:space="preserve"> </w:t>
+      </w:r>
+      <w:proofErr w:type="spellStart"/>
+      <w:r>
+        <w:rPr>
+          <w:rFonts w:ascii="Times New Roman" w:hAnsi="Times New Roman" w:cs="Times New Roman"/>
+          <w:sz w:val="24"/>
+          <w:szCs w:val="24"/>
+        </w:rPr>
+        <w:t>dari</w:t>
+      </w:r>
+      <w:proofErr w:type="spellEnd"/>
+      <w:r>
+        <w:rPr>
+          <w:rFonts w:ascii="Times New Roman" w:hAnsi="Times New Roman" w:cs="Times New Roman"/>
+          <w:sz w:val="24"/>
+          <w:szCs w:val="24"/>
+        </w:rPr>
+        <w:t xml:space="preserve"> </w:t>
+      </w:r>
+      <w:proofErr w:type="spellStart"/>
+      <w:r>
+        <w:rPr>
+          <w:rFonts w:ascii="Times New Roman" w:hAnsi="Times New Roman" w:cs="Times New Roman"/>
+          <w:sz w:val="24"/>
+          <w:szCs w:val="24"/>
+        </w:rPr>
+        <w:t>suatu</w:t>
+      </w:r>
+      <w:proofErr w:type="spellEnd"/>
+      <w:r>
+        <w:rPr>
+          <w:rFonts w:ascii="Times New Roman" w:hAnsi="Times New Roman" w:cs="Times New Roman"/>
+          <w:sz w:val="24"/>
+          <w:szCs w:val="24"/>
+        </w:rPr>
+        <w:t xml:space="preserve"> term </w:t>
+      </w:r>
+      <w:proofErr w:type="spellStart"/>
+      <w:r>
+        <w:rPr>
+          <w:rFonts w:ascii="Times New Roman" w:hAnsi="Times New Roman" w:cs="Times New Roman"/>
+          <w:sz w:val="24"/>
+          <w:szCs w:val="24"/>
+        </w:rPr>
+        <w:t>dalam</w:t>
+      </w:r>
+      <w:proofErr w:type="spellEnd"/>
+      <w:r>
+        <w:rPr>
+          <w:rFonts w:ascii="Times New Roman" w:hAnsi="Times New Roman" w:cs="Times New Roman"/>
+          <w:sz w:val="24"/>
+          <w:szCs w:val="24"/>
+        </w:rPr>
+        <w:t xml:space="preserve"> </w:t>
+      </w:r>
+      <w:proofErr w:type="spellStart"/>
+      <w:r>
+        <w:rPr>
+          <w:rFonts w:ascii="Times New Roman" w:hAnsi="Times New Roman" w:cs="Times New Roman"/>
+          <w:sz w:val="24"/>
+          <w:szCs w:val="24"/>
+        </w:rPr>
+        <w:t>dokumen</w:t>
+      </w:r>
+      <w:proofErr w:type="spellEnd"/>
+      <w:r>
+        <w:rPr>
+          <w:rFonts w:ascii="Times New Roman" w:hAnsi="Times New Roman" w:cs="Times New Roman"/>
+          <w:sz w:val="24"/>
+          <w:szCs w:val="24"/>
+        </w:rPr>
+        <w:t xml:space="preserve"> yang </w:t>
+      </w:r>
+      <w:proofErr w:type="spellStart"/>
+      <w:r>
+        <w:rPr>
+          <w:rFonts w:ascii="Times New Roman" w:hAnsi="Times New Roman" w:cs="Times New Roman"/>
+          <w:sz w:val="24"/>
+          <w:szCs w:val="24"/>
+        </w:rPr>
+        <w:t>ditentukan</w:t>
+      </w:r>
+      <w:proofErr w:type="spellEnd"/>
+      <w:r>
+        <w:rPr>
+          <w:rFonts w:ascii="Times New Roman" w:hAnsi="Times New Roman" w:cs="Times New Roman"/>
+          <w:sz w:val="24"/>
+          <w:szCs w:val="24"/>
+        </w:rPr>
+        <w:t xml:space="preserve">. Nilai </w:t>
+      </w:r>
+      <w:proofErr w:type="spellStart"/>
+      <w:r>
+        <w:rPr>
+          <w:rFonts w:ascii="Times New Roman" w:hAnsi="Times New Roman" w:cs="Times New Roman"/>
+          <w:sz w:val="24"/>
+          <w:szCs w:val="24"/>
+        </w:rPr>
+        <w:t>nol</w:t>
+      </w:r>
+      <w:proofErr w:type="spellEnd"/>
+      <w:r>
+        <w:rPr>
+          <w:rFonts w:ascii="Times New Roman" w:hAnsi="Times New Roman" w:cs="Times New Roman"/>
+          <w:sz w:val="24"/>
+          <w:szCs w:val="24"/>
+        </w:rPr>
+        <w:t xml:space="preserve"> </w:t>
+      </w:r>
+      <w:proofErr w:type="spellStart"/>
+      <w:r>
+        <w:rPr>
+          <w:rFonts w:ascii="Times New Roman" w:hAnsi="Times New Roman" w:cs="Times New Roman"/>
+          <w:sz w:val="24"/>
+          <w:szCs w:val="24"/>
+        </w:rPr>
+        <w:t>berarti</w:t>
+      </w:r>
+      <w:proofErr w:type="spellEnd"/>
+      <w:r>
+        <w:rPr>
+          <w:rFonts w:ascii="Times New Roman" w:hAnsi="Times New Roman" w:cs="Times New Roman"/>
+          <w:sz w:val="24"/>
+          <w:szCs w:val="24"/>
+        </w:rPr>
+        <w:t xml:space="preserve"> </w:t>
+      </w:r>
+      <w:proofErr w:type="spellStart"/>
+      <w:r>
+        <w:rPr>
+          <w:rFonts w:ascii="Times New Roman" w:hAnsi="Times New Roman" w:cs="Times New Roman"/>
+          <w:sz w:val="24"/>
+          <w:szCs w:val="24"/>
+        </w:rPr>
+        <w:t>bahwa</w:t>
+      </w:r>
+      <w:proofErr w:type="spellEnd"/>
+      <w:r>
+        <w:rPr>
+          <w:rFonts w:ascii="Times New Roman" w:hAnsi="Times New Roman" w:cs="Times New Roman"/>
+          <w:sz w:val="24"/>
+          <w:szCs w:val="24"/>
+        </w:rPr>
+        <w:t xml:space="preserve"> term </w:t>
+      </w:r>
+      <w:proofErr w:type="spellStart"/>
+      <w:r>
+        <w:rPr>
+          <w:rFonts w:ascii="Times New Roman" w:hAnsi="Times New Roman" w:cs="Times New Roman"/>
+          <w:sz w:val="24"/>
+          <w:szCs w:val="24"/>
+        </w:rPr>
+        <w:t>tersebut</w:t>
+      </w:r>
+      <w:proofErr w:type="spellEnd"/>
+      <w:r>
+        <w:rPr>
+          <w:rFonts w:ascii="Times New Roman" w:hAnsi="Times New Roman" w:cs="Times New Roman"/>
+          <w:sz w:val="24"/>
+          <w:szCs w:val="24"/>
+        </w:rPr>
+        <w:t xml:space="preserve"> </w:t>
+      </w:r>
+      <w:proofErr w:type="spellStart"/>
+      <w:r>
+        <w:rPr>
+          <w:rFonts w:ascii="Times New Roman" w:hAnsi="Times New Roman" w:cs="Times New Roman"/>
+          <w:sz w:val="24"/>
+          <w:szCs w:val="24"/>
+        </w:rPr>
+        <w:t>tidak</w:t>
+      </w:r>
+      <w:proofErr w:type="spellEnd"/>
+      <w:r>
+        <w:rPr>
+          <w:rFonts w:ascii="Times New Roman" w:hAnsi="Times New Roman" w:cs="Times New Roman"/>
+          <w:sz w:val="24"/>
+          <w:szCs w:val="24"/>
+        </w:rPr>
+        <w:t xml:space="preserve"> </w:t>
+      </w:r>
+      <w:proofErr w:type="spellStart"/>
+      <w:r>
+        <w:rPr>
+          <w:rFonts w:ascii="Times New Roman" w:hAnsi="Times New Roman" w:cs="Times New Roman"/>
+          <w:sz w:val="24"/>
+          <w:szCs w:val="24"/>
+        </w:rPr>
+        <w:t>ada</w:t>
+      </w:r>
+      <w:proofErr w:type="spellEnd"/>
+      <w:r>
+        <w:rPr>
+          <w:rFonts w:ascii="Times New Roman" w:hAnsi="Times New Roman" w:cs="Times New Roman"/>
+          <w:sz w:val="24"/>
+          <w:szCs w:val="24"/>
+        </w:rPr>
+        <w:t xml:space="preserve"> </w:t>
+      </w:r>
+      <w:proofErr w:type="spellStart"/>
+      <w:r>
+        <w:rPr>
+          <w:rFonts w:ascii="Times New Roman" w:hAnsi="Times New Roman" w:cs="Times New Roman"/>
+          <w:sz w:val="24"/>
+          <w:szCs w:val="24"/>
+        </w:rPr>
+        <w:t>dalam</w:t>
+      </w:r>
+      <w:proofErr w:type="spellEnd"/>
+      <w:r>
+        <w:rPr>
+          <w:rFonts w:ascii="Times New Roman" w:hAnsi="Times New Roman" w:cs="Times New Roman"/>
+          <w:sz w:val="24"/>
+          <w:szCs w:val="24"/>
+        </w:rPr>
+        <w:t xml:space="preserve"> </w:t>
+      </w:r>
+      <w:proofErr w:type="spellStart"/>
+      <w:r>
+        <w:rPr>
+          <w:rFonts w:ascii="Times New Roman" w:hAnsi="Times New Roman" w:cs="Times New Roman"/>
+          <w:sz w:val="24"/>
+          <w:szCs w:val="24"/>
+        </w:rPr>
+        <w:t>dokumen</w:t>
+      </w:r>
+      <w:proofErr w:type="spellEnd"/>
+      <w:r>
+        <w:rPr>
+          <w:rFonts w:ascii="Times New Roman" w:hAnsi="Times New Roman" w:cs="Times New Roman"/>
+          <w:sz w:val="24"/>
+          <w:szCs w:val="24"/>
+        </w:rPr>
+        <w:t>.</w:t>
+      </w:r>
+    </w:p>
+    <w:p>
+      <w:pPr>
+        <w:jc w:val="both"/>
+        <w:rPr>
+          <w:rFonts w:ascii="Times New Roman" w:hAnsi="Times New Roman" w:cs="Times New Roman"/>
+          <w:sz w:val="24"/>
+          <w:szCs w:val="24"/>
+        </w:rPr>
+      </w:pPr>
+    </w:p>
+    <w:p>
+      <w:pPr>
+        <w:jc w:val="both"/>
+        <w:rPr>
+          <w:rFonts w:ascii="Times New Roman" w:hAnsi="Times New Roman" w:cs="Times New Roman"/>
+          <w:sz w:val="24"/>
+          <w:szCs w:val="24"/>
+        </w:rPr>
+      </w:pPr>
+    </w:p>
+    <w:p>
+      <w:pPr>
+        <w:jc w:val="both"/>
+        <w:rPr>
+          <w:rFonts w:ascii="Times New Roman" w:hAnsi="Times New Roman" w:cs="Times New Roman"/>
+          <w:sz w:val="24"/>
+          <w:szCs w:val="24"/>
+        </w:rPr>
+      </w:pPr>
+    </w:p>
+    <w:p>
+      <w:pPr>
+        <w:jc w:val="both"/>
+        <w:rPr>
+          <w:rFonts w:ascii="Times New Roman" w:hAnsi="Times New Roman" w:cs="Times New Roman"/>
+          <w:sz w:val="24"/>
+          <w:szCs w:val="24"/>
+        </w:rPr>
+      </w:pPr>
+    </w:p>
+    <w:p>
+      <w:pPr>
+        <w:jc w:val="both"/>
+        <w:rPr>
+          <w:rFonts w:ascii="Times New Roman" w:hAnsi="Times New Roman" w:cs="Times New Roman"/>
+          <w:sz w:val="24"/>
+          <w:szCs w:val="24"/>
+        </w:rPr>
+      </w:pPr>
+    </w:p>
+    <w:p>
+      <w:pPr>
+        <w:jc w:val="both"/>
+        <w:rPr>
+          <w:rFonts w:ascii="Times New Roman" w:hAnsi="Times New Roman" w:cs="Times New Roman"/>
+          <w:sz w:val="24"/>
+          <w:szCs w:val="24"/>
+        </w:rPr>
+      </w:pPr>
+    </w:p>
+    <w:p>
+      <w:pPr>
+        <w:jc w:val="both"/>
+        <w:rPr>
+          <w:rFonts w:ascii="Times New Roman" w:hAnsi="Times New Roman" w:cs="Times New Roman"/>
+          <w:sz w:val="24"/>
+          <w:szCs w:val="24"/>
+        </w:rPr>
+      </w:pPr>
+    </w:p>
+    <w:p>
+      <w:pPr>
+        <w:jc w:val="both"/>
+        <w:rPr>
+          <w:rFonts w:ascii="Times New Roman" w:hAnsi="Times New Roman" w:cs="Times New Roman"/>
+          <w:sz w:val="24"/>
+          <w:szCs w:val="24"/>
+        </w:rPr>
+      </w:pPr>
+    </w:p>
+    <w:p>
+      <w:pPr>
+        <w:jc w:val="both"/>
+        <w:rPr>
+          <w:rFonts w:ascii="Times New Roman" w:hAnsi="Times New Roman" w:cs="Times New Roman"/>
+          <w:sz w:val="24"/>
+          <w:szCs w:val="24"/>
+        </w:rPr>
+      </w:pPr>
+    </w:p>
+    <w:p>
+      <w:pPr>
+        <w:jc w:val="both"/>
+        <w:rPr>
+          <w:rFonts w:ascii="Times New Roman" w:hAnsi="Times New Roman" w:cs="Times New Roman"/>
+          <w:sz w:val="24"/>
+          <w:szCs w:val="24"/>
+        </w:rPr>
+      </w:pPr>
+    </w:p>
+    <w:p>
+      <w:pPr>
+        <w:jc w:val="both"/>
+        <w:rPr>
+          <w:rFonts w:ascii="Times New Roman" w:hAnsi="Times New Roman" w:cs="Times New Roman"/>
+          <w:sz w:val="24"/>
+          <w:szCs w:val="24"/>
+        </w:rPr>
+      </w:pPr>
+    </w:p>
+    <w:p>
+      <w:pPr>
+        <w:jc w:val="both"/>
+        <w:rPr>
+          <w:rFonts w:ascii="Times New Roman" w:hAnsi="Times New Roman" w:cs="Times New Roman"/>
+          <w:sz w:val="24"/>
+          <w:szCs w:val="24"/>
+        </w:rPr>
+      </w:pPr>
+    </w:p>
+    <w:p>
+      <w:pPr>
+        <w:jc w:val="both"/>
+        <w:rPr>
+          <w:rFonts w:ascii="Times New Roman" w:hAnsi="Times New Roman" w:cs="Times New Roman"/>
+          <w:sz w:val="24"/>
+          <w:szCs w:val="24"/>
+        </w:rPr>
+      </w:pPr>
+    </w:p>
+    <w:p>
+      <w:pPr>
+        <w:jc w:val="both"/>
+        <w:rPr>
+          <w:rFonts w:ascii="Times New Roman" w:hAnsi="Times New Roman" w:cs="Times New Roman"/>
+          <w:sz w:val="24"/>
+          <w:szCs w:val="24"/>
+        </w:rPr>
+      </w:pPr>
+    </w:p>
+    <w:p>
+      <w:pPr>
+        <w:jc w:val="both"/>
+        <w:rPr>
+          <w:rFonts w:ascii="Times New Roman" w:hAnsi="Times New Roman" w:cs="Times New Roman"/>
+          <w:sz w:val="24"/>
+          <w:szCs w:val="24"/>
+        </w:rPr>
+      </w:pPr>
+    </w:p>
+    <w:p>
+      <w:pPr>
+        <w:jc w:val="both"/>
+        <w:rPr>
+          <w:rFonts w:ascii="Times New Roman" w:hAnsi="Times New Roman" w:cs="Times New Roman"/>
+          <w:sz w:val="24"/>
+          <w:szCs w:val="24"/>
+        </w:rPr>
+      </w:pPr>
+    </w:p>
+    <w:p>
+      <w:pPr>
+        <w:jc w:val="both"/>
+        <w:rPr>
+          <w:rFonts w:ascii="Times New Roman" w:hAnsi="Times New Roman" w:cs="Times New Roman"/>
+          <w:sz w:val="24"/>
+          <w:szCs w:val="24"/>
+        </w:rPr>
+      </w:pPr>
+    </w:p>
+    <w:p>
+      <w:pPr>
+        <w:jc w:val="both"/>
+        <w:rPr>
+          <w:rFonts w:ascii="Times New Roman" w:hAnsi="Times New Roman" w:cs="Times New Roman"/>
+          <w:sz w:val="24"/>
+          <w:szCs w:val="24"/>
+        </w:rPr>
+      </w:pPr>
+    </w:p>
+    <w:p>
+      <w:pPr>
+        <w:jc w:val="both"/>
+        <w:rPr>
+          <w:rFonts w:ascii="Times New Roman" w:hAnsi="Times New Roman" w:cs="Times New Roman"/>
+          <w:sz w:val="24"/>
+          <w:szCs w:val="24"/>
+        </w:rPr>
+      </w:pPr>
+    </w:p>
+    <w:p>
+      <w:pPr>
+        <w:jc w:val="both"/>
+        <w:rPr>
+          <w:rFonts w:ascii="Times New Roman" w:hAnsi="Times New Roman" w:cs="Times New Roman"/>
+          <w:sz w:val="24"/>
+          <w:szCs w:val="24"/>
+        </w:rPr>
+      </w:pPr>
+    </w:p>
+    <w:p>
+      <w:pPr>
+        <w:jc w:val="both"/>
+        <w:rPr>
+          <w:rFonts w:ascii="Times New Roman" w:hAnsi="Times New Roman" w:cs="Times New Roman"/>
+          <w:sz w:val="24"/>
+          <w:szCs w:val="24"/>
+        </w:rPr>
+      </w:pPr>
+    </w:p>
+    <w:p>
+      <w:pPr>
+        <w:jc w:val="both"/>
+        <w:rPr>
+          <w:rFonts w:ascii="Times New Roman" w:hAnsi="Times New Roman" w:cs="Times New Roman"/>
+          <w:sz w:val="24"/>
+          <w:szCs w:val="24"/>
+        </w:rPr>
+      </w:pPr>
+    </w:p>
+    <w:p>
+      <w:pPr>
+        <w:jc w:val="both"/>
+        <w:rPr>
+          <w:rFonts w:ascii="Times New Roman" w:hAnsi="Times New Roman" w:cs="Times New Roman"/>
+          <w:sz w:val="24"/>
+          <w:szCs w:val="24"/>
+        </w:rPr>
+      </w:pPr>
+    </w:p>
+    <w:p>
+      <w:pPr>
+        <w:jc w:val="both"/>
+        <w:rPr>
+          <w:rFonts w:ascii="Times New Roman" w:hAnsi="Times New Roman" w:cs="Times New Roman"/>
+          <w:sz w:val="24"/>
+          <w:szCs w:val="24"/>
+        </w:rPr>
+      </w:pPr>
+    </w:p>
+    <w:p>
+      <w:pPr>
+        <w:jc w:val="both"/>
+        <w:rPr>
+          <w:rFonts w:ascii="Times New Roman" w:hAnsi="Times New Roman" w:cs="Times New Roman"/>
+          <w:sz w:val="24"/>
+          <w:szCs w:val="24"/>
+        </w:rPr>
+      </w:pPr>
+    </w:p>
+    <w:p>
+      <w:pPr>
+        <w:jc w:val="both"/>
+        <w:rPr>
+          <w:rFonts w:ascii="Times New Roman" w:hAnsi="Times New Roman" w:cs="Times New Roman"/>
+          <w:sz w:val="24"/>
+          <w:szCs w:val="24"/>
+        </w:rPr>
+      </w:pPr>
+    </w:p>
+    <w:p>
+      <w:pPr>
+        <w:pStyle w:val="Heading1"/>
+        <w:jc w:val="center"/>
+        <w:rPr>
+          <w:rFonts w:ascii="Times New Roman" w:hAnsi="Times New Roman" w:cs="Times New Roman"/>
+          <w:b/>
+          <w:bCs/>
+          <w:color w:val="auto"/>
+          <w:sz w:val="28"/>
+          <w:szCs w:val="28"/>
+        </w:rPr>
+      </w:pPr>
+      <w:r>
+        <w:rPr>
+          <w:rFonts w:ascii="Times New Roman" w:hAnsi="Times New Roman" w:cs="Times New Roman"/>
+          <w:b/>
+          <w:bCs/>
+          <w:color w:val="auto"/>
+          <w:sz w:val="28"/>
+          <w:szCs w:val="28"/>
+        </w:rPr>
+        <w:lastRenderedPageBreak/>
+        <w:t>DAFTAR PUSTAKA</w:t>
+      </w:r>
+    </w:p>
+    <w:p/>
+    <w:p>
+      <w:pPr>
+        <w:widowControl w:val="0"/>
+        <w:autoSpaceDE w:val="0"/>
+        <w:autoSpaceDN w:val="0"/>
+        <w:adjustRightInd w:val="0"/>
+        <w:spacing w:line="240" w:lineRule="auto"/>
+        <w:ind w:left="480" w:hanging="480"/>
+        <w:rPr>
+          <w:rFonts w:ascii="Times New Roman" w:hAnsi="Times New Roman" w:cs="Times New Roman"/>
+          <w:noProof/>
+          <w:sz w:val="24"/>
+          <w:szCs w:val="28"/>
+        </w:rPr>
+      </w:pPr>
+      <w:r>
+        <w:fldChar w:fldCharType="begin" w:fldLock="1"/>
+      </w:r>
+      <w:r>
+        <w:instrText xml:space="preserve">ADDIN Mendeley Bibliography CSL_BIBLIOGRAPHY </w:instrText>
+      </w:r>
+      <w:r>
+        <w:fldChar w:fldCharType="separate"/>
+      </w:r>
+      <w:r>
+        <w:rPr>
+          <w:rFonts w:ascii="Times New Roman" w:hAnsi="Times New Roman" w:cs="Times New Roman"/>
+          <w:noProof/>
+          <w:sz w:val="24"/>
+          <w:szCs w:val="28"/>
+        </w:rPr>
+        <w:t xml:space="preserve">Blei, D. M., &amp; Smyth, P. (2017). Science and data science. In </w:t>
+      </w:r>
+      <w:r>
+        <w:rPr>
+          <w:rFonts w:ascii="Times New Roman" w:hAnsi="Times New Roman" w:cs="Times New Roman"/>
+          <w:i/>
+          <w:iCs/>
+          <w:noProof/>
+          <w:sz w:val="24"/>
+          <w:szCs w:val="28"/>
+        </w:rPr>
+        <w:t>Proceedings of the National Academy of Sciences of the United States of America</w:t>
+      </w:r>
+      <w:r>
+        <w:rPr>
+          <w:rFonts w:ascii="Times New Roman" w:hAnsi="Times New Roman" w:cs="Times New Roman"/>
+          <w:noProof/>
+          <w:sz w:val="24"/>
+          <w:szCs w:val="28"/>
+        </w:rPr>
+        <w:t xml:space="preserve"> (Vol. 114, Issue 33, pp. 8689–8692). National Academy of Sciences. https://doi.org/10.1073/pnas.1702076114</w:t>
+      </w:r>
+    </w:p>
+    <w:p>
+      <w:pPr>
+        <w:widowControl w:val="0"/>
+        <w:autoSpaceDE w:val="0"/>
+        <w:autoSpaceDN w:val="0"/>
+        <w:adjustRightInd w:val="0"/>
+        <w:spacing w:line="240" w:lineRule="auto"/>
+        <w:ind w:left="480" w:hanging="480"/>
+        <w:rPr>
+          <w:rFonts w:ascii="Times New Roman" w:hAnsi="Times New Roman" w:cs="Times New Roman"/>
+          <w:noProof/>
+          <w:sz w:val="24"/>
+          <w:szCs w:val="28"/>
+        </w:rPr>
+      </w:pPr>
+      <w:r>
+        <w:rPr>
+          <w:rFonts w:ascii="Times New Roman" w:hAnsi="Times New Roman" w:cs="Times New Roman"/>
+          <w:noProof/>
+          <w:sz w:val="24"/>
+          <w:szCs w:val="28"/>
+        </w:rPr>
+        <w:t xml:space="preserve">Djenouri, Y., Belhadi, A., Djenouri, D., &amp; Lin, J. C. W. (2021). Cluster-based information retrieval using pattern mining. </w:t>
+      </w:r>
+      <w:r>
+        <w:rPr>
+          <w:rFonts w:ascii="Times New Roman" w:hAnsi="Times New Roman" w:cs="Times New Roman"/>
+          <w:i/>
+          <w:iCs/>
+          <w:noProof/>
+          <w:sz w:val="24"/>
+          <w:szCs w:val="28"/>
+        </w:rPr>
+        <w:t>Applied Intelligence</w:t>
+      </w:r>
+      <w:r>
+        <w:rPr>
+          <w:rFonts w:ascii="Times New Roman" w:hAnsi="Times New Roman" w:cs="Times New Roman"/>
+          <w:noProof/>
+          <w:sz w:val="24"/>
+          <w:szCs w:val="28"/>
+        </w:rPr>
+        <w:t xml:space="preserve">, </w:t>
+      </w:r>
+      <w:r>
+        <w:rPr>
+          <w:rFonts w:ascii="Times New Roman" w:hAnsi="Times New Roman" w:cs="Times New Roman"/>
+          <w:i/>
+          <w:iCs/>
+          <w:noProof/>
+          <w:sz w:val="24"/>
+          <w:szCs w:val="28"/>
+        </w:rPr>
+        <w:t>51</w:t>
+      </w:r>
+      <w:r>
+        <w:rPr>
+          <w:rFonts w:ascii="Times New Roman" w:hAnsi="Times New Roman" w:cs="Times New Roman"/>
+          <w:noProof/>
+          <w:sz w:val="24"/>
+          <w:szCs w:val="28"/>
+        </w:rPr>
+        <w:t>(4), 1888–1903. https://doi.org/10.1007/s10489-020-01922-x</w:t>
+      </w:r>
+    </w:p>
+    <w:p>
+      <w:pPr>
+        <w:widowControl w:val="0"/>
+        <w:autoSpaceDE w:val="0"/>
+        <w:autoSpaceDN w:val="0"/>
+        <w:adjustRightInd w:val="0"/>
+        <w:spacing w:line="240" w:lineRule="auto"/>
+        <w:ind w:left="480" w:hanging="480"/>
+        <w:rPr>
+          <w:rFonts w:ascii="Times New Roman" w:hAnsi="Times New Roman" w:cs="Times New Roman"/>
+          <w:noProof/>
+          <w:sz w:val="24"/>
+          <w:szCs w:val="28"/>
+        </w:rPr>
+      </w:pPr>
+      <w:r>
+        <w:rPr>
+          <w:rFonts w:ascii="Times New Roman" w:hAnsi="Times New Roman" w:cs="Times New Roman"/>
+          <w:noProof/>
+          <w:sz w:val="24"/>
+          <w:szCs w:val="28"/>
+        </w:rPr>
+        <w:t xml:space="preserve">Ma’rifah, H., Wibawa, A. P., &amp; Akbar, M. I. (2020). Klasifikasi Artikel Ilmiah Dengan Berbagai Skenario Preprocessing. </w:t>
+      </w:r>
+      <w:r>
+        <w:rPr>
+          <w:rFonts w:ascii="Times New Roman" w:hAnsi="Times New Roman" w:cs="Times New Roman"/>
+          <w:i/>
+          <w:iCs/>
+          <w:noProof/>
+          <w:sz w:val="24"/>
+          <w:szCs w:val="28"/>
+        </w:rPr>
+        <w:t>Sains, Aplikasi, Komputasi Dan Teknologi Informasi</w:t>
+      </w:r>
+      <w:r>
+        <w:rPr>
+          <w:rFonts w:ascii="Times New Roman" w:hAnsi="Times New Roman" w:cs="Times New Roman"/>
+          <w:noProof/>
+          <w:sz w:val="24"/>
+          <w:szCs w:val="28"/>
+        </w:rPr>
+        <w:t xml:space="preserve">, </w:t>
+      </w:r>
+      <w:r>
+        <w:rPr>
+          <w:rFonts w:ascii="Times New Roman" w:hAnsi="Times New Roman" w:cs="Times New Roman"/>
+          <w:i/>
+          <w:iCs/>
+          <w:noProof/>
+          <w:sz w:val="24"/>
+          <w:szCs w:val="28"/>
+        </w:rPr>
+        <w:t>2</w:t>
+      </w:r>
+      <w:r>
+        <w:rPr>
+          <w:rFonts w:ascii="Times New Roman" w:hAnsi="Times New Roman" w:cs="Times New Roman"/>
+          <w:noProof/>
+          <w:sz w:val="24"/>
+          <w:szCs w:val="28"/>
+        </w:rPr>
+        <w:t>(2), 70. https://doi.org/10.30872/jsakti.v2i2.2681</w:t>
+      </w:r>
+    </w:p>
+    <w:p>
+      <w:pPr>
+        <w:widowControl w:val="0"/>
+        <w:autoSpaceDE w:val="0"/>
+        <w:autoSpaceDN w:val="0"/>
+        <w:adjustRightInd w:val="0"/>
+        <w:spacing w:line="240" w:lineRule="auto"/>
+        <w:ind w:left="480" w:hanging="480"/>
+        <w:rPr>
+          <w:rFonts w:ascii="Times New Roman" w:hAnsi="Times New Roman" w:cs="Times New Roman"/>
+          <w:noProof/>
+          <w:sz w:val="24"/>
+          <w:szCs w:val="28"/>
+        </w:rPr>
+      </w:pPr>
+      <w:r>
+        <w:rPr>
+          <w:rFonts w:ascii="Times New Roman" w:hAnsi="Times New Roman" w:cs="Times New Roman"/>
+          <w:noProof/>
+          <w:sz w:val="24"/>
+          <w:szCs w:val="28"/>
+        </w:rPr>
+        <w:t xml:space="preserve">Sabrani, A., Wedashwara W., I. G. W., &amp; Bimantoro, F. (2020). Multinomial Naïve Bayes untuk Klasifikasi Artikel Online tentang Gempa di Indonesia. </w:t>
+      </w:r>
+      <w:r>
+        <w:rPr>
+          <w:rFonts w:ascii="Times New Roman" w:hAnsi="Times New Roman" w:cs="Times New Roman"/>
+          <w:i/>
+          <w:iCs/>
+          <w:noProof/>
+          <w:sz w:val="24"/>
+          <w:szCs w:val="28"/>
+        </w:rPr>
+        <w:t>Jurnal Teknologi Informasi, Komputer, Dan Aplikasinya (JTIKA )</w:t>
+      </w:r>
+      <w:r>
+        <w:rPr>
+          <w:rFonts w:ascii="Times New Roman" w:hAnsi="Times New Roman" w:cs="Times New Roman"/>
+          <w:noProof/>
+          <w:sz w:val="24"/>
+          <w:szCs w:val="28"/>
+        </w:rPr>
+        <w:t xml:space="preserve">, </w:t>
+      </w:r>
+      <w:r>
+        <w:rPr>
+          <w:rFonts w:ascii="Times New Roman" w:hAnsi="Times New Roman" w:cs="Times New Roman"/>
+          <w:i/>
+          <w:iCs/>
+          <w:noProof/>
+          <w:sz w:val="24"/>
+          <w:szCs w:val="28"/>
+        </w:rPr>
+        <w:t>2</w:t>
+      </w:r>
+      <w:r>
+        <w:rPr>
+          <w:rFonts w:ascii="Times New Roman" w:hAnsi="Times New Roman" w:cs="Times New Roman"/>
+          <w:noProof/>
+          <w:sz w:val="24"/>
+          <w:szCs w:val="28"/>
+        </w:rPr>
+        <w:t>(1), 89–100. https://doi.org/10.29303/jtika.v2i1.87</w:t>
+      </w:r>
+    </w:p>
+    <w:p>
+      <w:pPr>
+        <w:widowControl w:val="0"/>
+        <w:autoSpaceDE w:val="0"/>
+        <w:autoSpaceDN w:val="0"/>
+        <w:adjustRightInd w:val="0"/>
+        <w:spacing w:line="240" w:lineRule="auto"/>
+        <w:ind w:left="480" w:hanging="480"/>
+        <w:rPr>
+          <w:rFonts w:ascii="Times New Roman" w:hAnsi="Times New Roman" w:cs="Times New Roman"/>
+          <w:noProof/>
+          <w:sz w:val="24"/>
+          <w:szCs w:val="28"/>
+        </w:rPr>
+      </w:pPr>
+      <w:r>
+        <w:rPr>
+          <w:rFonts w:ascii="Times New Roman" w:hAnsi="Times New Roman" w:cs="Times New Roman"/>
+          <w:noProof/>
+          <w:sz w:val="24"/>
+          <w:szCs w:val="28"/>
+        </w:rPr>
+        <w:t xml:space="preserve">Setyawan, C., Benarkah, N., &amp; Prasetyo, V. R. (2021). Automatic Text Summarization Berdasarkan Pendekatan Statistika pada Dokumen Berbahasa Indonesia. </w:t>
+      </w:r>
+      <w:r>
+        <w:rPr>
+          <w:rFonts w:ascii="Times New Roman" w:hAnsi="Times New Roman" w:cs="Times New Roman"/>
+          <w:i/>
+          <w:iCs/>
+          <w:noProof/>
+          <w:sz w:val="24"/>
+          <w:szCs w:val="28"/>
+        </w:rPr>
+        <w:t>KELUWIH: Jurnal Sains Dan Teknologi</w:t>
+      </w:r>
+      <w:r>
+        <w:rPr>
+          <w:rFonts w:ascii="Times New Roman" w:hAnsi="Times New Roman" w:cs="Times New Roman"/>
+          <w:noProof/>
+          <w:sz w:val="24"/>
+          <w:szCs w:val="28"/>
+        </w:rPr>
+        <w:t xml:space="preserve">, </w:t>
+      </w:r>
+      <w:r>
+        <w:rPr>
+          <w:rFonts w:ascii="Times New Roman" w:hAnsi="Times New Roman" w:cs="Times New Roman"/>
+          <w:i/>
+          <w:iCs/>
+          <w:noProof/>
+          <w:sz w:val="24"/>
+          <w:szCs w:val="28"/>
+        </w:rPr>
+        <w:t>2</w:t>
+      </w:r>
+      <w:r>
+        <w:rPr>
+          <w:rFonts w:ascii="Times New Roman" w:hAnsi="Times New Roman" w:cs="Times New Roman"/>
+          <w:noProof/>
+          <w:sz w:val="24"/>
+          <w:szCs w:val="28"/>
+        </w:rPr>
+        <w:t>(1), 1–7. https://doi.org/10.24123/saintek.v2i1.4045</w:t>
+      </w:r>
+    </w:p>
+    <w:p>
+      <w:pPr>
+        <w:widowControl w:val="0"/>
+        <w:autoSpaceDE w:val="0"/>
+        <w:autoSpaceDN w:val="0"/>
+        <w:adjustRightInd w:val="0"/>
+        <w:spacing w:line="240" w:lineRule="auto"/>
+        <w:ind w:left="480" w:hanging="480"/>
+        <w:rPr>
+          <w:rFonts w:ascii="Times New Roman" w:hAnsi="Times New Roman" w:cs="Times New Roman"/>
+          <w:noProof/>
+          <w:sz w:val="24"/>
+          <w:szCs w:val="24"/>
+        </w:rPr>
+      </w:pPr>
+      <w:r>
+        <w:rPr>
+          <w:rFonts w:ascii="Times New Roman" w:hAnsi="Times New Roman" w:cs="Times New Roman"/>
+          <w:noProof/>
+          <w:sz w:val="24"/>
+          <w:szCs w:val="28"/>
+        </w:rPr>
+        <w:t xml:space="preserve">Susanti, S., Azmi, M., Ali, E., Rahmaddeni, R., &amp; Saputra Wijaya, Y. (2020). Perbandingan Boolean Model Dan Vector Space Model Dalam Pencarian Dokumen Teks. </w:t>
+      </w:r>
+      <w:r>
+        <w:rPr>
+          <w:rFonts w:ascii="Times New Roman" w:hAnsi="Times New Roman" w:cs="Times New Roman"/>
+          <w:i/>
+          <w:iCs/>
+          <w:noProof/>
+          <w:sz w:val="24"/>
+          <w:szCs w:val="28"/>
+        </w:rPr>
+        <w:t>Digital Zone: Jurnal Teknologi Informasi Dan Komunikasi</w:t>
+      </w:r>
+      <w:r>
+        <w:rPr>
+          <w:rFonts w:ascii="Times New Roman" w:hAnsi="Times New Roman" w:cs="Times New Roman"/>
+          <w:noProof/>
+          <w:sz w:val="24"/>
+          <w:szCs w:val="28"/>
+        </w:rPr>
+        <w:t xml:space="preserve">, </w:t>
+      </w:r>
+      <w:r>
+        <w:rPr>
+          <w:rFonts w:ascii="Times New Roman" w:hAnsi="Times New Roman" w:cs="Times New Roman"/>
+          <w:i/>
+          <w:iCs/>
+          <w:noProof/>
+          <w:sz w:val="24"/>
+          <w:szCs w:val="28"/>
+        </w:rPr>
+        <w:t>11</w:t>
+      </w:r>
+      <w:r>
+        <w:rPr>
+          <w:rFonts w:ascii="Times New Roman" w:hAnsi="Times New Roman" w:cs="Times New Roman"/>
+          <w:noProof/>
+          <w:sz w:val="24"/>
+          <w:szCs w:val="28"/>
+        </w:rPr>
+        <w:t>(2), 268–277. https://doi.org/10.31849/digitalzone.v11i2.4168</w:t>
+      </w:r>
+    </w:p>
+    <w:p>
+      <w:r>
+        <w:fldChar w:fldCharType="end"/>
+      </w:r>
+    </w:p>
+    <w:p>
+      <w:pPr>
+        <w:spacing w:line="360" w:lineRule="auto"/>
+        <w:jc w:val="both"/>
+        <w:rPr>
+          <w:rFonts w:ascii="Times New Roman" w:eastAsiaTheme="minorEastAsia" w:hAnsi="Times New Roman" w:cs="Times New Roman"/>
+          <w:sz w:val="24"/>
+          <w:szCs w:val="24"/>
+        </w:rPr>
+      </w:pPr>
+    </w:p>
+    <w:p>
+      <w:pPr>
         <w:rPr>
           <w:rFonts w:ascii="Times New Roman" w:hAnsi="Times New Roman" w:cs="Times New Roman"/>
           <w:sz w:val="36"/>
@@ -17834,8 +19879,8 @@
       </w:pPr>
     </w:p>
     <w:sectPr>
-      <w:headerReference w:type="default" r:id="rId18"/>
-      <w:footerReference w:type="default" r:id="rId19"/>
+      <w:headerReference w:type="default" r:id="rId19"/>
+      <w:footerReference w:type="default" r:id="rId20"/>
       <w:pgSz w:w="11906" w:h="16838"/>
       <w:pgMar w:top="2268" w:right="1701" w:bottom="1701" w:left="2268" w:header="709" w:footer="709" w:gutter="0"/>
       <w:pgNumType w:start="1"/>

</xml_diff>

<commit_message>
menambahkan link kode dan data
</commit_message>
<xml_diff>
--- a/LAPORAN/Laporan_Kelompok_TKI.docx
+++ b/LAPORAN/Laporan_Kelompok_TKI.docx
@@ -2458,27 +2458,7 @@
                 <w:bCs/>
                 <w:noProof/>
               </w:rPr>
-              <w:t>DAFTAR PUST</w:t>
-            </w:r>
-            <w:r>
-              <w:rPr>
-                <w:rStyle w:val="Hyperlink"/>
-                <w:rFonts w:ascii="Times New Roman" w:hAnsi="Times New Roman" w:cs="Times New Roman"/>
-                <w:b/>
-                <w:bCs/>
-                <w:noProof/>
-              </w:rPr>
-              <w:t>A</w:t>
-            </w:r>
-            <w:r>
-              <w:rPr>
-                <w:rStyle w:val="Hyperlink"/>
-                <w:rFonts w:ascii="Times New Roman" w:hAnsi="Times New Roman" w:cs="Times New Roman"/>
-                <w:b/>
-                <w:bCs/>
-                <w:noProof/>
-              </w:rPr>
-              <w:t>KA</w:t>
+              <w:t>DAFTAR PUSTAKA</w:t>
             </w:r>
             <w:r>
               <w:rPr>
@@ -3744,8 +3724,465 @@
           <w:sz w:val="28"/>
           <w:szCs w:val="28"/>
         </w:rPr>
+      </w:pPr>
+    </w:p>
+    <w:p>
+      <w:pPr>
+        <w:spacing w:line="240" w:lineRule="auto"/>
+        <w:jc w:val="center"/>
+        <w:rPr>
+          <w:rFonts w:ascii="Times New Roman" w:hAnsi="Times New Roman" w:cs="Times New Roman"/>
+          <w:b/>
+          <w:bCs/>
+          <w:sz w:val="28"/>
+          <w:szCs w:val="28"/>
+        </w:rPr>
+      </w:pPr>
+    </w:p>
+    <w:p>
+      <w:pPr>
+        <w:spacing w:line="240" w:lineRule="auto"/>
+        <w:jc w:val="center"/>
+        <w:rPr>
+          <w:rFonts w:ascii="Times New Roman" w:hAnsi="Times New Roman" w:cs="Times New Roman"/>
+          <w:b/>
+          <w:bCs/>
+          <w:sz w:val="28"/>
+          <w:szCs w:val="28"/>
+        </w:rPr>
+      </w:pPr>
+    </w:p>
+    <w:p>
+      <w:pPr>
+        <w:spacing w:line="240" w:lineRule="auto"/>
+        <w:jc w:val="center"/>
+        <w:rPr>
+          <w:rFonts w:ascii="Times New Roman" w:hAnsi="Times New Roman" w:cs="Times New Roman"/>
+          <w:b/>
+          <w:bCs/>
+          <w:sz w:val="28"/>
+          <w:szCs w:val="28"/>
+        </w:rPr>
+      </w:pPr>
+    </w:p>
+    <w:p>
+      <w:pPr>
+        <w:spacing w:line="240" w:lineRule="auto"/>
+        <w:jc w:val="center"/>
+        <w:rPr>
+          <w:rFonts w:ascii="Times New Roman" w:hAnsi="Times New Roman" w:cs="Times New Roman"/>
+          <w:b/>
+          <w:bCs/>
+          <w:sz w:val="28"/>
+          <w:szCs w:val="28"/>
+        </w:rPr>
+      </w:pPr>
+    </w:p>
+    <w:p>
+      <w:pPr>
+        <w:spacing w:line="240" w:lineRule="auto"/>
+        <w:jc w:val="center"/>
+        <w:rPr>
+          <w:rFonts w:ascii="Times New Roman" w:hAnsi="Times New Roman" w:cs="Times New Roman"/>
+          <w:b/>
+          <w:bCs/>
+          <w:sz w:val="28"/>
+          <w:szCs w:val="28"/>
+        </w:rPr>
+      </w:pPr>
+    </w:p>
+    <w:p>
+      <w:pPr>
+        <w:spacing w:line="240" w:lineRule="auto"/>
+        <w:jc w:val="center"/>
+        <w:rPr>
+          <w:rFonts w:ascii="Times New Roman" w:hAnsi="Times New Roman" w:cs="Times New Roman"/>
+          <w:b/>
+          <w:bCs/>
+          <w:sz w:val="28"/>
+          <w:szCs w:val="28"/>
+        </w:rPr>
+      </w:pPr>
+    </w:p>
+    <w:p>
+      <w:pPr>
+        <w:spacing w:line="240" w:lineRule="auto"/>
+        <w:jc w:val="center"/>
+        <w:rPr>
+          <w:rFonts w:ascii="Times New Roman" w:hAnsi="Times New Roman" w:cs="Times New Roman"/>
+          <w:b/>
+          <w:bCs/>
+          <w:sz w:val="28"/>
+          <w:szCs w:val="28"/>
+        </w:rPr>
+      </w:pPr>
+    </w:p>
+    <w:p>
+      <w:pPr>
+        <w:spacing w:line="240" w:lineRule="auto"/>
+        <w:jc w:val="center"/>
+        <w:rPr>
+          <w:rFonts w:ascii="Times New Roman" w:hAnsi="Times New Roman" w:cs="Times New Roman"/>
+          <w:b/>
+          <w:bCs/>
+          <w:sz w:val="28"/>
+          <w:szCs w:val="28"/>
+        </w:rPr>
+      </w:pPr>
+    </w:p>
+    <w:p>
+      <w:pPr>
+        <w:spacing w:line="240" w:lineRule="auto"/>
+        <w:jc w:val="center"/>
+        <w:rPr>
+          <w:rFonts w:ascii="Times New Roman" w:hAnsi="Times New Roman" w:cs="Times New Roman"/>
+          <w:b/>
+          <w:bCs/>
+          <w:sz w:val="28"/>
+          <w:szCs w:val="28"/>
+        </w:rPr>
+      </w:pPr>
+    </w:p>
+    <w:p>
+      <w:pPr>
+        <w:spacing w:line="240" w:lineRule="auto"/>
+        <w:jc w:val="center"/>
+        <w:rPr>
+          <w:rFonts w:ascii="Times New Roman" w:hAnsi="Times New Roman" w:cs="Times New Roman"/>
+          <w:b/>
+          <w:bCs/>
+          <w:sz w:val="28"/>
+          <w:szCs w:val="28"/>
+        </w:rPr>
+      </w:pPr>
+    </w:p>
+    <w:p>
+      <w:pPr>
+        <w:spacing w:line="240" w:lineRule="auto"/>
+        <w:jc w:val="center"/>
+        <w:rPr>
+          <w:rFonts w:ascii="Times New Roman" w:hAnsi="Times New Roman" w:cs="Times New Roman"/>
+          <w:b/>
+          <w:bCs/>
+          <w:sz w:val="28"/>
+          <w:szCs w:val="28"/>
+        </w:rPr>
+      </w:pPr>
+    </w:p>
+    <w:p>
+      <w:pPr>
+        <w:spacing w:line="240" w:lineRule="auto"/>
+        <w:jc w:val="center"/>
+        <w:rPr>
+          <w:rFonts w:ascii="Times New Roman" w:hAnsi="Times New Roman" w:cs="Times New Roman"/>
+          <w:b/>
+          <w:bCs/>
+          <w:sz w:val="28"/>
+          <w:szCs w:val="28"/>
+        </w:rPr>
+      </w:pPr>
+    </w:p>
+    <w:p>
+      <w:pPr>
+        <w:spacing w:line="240" w:lineRule="auto"/>
+        <w:jc w:val="center"/>
+        <w:rPr>
+          <w:rFonts w:ascii="Times New Roman" w:hAnsi="Times New Roman" w:cs="Times New Roman"/>
+          <w:b/>
+          <w:bCs/>
+          <w:sz w:val="28"/>
+          <w:szCs w:val="28"/>
+        </w:rPr>
+      </w:pPr>
+    </w:p>
+    <w:p>
+      <w:pPr>
+        <w:spacing w:line="240" w:lineRule="auto"/>
+        <w:jc w:val="center"/>
+        <w:rPr>
+          <w:rFonts w:ascii="Times New Roman" w:hAnsi="Times New Roman" w:cs="Times New Roman"/>
+          <w:b/>
+          <w:bCs/>
+          <w:sz w:val="28"/>
+          <w:szCs w:val="28"/>
+        </w:rPr>
+      </w:pPr>
+    </w:p>
+    <w:p>
+      <w:pPr>
+        <w:spacing w:line="240" w:lineRule="auto"/>
+        <w:jc w:val="center"/>
+        <w:rPr>
+          <w:rFonts w:ascii="Times New Roman" w:hAnsi="Times New Roman" w:cs="Times New Roman"/>
+          <w:b/>
+          <w:bCs/>
+          <w:sz w:val="28"/>
+          <w:szCs w:val="28"/>
+        </w:rPr>
+      </w:pPr>
+    </w:p>
+    <w:p>
+      <w:pPr>
+        <w:spacing w:line="240" w:lineRule="auto"/>
+        <w:jc w:val="center"/>
+        <w:rPr>
+          <w:rFonts w:ascii="Times New Roman" w:hAnsi="Times New Roman" w:cs="Times New Roman"/>
+          <w:b/>
+          <w:bCs/>
+          <w:sz w:val="28"/>
+          <w:szCs w:val="28"/>
+        </w:rPr>
+      </w:pPr>
+    </w:p>
+    <w:p>
+      <w:pPr>
+        <w:pStyle w:val="Heading1"/>
+        <w:jc w:val="center"/>
+        <w:rPr>
+          <w:rFonts w:ascii="Times New Roman" w:hAnsi="Times New Roman" w:cs="Times New Roman"/>
+          <w:b/>
+          <w:bCs/>
+          <w:color w:val="auto"/>
+          <w:sz w:val="28"/>
+          <w:szCs w:val="28"/>
+        </w:rPr>
+      </w:pPr>
+      <w:r>
+        <w:rPr>
+          <w:rFonts w:ascii="Times New Roman" w:hAnsi="Times New Roman" w:cs="Times New Roman"/>
+          <w:b/>
+          <w:bCs/>
+          <w:color w:val="auto"/>
+          <w:sz w:val="28"/>
+          <w:szCs w:val="28"/>
+        </w:rPr>
+        <w:lastRenderedPageBreak/>
+        <w:t>LAMPIRAN</w:t>
+      </w:r>
+    </w:p>
+    <w:p/>
+    <w:p/>
+    <w:p>
+      <w:pPr>
+        <w:rPr>
+          <w:sz w:val="24"/>
+          <w:szCs w:val="24"/>
+        </w:rPr>
+      </w:pPr>
+      <w:proofErr w:type="gramStart"/>
+      <w:r>
+        <w:rPr>
+          <w:rFonts w:ascii="Times New Roman" w:hAnsi="Times New Roman" w:cs="Times New Roman"/>
+          <w:sz w:val="24"/>
+          <w:szCs w:val="24"/>
+        </w:rPr>
+        <w:t>Kode :</w:t>
+      </w:r>
+      <w:proofErr w:type="gramEnd"/>
+      <w:r>
+        <w:rPr>
+          <w:rFonts w:ascii="Times New Roman" w:hAnsi="Times New Roman" w:cs="Times New Roman"/>
+          <w:sz w:val="24"/>
+          <w:szCs w:val="24"/>
+        </w:rPr>
+        <w:t xml:space="preserve"> </w:t>
+      </w:r>
+      <w:hyperlink r:id="rId13" w:history="1">
+        <w:proofErr w:type="spellStart"/>
+        <w:r>
+          <w:rPr>
+            <w:rStyle w:val="Hyperlink"/>
+            <w:rFonts w:ascii="Times New Roman" w:hAnsi="Times New Roman" w:cs="Times New Roman"/>
+            <w:sz w:val="24"/>
+            <w:szCs w:val="24"/>
+          </w:rPr>
+          <w:t>tugas-tki</w:t>
+        </w:r>
+        <w:proofErr w:type="spellEnd"/>
+        <w:r>
+          <w:rPr>
+            <w:rStyle w:val="Hyperlink"/>
+            <w:rFonts w:ascii="Times New Roman" w:hAnsi="Times New Roman" w:cs="Times New Roman"/>
+            <w:sz w:val="24"/>
+            <w:szCs w:val="24"/>
+          </w:rPr>
+          <w:t>/</w:t>
+        </w:r>
+        <w:proofErr w:type="spellStart"/>
+        <w:r>
+          <w:rPr>
+            <w:rStyle w:val="Hyperlink"/>
+            <w:rFonts w:ascii="Times New Roman" w:hAnsi="Times New Roman" w:cs="Times New Roman"/>
+            <w:sz w:val="24"/>
+            <w:szCs w:val="24"/>
+          </w:rPr>
+          <w:t>Tugas.ipynb</w:t>
+        </w:r>
+        <w:proofErr w:type="spellEnd"/>
+        <w:r>
+          <w:rPr>
+            <w:rStyle w:val="Hyperlink"/>
+            <w:rFonts w:ascii="Times New Roman" w:hAnsi="Times New Roman" w:cs="Times New Roman"/>
+            <w:sz w:val="24"/>
+            <w:szCs w:val="24"/>
+          </w:rPr>
+          <w:t xml:space="preserve"> at main · </w:t>
+        </w:r>
+        <w:proofErr w:type="spellStart"/>
+        <w:r>
+          <w:rPr>
+            <w:rStyle w:val="Hyperlink"/>
+            <w:rFonts w:ascii="Times New Roman" w:hAnsi="Times New Roman" w:cs="Times New Roman"/>
+            <w:sz w:val="24"/>
+            <w:szCs w:val="24"/>
+          </w:rPr>
+          <w:t>ackermanjayjay</w:t>
+        </w:r>
+        <w:proofErr w:type="spellEnd"/>
+        <w:r>
+          <w:rPr>
+            <w:rStyle w:val="Hyperlink"/>
+            <w:rFonts w:ascii="Times New Roman" w:hAnsi="Times New Roman" w:cs="Times New Roman"/>
+            <w:sz w:val="24"/>
+            <w:szCs w:val="24"/>
+          </w:rPr>
+          <w:t>/</w:t>
+        </w:r>
+        <w:proofErr w:type="spellStart"/>
+        <w:r>
+          <w:rPr>
+            <w:rStyle w:val="Hyperlink"/>
+            <w:rFonts w:ascii="Times New Roman" w:hAnsi="Times New Roman" w:cs="Times New Roman"/>
+            <w:sz w:val="24"/>
+            <w:szCs w:val="24"/>
+          </w:rPr>
+          <w:t>tugas-tki</w:t>
+        </w:r>
+        <w:proofErr w:type="spellEnd"/>
+        <w:r>
+          <w:rPr>
+            <w:rStyle w:val="Hyperlink"/>
+            <w:rFonts w:ascii="Times New Roman" w:hAnsi="Times New Roman" w:cs="Times New Roman"/>
+            <w:sz w:val="24"/>
+            <w:szCs w:val="24"/>
+          </w:rPr>
+          <w:t xml:space="preserve"> (github.com)</w:t>
+        </w:r>
+      </w:hyperlink>
+    </w:p>
+    <w:p>
+      <w:pPr>
+        <w:rPr>
+          <w:sz w:val="24"/>
+          <w:szCs w:val="24"/>
+        </w:rPr>
+      </w:pPr>
+    </w:p>
+    <w:p>
+      <w:pPr>
+        <w:rPr>
+          <w:rFonts w:ascii="Times New Roman" w:hAnsi="Times New Roman" w:cs="Times New Roman"/>
+          <w:sz w:val="24"/>
+          <w:szCs w:val="24"/>
+        </w:rPr>
+      </w:pPr>
+      <w:r>
+        <w:rPr>
+          <w:rFonts w:ascii="Times New Roman" w:hAnsi="Times New Roman" w:cs="Times New Roman"/>
+          <w:sz w:val="24"/>
+          <w:szCs w:val="24"/>
+        </w:rPr>
+        <w:t xml:space="preserve">Data : </w:t>
+      </w:r>
+      <w:hyperlink r:id="rId14" w:history="1">
+        <w:proofErr w:type="spellStart"/>
+        <w:r>
+          <w:rPr>
+            <w:rStyle w:val="Hyperlink"/>
+            <w:rFonts w:ascii="Times New Roman" w:hAnsi="Times New Roman" w:cs="Times New Roman"/>
+            <w:sz w:val="24"/>
+            <w:szCs w:val="24"/>
+          </w:rPr>
+          <w:t>tugas-tki</w:t>
+        </w:r>
+        <w:proofErr w:type="spellEnd"/>
+        <w:r>
+          <w:rPr>
+            <w:rStyle w:val="Hyperlink"/>
+            <w:rFonts w:ascii="Times New Roman" w:hAnsi="Times New Roman" w:cs="Times New Roman"/>
+            <w:sz w:val="24"/>
+            <w:szCs w:val="24"/>
+          </w:rPr>
+          <w:t xml:space="preserve">/data/data twitter/data about ai at main · </w:t>
+        </w:r>
+        <w:proofErr w:type="spellStart"/>
+        <w:r>
+          <w:rPr>
+            <w:rStyle w:val="Hyperlink"/>
+            <w:rFonts w:ascii="Times New Roman" w:hAnsi="Times New Roman" w:cs="Times New Roman"/>
+            <w:sz w:val="24"/>
+            <w:szCs w:val="24"/>
+          </w:rPr>
+          <w:t>ackermanjayjay</w:t>
+        </w:r>
+        <w:proofErr w:type="spellEnd"/>
+        <w:r>
+          <w:rPr>
+            <w:rStyle w:val="Hyperlink"/>
+            <w:rFonts w:ascii="Times New Roman" w:hAnsi="Times New Roman" w:cs="Times New Roman"/>
+            <w:sz w:val="24"/>
+            <w:szCs w:val="24"/>
+          </w:rPr>
+          <w:t>/</w:t>
+        </w:r>
+        <w:proofErr w:type="spellStart"/>
+        <w:r>
+          <w:rPr>
+            <w:rStyle w:val="Hyperlink"/>
+            <w:rFonts w:ascii="Times New Roman" w:hAnsi="Times New Roman" w:cs="Times New Roman"/>
+            <w:sz w:val="24"/>
+            <w:szCs w:val="24"/>
+          </w:rPr>
+          <w:t>tugas-tki</w:t>
+        </w:r>
+        <w:proofErr w:type="spellEnd"/>
+        <w:r>
+          <w:rPr>
+            <w:rStyle w:val="Hyperlink"/>
+            <w:rFonts w:ascii="Times New Roman" w:hAnsi="Times New Roman" w:cs="Times New Roman"/>
+            <w:sz w:val="24"/>
+            <w:szCs w:val="24"/>
+          </w:rPr>
+          <w:t xml:space="preserve"> (github.com)</w:t>
+        </w:r>
+      </w:hyperlink>
+    </w:p>
+    <w:p>
+      <w:pPr>
+        <w:spacing w:line="240" w:lineRule="auto"/>
+        <w:jc w:val="center"/>
+        <w:rPr>
+          <w:rFonts w:ascii="Times New Roman" w:hAnsi="Times New Roman" w:cs="Times New Roman"/>
+          <w:b/>
+          <w:bCs/>
+          <w:sz w:val="28"/>
+          <w:szCs w:val="28"/>
+        </w:rPr>
+      </w:pPr>
+    </w:p>
+    <w:p>
+      <w:pPr>
+        <w:spacing w:line="240" w:lineRule="auto"/>
+        <w:jc w:val="center"/>
+        <w:rPr>
+          <w:rFonts w:ascii="Times New Roman" w:hAnsi="Times New Roman" w:cs="Times New Roman"/>
+          <w:b/>
+          <w:bCs/>
+          <w:sz w:val="28"/>
+          <w:szCs w:val="28"/>
+        </w:rPr>
         <w:sectPr>
-          <w:footerReference w:type="default" r:id="rId13"/>
+          <w:footerReference w:type="default" r:id="rId15"/>
           <w:pgSz w:w="11906" w:h="16838"/>
           <w:pgMar w:top="2268" w:right="1701" w:bottom="1701" w:left="2268" w:header="709" w:footer="709" w:gutter="0"/>
           <w:pgNumType w:fmt="lowerRoman" w:start="2"/>
@@ -10538,7 +10975,7 @@
                     <pic:cNvPicPr/>
                   </pic:nvPicPr>
                   <pic:blipFill>
-                    <a:blip r:embed="rId14"/>
+                    <a:blip r:embed="rId16"/>
                     <a:stretch>
                       <a:fillRect/>
                     </a:stretch>
@@ -10648,7 +11085,7 @@
                     <pic:cNvPicPr/>
                   </pic:nvPicPr>
                   <pic:blipFill>
-                    <a:blip r:embed="rId15">
+                    <a:blip r:embed="rId17">
                       <a:extLst>
                         <a:ext uri="{28A0092B-C50C-407E-A947-70E740481C1C}">
                           <a14:useLocalDpi xmlns:a14="http://schemas.microsoft.com/office/drawing/2010/main" val="0"/>
@@ -10733,24 +11170,7 @@
                       <w:sz w:val="24"/>
                       <w:szCs w:val="24"/>
                     </w:rPr>
-                    <w:t xml:space="preserve">Gambar </w:t>
-                  </w:r>
-                  <w:proofErr w:type="spellStart"/>
-                  <w:proofErr w:type="gramStart"/>
-                  <w:r>
-                    <w:rPr>
-                      <w:sz w:val="24"/>
-                      <w:szCs w:val="24"/>
-                    </w:rPr>
-                    <w:t>korpus</w:t>
-                  </w:r>
-                  <w:proofErr w:type="spellEnd"/>
-                  <w:r>
-                    <w:rPr>
-                      <w:sz w:val="24"/>
-                      <w:szCs w:val="24"/>
-                    </w:rPr>
-                    <w:t xml:space="preserve">  </w:t>
+                    <w:t xml:space="preserve">Gambar korpus  </w:t>
                   </w:r>
                   <w:r>
                     <w:rPr>
@@ -10760,7 +11180,6 @@
                     <w:t>2</w:t>
                   </w:r>
                   <w:bookmarkEnd w:id="12"/>
-                  <w:proofErr w:type="gramEnd"/>
                 </w:p>
               </w:txbxContent>
             </v:textbox>
@@ -14895,7 +15314,7 @@
         </w:rPr>
         <w:t>“</w:t>
       </w:r>
-      <w:hyperlink r:id="rId16" w:history="1">
+      <w:hyperlink r:id="rId18" w:history="1">
         <w:r>
           <w:rPr>
             <w:rStyle w:val="Hyperlink"/>
@@ -18114,7 +18533,6 @@
                     </w:rPr>
                     <w:t xml:space="preserve">Gambar </w:t>
                   </w:r>
-                  <w:proofErr w:type="spellStart"/>
                   <w:r>
                     <w:rPr>
                       <w:sz w:val="24"/>
@@ -18123,7 +18541,6 @@
                     <w:t>tfidfq</w:t>
                   </w:r>
                   <w:bookmarkEnd w:id="23"/>
-                  <w:proofErr w:type="spellEnd"/>
                   <w:r>
                     <w:rPr>
                       <w:sz w:val="24"/>
@@ -18166,7 +18583,7 @@
                     <pic:cNvPicPr/>
                   </pic:nvPicPr>
                   <pic:blipFill>
-                    <a:blip r:embed="rId17">
+                    <a:blip r:embed="rId19">
                       <a:extLst>
                         <a:ext uri="{28A0092B-C50C-407E-A947-70E740481C1C}">
                           <a14:useLocalDpi xmlns:a14="http://schemas.microsoft.com/office/drawing/2010/main" val="0"/>
@@ -20613,18 +21030,7 @@
           <w:sz w:val="28"/>
           <w:szCs w:val="28"/>
         </w:rPr>
-        <w:t>I</w:t>
-      </w:r>
-      <w:r>
-        <w:rPr>
-          <w:rFonts w:ascii="Times New Roman" w:hAnsi="Times New Roman" w:cs="Times New Roman"/>
-          <w:b/>
-          <w:bCs/>
-          <w:color w:val="auto"/>
-          <w:sz w:val="28"/>
-          <w:szCs w:val="28"/>
-        </w:rPr>
-        <w:t>V</w:t>
+        <w:t>IV</w:t>
       </w:r>
       <w:bookmarkEnd w:id="26"/>
     </w:p>
@@ -22612,8 +23018,8 @@
       </w:pPr>
     </w:p>
     <w:sectPr>
-      <w:headerReference w:type="default" r:id="rId18"/>
-      <w:footerReference w:type="default" r:id="rId19"/>
+      <w:headerReference w:type="default" r:id="rId20"/>
+      <w:footerReference w:type="default" r:id="rId21"/>
       <w:pgSz w:w="11906" w:h="16838"/>
       <w:pgMar w:top="2268" w:right="1701" w:bottom="1701" w:left="2268" w:header="709" w:footer="709" w:gutter="0"/>
       <w:pgNumType w:start="1"/>

</xml_diff>